<commit_message>
Working with making the userguide into the readme, as well as adding to the user guide itself
</commit_message>
<xml_diff>
--- a/TEAMSModuleUserGuide.docx
+++ b/TEAMSModuleUserGuide.docx
@@ -2080,7 +2080,17 @@
           <w:sz w:val="28"/>
           <w:szCs w:val="28"/>
         </w:rPr>
-        <w:t>Installation………………………………………………………………….1</w:t>
+        <w:t>Install</w:t>
+      </w:r>
+      <w:r>
+        <w:rPr>
+          <w:rFonts w:ascii="Times New Roman" w:hAnsi="Times New Roman" w:cs="Times New Roman"/>
+          <w:b/>
+          <w:color w:val="000000"/>
+          <w:sz w:val="28"/>
+          <w:szCs w:val="28"/>
+        </w:rPr>
+        <w:t>ation………………………………………………………………….2</w:t>
       </w:r>
     </w:p>
     <w:p>
@@ -2107,7 +2117,17 @@
           <w:sz w:val="28"/>
           <w:szCs w:val="28"/>
         </w:rPr>
-        <w:t>User Input Sheet……...……………………………………….……………1</w:t>
+        <w:t xml:space="preserve">User Input </w:t>
+      </w:r>
+      <w:r>
+        <w:rPr>
+          <w:rFonts w:ascii="Times New Roman" w:hAnsi="Times New Roman" w:cs="Times New Roman"/>
+          <w:b/>
+          <w:color w:val="000000"/>
+          <w:sz w:val="28"/>
+          <w:szCs w:val="28"/>
+        </w:rPr>
+        <w:t>Sheet……...……………………………………….……………4</w:t>
       </w:r>
     </w:p>
     <w:p>
@@ -2144,7 +2164,7 @@
           <w:sz w:val="28"/>
           <w:szCs w:val="28"/>
         </w:rPr>
-        <w:t>………………………………………………………………..1</w:t>
+        <w:t>………………………………………………………………..9</w:t>
       </w:r>
     </w:p>
     <w:p>
@@ -2183,6 +2203,8 @@
         </w:rPr>
         <w:t>………………………………………………………..1</w:t>
       </w:r>
+      <w:bookmarkStart w:id="0" w:name="_GoBack"/>
+      <w:bookmarkEnd w:id="0"/>
     </w:p>
     <w:p>
       <w:pPr>
@@ -2309,27 +2331,7 @@
           <w:sz w:val="28"/>
           <w:szCs w:val="28"/>
         </w:rPr>
-        <w:t>Test Cases………………………………………………………</w:t>
-      </w:r>
-      <w:r>
-        <w:rPr>
-          <w:rFonts w:ascii="Times New Roman" w:hAnsi="Times New Roman" w:cs="Times New Roman"/>
-          <w:b/>
-          <w:color w:val="000000"/>
-          <w:sz w:val="28"/>
-          <w:szCs w:val="28"/>
-        </w:rPr>
-        <w:t>…………...</w:t>
-      </w:r>
-      <w:r>
-        <w:rPr>
-          <w:rFonts w:ascii="Times New Roman" w:hAnsi="Times New Roman" w:cs="Times New Roman"/>
-          <w:b/>
-          <w:color w:val="000000"/>
-          <w:sz w:val="28"/>
-          <w:szCs w:val="28"/>
-        </w:rPr>
-        <w:t>1</w:t>
+        <w:t>Test Cases…………………………………………………………………...1</w:t>
       </w:r>
     </w:p>
     <w:p>
@@ -2356,7 +2358,17 @@
           <w:sz w:val="28"/>
           <w:szCs w:val="28"/>
         </w:rPr>
-        <w:t>Future Developers………………………………………………………….1</w:t>
+        <w:t xml:space="preserve"> Future Developers………………...</w:t>
+      </w:r>
+      <w:r>
+        <w:rPr>
+          <w:rFonts w:ascii="Times New Roman" w:hAnsi="Times New Roman" w:cs="Times New Roman"/>
+          <w:b/>
+          <w:color w:val="000000"/>
+          <w:sz w:val="28"/>
+          <w:szCs w:val="28"/>
+        </w:rPr>
+        <w:t>……………………………………….1</w:t>
       </w:r>
     </w:p>
     <w:p>
@@ -2743,8 +2755,6 @@
         </w:rPr>
         <w:t>__________________________________________________________________</w:t>
       </w:r>
-      <w:bookmarkStart w:id="0" w:name="_GoBack"/>
-      <w:bookmarkEnd w:id="0"/>
     </w:p>
     <w:p>
       <w:pPr>
@@ -2795,43 +2805,7 @@
             <w:sz w:val="24"/>
             <w:szCs w:val="24"/>
           </w:rPr>
-          <w:t>https://greet.es.anl.gov/greet/s</w:t>
-        </w:r>
-        <w:r>
-          <w:rPr>
-            <w:rStyle w:val="Hyperlink"/>
-            <w:rFonts w:ascii="Times New Roman" w:hAnsi="Times New Roman" w:cs="Times New Roman"/>
-            <w:sz w:val="24"/>
-            <w:szCs w:val="24"/>
-          </w:rPr>
-          <w:t>e</w:t>
-        </w:r>
-        <w:r>
-          <w:rPr>
-            <w:rStyle w:val="Hyperlink"/>
-            <w:rFonts w:ascii="Times New Roman" w:hAnsi="Times New Roman" w:cs="Times New Roman"/>
-            <w:sz w:val="24"/>
-            <w:szCs w:val="24"/>
-          </w:rPr>
-          <w:t>tup</w:t>
-        </w:r>
-        <w:r>
-          <w:rPr>
-            <w:rStyle w:val="Hyperlink"/>
-            <w:rFonts w:ascii="Times New Roman" w:hAnsi="Times New Roman" w:cs="Times New Roman"/>
-            <w:sz w:val="24"/>
-            <w:szCs w:val="24"/>
-          </w:rPr>
-          <w:t>2</w:t>
-        </w:r>
-        <w:r>
-          <w:rPr>
-            <w:rStyle w:val="Hyperlink"/>
-            <w:rFonts w:ascii="Times New Roman" w:hAnsi="Times New Roman" w:cs="Times New Roman"/>
-            <w:sz w:val="24"/>
-            <w:szCs w:val="24"/>
-          </w:rPr>
-          <w:t>013/</w:t>
+          <w:t>https://greet.es.anl.gov/greet/setup2013/</w:t>
         </w:r>
       </w:hyperlink>
       <w:r>
@@ -2897,7 +2871,7 @@
           <w:noProof/>
         </w:rPr>
         <w:drawing>
-          <wp:inline distT="0" distB="0" distL="0" distR="0" wp14:anchorId="7533B19E" wp14:editId="5B31EC5D">
+          <wp:inline distT="0" distB="0" distL="0" distR="0" wp14:anchorId="194336E2" wp14:editId="429D3D70">
             <wp:extent cx="4687614" cy="2732736"/>
             <wp:effectExtent l="0" t="0" r="0" b="0"/>
             <wp:docPr id="9" name="Picture 9"/>
@@ -2945,11 +2919,19 @@
         <w:jc w:val="center"/>
         <w:rPr>
           <w:rFonts w:ascii="Times New Roman" w:hAnsi="Times New Roman" w:cs="Times New Roman"/>
+          <w:sz w:val="24"/>
+          <w:szCs w:val="24"/>
+        </w:rPr>
+      </w:pPr>
+      <w:r>
+        <w:rPr>
+          <w:rFonts w:ascii="Times New Roman" w:hAnsi="Times New Roman" w:cs="Times New Roman"/>
           <w:i/>
           <w:sz w:val="24"/>
           <w:szCs w:val="24"/>
         </w:rPr>
-      </w:pPr>
+        <w:t>(Figure 2</w:t>
+      </w:r>
       <w:r>
         <w:rPr>
           <w:rFonts w:ascii="Times New Roman" w:hAnsi="Times New Roman" w:cs="Times New Roman"/>
@@ -2957,7 +2939,7 @@
           <w:sz w:val="24"/>
           <w:szCs w:val="24"/>
         </w:rPr>
-        <w:t>(Figure 1.1 Shows the GREET program with the “About” tab highlighted)</w:t>
+        <w:t>.1 Shows the GREET program with the “About” tab highlighted)</w:t>
       </w:r>
     </w:p>
     <w:p>
@@ -3056,12 +3038,11 @@
     </w:p>
     <w:p>
       <w:pPr>
-        <w:jc w:val="center"/>
-        <w:rPr>
-          <w:rFonts w:ascii="Times New Roman" w:hAnsi="Times New Roman" w:cs="Times New Roman"/>
-          <w:b/>
-          <w:sz w:val="72"/>
-          <w:szCs w:val="72"/>
+        <w:rPr>
+          <w:rFonts w:ascii="Times New Roman" w:hAnsi="Times New Roman" w:cs="Times New Roman"/>
+          <w:i/>
+          <w:sz w:val="24"/>
+          <w:szCs w:val="24"/>
         </w:rPr>
       </w:pPr>
       <w:r>
@@ -3074,7 +3055,7 @@
         </w:rPr>
         <w:lastRenderedPageBreak/>
         <w:drawing>
-          <wp:inline distT="0" distB="0" distL="0" distR="0">
+          <wp:inline distT="0" distB="0" distL="0" distR="0" wp14:anchorId="3299E0C0" wp14:editId="544FFC71">
             <wp:extent cx="5391807" cy="3167684"/>
             <wp:effectExtent l="0" t="0" r="0" b="0"/>
             <wp:docPr id="10" name="Picture 10"/>
@@ -3118,8 +3099,6 @@
     </w:p>
     <w:p>
       <w:pPr>
-        <w:spacing w:after="100" w:line="240" w:lineRule="auto"/>
-        <w:jc w:val="center"/>
         <w:rPr>
           <w:rFonts w:ascii="Times New Roman" w:hAnsi="Times New Roman" w:cs="Times New Roman"/>
           <w:i/>
@@ -3134,7 +3113,16 @@
           <w:sz w:val="24"/>
           <w:szCs w:val="24"/>
         </w:rPr>
-        <w:t>(Figure 1.2</w:t>
+        <w:t>(Figure 2</w:t>
+      </w:r>
+      <w:r>
+        <w:rPr>
+          <w:rFonts w:ascii="Times New Roman" w:hAnsi="Times New Roman" w:cs="Times New Roman"/>
+          <w:i/>
+          <w:sz w:val="24"/>
+          <w:szCs w:val="24"/>
+        </w:rPr>
+        <w:t>.2</w:t>
       </w:r>
       <w:r>
         <w:rPr>
@@ -3285,7 +3273,7 @@
           <w:szCs w:val="24"/>
         </w:rPr>
         <w:drawing>
-          <wp:inline distT="0" distB="0" distL="0" distR="0">
+          <wp:inline distT="0" distB="0" distL="0" distR="0" wp14:anchorId="18E01D88" wp14:editId="68D9B3D5">
             <wp:extent cx="4529959" cy="2407751"/>
             <wp:effectExtent l="0" t="0" r="4445" b="0"/>
             <wp:docPr id="11" name="Picture 11"/>
@@ -3330,14 +3318,30 @@
     <w:p>
       <w:pPr>
         <w:spacing w:after="100" w:line="240" w:lineRule="auto"/>
-        <w:jc w:val="center"/>
+        <w:ind w:left="720"/>
+        <w:rPr>
+          <w:rFonts w:ascii="Times New Roman" w:hAnsi="Times New Roman" w:cs="Times New Roman"/>
+          <w:sz w:val="24"/>
+          <w:szCs w:val="24"/>
+        </w:rPr>
+      </w:pPr>
+      <w:r>
+        <w:rPr>
+          <w:rFonts w:ascii="Times New Roman" w:hAnsi="Times New Roman" w:cs="Times New Roman"/>
+          <w:sz w:val="24"/>
+          <w:szCs w:val="24"/>
+        </w:rPr>
+        <w:t xml:space="preserve">      </w:t>
+      </w:r>
+      <w:r>
         <w:rPr>
           <w:rFonts w:ascii="Times New Roman" w:hAnsi="Times New Roman" w:cs="Times New Roman"/>
           <w:i/>
           <w:sz w:val="24"/>
           <w:szCs w:val="24"/>
         </w:rPr>
-      </w:pPr>
+        <w:t>(Figure 2</w:t>
+      </w:r>
       <w:r>
         <w:rPr>
           <w:rFonts w:ascii="Times New Roman" w:hAnsi="Times New Roman" w:cs="Times New Roman"/>
@@ -3345,16 +3349,7 @@
           <w:sz w:val="24"/>
           <w:szCs w:val="24"/>
         </w:rPr>
-        <w:t>(Figure 1.</w:t>
-      </w:r>
-      <w:r>
-        <w:rPr>
-          <w:rFonts w:ascii="Times New Roman" w:hAnsi="Times New Roman" w:cs="Times New Roman"/>
-          <w:i/>
-          <w:sz w:val="24"/>
-          <w:szCs w:val="24"/>
-        </w:rPr>
-        <w:t>3</w:t>
+        <w:t>.3</w:t>
       </w:r>
       <w:r>
         <w:rPr>
@@ -3446,12 +3441,1898 @@
     </w:p>
     <w:p>
       <w:pPr>
-        <w:jc w:val="center"/>
-        <w:rPr>
-          <w:rFonts w:ascii="Times New Roman" w:hAnsi="Times New Roman" w:cs="Times New Roman"/>
-          <w:b/>
-          <w:sz w:val="72"/>
-          <w:szCs w:val="72"/>
+        <w:spacing w:after="100" w:line="240" w:lineRule="auto"/>
+        <w:ind w:firstLine="720"/>
+        <w:rPr>
+          <w:rFonts w:ascii="Times New Roman" w:hAnsi="Times New Roman" w:cs="Times New Roman"/>
+          <w:sz w:val="24"/>
+          <w:szCs w:val="24"/>
+        </w:rPr>
+      </w:pPr>
+      <w:r>
+        <w:rPr>
+          <w:rFonts w:ascii="Times New Roman" w:hAnsi="Times New Roman" w:cs="Times New Roman"/>
+          <w:sz w:val="24"/>
+          <w:szCs w:val="24"/>
+        </w:rPr>
+        <w:t xml:space="preserve">The User Input Sheet in the TEAMS Module should be the first page you are able to access after hitting start and accepting the license agreement. </w:t>
+      </w:r>
+      <w:r>
+        <w:rPr>
+          <w:rFonts w:ascii="Times New Roman" w:hAnsi="Times New Roman" w:cs="Times New Roman"/>
+          <w:sz w:val="24"/>
+          <w:szCs w:val="24"/>
+        </w:rPr>
+        <w:t xml:space="preserve">This sheet is where you will be able to input all of the information about the specific vessel you are testing for, in order for the results that you get later to be an accurate representation of how the different fuel choices would </w:t>
+      </w:r>
+      <w:r>
+        <w:rPr>
+          <w:rFonts w:ascii="Times New Roman" w:hAnsi="Times New Roman" w:cs="Times New Roman"/>
+          <w:sz w:val="24"/>
+          <w:szCs w:val="24"/>
+        </w:rPr>
+        <w:t>affect</w:t>
+      </w:r>
+      <w:r>
+        <w:rPr>
+          <w:rFonts w:ascii="Times New Roman" w:hAnsi="Times New Roman" w:cs="Times New Roman"/>
+          <w:sz w:val="24"/>
+          <w:szCs w:val="24"/>
+        </w:rPr>
+        <w:t xml:space="preserve"> your test case. </w:t>
+      </w:r>
+    </w:p>
+    <w:p>
+      <w:pPr>
+        <w:spacing w:after="100" w:line="240" w:lineRule="auto"/>
+        <w:rPr>
+          <w:rFonts w:ascii="Times New Roman" w:hAnsi="Times New Roman" w:cs="Times New Roman"/>
+          <w:b/>
+          <w:sz w:val="24"/>
+          <w:szCs w:val="24"/>
+        </w:rPr>
+      </w:pPr>
+      <w:r>
+        <w:rPr>
+          <w:rFonts w:ascii="Times New Roman" w:hAnsi="Times New Roman" w:cs="Times New Roman"/>
+          <w:b/>
+          <w:sz w:val="24"/>
+          <w:szCs w:val="24"/>
+        </w:rPr>
+        <w:t>Input Sheet Breakdown</w:t>
+      </w:r>
+      <w:r>
+        <w:rPr>
+          <w:rFonts w:ascii="Times New Roman" w:hAnsi="Times New Roman" w:cs="Times New Roman"/>
+          <w:b/>
+          <w:sz w:val="24"/>
+          <w:szCs w:val="24"/>
+        </w:rPr>
+        <w:t xml:space="preserve">: Main </w:t>
+      </w:r>
+      <w:proofErr w:type="gramStart"/>
+      <w:r>
+        <w:rPr>
+          <w:rFonts w:ascii="Times New Roman" w:hAnsi="Times New Roman" w:cs="Times New Roman"/>
+          <w:b/>
+          <w:sz w:val="24"/>
+          <w:szCs w:val="24"/>
+        </w:rPr>
+        <w:t>Engine</w:t>
+      </w:r>
+      <w:proofErr w:type="gramEnd"/>
+      <w:r>
+        <w:rPr>
+          <w:rFonts w:ascii="Times New Roman" w:hAnsi="Times New Roman" w:cs="Times New Roman"/>
+          <w:noProof/>
+          <w:sz w:val="24"/>
+          <w:szCs w:val="24"/>
+        </w:rPr>
+        <w:drawing>
+          <wp:inline distT="0" distB="0" distL="0" distR="0" wp14:anchorId="15B81BDF" wp14:editId="531205EA">
+            <wp:extent cx="5943600" cy="5274945"/>
+            <wp:effectExtent l="0" t="0" r="0" b="1905"/>
+            <wp:docPr id="1" name="Picture 1"/>
+            <wp:cNvGraphicFramePr>
+              <a:graphicFrameLocks xmlns:a="http://schemas.openxmlformats.org/drawingml/2006/main" noChangeAspect="1"/>
+            </wp:cNvGraphicFramePr>
+            <a:graphic xmlns:a="http://schemas.openxmlformats.org/drawingml/2006/main">
+              <a:graphicData uri="http://schemas.openxmlformats.org/drawingml/2006/picture">
+                <pic:pic xmlns:pic="http://schemas.openxmlformats.org/drawingml/2006/picture">
+                  <pic:nvPicPr>
+                    <pic:cNvPr id="0" name="First3.PNG"/>
+                    <pic:cNvPicPr/>
+                  </pic:nvPicPr>
+                  <pic:blipFill>
+                    <a:blip r:embed="rId16">
+                      <a:extLst>
+                        <a:ext uri="{28A0092B-C50C-407E-A947-70E740481C1C}">
+                          <a14:useLocalDpi xmlns:a14="http://schemas.microsoft.com/office/drawing/2010/main" val="0"/>
+                        </a:ext>
+                      </a:extLst>
+                    </a:blip>
+                    <a:stretch>
+                      <a:fillRect/>
+                    </a:stretch>
+                  </pic:blipFill>
+                  <pic:spPr>
+                    <a:xfrm>
+                      <a:off x="0" y="0"/>
+                      <a:ext cx="5943600" cy="5274945"/>
+                    </a:xfrm>
+                    <a:prstGeom prst="rect">
+                      <a:avLst/>
+                    </a:prstGeom>
+                  </pic:spPr>
+                </pic:pic>
+              </a:graphicData>
+            </a:graphic>
+          </wp:inline>
+        </w:drawing>
+      </w:r>
+      <w:r>
+        <w:rPr>
+          <w:rFonts w:ascii="Times New Roman" w:hAnsi="Times New Roman" w:cs="Times New Roman"/>
+          <w:i/>
+          <w:sz w:val="24"/>
+          <w:szCs w:val="24"/>
+        </w:rPr>
+        <w:t>(Figure 3.1</w:t>
+      </w:r>
+      <w:r>
+        <w:rPr>
+          <w:rFonts w:ascii="Times New Roman" w:hAnsi="Times New Roman" w:cs="Times New Roman"/>
+          <w:i/>
+          <w:sz w:val="24"/>
+          <w:szCs w:val="24"/>
+        </w:rPr>
+        <w:t xml:space="preserve"> Shows the </w:t>
+      </w:r>
+      <w:r>
+        <w:rPr>
+          <w:rFonts w:ascii="Times New Roman" w:hAnsi="Times New Roman" w:cs="Times New Roman"/>
+          <w:i/>
+          <w:sz w:val="24"/>
+          <w:szCs w:val="24"/>
+        </w:rPr>
+        <w:t xml:space="preserve">top of the Main Engine </w:t>
+      </w:r>
+      <w:r>
+        <w:rPr>
+          <w:rFonts w:ascii="Times New Roman" w:hAnsi="Times New Roman" w:cs="Times New Roman"/>
+          <w:i/>
+          <w:sz w:val="24"/>
+          <w:szCs w:val="24"/>
+        </w:rPr>
+        <w:t>User Input Sheet in the TEAMS Module</w:t>
+      </w:r>
+      <w:r>
+        <w:rPr>
+          <w:rFonts w:ascii="Times New Roman" w:hAnsi="Times New Roman" w:cs="Times New Roman"/>
+          <w:i/>
+          <w:sz w:val="24"/>
+          <w:szCs w:val="24"/>
+        </w:rPr>
+        <w:t>)</w:t>
+      </w:r>
+    </w:p>
+    <w:p>
+      <w:pPr>
+        <w:pStyle w:val="ListParagraph"/>
+        <w:numPr>
+          <w:ilvl w:val="0"/>
+          <w:numId w:val="12"/>
+        </w:numPr>
+        <w:spacing w:after="100" w:line="240" w:lineRule="auto"/>
+        <w:rPr>
+          <w:rFonts w:ascii="Times New Roman" w:hAnsi="Times New Roman" w:cs="Times New Roman"/>
+          <w:b/>
+          <w:sz w:val="24"/>
+          <w:szCs w:val="24"/>
+        </w:rPr>
+      </w:pPr>
+      <w:r>
+        <w:rPr>
+          <w:rFonts w:ascii="Times New Roman" w:hAnsi="Times New Roman" w:cs="Times New Roman"/>
+          <w:b/>
+          <w:sz w:val="24"/>
+          <w:szCs w:val="24"/>
+        </w:rPr>
+        <w:t>Main Engine Variables</w:t>
+      </w:r>
+      <w:r>
+        <w:rPr>
+          <w:rFonts w:ascii="Times New Roman" w:hAnsi="Times New Roman" w:cs="Times New Roman"/>
+          <w:b/>
+          <w:sz w:val="24"/>
+          <w:szCs w:val="24"/>
+        </w:rPr>
+        <w:t xml:space="preserve"> – </w:t>
+      </w:r>
+      <w:r>
+        <w:rPr>
+          <w:rFonts w:ascii="Times New Roman" w:hAnsi="Times New Roman" w:cs="Times New Roman"/>
+          <w:sz w:val="24"/>
+          <w:szCs w:val="24"/>
+        </w:rPr>
+        <w:t xml:space="preserve">This section essentially defines the characteristics of the main engine(s) for the vessel you are testing. All values that are not grayed out can be altered by the user in order to tweak the simulation to conditions that more accurately represent the case you wish to test. The </w:t>
+      </w:r>
+      <w:r>
+        <w:rPr>
+          <w:rFonts w:ascii="Times New Roman" w:hAnsi="Times New Roman" w:cs="Times New Roman"/>
+          <w:sz w:val="24"/>
+          <w:szCs w:val="24"/>
+        </w:rPr>
+        <w:t xml:space="preserve">grayed out values are those that are calculated based on other user defined data, so you cannot manually alter these, but if you change a related variable and hit either the “Submit All” </w:t>
+      </w:r>
+      <w:r>
+        <w:rPr>
+          <w:rFonts w:ascii="Times New Roman" w:hAnsi="Times New Roman" w:cs="Times New Roman"/>
+          <w:sz w:val="24"/>
+          <w:szCs w:val="24"/>
+        </w:rPr>
+        <w:lastRenderedPageBreak/>
+        <w:t>button at the top of this image, or the “Do Calculations</w:t>
+      </w:r>
+      <w:r>
+        <w:rPr>
+          <w:rFonts w:ascii="Times New Roman" w:hAnsi="Times New Roman" w:cs="Times New Roman"/>
+          <w:sz w:val="24"/>
+          <w:szCs w:val="24"/>
+        </w:rPr>
+        <w:t xml:space="preserve"> and Submit Data</w:t>
+      </w:r>
+      <w:r>
+        <w:rPr>
+          <w:rFonts w:ascii="Times New Roman" w:hAnsi="Times New Roman" w:cs="Times New Roman"/>
+          <w:sz w:val="24"/>
+          <w:szCs w:val="24"/>
+        </w:rPr>
+        <w:t xml:space="preserve">” button at the bottom of Figure 3.2, you will observe that the values have changed. </w:t>
+      </w:r>
+      <w:r>
+        <w:rPr>
+          <w:rFonts w:ascii="Times New Roman" w:hAnsi="Times New Roman" w:cs="Times New Roman"/>
+          <w:sz w:val="24"/>
+          <w:szCs w:val="24"/>
+        </w:rPr>
+        <w:t xml:space="preserve"> </w:t>
+      </w:r>
+    </w:p>
+    <w:p>
+      <w:pPr>
+        <w:pStyle w:val="ListParagraph"/>
+        <w:spacing w:after="100" w:line="240" w:lineRule="auto"/>
+        <w:ind w:left="1447"/>
+        <w:rPr>
+          <w:rFonts w:ascii="Times New Roman" w:hAnsi="Times New Roman" w:cs="Times New Roman"/>
+          <w:b/>
+          <w:sz w:val="24"/>
+          <w:szCs w:val="24"/>
+        </w:rPr>
+      </w:pPr>
+    </w:p>
+    <w:p>
+      <w:pPr>
+        <w:pStyle w:val="ListParagraph"/>
+        <w:numPr>
+          <w:ilvl w:val="0"/>
+          <w:numId w:val="12"/>
+        </w:numPr>
+        <w:spacing w:after="100" w:line="240" w:lineRule="auto"/>
+        <w:rPr>
+          <w:rFonts w:ascii="Times New Roman" w:hAnsi="Times New Roman" w:cs="Times New Roman"/>
+          <w:b/>
+          <w:sz w:val="24"/>
+          <w:szCs w:val="24"/>
+        </w:rPr>
+      </w:pPr>
+      <w:r>
+        <w:rPr>
+          <w:rFonts w:ascii="Times New Roman" w:hAnsi="Times New Roman" w:cs="Times New Roman"/>
+          <w:b/>
+          <w:sz w:val="24"/>
+          <w:szCs w:val="24"/>
+        </w:rPr>
+        <w:t xml:space="preserve">Trip Distance and Time – </w:t>
+      </w:r>
+      <w:r>
+        <w:rPr>
+          <w:rFonts w:ascii="Times New Roman" w:hAnsi="Times New Roman" w:cs="Times New Roman"/>
+          <w:sz w:val="24"/>
+          <w:szCs w:val="24"/>
+        </w:rPr>
+        <w:t>Relatively self-explanatory, this is the section in which you enter the information regarding how far your vessel will be traveling, as well as how much time it will take it to get there.</w:t>
+      </w:r>
+    </w:p>
+    <w:p>
+      <w:pPr>
+        <w:pStyle w:val="ListParagraph"/>
+        <w:rPr>
+          <w:rFonts w:ascii="Times New Roman" w:hAnsi="Times New Roman" w:cs="Times New Roman"/>
+          <w:b/>
+          <w:sz w:val="24"/>
+          <w:szCs w:val="24"/>
+        </w:rPr>
+      </w:pPr>
+    </w:p>
+    <w:p>
+      <w:pPr>
+        <w:pStyle w:val="ListParagraph"/>
+        <w:numPr>
+          <w:ilvl w:val="0"/>
+          <w:numId w:val="12"/>
+        </w:numPr>
+        <w:spacing w:after="100" w:line="240" w:lineRule="auto"/>
+        <w:rPr>
+          <w:rFonts w:ascii="Times New Roman" w:hAnsi="Times New Roman" w:cs="Times New Roman"/>
+          <w:b/>
+          <w:sz w:val="24"/>
+          <w:szCs w:val="24"/>
+        </w:rPr>
+      </w:pPr>
+      <w:r>
+        <w:rPr>
+          <w:rFonts w:ascii="Times New Roman" w:hAnsi="Times New Roman" w:cs="Times New Roman"/>
+          <w:b/>
+          <w:sz w:val="24"/>
+          <w:szCs w:val="24"/>
+        </w:rPr>
+        <w:t xml:space="preserve">Engine Characterization Per Mode – </w:t>
+      </w:r>
+      <w:r>
+        <w:rPr>
+          <w:rFonts w:ascii="Times New Roman" w:hAnsi="Times New Roman" w:cs="Times New Roman"/>
+          <w:sz w:val="24"/>
+          <w:szCs w:val="24"/>
+        </w:rPr>
+        <w:t xml:space="preserve">This section is for the user to define how their trip will be broken up in terms of modes of travel. In the traditional TEAMS model the modes would be Idle, Maneuvering, Precautionary, Slow Cruise, and Full Cruise. However in this version of the model, the modes were left intentionally undefined so that the user could </w:t>
+      </w:r>
+      <w:r>
+        <w:rPr>
+          <w:rFonts w:ascii="Times New Roman" w:hAnsi="Times New Roman" w:cs="Times New Roman"/>
+          <w:sz w:val="24"/>
+          <w:szCs w:val="24"/>
+        </w:rPr>
+        <w:t xml:space="preserve">make them represent whatever was desired in the simulation of their vessel. </w:t>
+      </w:r>
+    </w:p>
+    <w:p>
+      <w:pPr>
+        <w:pStyle w:val="ListParagraph"/>
+        <w:rPr>
+          <w:rFonts w:ascii="Times New Roman" w:hAnsi="Times New Roman" w:cs="Times New Roman"/>
+          <w:b/>
+          <w:sz w:val="24"/>
+          <w:szCs w:val="24"/>
+        </w:rPr>
+      </w:pPr>
+    </w:p>
+    <w:p>
+      <w:pPr>
+        <w:spacing w:after="100" w:line="240" w:lineRule="auto"/>
+        <w:rPr>
+          <w:rFonts w:ascii="Times New Roman" w:hAnsi="Times New Roman" w:cs="Times New Roman"/>
+          <w:b/>
+          <w:sz w:val="24"/>
+          <w:szCs w:val="24"/>
+        </w:rPr>
+      </w:pPr>
+      <w:r>
+        <w:rPr>
+          <w:noProof/>
+        </w:rPr>
+        <w:drawing>
+          <wp:inline distT="0" distB="0" distL="0" distR="0" wp14:anchorId="155FD050" wp14:editId="17C747E2">
+            <wp:extent cx="5943600" cy="4520565"/>
+            <wp:effectExtent l="0" t="0" r="0" b="0"/>
+            <wp:docPr id="3" name="Picture 3"/>
+            <wp:cNvGraphicFramePr>
+              <a:graphicFrameLocks xmlns:a="http://schemas.openxmlformats.org/drawingml/2006/main" noChangeAspect="1"/>
+            </wp:cNvGraphicFramePr>
+            <a:graphic xmlns:a="http://schemas.openxmlformats.org/drawingml/2006/main">
+              <a:graphicData uri="http://schemas.openxmlformats.org/drawingml/2006/picture">
+                <pic:pic xmlns:pic="http://schemas.openxmlformats.org/drawingml/2006/picture">
+                  <pic:nvPicPr>
+                    <pic:cNvPr id="0" name="last2.PNG"/>
+                    <pic:cNvPicPr/>
+                  </pic:nvPicPr>
+                  <pic:blipFill>
+                    <a:blip r:embed="rId17">
+                      <a:extLst>
+                        <a:ext uri="{28A0092B-C50C-407E-A947-70E740481C1C}">
+                          <a14:useLocalDpi xmlns:a14="http://schemas.microsoft.com/office/drawing/2010/main" val="0"/>
+                        </a:ext>
+                      </a:extLst>
+                    </a:blip>
+                    <a:stretch>
+                      <a:fillRect/>
+                    </a:stretch>
+                  </pic:blipFill>
+                  <pic:spPr>
+                    <a:xfrm>
+                      <a:off x="0" y="0"/>
+                      <a:ext cx="5943600" cy="4520565"/>
+                    </a:xfrm>
+                    <a:prstGeom prst="rect">
+                      <a:avLst/>
+                    </a:prstGeom>
+                  </pic:spPr>
+                </pic:pic>
+              </a:graphicData>
+            </a:graphic>
+          </wp:inline>
+        </w:drawing>
+      </w:r>
+      <w:r>
+        <w:rPr>
+          <w:rFonts w:ascii="Times New Roman" w:hAnsi="Times New Roman" w:cs="Times New Roman"/>
+          <w:i/>
+          <w:sz w:val="24"/>
+          <w:szCs w:val="24"/>
+        </w:rPr>
+        <w:t>(Figure 3.2</w:t>
+      </w:r>
+      <w:r>
+        <w:rPr>
+          <w:rFonts w:ascii="Times New Roman" w:hAnsi="Times New Roman" w:cs="Times New Roman"/>
+          <w:i/>
+          <w:sz w:val="24"/>
+          <w:szCs w:val="24"/>
+        </w:rPr>
+        <w:t xml:space="preserve"> </w:t>
+      </w:r>
+      <w:r>
+        <w:rPr>
+          <w:rFonts w:ascii="Times New Roman" w:hAnsi="Times New Roman" w:cs="Times New Roman"/>
+          <w:i/>
+          <w:sz w:val="24"/>
+          <w:szCs w:val="24"/>
+        </w:rPr>
+        <w:t>shows</w:t>
+      </w:r>
+      <w:r>
+        <w:rPr>
+          <w:rFonts w:ascii="Times New Roman" w:hAnsi="Times New Roman" w:cs="Times New Roman"/>
+          <w:i/>
+          <w:sz w:val="24"/>
+          <w:szCs w:val="24"/>
+        </w:rPr>
+        <w:t xml:space="preserve"> the </w:t>
+      </w:r>
+      <w:r>
+        <w:rPr>
+          <w:rFonts w:ascii="Times New Roman" w:hAnsi="Times New Roman" w:cs="Times New Roman"/>
+          <w:i/>
+          <w:sz w:val="24"/>
+          <w:szCs w:val="24"/>
+        </w:rPr>
+        <w:t xml:space="preserve">bottom of </w:t>
+      </w:r>
+      <w:r>
+        <w:rPr>
+          <w:rFonts w:ascii="Times New Roman" w:hAnsi="Times New Roman" w:cs="Times New Roman"/>
+          <w:i/>
+          <w:sz w:val="24"/>
+          <w:szCs w:val="24"/>
+        </w:rPr>
+        <w:t>the Main Engine</w:t>
+      </w:r>
+      <w:r>
+        <w:rPr>
+          <w:rFonts w:ascii="Times New Roman" w:hAnsi="Times New Roman" w:cs="Times New Roman"/>
+          <w:i/>
+          <w:sz w:val="24"/>
+          <w:szCs w:val="24"/>
+        </w:rPr>
+        <w:t xml:space="preserve"> User Input Sheet in the TEAMS Module</w:t>
+      </w:r>
+      <w:r>
+        <w:rPr>
+          <w:rFonts w:ascii="Times New Roman" w:hAnsi="Times New Roman" w:cs="Times New Roman"/>
+          <w:i/>
+          <w:sz w:val="24"/>
+          <w:szCs w:val="24"/>
+        </w:rPr>
+        <w:t>)</w:t>
+      </w:r>
+    </w:p>
+    <w:p>
+      <w:pPr>
+        <w:pStyle w:val="ListParagraph"/>
+        <w:numPr>
+          <w:ilvl w:val="0"/>
+          <w:numId w:val="14"/>
+        </w:numPr>
+        <w:rPr>
+          <w:rFonts w:ascii="Times New Roman" w:hAnsi="Times New Roman" w:cs="Times New Roman"/>
+          <w:b/>
+          <w:sz w:val="24"/>
+          <w:szCs w:val="24"/>
+        </w:rPr>
+      </w:pPr>
+      <w:r>
+        <w:rPr>
+          <w:rFonts w:ascii="Times New Roman" w:hAnsi="Times New Roman" w:cs="Times New Roman"/>
+          <w:b/>
+          <w:sz w:val="24"/>
+          <w:szCs w:val="24"/>
+        </w:rPr>
+        <w:t xml:space="preserve">Fuel Calculations – </w:t>
+      </w:r>
+      <w:r>
+        <w:rPr>
+          <w:rFonts w:ascii="Times New Roman" w:hAnsi="Times New Roman" w:cs="Times New Roman"/>
+          <w:sz w:val="24"/>
+          <w:szCs w:val="24"/>
+        </w:rPr>
+        <w:t xml:space="preserve">In this part, you simply enter the efficiency of the main engine, and the model will calculate an estimation of the gallons of fuel you will use per trip by using conventional diesel as a baseline. </w:t>
+      </w:r>
+      <w:r>
+        <w:rPr>
+          <w:rFonts w:ascii="Times New Roman" w:hAnsi="Times New Roman" w:cs="Times New Roman"/>
+          <w:sz w:val="24"/>
+          <w:szCs w:val="24"/>
+        </w:rPr>
+        <w:t>That number is later recalculated based on what fuel you choose to use for your main engine.</w:t>
+      </w:r>
+    </w:p>
+    <w:p>
+      <w:pPr>
+        <w:pStyle w:val="ListParagraph"/>
+        <w:ind w:left="1440"/>
+        <w:rPr>
+          <w:rFonts w:ascii="Times New Roman" w:hAnsi="Times New Roman" w:cs="Times New Roman"/>
+          <w:b/>
+          <w:sz w:val="24"/>
+          <w:szCs w:val="24"/>
+        </w:rPr>
+      </w:pPr>
+    </w:p>
+    <w:p>
+      <w:pPr>
+        <w:pStyle w:val="ListParagraph"/>
+        <w:numPr>
+          <w:ilvl w:val="0"/>
+          <w:numId w:val="14"/>
+        </w:numPr>
+        <w:rPr>
+          <w:rFonts w:ascii="Times New Roman" w:hAnsi="Times New Roman" w:cs="Times New Roman"/>
+          <w:b/>
+          <w:sz w:val="24"/>
+          <w:szCs w:val="24"/>
+        </w:rPr>
+      </w:pPr>
+      <w:r>
+        <w:rPr>
+          <w:rFonts w:ascii="Times New Roman" w:hAnsi="Times New Roman" w:cs="Times New Roman"/>
+          <w:b/>
+          <w:sz w:val="24"/>
+          <w:szCs w:val="24"/>
+        </w:rPr>
+        <w:t xml:space="preserve">User Inputs for Main Engine Emissions Calculations – </w:t>
+      </w:r>
+      <w:r>
+        <w:rPr>
+          <w:rFonts w:ascii="Times New Roman" w:hAnsi="Times New Roman" w:cs="Times New Roman"/>
+          <w:sz w:val="24"/>
+          <w:szCs w:val="24"/>
+        </w:rPr>
+        <w:t xml:space="preserve">This section is tremendously critical to getting accurate results. Here you are asked to give a number in grams per Horsepower per </w:t>
+      </w:r>
+      <w:r>
+        <w:rPr>
+          <w:rFonts w:ascii="Times New Roman" w:hAnsi="Times New Roman" w:cs="Times New Roman"/>
+          <w:sz w:val="24"/>
+          <w:szCs w:val="24"/>
+        </w:rPr>
+        <w:t>Hour, which</w:t>
+      </w:r>
+      <w:r>
+        <w:rPr>
+          <w:rFonts w:ascii="Times New Roman" w:hAnsi="Times New Roman" w:cs="Times New Roman"/>
+          <w:sz w:val="24"/>
+          <w:szCs w:val="24"/>
+        </w:rPr>
+        <w:t xml:space="preserve"> stands as the emissions factor for each of the </w:t>
+      </w:r>
+      <w:r>
+        <w:rPr>
+          <w:rFonts w:ascii="Times New Roman" w:hAnsi="Times New Roman" w:cs="Times New Roman"/>
+          <w:sz w:val="24"/>
+          <w:szCs w:val="24"/>
+        </w:rPr>
+        <w:t>different types of emission in the section. This number will dictate how much of each of those emissions will be found in the environment following the trip taken with the vessel.</w:t>
+      </w:r>
+    </w:p>
+    <w:p>
+      <w:pPr>
+        <w:pStyle w:val="ListParagraph"/>
+        <w:rPr>
+          <w:rFonts w:ascii="Times New Roman" w:hAnsi="Times New Roman" w:cs="Times New Roman"/>
+          <w:b/>
+          <w:sz w:val="24"/>
+          <w:szCs w:val="24"/>
+        </w:rPr>
+      </w:pPr>
+    </w:p>
+    <w:p>
+      <w:pPr>
+        <w:rPr>
+          <w:rFonts w:ascii="Times New Roman" w:hAnsi="Times New Roman" w:cs="Times New Roman"/>
+          <w:b/>
+          <w:sz w:val="24"/>
+          <w:szCs w:val="24"/>
+        </w:rPr>
+      </w:pPr>
+      <w:r>
+        <w:rPr>
+          <w:rFonts w:ascii="Times New Roman" w:hAnsi="Times New Roman" w:cs="Times New Roman"/>
+          <w:b/>
+          <w:sz w:val="24"/>
+          <w:szCs w:val="24"/>
+        </w:rPr>
+        <w:t>Input Sheet Breakdown: Auxiliary Engine</w:t>
+      </w:r>
+    </w:p>
+    <w:p>
+      <w:pPr>
+        <w:rPr>
+          <w:rFonts w:ascii="Times New Roman" w:hAnsi="Times New Roman" w:cs="Times New Roman"/>
+          <w:b/>
+          <w:sz w:val="24"/>
+          <w:szCs w:val="24"/>
+        </w:rPr>
+      </w:pPr>
+      <w:r>
+        <w:rPr>
+          <w:rFonts w:ascii="Times New Roman" w:hAnsi="Times New Roman" w:cs="Times New Roman"/>
+          <w:b/>
+          <w:noProof/>
+          <w:sz w:val="24"/>
+          <w:szCs w:val="24"/>
+        </w:rPr>
+        <w:drawing>
+          <wp:inline distT="0" distB="0" distL="0" distR="0" wp14:anchorId="78224A0B" wp14:editId="567F7192">
+            <wp:extent cx="5943600" cy="5046980"/>
+            <wp:effectExtent l="0" t="0" r="0" b="1270"/>
+            <wp:docPr id="4" name="Picture 4"/>
+            <wp:cNvGraphicFramePr>
+              <a:graphicFrameLocks xmlns:a="http://schemas.openxmlformats.org/drawingml/2006/main" noChangeAspect="1"/>
+            </wp:cNvGraphicFramePr>
+            <a:graphic xmlns:a="http://schemas.openxmlformats.org/drawingml/2006/main">
+              <a:graphicData uri="http://schemas.openxmlformats.org/drawingml/2006/picture">
+                <pic:pic xmlns:pic="http://schemas.openxmlformats.org/drawingml/2006/picture">
+                  <pic:nvPicPr>
+                    <pic:cNvPr id="0" name="AuxFirst3.PNG"/>
+                    <pic:cNvPicPr/>
+                  </pic:nvPicPr>
+                  <pic:blipFill>
+                    <a:blip r:embed="rId18">
+                      <a:extLst>
+                        <a:ext uri="{28A0092B-C50C-407E-A947-70E740481C1C}">
+                          <a14:useLocalDpi xmlns:a14="http://schemas.microsoft.com/office/drawing/2010/main" val="0"/>
+                        </a:ext>
+                      </a:extLst>
+                    </a:blip>
+                    <a:stretch>
+                      <a:fillRect/>
+                    </a:stretch>
+                  </pic:blipFill>
+                  <pic:spPr>
+                    <a:xfrm>
+                      <a:off x="0" y="0"/>
+                      <a:ext cx="5943600" cy="5046980"/>
+                    </a:xfrm>
+                    <a:prstGeom prst="rect">
+                      <a:avLst/>
+                    </a:prstGeom>
+                  </pic:spPr>
+                </pic:pic>
+              </a:graphicData>
+            </a:graphic>
+          </wp:inline>
+        </w:drawing>
+      </w:r>
+      <w:r>
+        <w:rPr>
+          <w:rFonts w:ascii="Times New Roman" w:hAnsi="Times New Roman" w:cs="Times New Roman"/>
+          <w:i/>
+          <w:sz w:val="24"/>
+          <w:szCs w:val="24"/>
+        </w:rPr>
+        <w:t>(Figure 3.3</w:t>
+      </w:r>
+      <w:r>
+        <w:rPr>
+          <w:rFonts w:ascii="Times New Roman" w:hAnsi="Times New Roman" w:cs="Times New Roman"/>
+          <w:i/>
+          <w:sz w:val="24"/>
+          <w:szCs w:val="24"/>
+        </w:rPr>
+        <w:t xml:space="preserve"> shows the </w:t>
+      </w:r>
+      <w:r>
+        <w:rPr>
+          <w:rFonts w:ascii="Times New Roman" w:hAnsi="Times New Roman" w:cs="Times New Roman"/>
+          <w:i/>
+          <w:sz w:val="24"/>
+          <w:szCs w:val="24"/>
+        </w:rPr>
+        <w:t>top of the Auxiliary Engine User Input Sheet in the TEAMS Module</w:t>
+      </w:r>
+      <w:r>
+        <w:rPr>
+          <w:rFonts w:ascii="Times New Roman" w:hAnsi="Times New Roman" w:cs="Times New Roman"/>
+          <w:i/>
+          <w:sz w:val="24"/>
+          <w:szCs w:val="24"/>
+        </w:rPr>
+        <w:t>)</w:t>
+      </w:r>
+    </w:p>
+    <w:p>
+      <w:pPr>
+        <w:pStyle w:val="ListParagraph"/>
+        <w:numPr>
+          <w:ilvl w:val="0"/>
+          <w:numId w:val="14"/>
+        </w:numPr>
+        <w:rPr>
+          <w:rFonts w:ascii="Times New Roman" w:hAnsi="Times New Roman" w:cs="Times New Roman"/>
+          <w:b/>
+          <w:sz w:val="24"/>
+          <w:szCs w:val="24"/>
+        </w:rPr>
+      </w:pPr>
+      <w:r>
+        <w:rPr>
+          <w:rFonts w:ascii="Times New Roman" w:hAnsi="Times New Roman" w:cs="Times New Roman"/>
+          <w:b/>
+          <w:sz w:val="24"/>
+          <w:szCs w:val="24"/>
+        </w:rPr>
+        <w:t xml:space="preserve">Auxiliary Engine Variables – </w:t>
+      </w:r>
+      <w:r>
+        <w:rPr>
+          <w:rFonts w:ascii="Times New Roman" w:hAnsi="Times New Roman" w:cs="Times New Roman"/>
+          <w:sz w:val="24"/>
+          <w:szCs w:val="24"/>
+        </w:rPr>
+        <w:t xml:space="preserve">This section is </w:t>
+      </w:r>
+      <w:r>
+        <w:rPr>
+          <w:rFonts w:ascii="Times New Roman" w:hAnsi="Times New Roman" w:cs="Times New Roman"/>
+          <w:sz w:val="24"/>
+          <w:szCs w:val="24"/>
+        </w:rPr>
+        <w:t xml:space="preserve">a simple breakdown of the basic facts for the Auxiliary engines that are going to be in use for the vessel. Simply how many of them there are, how many will be in use, and their rated HP. </w:t>
+      </w:r>
+    </w:p>
+    <w:p>
+      <w:pPr>
+        <w:pStyle w:val="ListParagraph"/>
+        <w:ind w:left="1440"/>
+        <w:rPr>
+          <w:rFonts w:ascii="Times New Roman" w:hAnsi="Times New Roman" w:cs="Times New Roman"/>
+          <w:b/>
+          <w:sz w:val="24"/>
+          <w:szCs w:val="24"/>
+        </w:rPr>
+      </w:pPr>
+    </w:p>
+    <w:p>
+      <w:pPr>
+        <w:pStyle w:val="ListParagraph"/>
+        <w:numPr>
+          <w:ilvl w:val="0"/>
+          <w:numId w:val="14"/>
+        </w:numPr>
+        <w:rPr>
+          <w:rFonts w:ascii="Times New Roman" w:hAnsi="Times New Roman" w:cs="Times New Roman"/>
+          <w:b/>
+          <w:sz w:val="24"/>
+          <w:szCs w:val="24"/>
+        </w:rPr>
+      </w:pPr>
+      <w:r>
+        <w:rPr>
+          <w:rFonts w:ascii="Times New Roman" w:hAnsi="Times New Roman" w:cs="Times New Roman"/>
+          <w:b/>
+          <w:sz w:val="24"/>
+          <w:szCs w:val="24"/>
+        </w:rPr>
+        <w:t xml:space="preserve">Auxiliary Engine Characterization – </w:t>
+      </w:r>
+      <w:r>
+        <w:rPr>
+          <w:rFonts w:ascii="Times New Roman" w:hAnsi="Times New Roman" w:cs="Times New Roman"/>
+          <w:sz w:val="24"/>
+          <w:szCs w:val="24"/>
+        </w:rPr>
+        <w:t xml:space="preserve">This </w:t>
+      </w:r>
+      <w:r>
+        <w:rPr>
+          <w:rFonts w:ascii="Times New Roman" w:hAnsi="Times New Roman" w:cs="Times New Roman"/>
+          <w:sz w:val="24"/>
+          <w:szCs w:val="24"/>
+        </w:rPr>
+        <w:t>is functionally</w:t>
+      </w:r>
+      <w:r>
+        <w:rPr>
+          <w:rFonts w:ascii="Times New Roman" w:hAnsi="Times New Roman" w:cs="Times New Roman"/>
+          <w:sz w:val="24"/>
+          <w:szCs w:val="24"/>
+        </w:rPr>
+        <w:t xml:space="preserve"> the same as the </w:t>
+      </w:r>
+      <w:r>
+        <w:rPr>
+          <w:rFonts w:ascii="Times New Roman" w:hAnsi="Times New Roman" w:cs="Times New Roman"/>
+          <w:sz w:val="24"/>
+          <w:szCs w:val="24"/>
+        </w:rPr>
+        <w:t xml:space="preserve">Engine Characterization </w:t>
+      </w:r>
+      <w:proofErr w:type="gramStart"/>
+      <w:r>
+        <w:rPr>
+          <w:rFonts w:ascii="Times New Roman" w:hAnsi="Times New Roman" w:cs="Times New Roman"/>
+          <w:sz w:val="24"/>
+          <w:szCs w:val="24"/>
+        </w:rPr>
+        <w:t>Per</w:t>
+      </w:r>
+      <w:proofErr w:type="gramEnd"/>
+      <w:r>
+        <w:rPr>
+          <w:rFonts w:ascii="Times New Roman" w:hAnsi="Times New Roman" w:cs="Times New Roman"/>
+          <w:sz w:val="24"/>
+          <w:szCs w:val="24"/>
+        </w:rPr>
+        <w:t xml:space="preserve"> Mode</w:t>
+      </w:r>
+      <w:r>
+        <w:rPr>
+          <w:rFonts w:ascii="Times New Roman" w:hAnsi="Times New Roman" w:cs="Times New Roman"/>
+          <w:sz w:val="24"/>
+          <w:szCs w:val="24"/>
+        </w:rPr>
+        <w:t xml:space="preserve"> from Figure 3.1</w:t>
+      </w:r>
+      <w:r>
+        <w:rPr>
+          <w:rFonts w:ascii="Times New Roman" w:hAnsi="Times New Roman" w:cs="Times New Roman"/>
+          <w:sz w:val="24"/>
+          <w:szCs w:val="24"/>
+        </w:rPr>
+        <w:t xml:space="preserve">. Except it does not rely on the per mode analysis to generate the data, as the Auxiliary engines are either operational or not, and do not </w:t>
+      </w:r>
+      <w:r>
+        <w:rPr>
+          <w:rFonts w:ascii="Times New Roman" w:hAnsi="Times New Roman" w:cs="Times New Roman"/>
+          <w:sz w:val="24"/>
+          <w:szCs w:val="24"/>
+        </w:rPr>
+        <w:t xml:space="preserve">have variables for anything otherwise to worry about. </w:t>
+      </w:r>
+    </w:p>
+    <w:p>
+      <w:pPr>
+        <w:pStyle w:val="ListParagraph"/>
+        <w:ind w:left="1440"/>
+        <w:rPr>
+          <w:rFonts w:ascii="Times New Roman" w:hAnsi="Times New Roman" w:cs="Times New Roman"/>
+          <w:b/>
+          <w:sz w:val="24"/>
+          <w:szCs w:val="24"/>
+        </w:rPr>
+      </w:pPr>
+    </w:p>
+    <w:p>
+      <w:pPr>
+        <w:pStyle w:val="ListParagraph"/>
+        <w:numPr>
+          <w:ilvl w:val="0"/>
+          <w:numId w:val="14"/>
+        </w:numPr>
+        <w:rPr>
+          <w:rFonts w:ascii="Times New Roman" w:hAnsi="Times New Roman" w:cs="Times New Roman"/>
+          <w:b/>
+          <w:sz w:val="24"/>
+          <w:szCs w:val="24"/>
+        </w:rPr>
+      </w:pPr>
+      <w:r>
+        <w:rPr>
+          <w:rFonts w:ascii="Times New Roman" w:hAnsi="Times New Roman" w:cs="Times New Roman"/>
+          <w:b/>
+          <w:sz w:val="24"/>
+          <w:szCs w:val="24"/>
+        </w:rPr>
+        <w:t xml:space="preserve">Calculation of Auxiliary Fuel Using Conventional Diesel as a Baseline Fuel – </w:t>
+      </w:r>
+      <w:r>
+        <w:rPr>
+          <w:rFonts w:ascii="Times New Roman" w:hAnsi="Times New Roman" w:cs="Times New Roman"/>
+          <w:sz w:val="24"/>
+          <w:szCs w:val="24"/>
+        </w:rPr>
+        <w:t>This is functionally the same as the Fuel Calculations section of Figure 3.2 in the sense that it present just to give a rough estimation of how much fuel will actually be used in order to complete the trip that is being presented. It does so similarly by looking at conventional diesel and making a calculation of how many gallons of that specific fuel there would be in the trip. (This is also recalculated by the model in order to get results later on.)</w:t>
+      </w:r>
+    </w:p>
+    <w:p>
+      <w:pPr>
+        <w:rPr>
+          <w:rFonts w:ascii="Times New Roman" w:hAnsi="Times New Roman" w:cs="Times New Roman"/>
+          <w:b/>
+          <w:sz w:val="24"/>
+          <w:szCs w:val="24"/>
+        </w:rPr>
+      </w:pPr>
+      <w:r>
+        <w:rPr>
+          <w:rFonts w:ascii="Times New Roman" w:hAnsi="Times New Roman" w:cs="Times New Roman"/>
+          <w:b/>
+          <w:noProof/>
+          <w:sz w:val="24"/>
+          <w:szCs w:val="24"/>
+        </w:rPr>
+        <w:drawing>
+          <wp:inline distT="0" distB="0" distL="0" distR="0">
+            <wp:extent cx="5943600" cy="3102610"/>
+            <wp:effectExtent l="0" t="0" r="0" b="2540"/>
+            <wp:docPr id="5" name="Picture 5"/>
+            <wp:cNvGraphicFramePr>
+              <a:graphicFrameLocks xmlns:a="http://schemas.openxmlformats.org/drawingml/2006/main" noChangeAspect="1"/>
+            </wp:cNvGraphicFramePr>
+            <a:graphic xmlns:a="http://schemas.openxmlformats.org/drawingml/2006/main">
+              <a:graphicData uri="http://schemas.openxmlformats.org/drawingml/2006/picture">
+                <pic:pic xmlns:pic="http://schemas.openxmlformats.org/drawingml/2006/picture">
+                  <pic:nvPicPr>
+                    <pic:cNvPr id="0" name="AuxLast1.PNG"/>
+                    <pic:cNvPicPr/>
+                  </pic:nvPicPr>
+                  <pic:blipFill>
+                    <a:blip r:embed="rId19">
+                      <a:extLst>
+                        <a:ext uri="{28A0092B-C50C-407E-A947-70E740481C1C}">
+                          <a14:useLocalDpi xmlns:a14="http://schemas.microsoft.com/office/drawing/2010/main" val="0"/>
+                        </a:ext>
+                      </a:extLst>
+                    </a:blip>
+                    <a:stretch>
+                      <a:fillRect/>
+                    </a:stretch>
+                  </pic:blipFill>
+                  <pic:spPr>
+                    <a:xfrm>
+                      <a:off x="0" y="0"/>
+                      <a:ext cx="5943600" cy="3102610"/>
+                    </a:xfrm>
+                    <a:prstGeom prst="rect">
+                      <a:avLst/>
+                    </a:prstGeom>
+                  </pic:spPr>
+                </pic:pic>
+              </a:graphicData>
+            </a:graphic>
+          </wp:inline>
+        </w:drawing>
+      </w:r>
+      <w:r>
+        <w:rPr>
+          <w:rFonts w:ascii="Times New Roman" w:hAnsi="Times New Roman" w:cs="Times New Roman"/>
+          <w:i/>
+          <w:sz w:val="24"/>
+          <w:szCs w:val="24"/>
+        </w:rPr>
+        <w:t>(Figure 3.4</w:t>
+      </w:r>
+      <w:r>
+        <w:rPr>
+          <w:rFonts w:ascii="Times New Roman" w:hAnsi="Times New Roman" w:cs="Times New Roman"/>
+          <w:i/>
+          <w:sz w:val="24"/>
+          <w:szCs w:val="24"/>
+        </w:rPr>
+        <w:t xml:space="preserve"> shows the </w:t>
+      </w:r>
+      <w:r>
+        <w:rPr>
+          <w:rFonts w:ascii="Times New Roman" w:hAnsi="Times New Roman" w:cs="Times New Roman"/>
+          <w:i/>
+          <w:sz w:val="24"/>
+          <w:szCs w:val="24"/>
+        </w:rPr>
+        <w:t>bottom of the Auxiliary Engine User Input Sheet in the TEAMS Module</w:t>
+      </w:r>
+      <w:r>
+        <w:rPr>
+          <w:rFonts w:ascii="Times New Roman" w:hAnsi="Times New Roman" w:cs="Times New Roman"/>
+          <w:i/>
+          <w:sz w:val="24"/>
+          <w:szCs w:val="24"/>
+        </w:rPr>
+        <w:t>)</w:t>
+      </w:r>
+    </w:p>
+    <w:p>
+      <w:pPr>
+        <w:pStyle w:val="ListParagraph"/>
+        <w:numPr>
+          <w:ilvl w:val="0"/>
+          <w:numId w:val="14"/>
+        </w:numPr>
+        <w:rPr>
+          <w:rFonts w:ascii="Times New Roman" w:hAnsi="Times New Roman" w:cs="Times New Roman"/>
+          <w:b/>
+          <w:sz w:val="24"/>
+          <w:szCs w:val="24"/>
+        </w:rPr>
+      </w:pPr>
+      <w:r>
+        <w:rPr>
+          <w:rFonts w:ascii="Times New Roman" w:hAnsi="Times New Roman" w:cs="Times New Roman"/>
+          <w:b/>
+          <w:sz w:val="24"/>
+          <w:szCs w:val="24"/>
+        </w:rPr>
+        <w:t xml:space="preserve">User Inputs for Aux Engine Emissions Calculations – </w:t>
+      </w:r>
+      <w:r>
+        <w:rPr>
+          <w:rFonts w:ascii="Times New Roman" w:hAnsi="Times New Roman" w:cs="Times New Roman"/>
+          <w:sz w:val="24"/>
+          <w:szCs w:val="24"/>
+        </w:rPr>
+        <w:t xml:space="preserve">Same as the replica section in Figure 3.2, but for the Auxiliary engine. </w:t>
+      </w:r>
+    </w:p>
+    <w:p>
+      <w:pPr>
+        <w:jc w:val="both"/>
+        <w:rPr>
+          <w:rFonts w:ascii="Times New Roman" w:hAnsi="Times New Roman" w:cs="Times New Roman"/>
+          <w:b/>
+          <w:sz w:val="24"/>
+          <w:szCs w:val="24"/>
+        </w:rPr>
+      </w:pPr>
+    </w:p>
+    <w:p>
+      <w:pPr>
+        <w:jc w:val="both"/>
+        <w:rPr>
+          <w:rFonts w:ascii="Times New Roman" w:hAnsi="Times New Roman" w:cs="Times New Roman"/>
+          <w:b/>
+          <w:sz w:val="24"/>
+          <w:szCs w:val="24"/>
+        </w:rPr>
+      </w:pPr>
+    </w:p>
+    <w:p>
+      <w:pPr>
+        <w:jc w:val="both"/>
+        <w:rPr>
+          <w:rFonts w:ascii="Times New Roman" w:hAnsi="Times New Roman" w:cs="Times New Roman"/>
+          <w:b/>
+          <w:sz w:val="24"/>
+          <w:szCs w:val="24"/>
+        </w:rPr>
+      </w:pPr>
+    </w:p>
+    <w:p>
+      <w:pPr>
+        <w:jc w:val="both"/>
+        <w:rPr>
+          <w:rFonts w:ascii="Times New Roman" w:hAnsi="Times New Roman" w:cs="Times New Roman"/>
+          <w:b/>
+          <w:sz w:val="24"/>
+          <w:szCs w:val="24"/>
+        </w:rPr>
+      </w:pPr>
+    </w:p>
+    <w:p>
+      <w:pPr>
+        <w:jc w:val="both"/>
+        <w:rPr>
+          <w:rFonts w:ascii="Times New Roman" w:hAnsi="Times New Roman" w:cs="Times New Roman"/>
+          <w:b/>
+          <w:sz w:val="24"/>
+          <w:szCs w:val="24"/>
+        </w:rPr>
+      </w:pPr>
+      <w:r>
+        <w:rPr>
+          <w:rFonts w:ascii="Times New Roman" w:hAnsi="Times New Roman" w:cs="Times New Roman"/>
+          <w:b/>
+          <w:sz w:val="24"/>
+          <w:szCs w:val="24"/>
+        </w:rPr>
+        <w:lastRenderedPageBreak/>
+        <w:t xml:space="preserve">Input Sheet Breakdown: </w:t>
+      </w:r>
+      <w:r>
+        <w:rPr>
+          <w:rFonts w:ascii="Times New Roman" w:hAnsi="Times New Roman" w:cs="Times New Roman"/>
+          <w:b/>
+          <w:sz w:val="24"/>
+          <w:szCs w:val="24"/>
+        </w:rPr>
+        <w:t xml:space="preserve">Instructions </w:t>
+      </w:r>
+      <w:r>
+        <w:rPr>
+          <w:rFonts w:ascii="Times New Roman" w:hAnsi="Times New Roman" w:cs="Times New Roman"/>
+          <w:b/>
+          <w:sz w:val="24"/>
+          <w:szCs w:val="24"/>
+        </w:rPr>
+        <w:t>for</w:t>
+      </w:r>
+      <w:r>
+        <w:rPr>
+          <w:rFonts w:ascii="Times New Roman" w:hAnsi="Times New Roman" w:cs="Times New Roman"/>
+          <w:b/>
+          <w:sz w:val="24"/>
+          <w:szCs w:val="24"/>
+        </w:rPr>
+        <w:t xml:space="preserve"> Use</w:t>
+      </w:r>
+    </w:p>
+    <w:p>
+      <w:pPr>
+        <w:pStyle w:val="ListParagraph"/>
+        <w:numPr>
+          <w:ilvl w:val="0"/>
+          <w:numId w:val="16"/>
+        </w:numPr>
+        <w:jc w:val="both"/>
+        <w:rPr>
+          <w:rFonts w:ascii="Times New Roman" w:hAnsi="Times New Roman" w:cs="Times New Roman"/>
+          <w:b/>
+          <w:sz w:val="24"/>
+          <w:szCs w:val="24"/>
+        </w:rPr>
+      </w:pPr>
+      <w:r>
+        <w:rPr>
+          <w:rFonts w:ascii="Times New Roman" w:hAnsi="Times New Roman" w:cs="Times New Roman"/>
+          <w:sz w:val="24"/>
+          <w:szCs w:val="24"/>
+        </w:rPr>
+        <w:t>Make sure all of the values in the Main Engines sheet are as you would like them (Remember that you cannot directly edit grayed out boxes, but you will get the desired results if you properly handle your other variables)</w:t>
+      </w:r>
+    </w:p>
+    <w:p>
+      <w:pPr>
+        <w:pStyle w:val="ListParagraph"/>
+        <w:numPr>
+          <w:ilvl w:val="0"/>
+          <w:numId w:val="16"/>
+        </w:numPr>
+        <w:jc w:val="both"/>
+        <w:rPr>
+          <w:rFonts w:ascii="Times New Roman" w:hAnsi="Times New Roman" w:cs="Times New Roman"/>
+          <w:b/>
+          <w:sz w:val="24"/>
+          <w:szCs w:val="24"/>
+        </w:rPr>
+      </w:pPr>
+      <w:r>
+        <w:rPr>
+          <w:rFonts w:ascii="Times New Roman" w:hAnsi="Times New Roman" w:cs="Times New Roman"/>
+          <w:sz w:val="24"/>
+          <w:szCs w:val="24"/>
+        </w:rPr>
+        <w:t>Check your numbers, and then scroll to the bottom of the page and press the “Do Calculations and Submit” button.</w:t>
+      </w:r>
+    </w:p>
+    <w:p>
+      <w:pPr>
+        <w:pStyle w:val="ListParagraph"/>
+        <w:numPr>
+          <w:ilvl w:val="0"/>
+          <w:numId w:val="16"/>
+        </w:numPr>
+        <w:jc w:val="both"/>
+        <w:rPr>
+          <w:rFonts w:ascii="Times New Roman" w:hAnsi="Times New Roman" w:cs="Times New Roman"/>
+          <w:b/>
+          <w:sz w:val="24"/>
+          <w:szCs w:val="24"/>
+        </w:rPr>
+      </w:pPr>
+      <w:r>
+        <w:rPr>
+          <w:rFonts w:ascii="Times New Roman" w:hAnsi="Times New Roman" w:cs="Times New Roman"/>
+          <w:sz w:val="24"/>
+          <w:szCs w:val="24"/>
+        </w:rPr>
+        <w:t>Move on to tab 2 and fill out the Auxiliary Engine sheet</w:t>
+      </w:r>
+    </w:p>
+    <w:p>
+      <w:pPr>
+        <w:pStyle w:val="ListParagraph"/>
+        <w:numPr>
+          <w:ilvl w:val="0"/>
+          <w:numId w:val="16"/>
+        </w:numPr>
+        <w:jc w:val="both"/>
+        <w:rPr>
+          <w:rFonts w:ascii="Times New Roman" w:hAnsi="Times New Roman" w:cs="Times New Roman"/>
+          <w:b/>
+          <w:sz w:val="24"/>
+          <w:szCs w:val="24"/>
+        </w:rPr>
+      </w:pPr>
+      <w:r>
+        <w:rPr>
+          <w:rFonts w:ascii="Times New Roman" w:hAnsi="Times New Roman" w:cs="Times New Roman"/>
+          <w:sz w:val="24"/>
+          <w:szCs w:val="24"/>
+        </w:rPr>
+        <w:t>Submit the Aux Engine calculations</w:t>
+      </w:r>
+    </w:p>
+    <w:p>
+      <w:pPr>
+        <w:pStyle w:val="ListParagraph"/>
+        <w:numPr>
+          <w:ilvl w:val="0"/>
+          <w:numId w:val="16"/>
+        </w:numPr>
+        <w:jc w:val="both"/>
+        <w:rPr>
+          <w:rFonts w:ascii="Times New Roman" w:hAnsi="Times New Roman" w:cs="Times New Roman"/>
+          <w:b/>
+          <w:sz w:val="24"/>
+          <w:szCs w:val="24"/>
+        </w:rPr>
+      </w:pPr>
+      <w:r>
+        <w:rPr>
+          <w:rFonts w:ascii="Times New Roman" w:hAnsi="Times New Roman" w:cs="Times New Roman"/>
+          <w:sz w:val="24"/>
+          <w:szCs w:val="24"/>
+        </w:rPr>
+        <w:t xml:space="preserve">Upon submitting both sheets (Or just hitting the </w:t>
+      </w:r>
+      <w:r>
+        <w:rPr>
+          <w:rFonts w:ascii="Times New Roman" w:hAnsi="Times New Roman" w:cs="Times New Roman"/>
+          <w:sz w:val="24"/>
+          <w:szCs w:val="24"/>
+        </w:rPr>
+        <w:t>“Submit A</w:t>
+      </w:r>
+      <w:r>
+        <w:rPr>
+          <w:rFonts w:ascii="Times New Roman" w:hAnsi="Times New Roman" w:cs="Times New Roman"/>
+          <w:sz w:val="24"/>
+          <w:szCs w:val="24"/>
+        </w:rPr>
+        <w:t>ll</w:t>
+      </w:r>
+      <w:r>
+        <w:rPr>
+          <w:rFonts w:ascii="Times New Roman" w:hAnsi="Times New Roman" w:cs="Times New Roman"/>
+          <w:sz w:val="24"/>
+          <w:szCs w:val="24"/>
+        </w:rPr>
+        <w:t>”</w:t>
+      </w:r>
+      <w:r>
+        <w:rPr>
+          <w:rFonts w:ascii="Times New Roman" w:hAnsi="Times New Roman" w:cs="Times New Roman"/>
+          <w:sz w:val="24"/>
+          <w:szCs w:val="24"/>
+        </w:rPr>
+        <w:t xml:space="preserve"> button on the top) the run simulation button will become active so you can open the results sheet based on you</w:t>
+      </w:r>
+      <w:r>
+        <w:rPr>
+          <w:rFonts w:ascii="Times New Roman" w:hAnsi="Times New Roman" w:cs="Times New Roman"/>
+          <w:sz w:val="24"/>
+          <w:szCs w:val="24"/>
+        </w:rPr>
+        <w:t>r defined simulation parameters</w:t>
+      </w:r>
+    </w:p>
+    <w:p>
+      <w:pPr>
+        <w:pStyle w:val="ListParagraph"/>
+        <w:numPr>
+          <w:ilvl w:val="0"/>
+          <w:numId w:val="16"/>
+        </w:numPr>
+        <w:jc w:val="both"/>
+        <w:rPr>
+          <w:rFonts w:ascii="Times New Roman" w:hAnsi="Times New Roman" w:cs="Times New Roman"/>
+          <w:b/>
+          <w:sz w:val="24"/>
+          <w:szCs w:val="24"/>
+        </w:rPr>
+      </w:pPr>
+      <w:r>
+        <w:rPr>
+          <w:rFonts w:ascii="Times New Roman" w:hAnsi="Times New Roman" w:cs="Times New Roman"/>
+          <w:sz w:val="24"/>
+          <w:szCs w:val="24"/>
+        </w:rPr>
+        <w:t>Hit the run simulation button, or go back and change results, making sure to hit “Submit All” or “Do Calculations and Submit” before trying to move onto the results phase</w:t>
+      </w:r>
+    </w:p>
+    <w:p>
+      <w:pPr>
+        <w:rPr>
+          <w:rFonts w:ascii="Times New Roman" w:hAnsi="Times New Roman" w:cs="Times New Roman"/>
+          <w:b/>
+          <w:sz w:val="24"/>
+          <w:szCs w:val="24"/>
+        </w:rPr>
+      </w:pPr>
+    </w:p>
+    <w:p>
+      <w:pPr>
+        <w:rPr>
+          <w:rFonts w:ascii="Times New Roman" w:hAnsi="Times New Roman" w:cs="Times New Roman"/>
+          <w:b/>
+          <w:sz w:val="24"/>
+          <w:szCs w:val="24"/>
+        </w:rPr>
+      </w:pPr>
+    </w:p>
+    <w:p>
+      <w:pPr>
+        <w:rPr>
+          <w:rFonts w:ascii="Times New Roman" w:hAnsi="Times New Roman" w:cs="Times New Roman"/>
+          <w:b/>
+          <w:sz w:val="24"/>
+          <w:szCs w:val="24"/>
+        </w:rPr>
+      </w:pPr>
+    </w:p>
+    <w:p>
+      <w:pPr>
+        <w:rPr>
+          <w:rFonts w:ascii="Times New Roman" w:hAnsi="Times New Roman" w:cs="Times New Roman"/>
+          <w:b/>
+          <w:sz w:val="24"/>
+          <w:szCs w:val="24"/>
+        </w:rPr>
+      </w:pPr>
+    </w:p>
+    <w:p>
+      <w:pPr>
+        <w:rPr>
+          <w:rFonts w:ascii="Times New Roman" w:hAnsi="Times New Roman" w:cs="Times New Roman"/>
+          <w:b/>
+          <w:sz w:val="24"/>
+          <w:szCs w:val="24"/>
+        </w:rPr>
+      </w:pPr>
+    </w:p>
+    <w:p>
+      <w:pPr>
+        <w:rPr>
+          <w:rFonts w:ascii="Times New Roman" w:hAnsi="Times New Roman" w:cs="Times New Roman"/>
+          <w:b/>
+          <w:sz w:val="24"/>
+          <w:szCs w:val="24"/>
+        </w:rPr>
+      </w:pPr>
+    </w:p>
+    <w:p>
+      <w:pPr>
+        <w:rPr>
+          <w:rFonts w:ascii="Times New Roman" w:hAnsi="Times New Roman" w:cs="Times New Roman"/>
+          <w:b/>
+          <w:sz w:val="24"/>
+          <w:szCs w:val="24"/>
+        </w:rPr>
+      </w:pPr>
+    </w:p>
+    <w:p>
+      <w:pPr>
+        <w:rPr>
+          <w:rFonts w:ascii="Times New Roman" w:hAnsi="Times New Roman" w:cs="Times New Roman"/>
+          <w:b/>
+          <w:sz w:val="24"/>
+          <w:szCs w:val="24"/>
+        </w:rPr>
+      </w:pPr>
+    </w:p>
+    <w:p>
+      <w:pPr>
+        <w:rPr>
+          <w:rFonts w:ascii="Times New Roman" w:hAnsi="Times New Roman" w:cs="Times New Roman"/>
+          <w:b/>
+          <w:sz w:val="24"/>
+          <w:szCs w:val="24"/>
+        </w:rPr>
+      </w:pPr>
+    </w:p>
+    <w:p>
+      <w:pPr>
+        <w:rPr>
+          <w:rFonts w:ascii="Times New Roman" w:hAnsi="Times New Roman" w:cs="Times New Roman"/>
+          <w:b/>
+          <w:sz w:val="24"/>
+          <w:szCs w:val="24"/>
+        </w:rPr>
+      </w:pPr>
+    </w:p>
+    <w:p>
+      <w:pPr>
+        <w:rPr>
+          <w:rFonts w:ascii="Times New Roman" w:hAnsi="Times New Roman" w:cs="Times New Roman"/>
+          <w:b/>
+          <w:sz w:val="24"/>
+          <w:szCs w:val="24"/>
+        </w:rPr>
+      </w:pPr>
+    </w:p>
+    <w:p>
+      <w:pPr>
+        <w:rPr>
+          <w:rFonts w:ascii="Times New Roman" w:hAnsi="Times New Roman" w:cs="Times New Roman"/>
+          <w:b/>
+          <w:sz w:val="24"/>
+          <w:szCs w:val="24"/>
+        </w:rPr>
+      </w:pPr>
+    </w:p>
+    <w:p>
+      <w:pPr>
+        <w:rPr>
+          <w:rFonts w:ascii="Times New Roman" w:hAnsi="Times New Roman" w:cs="Times New Roman"/>
+          <w:b/>
+          <w:sz w:val="24"/>
+          <w:szCs w:val="24"/>
+        </w:rPr>
+      </w:pPr>
+    </w:p>
+    <w:p>
+      <w:pPr>
+        <w:rPr>
+          <w:rFonts w:ascii="Times New Roman" w:hAnsi="Times New Roman" w:cs="Times New Roman"/>
+          <w:b/>
+          <w:sz w:val="24"/>
+          <w:szCs w:val="24"/>
+        </w:rPr>
+      </w:pPr>
+    </w:p>
+    <w:p>
+      <w:pPr>
+        <w:rPr>
+          <w:rFonts w:ascii="Times New Roman" w:hAnsi="Times New Roman" w:cs="Times New Roman"/>
+          <w:b/>
+          <w:sz w:val="24"/>
+          <w:szCs w:val="24"/>
+        </w:rPr>
+      </w:pPr>
+    </w:p>
+    <w:p>
+      <w:pPr>
+        <w:rPr>
+          <w:rFonts w:ascii="Times New Roman" w:hAnsi="Times New Roman" w:cs="Times New Roman"/>
+          <w:b/>
+          <w:sz w:val="24"/>
+          <w:szCs w:val="24"/>
+        </w:rPr>
+      </w:pPr>
+    </w:p>
+    <w:p>
+      <w:pPr>
+        <w:rPr>
+          <w:rFonts w:ascii="Times New Roman" w:hAnsi="Times New Roman" w:cs="Times New Roman"/>
+          <w:b/>
+          <w:sz w:val="24"/>
+          <w:szCs w:val="24"/>
+        </w:rPr>
+      </w:pPr>
+    </w:p>
+    <w:p>
+      <w:pPr>
+        <w:pStyle w:val="ListParagraph"/>
+        <w:numPr>
+          <w:ilvl w:val="0"/>
+          <w:numId w:val="2"/>
+        </w:numPr>
+        <w:spacing w:after="100" w:line="240" w:lineRule="auto"/>
+        <w:rPr>
+          <w:rFonts w:ascii="Times New Roman" w:hAnsi="Times New Roman" w:cs="Times New Roman"/>
+          <w:b/>
+          <w:sz w:val="28"/>
+          <w:szCs w:val="28"/>
+        </w:rPr>
+      </w:pPr>
+      <w:r>
+        <w:rPr>
+          <w:rFonts w:ascii="Times New Roman" w:hAnsi="Times New Roman" w:cs="Times New Roman"/>
+          <w:b/>
+          <w:sz w:val="28"/>
+          <w:szCs w:val="28"/>
+        </w:rPr>
+        <w:t>Results Sheet</w:t>
+      </w:r>
+    </w:p>
+    <w:p>
+      <w:pPr>
+        <w:spacing w:after="100" w:line="240" w:lineRule="auto"/>
+        <w:rPr>
+          <w:rFonts w:ascii="Times New Roman" w:hAnsi="Times New Roman" w:cs="Times New Roman"/>
+          <w:b/>
+          <w:sz w:val="28"/>
+          <w:szCs w:val="28"/>
+          <w:u w:val="single"/>
+        </w:rPr>
+      </w:pPr>
+      <w:r>
+        <w:rPr>
+          <w:rFonts w:ascii="Times New Roman" w:hAnsi="Times New Roman" w:cs="Times New Roman"/>
+          <w:b/>
+          <w:sz w:val="28"/>
+          <w:szCs w:val="28"/>
+          <w:u w:val="single"/>
+        </w:rPr>
+        <w:t>__________________________________________________________________</w:t>
+      </w:r>
+    </w:p>
+    <w:p>
+      <w:pPr>
+        <w:rPr>
+          <w:rFonts w:ascii="Times New Roman" w:hAnsi="Times New Roman" w:cs="Times New Roman"/>
+          <w:i/>
+          <w:sz w:val="24"/>
+          <w:szCs w:val="24"/>
+        </w:rPr>
+      </w:pPr>
+      <w:r>
+        <w:rPr>
+          <w:noProof/>
+        </w:rPr>
+        <w:drawing>
+          <wp:inline distT="0" distB="0" distL="0" distR="0" wp14:anchorId="1041DF24" wp14:editId="4A1A23A5">
+            <wp:extent cx="5943600" cy="2875280"/>
+            <wp:effectExtent l="0" t="0" r="0" b="1270"/>
+            <wp:docPr id="6" name="Picture 6"/>
+            <wp:cNvGraphicFramePr>
+              <a:graphicFrameLocks xmlns:a="http://schemas.openxmlformats.org/drawingml/2006/main" noChangeAspect="1"/>
+            </wp:cNvGraphicFramePr>
+            <a:graphic xmlns:a="http://schemas.openxmlformats.org/drawingml/2006/main">
+              <a:graphicData uri="http://schemas.openxmlformats.org/drawingml/2006/picture">
+                <pic:pic xmlns:pic="http://schemas.openxmlformats.org/drawingml/2006/picture">
+                  <pic:nvPicPr>
+                    <pic:cNvPr id="0" name="Results1.PNG"/>
+                    <pic:cNvPicPr/>
+                  </pic:nvPicPr>
+                  <pic:blipFill>
+                    <a:blip r:embed="rId20" cstate="print">
+                      <a:extLst>
+                        <a:ext uri="{28A0092B-C50C-407E-A947-70E740481C1C}">
+                          <a14:useLocalDpi xmlns:a14="http://schemas.microsoft.com/office/drawing/2010/main" val="0"/>
+                        </a:ext>
+                      </a:extLst>
+                    </a:blip>
+                    <a:stretch>
+                      <a:fillRect/>
+                    </a:stretch>
+                  </pic:blipFill>
+                  <pic:spPr>
+                    <a:xfrm>
+                      <a:off x="0" y="0"/>
+                      <a:ext cx="5943600" cy="2875280"/>
+                    </a:xfrm>
+                    <a:prstGeom prst="rect">
+                      <a:avLst/>
+                    </a:prstGeom>
+                  </pic:spPr>
+                </pic:pic>
+              </a:graphicData>
+            </a:graphic>
+          </wp:inline>
+        </w:drawing>
+      </w:r>
+      <w:r>
+        <w:rPr>
+          <w:rFonts w:ascii="Times New Roman" w:hAnsi="Times New Roman" w:cs="Times New Roman"/>
+          <w:i/>
+          <w:sz w:val="24"/>
+          <w:szCs w:val="24"/>
+        </w:rPr>
+        <w:t>(Figure 4.1</w:t>
+      </w:r>
+      <w:r>
+        <w:rPr>
+          <w:rFonts w:ascii="Times New Roman" w:hAnsi="Times New Roman" w:cs="Times New Roman"/>
+          <w:i/>
+          <w:sz w:val="24"/>
+          <w:szCs w:val="24"/>
+        </w:rPr>
+        <w:t xml:space="preserve"> </w:t>
+      </w:r>
+      <w:r>
+        <w:rPr>
+          <w:rFonts w:ascii="Times New Roman" w:hAnsi="Times New Roman" w:cs="Times New Roman"/>
+          <w:i/>
+          <w:sz w:val="24"/>
+          <w:szCs w:val="24"/>
+        </w:rPr>
+        <w:t>shows the Results Sheet as it appears when initially opened</w:t>
+      </w:r>
+      <w:r>
+        <w:rPr>
+          <w:rFonts w:ascii="Times New Roman" w:hAnsi="Times New Roman" w:cs="Times New Roman"/>
+          <w:i/>
+          <w:sz w:val="24"/>
+          <w:szCs w:val="24"/>
+        </w:rPr>
+        <w:t>)</w:t>
+      </w:r>
+    </w:p>
+    <w:p>
+      <w:pPr>
+        <w:rPr>
+          <w:rFonts w:ascii="Times New Roman" w:hAnsi="Times New Roman" w:cs="Times New Roman"/>
+          <w:sz w:val="24"/>
+          <w:szCs w:val="24"/>
+        </w:rPr>
+      </w:pPr>
+      <w:r>
+        <w:rPr>
+          <w:rFonts w:ascii="Times New Roman" w:hAnsi="Times New Roman" w:cs="Times New Roman"/>
+          <w:sz w:val="24"/>
+          <w:szCs w:val="24"/>
+        </w:rPr>
+        <w:tab/>
+        <w:t>The TEAMS Results sheet is essentially the meat of what is valuable about this particular piece of software. It is the intersection of working wi</w:t>
+      </w:r>
+      <w:r>
+        <w:rPr>
+          <w:rFonts w:ascii="Times New Roman" w:hAnsi="Times New Roman" w:cs="Times New Roman"/>
+          <w:sz w:val="24"/>
+          <w:szCs w:val="24"/>
+        </w:rPr>
+        <w:t xml:space="preserve">th nautical vessel calculations, and using the wealth of data that GREET provides to streamline the simulation of vessel emissions to a point that was not possible with a spreadsheet model. </w:t>
+      </w:r>
+      <w:r>
+        <w:rPr>
+          <w:rFonts w:ascii="Times New Roman" w:hAnsi="Times New Roman" w:cs="Times New Roman"/>
+          <w:sz w:val="24"/>
+          <w:szCs w:val="24"/>
+        </w:rPr>
+        <w:t>The essential workflow for using the results sheet is as follows.</w:t>
+      </w:r>
+    </w:p>
+    <w:p>
+      <w:pPr>
+        <w:pStyle w:val="ListParagraph"/>
+        <w:numPr>
+          <w:ilvl w:val="0"/>
+          <w:numId w:val="17"/>
+        </w:numPr>
+        <w:rPr>
+          <w:rFonts w:ascii="Times New Roman" w:hAnsi="Times New Roman" w:cs="Times New Roman"/>
+          <w:sz w:val="24"/>
+          <w:szCs w:val="24"/>
+        </w:rPr>
+      </w:pPr>
+      <w:r>
+        <w:rPr>
+          <w:rFonts w:ascii="Times New Roman" w:hAnsi="Times New Roman" w:cs="Times New Roman"/>
+          <w:sz w:val="24"/>
+          <w:szCs w:val="24"/>
+        </w:rPr>
+        <w:t>Click on the drop down for the fuel type that you wish to use for main fuel</w:t>
+      </w:r>
+    </w:p>
+    <w:p>
+      <w:pPr>
+        <w:pStyle w:val="ListParagraph"/>
+        <w:numPr>
+          <w:ilvl w:val="0"/>
+          <w:numId w:val="17"/>
+        </w:numPr>
+        <w:rPr>
+          <w:rFonts w:ascii="Times New Roman" w:hAnsi="Times New Roman" w:cs="Times New Roman"/>
+          <w:sz w:val="24"/>
+          <w:szCs w:val="24"/>
+        </w:rPr>
+      </w:pPr>
+      <w:r>
+        <w:rPr>
+          <w:rFonts w:ascii="Times New Roman" w:hAnsi="Times New Roman" w:cs="Times New Roman"/>
+          <w:sz w:val="24"/>
+          <w:szCs w:val="24"/>
+        </w:rPr>
+        <w:t>Select the pathway that you wish to use for your vessel’s fuel choice</w:t>
+      </w:r>
+    </w:p>
+    <w:p>
+      <w:pPr>
+        <w:pStyle w:val="ListParagraph"/>
+        <w:numPr>
+          <w:ilvl w:val="0"/>
+          <w:numId w:val="17"/>
+        </w:numPr>
+        <w:rPr>
+          <w:rFonts w:ascii="Times New Roman" w:hAnsi="Times New Roman" w:cs="Times New Roman"/>
+          <w:sz w:val="24"/>
+          <w:szCs w:val="24"/>
+        </w:rPr>
+      </w:pPr>
+      <w:r>
+        <w:rPr>
+          <w:rFonts w:ascii="Times New Roman" w:hAnsi="Times New Roman" w:cs="Times New Roman"/>
+          <w:sz w:val="24"/>
+          <w:szCs w:val="24"/>
+        </w:rPr>
+        <w:t>Repeat steps one and two for the Auxiliary fuel</w:t>
+      </w:r>
+    </w:p>
+    <w:p>
+      <w:pPr>
+        <w:pStyle w:val="ListParagraph"/>
+        <w:numPr>
+          <w:ilvl w:val="0"/>
+          <w:numId w:val="17"/>
+        </w:numPr>
+        <w:rPr>
+          <w:rFonts w:ascii="Times New Roman" w:hAnsi="Times New Roman" w:cs="Times New Roman"/>
+          <w:sz w:val="24"/>
+          <w:szCs w:val="24"/>
+        </w:rPr>
+      </w:pPr>
+      <w:r>
+        <w:rPr>
+          <w:rFonts w:ascii="Times New Roman" w:hAnsi="Times New Roman" w:cs="Times New Roman"/>
+          <w:sz w:val="24"/>
+          <w:szCs w:val="24"/>
+        </w:rPr>
+        <w:t>When you do the above, results will appear on the sheet that represent emissions and energy use for your vessel taking the trip that you defined on the input sheet.</w:t>
+      </w:r>
+    </w:p>
+    <w:p>
+      <w:pPr>
+        <w:pStyle w:val="ListParagraph"/>
+        <w:numPr>
+          <w:ilvl w:val="0"/>
+          <w:numId w:val="17"/>
+        </w:numPr>
+        <w:rPr>
+          <w:rFonts w:ascii="Times New Roman" w:hAnsi="Times New Roman" w:cs="Times New Roman"/>
+          <w:sz w:val="24"/>
+          <w:szCs w:val="24"/>
+        </w:rPr>
+      </w:pPr>
+      <w:r>
+        <w:rPr>
+          <w:rFonts w:ascii="Times New Roman" w:hAnsi="Times New Roman" w:cs="Times New Roman"/>
+          <w:sz w:val="24"/>
+          <w:szCs w:val="24"/>
+        </w:rPr>
+        <w:t>If you scroll down you will see the chart that is shown in figure 4.2</w:t>
+      </w:r>
+    </w:p>
+    <w:p>
+      <w:pPr>
+        <w:pStyle w:val="ListParagraph"/>
+        <w:numPr>
+          <w:ilvl w:val="0"/>
+          <w:numId w:val="17"/>
+        </w:numPr>
+        <w:rPr>
+          <w:rFonts w:ascii="Times New Roman" w:hAnsi="Times New Roman" w:cs="Times New Roman"/>
+          <w:sz w:val="24"/>
+          <w:szCs w:val="24"/>
+        </w:rPr>
+      </w:pPr>
+      <w:r>
+        <w:rPr>
+          <w:rFonts w:ascii="Times New Roman" w:hAnsi="Times New Roman" w:cs="Times New Roman"/>
+          <w:sz w:val="24"/>
+          <w:szCs w:val="24"/>
+        </w:rPr>
+        <w:t xml:space="preserve">You can either use these results as they are, or you can save them to a spreadsheet by clicking on the save to excel button on the sheet, which will generate </w:t>
+      </w:r>
+      <w:proofErr w:type="gramStart"/>
+      <w:r>
+        <w:rPr>
+          <w:rFonts w:ascii="Times New Roman" w:hAnsi="Times New Roman" w:cs="Times New Roman"/>
+          <w:sz w:val="24"/>
+          <w:szCs w:val="24"/>
+        </w:rPr>
+        <w:t>a</w:t>
+      </w:r>
+      <w:proofErr w:type="gramEnd"/>
+      <w:r>
+        <w:rPr>
+          <w:rFonts w:ascii="Times New Roman" w:hAnsi="Times New Roman" w:cs="Times New Roman"/>
+          <w:sz w:val="24"/>
+          <w:szCs w:val="24"/>
+        </w:rPr>
+        <w:t xml:space="preserve"> .</w:t>
+      </w:r>
+      <w:proofErr w:type="spellStart"/>
+      <w:r>
+        <w:rPr>
+          <w:rFonts w:ascii="Times New Roman" w:hAnsi="Times New Roman" w:cs="Times New Roman"/>
+          <w:sz w:val="24"/>
+          <w:szCs w:val="24"/>
+        </w:rPr>
+        <w:t>xls</w:t>
+      </w:r>
+      <w:proofErr w:type="spellEnd"/>
+      <w:r>
+        <w:rPr>
+          <w:rFonts w:ascii="Times New Roman" w:hAnsi="Times New Roman" w:cs="Times New Roman"/>
+          <w:sz w:val="24"/>
+          <w:szCs w:val="24"/>
+        </w:rPr>
+        <w:t xml:space="preserve"> that can be read with </w:t>
+      </w:r>
+      <w:proofErr w:type="spellStart"/>
+      <w:r>
+        <w:rPr>
+          <w:rFonts w:ascii="Times New Roman" w:hAnsi="Times New Roman" w:cs="Times New Roman"/>
+          <w:sz w:val="24"/>
+          <w:szCs w:val="24"/>
+        </w:rPr>
+        <w:t>OpenOffice</w:t>
+      </w:r>
+      <w:proofErr w:type="spellEnd"/>
+      <w:r>
+        <w:rPr>
+          <w:rFonts w:ascii="Times New Roman" w:hAnsi="Times New Roman" w:cs="Times New Roman"/>
+          <w:sz w:val="24"/>
+          <w:szCs w:val="24"/>
+        </w:rPr>
+        <w:t xml:space="preserve"> </w:t>
+      </w:r>
+      <w:proofErr w:type="spellStart"/>
+      <w:r>
+        <w:rPr>
+          <w:rFonts w:ascii="Times New Roman" w:hAnsi="Times New Roman" w:cs="Times New Roman"/>
+          <w:sz w:val="24"/>
+          <w:szCs w:val="24"/>
+        </w:rPr>
+        <w:t>calc</w:t>
+      </w:r>
+      <w:proofErr w:type="spellEnd"/>
+      <w:r>
+        <w:rPr>
+          <w:rFonts w:ascii="Times New Roman" w:hAnsi="Times New Roman" w:cs="Times New Roman"/>
+          <w:sz w:val="24"/>
+          <w:szCs w:val="24"/>
+        </w:rPr>
+        <w:t xml:space="preserve">, or with Microsoft Office Excel. </w:t>
+      </w:r>
+    </w:p>
+    <w:p>
+      <w:pPr>
+        <w:rPr>
+          <w:rFonts w:ascii="Times New Roman" w:hAnsi="Times New Roman" w:cs="Times New Roman"/>
+          <w:b/>
+          <w:sz w:val="24"/>
+          <w:szCs w:val="24"/>
+        </w:rPr>
+      </w:pPr>
+    </w:p>
+    <w:p>
+      <w:pPr>
+        <w:rPr>
+          <w:rFonts w:ascii="Times New Roman" w:hAnsi="Times New Roman" w:cs="Times New Roman"/>
+          <w:b/>
+          <w:sz w:val="24"/>
+          <w:szCs w:val="24"/>
         </w:rPr>
       </w:pPr>
     </w:p>
@@ -3548,7 +5429,7 @@
             <w:sz w:val="28"/>
             <w:szCs w:val="28"/>
           </w:rPr>
-          <w:t>2</w:t>
+          <w:t>iii</w:t>
         </w:r>
         <w:r>
           <w:rPr>
@@ -3686,6 +5567,119 @@
     </w:lvl>
   </w:abstractNum>
   <w:abstractNum w:abstractNumId="1">
+    <w:nsid w:val="067E4795"/>
+    <w:multiLevelType w:val="hybridMultilevel"/>
+    <w:tmpl w:val="E2B87112"/>
+    <w:lvl w:ilvl="0" w:tplc="04090001">
+      <w:start w:val="1"/>
+      <w:numFmt w:val="bullet"/>
+      <w:lvlText w:val=""/>
+      <w:lvlJc w:val="left"/>
+      <w:pPr>
+        <w:ind w:left="1447" w:hanging="360"/>
+      </w:pPr>
+      <w:rPr>
+        <w:rFonts w:ascii="Symbol" w:hAnsi="Symbol" w:hint="default"/>
+      </w:rPr>
+    </w:lvl>
+    <w:lvl w:ilvl="1" w:tplc="04090003" w:tentative="1">
+      <w:start w:val="1"/>
+      <w:numFmt w:val="bullet"/>
+      <w:lvlText w:val="o"/>
+      <w:lvlJc w:val="left"/>
+      <w:pPr>
+        <w:ind w:left="2167" w:hanging="360"/>
+      </w:pPr>
+      <w:rPr>
+        <w:rFonts w:ascii="Courier New" w:hAnsi="Courier New" w:cs="Courier New" w:hint="default"/>
+      </w:rPr>
+    </w:lvl>
+    <w:lvl w:ilvl="2" w:tplc="04090005" w:tentative="1">
+      <w:start w:val="1"/>
+      <w:numFmt w:val="bullet"/>
+      <w:lvlText w:val=""/>
+      <w:lvlJc w:val="left"/>
+      <w:pPr>
+        <w:ind w:left="2887" w:hanging="360"/>
+      </w:pPr>
+      <w:rPr>
+        <w:rFonts w:ascii="Wingdings" w:hAnsi="Wingdings" w:hint="default"/>
+      </w:rPr>
+    </w:lvl>
+    <w:lvl w:ilvl="3" w:tplc="04090001" w:tentative="1">
+      <w:start w:val="1"/>
+      <w:numFmt w:val="bullet"/>
+      <w:lvlText w:val=""/>
+      <w:lvlJc w:val="left"/>
+      <w:pPr>
+        <w:ind w:left="3607" w:hanging="360"/>
+      </w:pPr>
+      <w:rPr>
+        <w:rFonts w:ascii="Symbol" w:hAnsi="Symbol" w:hint="default"/>
+      </w:rPr>
+    </w:lvl>
+    <w:lvl w:ilvl="4" w:tplc="04090003" w:tentative="1">
+      <w:start w:val="1"/>
+      <w:numFmt w:val="bullet"/>
+      <w:lvlText w:val="o"/>
+      <w:lvlJc w:val="left"/>
+      <w:pPr>
+        <w:ind w:left="4327" w:hanging="360"/>
+      </w:pPr>
+      <w:rPr>
+        <w:rFonts w:ascii="Courier New" w:hAnsi="Courier New" w:cs="Courier New" w:hint="default"/>
+      </w:rPr>
+    </w:lvl>
+    <w:lvl w:ilvl="5" w:tplc="04090005" w:tentative="1">
+      <w:start w:val="1"/>
+      <w:numFmt w:val="bullet"/>
+      <w:lvlText w:val=""/>
+      <w:lvlJc w:val="left"/>
+      <w:pPr>
+        <w:ind w:left="5047" w:hanging="360"/>
+      </w:pPr>
+      <w:rPr>
+        <w:rFonts w:ascii="Wingdings" w:hAnsi="Wingdings" w:hint="default"/>
+      </w:rPr>
+    </w:lvl>
+    <w:lvl w:ilvl="6" w:tplc="04090001" w:tentative="1">
+      <w:start w:val="1"/>
+      <w:numFmt w:val="bullet"/>
+      <w:lvlText w:val=""/>
+      <w:lvlJc w:val="left"/>
+      <w:pPr>
+        <w:ind w:left="5767" w:hanging="360"/>
+      </w:pPr>
+      <w:rPr>
+        <w:rFonts w:ascii="Symbol" w:hAnsi="Symbol" w:hint="default"/>
+      </w:rPr>
+    </w:lvl>
+    <w:lvl w:ilvl="7" w:tplc="04090003" w:tentative="1">
+      <w:start w:val="1"/>
+      <w:numFmt w:val="bullet"/>
+      <w:lvlText w:val="o"/>
+      <w:lvlJc w:val="left"/>
+      <w:pPr>
+        <w:ind w:left="6487" w:hanging="360"/>
+      </w:pPr>
+      <w:rPr>
+        <w:rFonts w:ascii="Courier New" w:hAnsi="Courier New" w:cs="Courier New" w:hint="default"/>
+      </w:rPr>
+    </w:lvl>
+    <w:lvl w:ilvl="8" w:tplc="04090005" w:tentative="1">
+      <w:start w:val="1"/>
+      <w:numFmt w:val="bullet"/>
+      <w:lvlText w:val=""/>
+      <w:lvlJc w:val="left"/>
+      <w:pPr>
+        <w:ind w:left="7207" w:hanging="360"/>
+      </w:pPr>
+      <w:rPr>
+        <w:rFonts w:ascii="Wingdings" w:hAnsi="Wingdings" w:hint="default"/>
+      </w:rPr>
+    </w:lvl>
+  </w:abstractNum>
+  <w:abstractNum w:abstractNumId="2">
     <w:nsid w:val="115345AC"/>
     <w:multiLevelType w:val="hybridMultilevel"/>
     <w:tmpl w:val="B49EA016"/>
@@ -3774,7 +5768,7 @@
       </w:pPr>
     </w:lvl>
   </w:abstractNum>
-  <w:abstractNum w:abstractNumId="2">
+  <w:abstractNum w:abstractNumId="3">
     <w:nsid w:val="211F4B41"/>
     <w:multiLevelType w:val="hybridMultilevel"/>
     <w:tmpl w:val="253E16C8"/>
@@ -3863,7 +5857,210 @@
       </w:pPr>
     </w:lvl>
   </w:abstractNum>
-  <w:abstractNum w:abstractNumId="3">
+  <w:abstractNum w:abstractNumId="4">
+    <w:nsid w:val="3CEB4F5E"/>
+    <w:multiLevelType w:val="hybridMultilevel"/>
+    <w:tmpl w:val="5860B380"/>
+    <w:lvl w:ilvl="0" w:tplc="04090001">
+      <w:start w:val="1"/>
+      <w:numFmt w:val="bullet"/>
+      <w:lvlText w:val=""/>
+      <w:lvlJc w:val="left"/>
+      <w:pPr>
+        <w:ind w:left="1440" w:hanging="360"/>
+      </w:pPr>
+      <w:rPr>
+        <w:rFonts w:ascii="Symbol" w:hAnsi="Symbol" w:hint="default"/>
+      </w:rPr>
+    </w:lvl>
+    <w:lvl w:ilvl="1" w:tplc="04090003" w:tentative="1">
+      <w:start w:val="1"/>
+      <w:numFmt w:val="bullet"/>
+      <w:lvlText w:val="o"/>
+      <w:lvlJc w:val="left"/>
+      <w:pPr>
+        <w:ind w:left="2160" w:hanging="360"/>
+      </w:pPr>
+      <w:rPr>
+        <w:rFonts w:ascii="Courier New" w:hAnsi="Courier New" w:cs="Courier New" w:hint="default"/>
+      </w:rPr>
+    </w:lvl>
+    <w:lvl w:ilvl="2" w:tplc="04090005" w:tentative="1">
+      <w:start w:val="1"/>
+      <w:numFmt w:val="bullet"/>
+      <w:lvlText w:val=""/>
+      <w:lvlJc w:val="left"/>
+      <w:pPr>
+        <w:ind w:left="2880" w:hanging="360"/>
+      </w:pPr>
+      <w:rPr>
+        <w:rFonts w:ascii="Wingdings" w:hAnsi="Wingdings" w:hint="default"/>
+      </w:rPr>
+    </w:lvl>
+    <w:lvl w:ilvl="3" w:tplc="04090001" w:tentative="1">
+      <w:start w:val="1"/>
+      <w:numFmt w:val="bullet"/>
+      <w:lvlText w:val=""/>
+      <w:lvlJc w:val="left"/>
+      <w:pPr>
+        <w:ind w:left="3600" w:hanging="360"/>
+      </w:pPr>
+      <w:rPr>
+        <w:rFonts w:ascii="Symbol" w:hAnsi="Symbol" w:hint="default"/>
+      </w:rPr>
+    </w:lvl>
+    <w:lvl w:ilvl="4" w:tplc="04090003" w:tentative="1">
+      <w:start w:val="1"/>
+      <w:numFmt w:val="bullet"/>
+      <w:lvlText w:val="o"/>
+      <w:lvlJc w:val="left"/>
+      <w:pPr>
+        <w:ind w:left="4320" w:hanging="360"/>
+      </w:pPr>
+      <w:rPr>
+        <w:rFonts w:ascii="Courier New" w:hAnsi="Courier New" w:cs="Courier New" w:hint="default"/>
+      </w:rPr>
+    </w:lvl>
+    <w:lvl w:ilvl="5" w:tplc="04090005" w:tentative="1">
+      <w:start w:val="1"/>
+      <w:numFmt w:val="bullet"/>
+      <w:lvlText w:val=""/>
+      <w:lvlJc w:val="left"/>
+      <w:pPr>
+        <w:ind w:left="5040" w:hanging="360"/>
+      </w:pPr>
+      <w:rPr>
+        <w:rFonts w:ascii="Wingdings" w:hAnsi="Wingdings" w:hint="default"/>
+      </w:rPr>
+    </w:lvl>
+    <w:lvl w:ilvl="6" w:tplc="04090001" w:tentative="1">
+      <w:start w:val="1"/>
+      <w:numFmt w:val="bullet"/>
+      <w:lvlText w:val=""/>
+      <w:lvlJc w:val="left"/>
+      <w:pPr>
+        <w:ind w:left="5760" w:hanging="360"/>
+      </w:pPr>
+      <w:rPr>
+        <w:rFonts w:ascii="Symbol" w:hAnsi="Symbol" w:hint="default"/>
+      </w:rPr>
+    </w:lvl>
+    <w:lvl w:ilvl="7" w:tplc="04090003" w:tentative="1">
+      <w:start w:val="1"/>
+      <w:numFmt w:val="bullet"/>
+      <w:lvlText w:val="o"/>
+      <w:lvlJc w:val="left"/>
+      <w:pPr>
+        <w:ind w:left="6480" w:hanging="360"/>
+      </w:pPr>
+      <w:rPr>
+        <w:rFonts w:ascii="Courier New" w:hAnsi="Courier New" w:cs="Courier New" w:hint="default"/>
+      </w:rPr>
+    </w:lvl>
+    <w:lvl w:ilvl="8" w:tplc="04090005" w:tentative="1">
+      <w:start w:val="1"/>
+      <w:numFmt w:val="bullet"/>
+      <w:lvlText w:val=""/>
+      <w:lvlJc w:val="left"/>
+      <w:pPr>
+        <w:ind w:left="7200" w:hanging="360"/>
+      </w:pPr>
+      <w:rPr>
+        <w:rFonts w:ascii="Wingdings" w:hAnsi="Wingdings" w:hint="default"/>
+      </w:rPr>
+    </w:lvl>
+  </w:abstractNum>
+  <w:abstractNum w:abstractNumId="5">
+    <w:nsid w:val="3E881A37"/>
+    <w:multiLevelType w:val="hybridMultilevel"/>
+    <w:tmpl w:val="D67846E6"/>
+    <w:lvl w:ilvl="0" w:tplc="57A6D438">
+      <w:start w:val="1"/>
+      <w:numFmt w:val="decimal"/>
+      <w:lvlText w:val="%1."/>
+      <w:lvlJc w:val="left"/>
+      <w:pPr>
+        <w:ind w:left="1080" w:hanging="360"/>
+      </w:pPr>
+      <w:rPr>
+        <w:rFonts w:hint="default"/>
+        <w:b/>
+      </w:rPr>
+    </w:lvl>
+    <w:lvl w:ilvl="1" w:tplc="04090019" w:tentative="1">
+      <w:start w:val="1"/>
+      <w:numFmt w:val="lowerLetter"/>
+      <w:lvlText w:val="%2."/>
+      <w:lvlJc w:val="left"/>
+      <w:pPr>
+        <w:ind w:left="1800" w:hanging="360"/>
+      </w:pPr>
+    </w:lvl>
+    <w:lvl w:ilvl="2" w:tplc="0409001B" w:tentative="1">
+      <w:start w:val="1"/>
+      <w:numFmt w:val="lowerRoman"/>
+      <w:lvlText w:val="%3."/>
+      <w:lvlJc w:val="right"/>
+      <w:pPr>
+        <w:ind w:left="2520" w:hanging="180"/>
+      </w:pPr>
+    </w:lvl>
+    <w:lvl w:ilvl="3" w:tplc="0409000F" w:tentative="1">
+      <w:start w:val="1"/>
+      <w:numFmt w:val="decimal"/>
+      <w:lvlText w:val="%4."/>
+      <w:lvlJc w:val="left"/>
+      <w:pPr>
+        <w:ind w:left="3240" w:hanging="360"/>
+      </w:pPr>
+    </w:lvl>
+    <w:lvl w:ilvl="4" w:tplc="04090019" w:tentative="1">
+      <w:start w:val="1"/>
+      <w:numFmt w:val="lowerLetter"/>
+      <w:lvlText w:val="%5."/>
+      <w:lvlJc w:val="left"/>
+      <w:pPr>
+        <w:ind w:left="3960" w:hanging="360"/>
+      </w:pPr>
+    </w:lvl>
+    <w:lvl w:ilvl="5" w:tplc="0409001B" w:tentative="1">
+      <w:start w:val="1"/>
+      <w:numFmt w:val="lowerRoman"/>
+      <w:lvlText w:val="%6."/>
+      <w:lvlJc w:val="right"/>
+      <w:pPr>
+        <w:ind w:left="4680" w:hanging="180"/>
+      </w:pPr>
+    </w:lvl>
+    <w:lvl w:ilvl="6" w:tplc="0409000F" w:tentative="1">
+      <w:start w:val="1"/>
+      <w:numFmt w:val="decimal"/>
+      <w:lvlText w:val="%7."/>
+      <w:lvlJc w:val="left"/>
+      <w:pPr>
+        <w:ind w:left="5400" w:hanging="360"/>
+      </w:pPr>
+    </w:lvl>
+    <w:lvl w:ilvl="7" w:tplc="04090019" w:tentative="1">
+      <w:start w:val="1"/>
+      <w:numFmt w:val="lowerLetter"/>
+      <w:lvlText w:val="%8."/>
+      <w:lvlJc w:val="left"/>
+      <w:pPr>
+        <w:ind w:left="6120" w:hanging="360"/>
+      </w:pPr>
+    </w:lvl>
+    <w:lvl w:ilvl="8" w:tplc="0409001B" w:tentative="1">
+      <w:start w:val="1"/>
+      <w:numFmt w:val="lowerRoman"/>
+      <w:lvlText w:val="%9."/>
+      <w:lvlJc w:val="right"/>
+      <w:pPr>
+        <w:ind w:left="6840" w:hanging="180"/>
+      </w:pPr>
+    </w:lvl>
+  </w:abstractNum>
+  <w:abstractNum w:abstractNumId="6">
     <w:nsid w:val="4784485F"/>
     <w:multiLevelType w:val="hybridMultilevel"/>
     <w:tmpl w:val="15A47ED0"/>
@@ -3952,7 +6149,7 @@
       </w:pPr>
     </w:lvl>
   </w:abstractNum>
-  <w:abstractNum w:abstractNumId="4">
+  <w:abstractNum w:abstractNumId="7">
     <w:nsid w:val="49AE55DE"/>
     <w:multiLevelType w:val="hybridMultilevel"/>
     <w:tmpl w:val="253E16C8"/>
@@ -4041,7 +6238,7 @@
       </w:pPr>
     </w:lvl>
   </w:abstractNum>
-  <w:abstractNum w:abstractNumId="5">
+  <w:abstractNum w:abstractNumId="8">
     <w:nsid w:val="4C1D2B20"/>
     <w:multiLevelType w:val="hybridMultilevel"/>
     <w:tmpl w:val="5922DAD6"/>
@@ -4130,7 +6327,120 @@
       </w:pPr>
     </w:lvl>
   </w:abstractNum>
-  <w:abstractNum w:abstractNumId="6">
+  <w:abstractNum w:abstractNumId="9">
+    <w:nsid w:val="52025CDC"/>
+    <w:multiLevelType w:val="hybridMultilevel"/>
+    <w:tmpl w:val="45AE76D4"/>
+    <w:lvl w:ilvl="0" w:tplc="04090001">
+      <w:start w:val="1"/>
+      <w:numFmt w:val="bullet"/>
+      <w:lvlText w:val=""/>
+      <w:lvlJc w:val="left"/>
+      <w:pPr>
+        <w:ind w:left="720" w:hanging="360"/>
+      </w:pPr>
+      <w:rPr>
+        <w:rFonts w:ascii="Symbol" w:hAnsi="Symbol" w:hint="default"/>
+      </w:rPr>
+    </w:lvl>
+    <w:lvl w:ilvl="1" w:tplc="04090003" w:tentative="1">
+      <w:start w:val="1"/>
+      <w:numFmt w:val="bullet"/>
+      <w:lvlText w:val="o"/>
+      <w:lvlJc w:val="left"/>
+      <w:pPr>
+        <w:ind w:left="1440" w:hanging="360"/>
+      </w:pPr>
+      <w:rPr>
+        <w:rFonts w:ascii="Courier New" w:hAnsi="Courier New" w:cs="Courier New" w:hint="default"/>
+      </w:rPr>
+    </w:lvl>
+    <w:lvl w:ilvl="2" w:tplc="04090005" w:tentative="1">
+      <w:start w:val="1"/>
+      <w:numFmt w:val="bullet"/>
+      <w:lvlText w:val=""/>
+      <w:lvlJc w:val="left"/>
+      <w:pPr>
+        <w:ind w:left="2160" w:hanging="360"/>
+      </w:pPr>
+      <w:rPr>
+        <w:rFonts w:ascii="Wingdings" w:hAnsi="Wingdings" w:hint="default"/>
+      </w:rPr>
+    </w:lvl>
+    <w:lvl w:ilvl="3" w:tplc="04090001" w:tentative="1">
+      <w:start w:val="1"/>
+      <w:numFmt w:val="bullet"/>
+      <w:lvlText w:val=""/>
+      <w:lvlJc w:val="left"/>
+      <w:pPr>
+        <w:ind w:left="2880" w:hanging="360"/>
+      </w:pPr>
+      <w:rPr>
+        <w:rFonts w:ascii="Symbol" w:hAnsi="Symbol" w:hint="default"/>
+      </w:rPr>
+    </w:lvl>
+    <w:lvl w:ilvl="4" w:tplc="04090003" w:tentative="1">
+      <w:start w:val="1"/>
+      <w:numFmt w:val="bullet"/>
+      <w:lvlText w:val="o"/>
+      <w:lvlJc w:val="left"/>
+      <w:pPr>
+        <w:ind w:left="3600" w:hanging="360"/>
+      </w:pPr>
+      <w:rPr>
+        <w:rFonts w:ascii="Courier New" w:hAnsi="Courier New" w:cs="Courier New" w:hint="default"/>
+      </w:rPr>
+    </w:lvl>
+    <w:lvl w:ilvl="5" w:tplc="04090005" w:tentative="1">
+      <w:start w:val="1"/>
+      <w:numFmt w:val="bullet"/>
+      <w:lvlText w:val=""/>
+      <w:lvlJc w:val="left"/>
+      <w:pPr>
+        <w:ind w:left="4320" w:hanging="360"/>
+      </w:pPr>
+      <w:rPr>
+        <w:rFonts w:ascii="Wingdings" w:hAnsi="Wingdings" w:hint="default"/>
+      </w:rPr>
+    </w:lvl>
+    <w:lvl w:ilvl="6" w:tplc="04090001" w:tentative="1">
+      <w:start w:val="1"/>
+      <w:numFmt w:val="bullet"/>
+      <w:lvlText w:val=""/>
+      <w:lvlJc w:val="left"/>
+      <w:pPr>
+        <w:ind w:left="5040" w:hanging="360"/>
+      </w:pPr>
+      <w:rPr>
+        <w:rFonts w:ascii="Symbol" w:hAnsi="Symbol" w:hint="default"/>
+      </w:rPr>
+    </w:lvl>
+    <w:lvl w:ilvl="7" w:tplc="04090003" w:tentative="1">
+      <w:start w:val="1"/>
+      <w:numFmt w:val="bullet"/>
+      <w:lvlText w:val="o"/>
+      <w:lvlJc w:val="left"/>
+      <w:pPr>
+        <w:ind w:left="5760" w:hanging="360"/>
+      </w:pPr>
+      <w:rPr>
+        <w:rFonts w:ascii="Courier New" w:hAnsi="Courier New" w:cs="Courier New" w:hint="default"/>
+      </w:rPr>
+    </w:lvl>
+    <w:lvl w:ilvl="8" w:tplc="04090005" w:tentative="1">
+      <w:start w:val="1"/>
+      <w:numFmt w:val="bullet"/>
+      <w:lvlText w:val=""/>
+      <w:lvlJc w:val="left"/>
+      <w:pPr>
+        <w:ind w:left="6480" w:hanging="360"/>
+      </w:pPr>
+      <w:rPr>
+        <w:rFonts w:ascii="Wingdings" w:hAnsi="Wingdings" w:hint="default"/>
+      </w:rPr>
+    </w:lvl>
+  </w:abstractNum>
+  <w:abstractNum w:abstractNumId="10">
     <w:nsid w:val="608C141D"/>
     <w:multiLevelType w:val="hybridMultilevel"/>
     <w:tmpl w:val="B49EA016"/>
@@ -4219,7 +6529,7 @@
       </w:pPr>
     </w:lvl>
   </w:abstractNum>
-  <w:abstractNum w:abstractNumId="7">
+  <w:abstractNum w:abstractNumId="11">
     <w:nsid w:val="64B719D6"/>
     <w:multiLevelType w:val="hybridMultilevel"/>
     <w:tmpl w:val="FAA08CA2"/>
@@ -4308,7 +6618,96 @@
       </w:pPr>
     </w:lvl>
   </w:abstractNum>
-  <w:abstractNum w:abstractNumId="8">
+  <w:abstractNum w:abstractNumId="12">
+    <w:nsid w:val="66B039B1"/>
+    <w:multiLevelType w:val="hybridMultilevel"/>
+    <w:tmpl w:val="1F984A96"/>
+    <w:lvl w:ilvl="0" w:tplc="87DC8678">
+      <w:start w:val="1"/>
+      <w:numFmt w:val="decimal"/>
+      <w:lvlText w:val="%1."/>
+      <w:lvlJc w:val="left"/>
+      <w:pPr>
+        <w:ind w:left="1080" w:hanging="360"/>
+      </w:pPr>
+      <w:rPr>
+        <w:rFonts w:hint="default"/>
+      </w:rPr>
+    </w:lvl>
+    <w:lvl w:ilvl="1" w:tplc="04090019" w:tentative="1">
+      <w:start w:val="1"/>
+      <w:numFmt w:val="lowerLetter"/>
+      <w:lvlText w:val="%2."/>
+      <w:lvlJc w:val="left"/>
+      <w:pPr>
+        <w:ind w:left="1800" w:hanging="360"/>
+      </w:pPr>
+    </w:lvl>
+    <w:lvl w:ilvl="2" w:tplc="0409001B" w:tentative="1">
+      <w:start w:val="1"/>
+      <w:numFmt w:val="lowerRoman"/>
+      <w:lvlText w:val="%3."/>
+      <w:lvlJc w:val="right"/>
+      <w:pPr>
+        <w:ind w:left="2520" w:hanging="180"/>
+      </w:pPr>
+    </w:lvl>
+    <w:lvl w:ilvl="3" w:tplc="0409000F" w:tentative="1">
+      <w:start w:val="1"/>
+      <w:numFmt w:val="decimal"/>
+      <w:lvlText w:val="%4."/>
+      <w:lvlJc w:val="left"/>
+      <w:pPr>
+        <w:ind w:left="3240" w:hanging="360"/>
+      </w:pPr>
+    </w:lvl>
+    <w:lvl w:ilvl="4" w:tplc="04090019" w:tentative="1">
+      <w:start w:val="1"/>
+      <w:numFmt w:val="lowerLetter"/>
+      <w:lvlText w:val="%5."/>
+      <w:lvlJc w:val="left"/>
+      <w:pPr>
+        <w:ind w:left="3960" w:hanging="360"/>
+      </w:pPr>
+    </w:lvl>
+    <w:lvl w:ilvl="5" w:tplc="0409001B" w:tentative="1">
+      <w:start w:val="1"/>
+      <w:numFmt w:val="lowerRoman"/>
+      <w:lvlText w:val="%6."/>
+      <w:lvlJc w:val="right"/>
+      <w:pPr>
+        <w:ind w:left="4680" w:hanging="180"/>
+      </w:pPr>
+    </w:lvl>
+    <w:lvl w:ilvl="6" w:tplc="0409000F" w:tentative="1">
+      <w:start w:val="1"/>
+      <w:numFmt w:val="decimal"/>
+      <w:lvlText w:val="%7."/>
+      <w:lvlJc w:val="left"/>
+      <w:pPr>
+        <w:ind w:left="5400" w:hanging="360"/>
+      </w:pPr>
+    </w:lvl>
+    <w:lvl w:ilvl="7" w:tplc="04090019" w:tentative="1">
+      <w:start w:val="1"/>
+      <w:numFmt w:val="lowerLetter"/>
+      <w:lvlText w:val="%8."/>
+      <w:lvlJc w:val="left"/>
+      <w:pPr>
+        <w:ind w:left="6120" w:hanging="360"/>
+      </w:pPr>
+    </w:lvl>
+    <w:lvl w:ilvl="8" w:tplc="0409001B" w:tentative="1">
+      <w:start w:val="1"/>
+      <w:numFmt w:val="lowerRoman"/>
+      <w:lvlText w:val="%9."/>
+      <w:lvlJc w:val="right"/>
+      <w:pPr>
+        <w:ind w:left="6840" w:hanging="180"/>
+      </w:pPr>
+    </w:lvl>
+  </w:abstractNum>
+  <w:abstractNum w:abstractNumId="13">
     <w:nsid w:val="683512F8"/>
     <w:multiLevelType w:val="hybridMultilevel"/>
     <w:tmpl w:val="253E16C8"/>
@@ -4397,10 +6796,10 @@
       </w:pPr>
     </w:lvl>
   </w:abstractNum>
-  <w:abstractNum w:abstractNumId="9">
+  <w:abstractNum w:abstractNumId="14">
     <w:nsid w:val="7809551D"/>
     <w:multiLevelType w:val="hybridMultilevel"/>
-    <w:tmpl w:val="253E16C8"/>
+    <w:tmpl w:val="AF26DEB4"/>
     <w:lvl w:ilvl="0" w:tplc="0409000F">
       <w:start w:val="1"/>
       <w:numFmt w:val="decimal"/>
@@ -4486,7 +6885,7 @@
       </w:pPr>
     </w:lvl>
   </w:abstractNum>
-  <w:abstractNum w:abstractNumId="10">
+  <w:abstractNum w:abstractNumId="15">
     <w:nsid w:val="78854C03"/>
     <w:multiLevelType w:val="hybridMultilevel"/>
     <w:tmpl w:val="01D8FF98"/>
@@ -4575,38 +6974,169 @@
       </w:pPr>
     </w:lvl>
   </w:abstractNum>
+  <w:abstractNum w:abstractNumId="16">
+    <w:nsid w:val="7E9A32A5"/>
+    <w:multiLevelType w:val="hybridMultilevel"/>
+    <w:tmpl w:val="6164D68A"/>
+    <w:lvl w:ilvl="0" w:tplc="04090001">
+      <w:start w:val="1"/>
+      <w:numFmt w:val="bullet"/>
+      <w:lvlText w:val=""/>
+      <w:lvlJc w:val="left"/>
+      <w:pPr>
+        <w:ind w:left="720" w:hanging="360"/>
+      </w:pPr>
+      <w:rPr>
+        <w:rFonts w:ascii="Symbol" w:hAnsi="Symbol" w:hint="default"/>
+      </w:rPr>
+    </w:lvl>
+    <w:lvl w:ilvl="1" w:tplc="04090003" w:tentative="1">
+      <w:start w:val="1"/>
+      <w:numFmt w:val="bullet"/>
+      <w:lvlText w:val="o"/>
+      <w:lvlJc w:val="left"/>
+      <w:pPr>
+        <w:ind w:left="1440" w:hanging="360"/>
+      </w:pPr>
+      <w:rPr>
+        <w:rFonts w:ascii="Courier New" w:hAnsi="Courier New" w:cs="Courier New" w:hint="default"/>
+      </w:rPr>
+    </w:lvl>
+    <w:lvl w:ilvl="2" w:tplc="04090005" w:tentative="1">
+      <w:start w:val="1"/>
+      <w:numFmt w:val="bullet"/>
+      <w:lvlText w:val=""/>
+      <w:lvlJc w:val="left"/>
+      <w:pPr>
+        <w:ind w:left="2160" w:hanging="360"/>
+      </w:pPr>
+      <w:rPr>
+        <w:rFonts w:ascii="Wingdings" w:hAnsi="Wingdings" w:hint="default"/>
+      </w:rPr>
+    </w:lvl>
+    <w:lvl w:ilvl="3" w:tplc="04090001" w:tentative="1">
+      <w:start w:val="1"/>
+      <w:numFmt w:val="bullet"/>
+      <w:lvlText w:val=""/>
+      <w:lvlJc w:val="left"/>
+      <w:pPr>
+        <w:ind w:left="2880" w:hanging="360"/>
+      </w:pPr>
+      <w:rPr>
+        <w:rFonts w:ascii="Symbol" w:hAnsi="Symbol" w:hint="default"/>
+      </w:rPr>
+    </w:lvl>
+    <w:lvl w:ilvl="4" w:tplc="04090003" w:tentative="1">
+      <w:start w:val="1"/>
+      <w:numFmt w:val="bullet"/>
+      <w:lvlText w:val="o"/>
+      <w:lvlJc w:val="left"/>
+      <w:pPr>
+        <w:ind w:left="3600" w:hanging="360"/>
+      </w:pPr>
+      <w:rPr>
+        <w:rFonts w:ascii="Courier New" w:hAnsi="Courier New" w:cs="Courier New" w:hint="default"/>
+      </w:rPr>
+    </w:lvl>
+    <w:lvl w:ilvl="5" w:tplc="04090005" w:tentative="1">
+      <w:start w:val="1"/>
+      <w:numFmt w:val="bullet"/>
+      <w:lvlText w:val=""/>
+      <w:lvlJc w:val="left"/>
+      <w:pPr>
+        <w:ind w:left="4320" w:hanging="360"/>
+      </w:pPr>
+      <w:rPr>
+        <w:rFonts w:ascii="Wingdings" w:hAnsi="Wingdings" w:hint="default"/>
+      </w:rPr>
+    </w:lvl>
+    <w:lvl w:ilvl="6" w:tplc="04090001" w:tentative="1">
+      <w:start w:val="1"/>
+      <w:numFmt w:val="bullet"/>
+      <w:lvlText w:val=""/>
+      <w:lvlJc w:val="left"/>
+      <w:pPr>
+        <w:ind w:left="5040" w:hanging="360"/>
+      </w:pPr>
+      <w:rPr>
+        <w:rFonts w:ascii="Symbol" w:hAnsi="Symbol" w:hint="default"/>
+      </w:rPr>
+    </w:lvl>
+    <w:lvl w:ilvl="7" w:tplc="04090003" w:tentative="1">
+      <w:start w:val="1"/>
+      <w:numFmt w:val="bullet"/>
+      <w:lvlText w:val="o"/>
+      <w:lvlJc w:val="left"/>
+      <w:pPr>
+        <w:ind w:left="5760" w:hanging="360"/>
+      </w:pPr>
+      <w:rPr>
+        <w:rFonts w:ascii="Courier New" w:hAnsi="Courier New" w:cs="Courier New" w:hint="default"/>
+      </w:rPr>
+    </w:lvl>
+    <w:lvl w:ilvl="8" w:tplc="04090005" w:tentative="1">
+      <w:start w:val="1"/>
+      <w:numFmt w:val="bullet"/>
+      <w:lvlText w:val=""/>
+      <w:lvlJc w:val="left"/>
+      <w:pPr>
+        <w:ind w:left="6480" w:hanging="360"/>
+      </w:pPr>
+      <w:rPr>
+        <w:rFonts w:ascii="Wingdings" w:hAnsi="Wingdings" w:hint="default"/>
+      </w:rPr>
+    </w:lvl>
+  </w:abstractNum>
   <w:num w:numId="1">
-    <w:abstractNumId w:val="10"/>
+    <w:abstractNumId w:val="15"/>
   </w:num>
   <w:num w:numId="2">
-    <w:abstractNumId w:val="9"/>
+    <w:abstractNumId w:val="14"/>
   </w:num>
   <w:num w:numId="3">
+    <w:abstractNumId w:val="13"/>
+  </w:num>
+  <w:num w:numId="4">
+    <w:abstractNumId w:val="3"/>
+  </w:num>
+  <w:num w:numId="5">
     <w:abstractNumId w:val="8"/>
   </w:num>
-  <w:num w:numId="4">
-    <w:abstractNumId w:val="2"/>
-  </w:num>
-  <w:num w:numId="5">
-    <w:abstractNumId w:val="5"/>
-  </w:num>
   <w:num w:numId="6">
-    <w:abstractNumId w:val="3"/>
+    <w:abstractNumId w:val="6"/>
   </w:num>
   <w:num w:numId="7">
-    <w:abstractNumId w:val="7"/>
+    <w:abstractNumId w:val="11"/>
   </w:num>
   <w:num w:numId="8">
-    <w:abstractNumId w:val="6"/>
+    <w:abstractNumId w:val="10"/>
   </w:num>
   <w:num w:numId="9">
     <w:abstractNumId w:val="0"/>
   </w:num>
   <w:num w:numId="10">
+    <w:abstractNumId w:val="2"/>
+  </w:num>
+  <w:num w:numId="11">
+    <w:abstractNumId w:val="7"/>
+  </w:num>
+  <w:num w:numId="12">
     <w:abstractNumId w:val="1"/>
   </w:num>
-  <w:num w:numId="11">
+  <w:num w:numId="13">
+    <w:abstractNumId w:val="9"/>
+  </w:num>
+  <w:num w:numId="14">
     <w:abstractNumId w:val="4"/>
+  </w:num>
+  <w:num w:numId="15">
+    <w:abstractNumId w:val="16"/>
+  </w:num>
+  <w:num w:numId="16">
+    <w:abstractNumId w:val="12"/>
+  </w:num>
+  <w:num w:numId="17">
+    <w:abstractNumId w:val="5"/>
   </w:num>
 </w:numbering>
 </file>
@@ -5259,504 +7789,6 @@
 </w:styles>
 </file>
 
-<file path=word/glossary/document.xml><?xml version="1.0" encoding="utf-8"?>
-<w:glossaryDocument xmlns:wpc="http://schemas.microsoft.com/office/word/2010/wordprocessingCanvas" xmlns:mc="http://schemas.openxmlformats.org/markup-compatibility/2006" xmlns:o="urn:schemas-microsoft-com:office:office" xmlns:r="http://schemas.openxmlformats.org/officeDocument/2006/relationships" xmlns:m="http://schemas.openxmlformats.org/officeDocument/2006/math" xmlns:v="urn:schemas-microsoft-com:vml" xmlns:wp14="http://schemas.microsoft.com/office/word/2010/wordprocessingDrawing" xmlns:wp="http://schemas.openxmlformats.org/drawingml/2006/wordprocessingDrawing" xmlns:w10="urn:schemas-microsoft-com:office:word" xmlns:w="http://schemas.openxmlformats.org/wordprocessingml/2006/main" xmlns:w14="http://schemas.microsoft.com/office/word/2010/wordml" xmlns:wpg="http://schemas.microsoft.com/office/word/2010/wordprocessingGroup" xmlns:wpi="http://schemas.microsoft.com/office/word/2010/wordprocessingInk" xmlns:wne="http://schemas.microsoft.com/office/word/2006/wordml" xmlns:wps="http://schemas.microsoft.com/office/word/2010/wordprocessingShape" mc:Ignorable="w14 wp14"/>
-</file>
-
-<file path=word/glossary/fontTable.xml><?xml version="1.0" encoding="utf-8"?>
-<w:fonts xmlns:mc="http://schemas.openxmlformats.org/markup-compatibility/2006" xmlns:r="http://schemas.openxmlformats.org/officeDocument/2006/relationships" xmlns:w="http://schemas.openxmlformats.org/wordprocessingml/2006/main" xmlns:w14="http://schemas.microsoft.com/office/word/2010/wordml" mc:Ignorable="w14">
-  <w:font w:name="Times New Roman">
-    <w:altName w:val="Times New Roman"/>
-    <w:panose1 w:val="02020603050405020304"/>
-    <w:charset w:val="00"/>
-    <w:family w:val="roman"/>
-    <w:pitch w:val="variable"/>
-    <w:sig w:usb0="E0002AFF" w:usb1="C0007841" w:usb2="00000009" w:usb3="00000000" w:csb0="000001FF" w:csb1="00000000"/>
-  </w:font>
-  <w:font w:name="Calibri">
-    <w:panose1 w:val="020F0502020204030204"/>
-    <w:charset w:val="00"/>
-    <w:family w:val="swiss"/>
-    <w:pitch w:val="variable"/>
-    <w:sig w:usb0="E00002FF" w:usb1="4000ACFF" w:usb2="00000001" w:usb3="00000000" w:csb0="0000019F" w:csb1="00000000"/>
-  </w:font>
-  <w:font w:name="Tahoma">
-    <w:panose1 w:val="020B0604030504040204"/>
-    <w:charset w:val="00"/>
-    <w:family w:val="swiss"/>
-    <w:pitch w:val="variable"/>
-    <w:sig w:usb0="E1002EFF" w:usb1="C000605B" w:usb2="00000029" w:usb3="00000000" w:csb0="000101FF" w:csb1="00000000"/>
-  </w:font>
-  <w:font w:name="Verdana">
-    <w:altName w:val="Verdana"/>
-    <w:panose1 w:val="020B0604030504040204"/>
-    <w:charset w:val="00"/>
-    <w:family w:val="swiss"/>
-    <w:pitch w:val="variable"/>
-    <w:sig w:usb0="A10006FF" w:usb1="4000205B" w:usb2="00000010" w:usb3="00000000" w:csb0="0000019F" w:csb1="00000000"/>
-  </w:font>
-  <w:font w:name="Cambria">
-    <w:panose1 w:val="02040503050406030204"/>
-    <w:charset w:val="00"/>
-    <w:family w:val="roman"/>
-    <w:pitch w:val="variable"/>
-    <w:sig w:usb0="E00002FF" w:usb1="400004FF" w:usb2="00000000" w:usb3="00000000" w:csb0="0000019F" w:csb1="00000000"/>
-  </w:font>
-</w:fonts>
-</file>
-
-<file path=word/glossary/settings.xml><?xml version="1.0" encoding="utf-8"?>
-<w:settings xmlns:mc="http://schemas.openxmlformats.org/markup-compatibility/2006" xmlns:o="urn:schemas-microsoft-com:office:office" xmlns:r="http://schemas.openxmlformats.org/officeDocument/2006/relationships" xmlns:m="http://schemas.openxmlformats.org/officeDocument/2006/math" xmlns:v="urn:schemas-microsoft-com:vml" xmlns:w10="urn:schemas-microsoft-com:office:word" xmlns:w="http://schemas.openxmlformats.org/wordprocessingml/2006/main" xmlns:w14="http://schemas.microsoft.com/office/word/2010/wordml" xmlns:sl="http://schemas.openxmlformats.org/schemaLibrary/2006/main" mc:Ignorable="w14">
-  <w:view w:val="normal"/>
-  <w:defaultTabStop w:val="720"/>
-  <w:characterSpacingControl w:val="doNotCompress"/>
-  <w:compat>
-    <w:useFELayout/>
-    <w:compatSetting w:name="compatibilityMode" w:uri="http://schemas.microsoft.com/office/word" w:val="14"/>
-    <w:compatSetting w:name="overrideTableStyleFontSizeAndJustification" w:uri="http://schemas.microsoft.com/office/word" w:val="1"/>
-    <w:compatSetting w:name="enableOpenTypeFeatures" w:uri="http://schemas.microsoft.com/office/word" w:val="1"/>
-    <w:compatSetting w:name="doNotFlipMirrorIndents" w:uri="http://schemas.microsoft.com/office/word" w:val="1"/>
-  </w:compat>
-  <w:rsids>
-    <w:rsidRoot w:val="00803836"/>
-    <w:rsid w:val="00803836"/>
-    <w:rsid w:val="00DB777E"/>
-  </w:rsids>
-  <m:mathPr>
-    <m:mathFont m:val="Cambria Math"/>
-    <m:brkBin m:val="before"/>
-    <m:brkBinSub m:val="--"/>
-    <m:smallFrac m:val="0"/>
-    <m:dispDef/>
-    <m:lMargin m:val="0"/>
-    <m:rMargin m:val="0"/>
-    <m:defJc m:val="centerGroup"/>
-    <m:wrapIndent m:val="1440"/>
-    <m:intLim m:val="subSup"/>
-    <m:naryLim m:val="undOvr"/>
-  </m:mathPr>
-  <w:themeFontLang w:val="en-US"/>
-  <w:clrSchemeMapping w:bg1="light1" w:t1="dark1" w:bg2="light2" w:t2="dark2" w:accent1="accent1" w:accent2="accent2" w:accent3="accent3" w:accent4="accent4" w:accent5="accent5" w:accent6="accent6" w:hyperlink="hyperlink" w:followedHyperlink="followedHyperlink"/>
-  <w:decimalSymbol w:val="."/>
-  <w:listSeparator w:val=","/>
-</w:settings>
-</file>
-
-<file path=word/glossary/styles.xml><?xml version="1.0" encoding="utf-8"?>
-<w:styles xmlns:mc="http://schemas.openxmlformats.org/markup-compatibility/2006" xmlns:r="http://schemas.openxmlformats.org/officeDocument/2006/relationships" xmlns:w="http://schemas.openxmlformats.org/wordprocessingml/2006/main" xmlns:w14="http://schemas.microsoft.com/office/word/2010/wordml" mc:Ignorable="w14">
-  <w:docDefaults>
-    <w:rPrDefault>
-      <w:rPr>
-        <w:rFonts w:asciiTheme="minorHAnsi" w:eastAsiaTheme="minorEastAsia" w:hAnsiTheme="minorHAnsi" w:cstheme="minorBidi"/>
-        <w:sz w:val="22"/>
-        <w:szCs w:val="22"/>
-        <w:lang w:val="en-US" w:eastAsia="en-US" w:bidi="ar-SA"/>
-      </w:rPr>
-    </w:rPrDefault>
-    <w:pPrDefault>
-      <w:pPr>
-        <w:spacing w:after="200" w:line="276" w:lineRule="auto"/>
-      </w:pPr>
-    </w:pPrDefault>
-  </w:docDefaults>
-  <w:latentStyles w:defLockedState="0" w:defUIPriority="99" w:defSemiHidden="1" w:defUnhideWhenUsed="1" w:defQFormat="0" w:count="267">
-    <w:lsdException w:name="Normal" w:semiHidden="0" w:uiPriority="0" w:unhideWhenUsed="0" w:qFormat="1"/>
-    <w:lsdException w:name="heading 1" w:semiHidden="0" w:uiPriority="9" w:unhideWhenUsed="0" w:qFormat="1"/>
-    <w:lsdException w:name="heading 2" w:uiPriority="9" w:qFormat="1"/>
-    <w:lsdException w:name="heading 3" w:uiPriority="9" w:qFormat="1"/>
-    <w:lsdException w:name="heading 4" w:uiPriority="9" w:qFormat="1"/>
-    <w:lsdException w:name="heading 5" w:uiPriority="9" w:qFormat="1"/>
-    <w:lsdException w:name="heading 6" w:uiPriority="9" w:qFormat="1"/>
-    <w:lsdException w:name="heading 7" w:uiPriority="9" w:qFormat="1"/>
-    <w:lsdException w:name="heading 8" w:uiPriority="9" w:qFormat="1"/>
-    <w:lsdException w:name="heading 9" w:uiPriority="9" w:qFormat="1"/>
-    <w:lsdException w:name="toc 1" w:uiPriority="39"/>
-    <w:lsdException w:name="toc 2" w:uiPriority="39"/>
-    <w:lsdException w:name="toc 3" w:uiPriority="39"/>
-    <w:lsdException w:name="toc 4" w:uiPriority="39"/>
-    <w:lsdException w:name="toc 5" w:uiPriority="39"/>
-    <w:lsdException w:name="toc 6" w:uiPriority="39"/>
-    <w:lsdException w:name="toc 7" w:uiPriority="39"/>
-    <w:lsdException w:name="toc 8" w:uiPriority="39"/>
-    <w:lsdException w:name="toc 9" w:uiPriority="39"/>
-    <w:lsdException w:name="caption" w:uiPriority="35" w:qFormat="1"/>
-    <w:lsdException w:name="Title" w:semiHidden="0" w:uiPriority="10" w:unhideWhenUsed="0" w:qFormat="1"/>
-    <w:lsdException w:name="Default Paragraph Font" w:uiPriority="1"/>
-    <w:lsdException w:name="Subtitle" w:semiHidden="0" w:uiPriority="11" w:unhideWhenUsed="0" w:qFormat="1"/>
-    <w:lsdException w:name="Strong" w:semiHidden="0" w:uiPriority="22" w:unhideWhenUsed="0" w:qFormat="1"/>
-    <w:lsdException w:name="Emphasis" w:semiHidden="0" w:uiPriority="20" w:unhideWhenUsed="0" w:qFormat="1"/>
-    <w:lsdException w:name="Table Grid" w:semiHidden="0" w:uiPriority="59" w:unhideWhenUsed="0"/>
-    <w:lsdException w:name="Placeholder Text" w:unhideWhenUsed="0"/>
-    <w:lsdException w:name="No Spacing" w:semiHidden="0" w:uiPriority="1" w:unhideWhenUsed="0" w:qFormat="1"/>
-    <w:lsdException w:name="Light Shading" w:semiHidden="0" w:uiPriority="60" w:unhideWhenUsed="0"/>
-    <w:lsdException w:name="Light List" w:semiHidden="0" w:uiPriority="61" w:unhideWhenUsed="0"/>
-    <w:lsdException w:name="Light Grid" w:semiHidden="0" w:uiPriority="62" w:unhideWhenUsed="0"/>
-    <w:lsdException w:name="Medium Shading 1" w:semiHidden="0" w:uiPriority="63" w:unhideWhenUsed="0"/>
-    <w:lsdException w:name="Medium Shading 2" w:semiHidden="0" w:uiPriority="64" w:unhideWhenUsed="0"/>
-    <w:lsdException w:name="Medium List 1" w:semiHidden="0" w:uiPriority="65" w:unhideWhenUsed="0"/>
-    <w:lsdException w:name="Medium List 2" w:semiHidden="0" w:uiPriority="66" w:unhideWhenUsed="0"/>
-    <w:lsdException w:name="Medium Grid 1" w:semiHidden="0" w:uiPriority="67" w:unhideWhenUsed="0"/>
-    <w:lsdException w:name="Medium Grid 2" w:semiHidden="0" w:uiPriority="68" w:unhideWhenUsed="0"/>
-    <w:lsdException w:name="Medium Grid 3" w:semiHidden="0" w:uiPriority="69" w:unhideWhenUsed="0"/>
-    <w:lsdException w:name="Dark List" w:semiHidden="0" w:uiPriority="70" w:unhideWhenUsed="0"/>
-    <w:lsdException w:name="Colorful Shading" w:semiHidden="0" w:uiPriority="71" w:unhideWhenUsed="0"/>
-    <w:lsdException w:name="Colorful List" w:semiHidden="0" w:uiPriority="72" w:unhideWhenUsed="0"/>
-    <w:lsdException w:name="Colorful Grid" w:semiHidden="0" w:uiPriority="73" w:unhideWhenUsed="0"/>
-    <w:lsdException w:name="Light Shading Accent 1" w:semiHidden="0" w:uiPriority="60" w:unhideWhenUsed="0"/>
-    <w:lsdException w:name="Light List Accent 1" w:semiHidden="0" w:uiPriority="61" w:unhideWhenUsed="0"/>
-    <w:lsdException w:name="Light Grid Accent 1" w:semiHidden="0" w:uiPriority="62" w:unhideWhenUsed="0"/>
-    <w:lsdException w:name="Medium Shading 1 Accent 1" w:semiHidden="0" w:uiPriority="63" w:unhideWhenUsed="0"/>
-    <w:lsdException w:name="Medium Shading 2 Accent 1" w:semiHidden="0" w:uiPriority="64" w:unhideWhenUsed="0"/>
-    <w:lsdException w:name="Medium List 1 Accent 1" w:semiHidden="0" w:uiPriority="65" w:unhideWhenUsed="0"/>
-    <w:lsdException w:name="Revision" w:unhideWhenUsed="0"/>
-    <w:lsdException w:name="List Paragraph" w:semiHidden="0" w:uiPriority="34" w:unhideWhenUsed="0" w:qFormat="1"/>
-    <w:lsdException w:name="Quote" w:semiHidden="0" w:uiPriority="29" w:unhideWhenUsed="0" w:qFormat="1"/>
-    <w:lsdException w:name="Intense Quote" w:semiHidden="0" w:uiPriority="30" w:unhideWhenUsed="0" w:qFormat="1"/>
-    <w:lsdException w:name="Medium List 2 Accent 1" w:semiHidden="0" w:uiPriority="66" w:unhideWhenUsed="0"/>
-    <w:lsdException w:name="Medium Grid 1 Accent 1" w:semiHidden="0" w:uiPriority="67" w:unhideWhenUsed="0"/>
-    <w:lsdException w:name="Medium Grid 2 Accent 1" w:semiHidden="0" w:uiPriority="68" w:unhideWhenUsed="0"/>
-    <w:lsdException w:name="Medium Grid 3 Accent 1" w:semiHidden="0" w:uiPriority="69" w:unhideWhenUsed="0"/>
-    <w:lsdException w:name="Dark List Accent 1" w:semiHidden="0" w:uiPriority="70" w:unhideWhenUsed="0"/>
-    <w:lsdException w:name="Colorful Shading Accent 1" w:semiHidden="0" w:uiPriority="71" w:unhideWhenUsed="0"/>
-    <w:lsdException w:name="Colorful List Accent 1" w:semiHidden="0" w:uiPriority="72" w:unhideWhenUsed="0"/>
-    <w:lsdException w:name="Colorful Grid Accent 1" w:semiHidden="0" w:uiPriority="73" w:unhideWhenUsed="0"/>
-    <w:lsdException w:name="Light Shading Accent 2" w:semiHidden="0" w:uiPriority="60" w:unhideWhenUsed="0"/>
-    <w:lsdException w:name="Light List Accent 2" w:semiHidden="0" w:uiPriority="61" w:unhideWhenUsed="0"/>
-    <w:lsdException w:name="Light Grid Accent 2" w:semiHidden="0" w:uiPriority="62" w:unhideWhenUsed="0"/>
-    <w:lsdException w:name="Medium Shading 1 Accent 2" w:semiHidden="0" w:uiPriority="63" w:unhideWhenUsed="0"/>
-    <w:lsdException w:name="Medium Shading 2 Accent 2" w:semiHidden="0" w:uiPriority="64" w:unhideWhenUsed="0"/>
-    <w:lsdException w:name="Medium List 1 Accent 2" w:semiHidden="0" w:uiPriority="65" w:unhideWhenUsed="0"/>
-    <w:lsdException w:name="Medium List 2 Accent 2" w:semiHidden="0" w:uiPriority="66" w:unhideWhenUsed="0"/>
-    <w:lsdException w:name="Medium Grid 1 Accent 2" w:semiHidden="0" w:uiPriority="67" w:unhideWhenUsed="0"/>
-    <w:lsdException w:name="Medium Grid 2 Accent 2" w:semiHidden="0" w:uiPriority="68" w:unhideWhenUsed="0"/>
-    <w:lsdException w:name="Medium Grid 3 Accent 2" w:semiHidden="0" w:uiPriority="69" w:unhideWhenUsed="0"/>
-    <w:lsdException w:name="Dark List Accent 2" w:semiHidden="0" w:uiPriority="70" w:unhideWhenUsed="0"/>
-    <w:lsdException w:name="Colorful Shading Accent 2" w:semiHidden="0" w:uiPriority="71" w:unhideWhenUsed="0"/>
-    <w:lsdException w:name="Colorful List Accent 2" w:semiHidden="0" w:uiPriority="72" w:unhideWhenUsed="0"/>
-    <w:lsdException w:name="Colorful Grid Accent 2" w:semiHidden="0" w:uiPriority="73" w:unhideWhenUsed="0"/>
-    <w:lsdException w:name="Light Shading Accent 3" w:semiHidden="0" w:uiPriority="60" w:unhideWhenUsed="0"/>
-    <w:lsdException w:name="Light List Accent 3" w:semiHidden="0" w:uiPriority="61" w:unhideWhenUsed="0"/>
-    <w:lsdException w:name="Light Grid Accent 3" w:semiHidden="0" w:uiPriority="62" w:unhideWhenUsed="0"/>
-    <w:lsdException w:name="Medium Shading 1 Accent 3" w:semiHidden="0" w:uiPriority="63" w:unhideWhenUsed="0"/>
-    <w:lsdException w:name="Medium Shading 2 Accent 3" w:semiHidden="0" w:uiPriority="64" w:unhideWhenUsed="0"/>
-    <w:lsdException w:name="Medium List 1 Accent 3" w:semiHidden="0" w:uiPriority="65" w:unhideWhenUsed="0"/>
-    <w:lsdException w:name="Medium List 2 Accent 3" w:semiHidden="0" w:uiPriority="66" w:unhideWhenUsed="0"/>
-    <w:lsdException w:name="Medium Grid 1 Accent 3" w:semiHidden="0" w:uiPriority="67" w:unhideWhenUsed="0"/>
-    <w:lsdException w:name="Medium Grid 2 Accent 3" w:semiHidden="0" w:uiPriority="68" w:unhideWhenUsed="0"/>
-    <w:lsdException w:name="Medium Grid 3 Accent 3" w:semiHidden="0" w:uiPriority="69" w:unhideWhenUsed="0"/>
-    <w:lsdException w:name="Dark List Accent 3" w:semiHidden="0" w:uiPriority="70" w:unhideWhenUsed="0"/>
-    <w:lsdException w:name="Colorful Shading Accent 3" w:semiHidden="0" w:uiPriority="71" w:unhideWhenUsed="0"/>
-    <w:lsdException w:name="Colorful List Accent 3" w:semiHidden="0" w:uiPriority="72" w:unhideWhenUsed="0"/>
-    <w:lsdException w:name="Colorful Grid Accent 3" w:semiHidden="0" w:uiPriority="73" w:unhideWhenUsed="0"/>
-    <w:lsdException w:name="Light Shading Accent 4" w:semiHidden="0" w:uiPriority="60" w:unhideWhenUsed="0"/>
-    <w:lsdException w:name="Light List Accent 4" w:semiHidden="0" w:uiPriority="61" w:unhideWhenUsed="0"/>
-    <w:lsdException w:name="Light Grid Accent 4" w:semiHidden="0" w:uiPriority="62" w:unhideWhenUsed="0"/>
-    <w:lsdException w:name="Medium Shading 1 Accent 4" w:semiHidden="0" w:uiPriority="63" w:unhideWhenUsed="0"/>
-    <w:lsdException w:name="Medium Shading 2 Accent 4" w:semiHidden="0" w:uiPriority="64" w:unhideWhenUsed="0"/>
-    <w:lsdException w:name="Medium List 1 Accent 4" w:semiHidden="0" w:uiPriority="65" w:unhideWhenUsed="0"/>
-    <w:lsdException w:name="Medium List 2 Accent 4" w:semiHidden="0" w:uiPriority="66" w:unhideWhenUsed="0"/>
-    <w:lsdException w:name="Medium Grid 1 Accent 4" w:semiHidden="0" w:uiPriority="67" w:unhideWhenUsed="0"/>
-    <w:lsdException w:name="Medium Grid 2 Accent 4" w:semiHidden="0" w:uiPriority="68" w:unhideWhenUsed="0"/>
-    <w:lsdException w:name="Medium Grid 3 Accent 4" w:semiHidden="0" w:uiPriority="69" w:unhideWhenUsed="0"/>
-    <w:lsdException w:name="Dark List Accent 4" w:semiHidden="0" w:uiPriority="70" w:unhideWhenUsed="0"/>
-    <w:lsdException w:name="Colorful Shading Accent 4" w:semiHidden="0" w:uiPriority="71" w:unhideWhenUsed="0"/>
-    <w:lsdException w:name="Colorful List Accent 4" w:semiHidden="0" w:uiPriority="72" w:unhideWhenUsed="0"/>
-    <w:lsdException w:name="Colorful Grid Accent 4" w:semiHidden="0" w:uiPriority="73" w:unhideWhenUsed="0"/>
-    <w:lsdException w:name="Light Shading Accent 5" w:semiHidden="0" w:uiPriority="60" w:unhideWhenUsed="0"/>
-    <w:lsdException w:name="Light List Accent 5" w:semiHidden="0" w:uiPriority="61" w:unhideWhenUsed="0"/>
-    <w:lsdException w:name="Light Grid Accent 5" w:semiHidden="0" w:uiPriority="62" w:unhideWhenUsed="0"/>
-    <w:lsdException w:name="Medium Shading 1 Accent 5" w:semiHidden="0" w:uiPriority="63" w:unhideWhenUsed="0"/>
-    <w:lsdException w:name="Medium Shading 2 Accent 5" w:semiHidden="0" w:uiPriority="64" w:unhideWhenUsed="0"/>
-    <w:lsdException w:name="Medium List 1 Accent 5" w:semiHidden="0" w:uiPriority="65" w:unhideWhenUsed="0"/>
-    <w:lsdException w:name="Medium List 2 Accent 5" w:semiHidden="0" w:uiPriority="66" w:unhideWhenUsed="0"/>
-    <w:lsdException w:name="Medium Grid 1 Accent 5" w:semiHidden="0" w:uiPriority="67" w:unhideWhenUsed="0"/>
-    <w:lsdException w:name="Medium Grid 2 Accent 5" w:semiHidden="0" w:uiPriority="68" w:unhideWhenUsed="0"/>
-    <w:lsdException w:name="Medium Grid 3 Accent 5" w:semiHidden="0" w:uiPriority="69" w:unhideWhenUsed="0"/>
-    <w:lsdException w:name="Dark List Accent 5" w:semiHidden="0" w:uiPriority="70" w:unhideWhenUsed="0"/>
-    <w:lsdException w:name="Colorful Shading Accent 5" w:semiHidden="0" w:uiPriority="71" w:unhideWhenUsed="0"/>
-    <w:lsdException w:name="Colorful List Accent 5" w:semiHidden="0" w:uiPriority="72" w:unhideWhenUsed="0"/>
-    <w:lsdException w:name="Colorful Grid Accent 5" w:semiHidden="0" w:uiPriority="73" w:unhideWhenUsed="0"/>
-    <w:lsdException w:name="Light Shading Accent 6" w:semiHidden="0" w:uiPriority="60" w:unhideWhenUsed="0"/>
-    <w:lsdException w:name="Light List Accent 6" w:semiHidden="0" w:uiPriority="61" w:unhideWhenUsed="0"/>
-    <w:lsdException w:name="Light Grid Accent 6" w:semiHidden="0" w:uiPriority="62" w:unhideWhenUsed="0"/>
-    <w:lsdException w:name="Medium Shading 1 Accent 6" w:semiHidden="0" w:uiPriority="63" w:unhideWhenUsed="0"/>
-    <w:lsdException w:name="Medium Shading 2 Accent 6" w:semiHidden="0" w:uiPriority="64" w:unhideWhenUsed="0"/>
-    <w:lsdException w:name="Medium List 1 Accent 6" w:semiHidden="0" w:uiPriority="65" w:unhideWhenUsed="0"/>
-    <w:lsdException w:name="Medium List 2 Accent 6" w:semiHidden="0" w:uiPriority="66" w:unhideWhenUsed="0"/>
-    <w:lsdException w:name="Medium Grid 1 Accent 6" w:semiHidden="0" w:uiPriority="67" w:unhideWhenUsed="0"/>
-    <w:lsdException w:name="Medium Grid 2 Accent 6" w:semiHidden="0" w:uiPriority="68" w:unhideWhenUsed="0"/>
-    <w:lsdException w:name="Medium Grid 3 Accent 6" w:semiHidden="0" w:uiPriority="69" w:unhideWhenUsed="0"/>
-    <w:lsdException w:name="Dark List Accent 6" w:semiHidden="0" w:uiPriority="70" w:unhideWhenUsed="0"/>
-    <w:lsdException w:name="Colorful Shading Accent 6" w:semiHidden="0" w:uiPriority="71" w:unhideWhenUsed="0"/>
-    <w:lsdException w:name="Colorful List Accent 6" w:semiHidden="0" w:uiPriority="72" w:unhideWhenUsed="0"/>
-    <w:lsdException w:name="Colorful Grid Accent 6" w:semiHidden="0" w:uiPriority="73" w:unhideWhenUsed="0"/>
-    <w:lsdException w:name="Subtle Emphasis" w:semiHidden="0" w:uiPriority="19" w:unhideWhenUsed="0" w:qFormat="1"/>
-    <w:lsdException w:name="Intense Emphasis" w:semiHidden="0" w:uiPriority="21" w:unhideWhenUsed="0" w:qFormat="1"/>
-    <w:lsdException w:name="Subtle Reference" w:semiHidden="0" w:uiPriority="31" w:unhideWhenUsed="0" w:qFormat="1"/>
-    <w:lsdException w:name="Intense Reference" w:semiHidden="0" w:uiPriority="32" w:unhideWhenUsed="0" w:qFormat="1"/>
-    <w:lsdException w:name="Book Title" w:semiHidden="0" w:uiPriority="33" w:unhideWhenUsed="0" w:qFormat="1"/>
-    <w:lsdException w:name="Bibliography" w:uiPriority="37"/>
-    <w:lsdException w:name="TOC Heading" w:uiPriority="39" w:qFormat="1"/>
-  </w:latentStyles>
-  <w:style w:type="paragraph" w:default="1" w:styleId="Normal">
-    <w:name w:val="Normal"/>
-    <w:qFormat/>
-  </w:style>
-  <w:style w:type="character" w:default="1" w:styleId="DefaultParagraphFont">
-    <w:name w:val="Default Paragraph Font"/>
-    <w:uiPriority w:val="1"/>
-    <w:semiHidden/>
-    <w:unhideWhenUsed/>
-  </w:style>
-  <w:style w:type="table" w:default="1" w:styleId="TableNormal">
-    <w:name w:val="Normal Table"/>
-    <w:uiPriority w:val="99"/>
-    <w:semiHidden/>
-    <w:unhideWhenUsed/>
-    <w:tblPr>
-      <w:tblInd w:w="0" w:type="dxa"/>
-      <w:tblCellMar>
-        <w:top w:w="0" w:type="dxa"/>
-        <w:left w:w="108" w:type="dxa"/>
-        <w:bottom w:w="0" w:type="dxa"/>
-        <w:right w:w="108" w:type="dxa"/>
-      </w:tblCellMar>
-    </w:tblPr>
-  </w:style>
-  <w:style w:type="numbering" w:default="1" w:styleId="NoList">
-    <w:name w:val="No List"/>
-    <w:uiPriority w:val="99"/>
-    <w:semiHidden/>
-    <w:unhideWhenUsed/>
-  </w:style>
-  <w:style w:type="paragraph" w:customStyle="1" w:styleId="1900AFD6F836437C90A3ECEEF6243D71">
-    <w:name w:val="1900AFD6F836437C90A3ECEEF6243D71"/>
-    <w:rsid w:val="00803836"/>
-  </w:style>
-  <w:style w:type="character" w:styleId="PlaceholderText">
-    <w:name w:val="Placeholder Text"/>
-    <w:basedOn w:val="DefaultParagraphFont"/>
-    <w:uiPriority w:val="99"/>
-    <w:semiHidden/>
-    <w:rsid w:val="00803836"/>
-    <w:rPr>
-      <w:color w:val="808080"/>
-    </w:rPr>
-  </w:style>
-</w:styles>
-</file>
-
-<file path=word/glossary/stylesWithEffects.xml><?xml version="1.0" encoding="utf-8"?>
-<w:styles xmlns:wpc="http://schemas.microsoft.com/office/word/2010/wordprocessingCanvas" xmlns:mc="http://schemas.openxmlformats.org/markup-compatibility/2006" xmlns:o="urn:schemas-microsoft-com:office:office" xmlns:r="http://schemas.openxmlformats.org/officeDocument/2006/relationships" xmlns:m="http://schemas.openxmlformats.org/officeDocument/2006/math" xmlns:v="urn:schemas-microsoft-com:vml" xmlns:wp14="http://schemas.microsoft.com/office/word/2010/wordprocessingDrawing" xmlns:wp="http://schemas.openxmlformats.org/drawingml/2006/wordprocessingDrawing" xmlns:w10="urn:schemas-microsoft-com:office:word" xmlns:w="http://schemas.openxmlformats.org/wordprocessingml/2006/main" xmlns:w14="http://schemas.microsoft.com/office/word/2010/wordml" xmlns:wpg="http://schemas.microsoft.com/office/word/2010/wordprocessingGroup" xmlns:wpi="http://schemas.microsoft.com/office/word/2010/wordprocessingInk" xmlns:wne="http://schemas.microsoft.com/office/word/2006/wordml" xmlns:wps="http://schemas.microsoft.com/office/word/2010/wordprocessingShape" mc:Ignorable="w14 wp14">
-  <w:docDefaults>
-    <w:rPrDefault>
-      <w:rPr>
-        <w:rFonts w:asciiTheme="minorHAnsi" w:eastAsiaTheme="minorEastAsia" w:hAnsiTheme="minorHAnsi" w:cstheme="minorBidi"/>
-        <w:sz w:val="22"/>
-        <w:szCs w:val="22"/>
-        <w:lang w:val="en-US" w:eastAsia="en-US" w:bidi="ar-SA"/>
-      </w:rPr>
-    </w:rPrDefault>
-    <w:pPrDefault>
-      <w:pPr>
-        <w:spacing w:after="200" w:line="276" w:lineRule="auto"/>
-      </w:pPr>
-    </w:pPrDefault>
-  </w:docDefaults>
-  <w:latentStyles w:defLockedState="0" w:defUIPriority="99" w:defSemiHidden="1" w:defUnhideWhenUsed="1" w:defQFormat="0" w:count="267">
-    <w:lsdException w:name="Normal" w:semiHidden="0" w:uiPriority="0" w:unhideWhenUsed="0" w:qFormat="1"/>
-    <w:lsdException w:name="heading 1" w:semiHidden="0" w:uiPriority="9" w:unhideWhenUsed="0" w:qFormat="1"/>
-    <w:lsdException w:name="heading 2" w:uiPriority="9" w:qFormat="1"/>
-    <w:lsdException w:name="heading 3" w:uiPriority="9" w:qFormat="1"/>
-    <w:lsdException w:name="heading 4" w:uiPriority="9" w:qFormat="1"/>
-    <w:lsdException w:name="heading 5" w:uiPriority="9" w:qFormat="1"/>
-    <w:lsdException w:name="heading 6" w:uiPriority="9" w:qFormat="1"/>
-    <w:lsdException w:name="heading 7" w:uiPriority="9" w:qFormat="1"/>
-    <w:lsdException w:name="heading 8" w:uiPriority="9" w:qFormat="1"/>
-    <w:lsdException w:name="heading 9" w:uiPriority="9" w:qFormat="1"/>
-    <w:lsdException w:name="toc 1" w:uiPriority="39"/>
-    <w:lsdException w:name="toc 2" w:uiPriority="39"/>
-    <w:lsdException w:name="toc 3" w:uiPriority="39"/>
-    <w:lsdException w:name="toc 4" w:uiPriority="39"/>
-    <w:lsdException w:name="toc 5" w:uiPriority="39"/>
-    <w:lsdException w:name="toc 6" w:uiPriority="39"/>
-    <w:lsdException w:name="toc 7" w:uiPriority="39"/>
-    <w:lsdException w:name="toc 8" w:uiPriority="39"/>
-    <w:lsdException w:name="toc 9" w:uiPriority="39"/>
-    <w:lsdException w:name="caption" w:uiPriority="35" w:qFormat="1"/>
-    <w:lsdException w:name="Title" w:semiHidden="0" w:uiPriority="10" w:unhideWhenUsed="0" w:qFormat="1"/>
-    <w:lsdException w:name="Default Paragraph Font" w:uiPriority="1"/>
-    <w:lsdException w:name="Subtitle" w:semiHidden="0" w:uiPriority="11" w:unhideWhenUsed="0" w:qFormat="1"/>
-    <w:lsdException w:name="Strong" w:semiHidden="0" w:uiPriority="22" w:unhideWhenUsed="0" w:qFormat="1"/>
-    <w:lsdException w:name="Emphasis" w:semiHidden="0" w:uiPriority="20" w:unhideWhenUsed="0" w:qFormat="1"/>
-    <w:lsdException w:name="Table Grid" w:semiHidden="0" w:uiPriority="59" w:unhideWhenUsed="0"/>
-    <w:lsdException w:name="Placeholder Text" w:unhideWhenUsed="0"/>
-    <w:lsdException w:name="No Spacing" w:semiHidden="0" w:uiPriority="1" w:unhideWhenUsed="0" w:qFormat="1"/>
-    <w:lsdException w:name="Light Shading" w:semiHidden="0" w:uiPriority="60" w:unhideWhenUsed="0"/>
-    <w:lsdException w:name="Light List" w:semiHidden="0" w:uiPriority="61" w:unhideWhenUsed="0"/>
-    <w:lsdException w:name="Light Grid" w:semiHidden="0" w:uiPriority="62" w:unhideWhenUsed="0"/>
-    <w:lsdException w:name="Medium Shading 1" w:semiHidden="0" w:uiPriority="63" w:unhideWhenUsed="0"/>
-    <w:lsdException w:name="Medium Shading 2" w:semiHidden="0" w:uiPriority="64" w:unhideWhenUsed="0"/>
-    <w:lsdException w:name="Medium List 1" w:semiHidden="0" w:uiPriority="65" w:unhideWhenUsed="0"/>
-    <w:lsdException w:name="Medium List 2" w:semiHidden="0" w:uiPriority="66" w:unhideWhenUsed="0"/>
-    <w:lsdException w:name="Medium Grid 1" w:semiHidden="0" w:uiPriority="67" w:unhideWhenUsed="0"/>
-    <w:lsdException w:name="Medium Grid 2" w:semiHidden="0" w:uiPriority="68" w:unhideWhenUsed="0"/>
-    <w:lsdException w:name="Medium Grid 3" w:semiHidden="0" w:uiPriority="69" w:unhideWhenUsed="0"/>
-    <w:lsdException w:name="Dark List" w:semiHidden="0" w:uiPriority="70" w:unhideWhenUsed="0"/>
-    <w:lsdException w:name="Colorful Shading" w:semiHidden="0" w:uiPriority="71" w:unhideWhenUsed="0"/>
-    <w:lsdException w:name="Colorful List" w:semiHidden="0" w:uiPriority="72" w:unhideWhenUsed="0"/>
-    <w:lsdException w:name="Colorful Grid" w:semiHidden="0" w:uiPriority="73" w:unhideWhenUsed="0"/>
-    <w:lsdException w:name="Light Shading Accent 1" w:semiHidden="0" w:uiPriority="60" w:unhideWhenUsed="0"/>
-    <w:lsdException w:name="Light List Accent 1" w:semiHidden="0" w:uiPriority="61" w:unhideWhenUsed="0"/>
-    <w:lsdException w:name="Light Grid Accent 1" w:semiHidden="0" w:uiPriority="62" w:unhideWhenUsed="0"/>
-    <w:lsdException w:name="Medium Shading 1 Accent 1" w:semiHidden="0" w:uiPriority="63" w:unhideWhenUsed="0"/>
-    <w:lsdException w:name="Medium Shading 2 Accent 1" w:semiHidden="0" w:uiPriority="64" w:unhideWhenUsed="0"/>
-    <w:lsdException w:name="Medium List 1 Accent 1" w:semiHidden="0" w:uiPriority="65" w:unhideWhenUsed="0"/>
-    <w:lsdException w:name="Revision" w:unhideWhenUsed="0"/>
-    <w:lsdException w:name="List Paragraph" w:semiHidden="0" w:uiPriority="34" w:unhideWhenUsed="0" w:qFormat="1"/>
-    <w:lsdException w:name="Quote" w:semiHidden="0" w:uiPriority="29" w:unhideWhenUsed="0" w:qFormat="1"/>
-    <w:lsdException w:name="Intense Quote" w:semiHidden="0" w:uiPriority="30" w:unhideWhenUsed="0" w:qFormat="1"/>
-    <w:lsdException w:name="Medium List 2 Accent 1" w:semiHidden="0" w:uiPriority="66" w:unhideWhenUsed="0"/>
-    <w:lsdException w:name="Medium Grid 1 Accent 1" w:semiHidden="0" w:uiPriority="67" w:unhideWhenUsed="0"/>
-    <w:lsdException w:name="Medium Grid 2 Accent 1" w:semiHidden="0" w:uiPriority="68" w:unhideWhenUsed="0"/>
-    <w:lsdException w:name="Medium Grid 3 Accent 1" w:semiHidden="0" w:uiPriority="69" w:unhideWhenUsed="0"/>
-    <w:lsdException w:name="Dark List Accent 1" w:semiHidden="0" w:uiPriority="70" w:unhideWhenUsed="0"/>
-    <w:lsdException w:name="Colorful Shading Accent 1" w:semiHidden="0" w:uiPriority="71" w:unhideWhenUsed="0"/>
-    <w:lsdException w:name="Colorful List Accent 1" w:semiHidden="0" w:uiPriority="72" w:unhideWhenUsed="0"/>
-    <w:lsdException w:name="Colorful Grid Accent 1" w:semiHidden="0" w:uiPriority="73" w:unhideWhenUsed="0"/>
-    <w:lsdException w:name="Light Shading Accent 2" w:semiHidden="0" w:uiPriority="60" w:unhideWhenUsed="0"/>
-    <w:lsdException w:name="Light List Accent 2" w:semiHidden="0" w:uiPriority="61" w:unhideWhenUsed="0"/>
-    <w:lsdException w:name="Light Grid Accent 2" w:semiHidden="0" w:uiPriority="62" w:unhideWhenUsed="0"/>
-    <w:lsdException w:name="Medium Shading 1 Accent 2" w:semiHidden="0" w:uiPriority="63" w:unhideWhenUsed="0"/>
-    <w:lsdException w:name="Medium Shading 2 Accent 2" w:semiHidden="0" w:uiPriority="64" w:unhideWhenUsed="0"/>
-    <w:lsdException w:name="Medium List 1 Accent 2" w:semiHidden="0" w:uiPriority="65" w:unhideWhenUsed="0"/>
-    <w:lsdException w:name="Medium List 2 Accent 2" w:semiHidden="0" w:uiPriority="66" w:unhideWhenUsed="0"/>
-    <w:lsdException w:name="Medium Grid 1 Accent 2" w:semiHidden="0" w:uiPriority="67" w:unhideWhenUsed="0"/>
-    <w:lsdException w:name="Medium Grid 2 Accent 2" w:semiHidden="0" w:uiPriority="68" w:unhideWhenUsed="0"/>
-    <w:lsdException w:name="Medium Grid 3 Accent 2" w:semiHidden="0" w:uiPriority="69" w:unhideWhenUsed="0"/>
-    <w:lsdException w:name="Dark List Accent 2" w:semiHidden="0" w:uiPriority="70" w:unhideWhenUsed="0"/>
-    <w:lsdException w:name="Colorful Shading Accent 2" w:semiHidden="0" w:uiPriority="71" w:unhideWhenUsed="0"/>
-    <w:lsdException w:name="Colorful List Accent 2" w:semiHidden="0" w:uiPriority="72" w:unhideWhenUsed="0"/>
-    <w:lsdException w:name="Colorful Grid Accent 2" w:semiHidden="0" w:uiPriority="73" w:unhideWhenUsed="0"/>
-    <w:lsdException w:name="Light Shading Accent 3" w:semiHidden="0" w:uiPriority="60" w:unhideWhenUsed="0"/>
-    <w:lsdException w:name="Light List Accent 3" w:semiHidden="0" w:uiPriority="61" w:unhideWhenUsed="0"/>
-    <w:lsdException w:name="Light Grid Accent 3" w:semiHidden="0" w:uiPriority="62" w:unhideWhenUsed="0"/>
-    <w:lsdException w:name="Medium Shading 1 Accent 3" w:semiHidden="0" w:uiPriority="63" w:unhideWhenUsed="0"/>
-    <w:lsdException w:name="Medium Shading 2 Accent 3" w:semiHidden="0" w:uiPriority="64" w:unhideWhenUsed="0"/>
-    <w:lsdException w:name="Medium List 1 Accent 3" w:semiHidden="0" w:uiPriority="65" w:unhideWhenUsed="0"/>
-    <w:lsdException w:name="Medium List 2 Accent 3" w:semiHidden="0" w:uiPriority="66" w:unhideWhenUsed="0"/>
-    <w:lsdException w:name="Medium Grid 1 Accent 3" w:semiHidden="0" w:uiPriority="67" w:unhideWhenUsed="0"/>
-    <w:lsdException w:name="Medium Grid 2 Accent 3" w:semiHidden="0" w:uiPriority="68" w:unhideWhenUsed="0"/>
-    <w:lsdException w:name="Medium Grid 3 Accent 3" w:semiHidden="0" w:uiPriority="69" w:unhideWhenUsed="0"/>
-    <w:lsdException w:name="Dark List Accent 3" w:semiHidden="0" w:uiPriority="70" w:unhideWhenUsed="0"/>
-    <w:lsdException w:name="Colorful Shading Accent 3" w:semiHidden="0" w:uiPriority="71" w:unhideWhenUsed="0"/>
-    <w:lsdException w:name="Colorful List Accent 3" w:semiHidden="0" w:uiPriority="72" w:unhideWhenUsed="0"/>
-    <w:lsdException w:name="Colorful Grid Accent 3" w:semiHidden="0" w:uiPriority="73" w:unhideWhenUsed="0"/>
-    <w:lsdException w:name="Light Shading Accent 4" w:semiHidden="0" w:uiPriority="60" w:unhideWhenUsed="0"/>
-    <w:lsdException w:name="Light List Accent 4" w:semiHidden="0" w:uiPriority="61" w:unhideWhenUsed="0"/>
-    <w:lsdException w:name="Light Grid Accent 4" w:semiHidden="0" w:uiPriority="62" w:unhideWhenUsed="0"/>
-    <w:lsdException w:name="Medium Shading 1 Accent 4" w:semiHidden="0" w:uiPriority="63" w:unhideWhenUsed="0"/>
-    <w:lsdException w:name="Medium Shading 2 Accent 4" w:semiHidden="0" w:uiPriority="64" w:unhideWhenUsed="0"/>
-    <w:lsdException w:name="Medium List 1 Accent 4" w:semiHidden="0" w:uiPriority="65" w:unhideWhenUsed="0"/>
-    <w:lsdException w:name="Medium List 2 Accent 4" w:semiHidden="0" w:uiPriority="66" w:unhideWhenUsed="0"/>
-    <w:lsdException w:name="Medium Grid 1 Accent 4" w:semiHidden="0" w:uiPriority="67" w:unhideWhenUsed="0"/>
-    <w:lsdException w:name="Medium Grid 2 Accent 4" w:semiHidden="0" w:uiPriority="68" w:unhideWhenUsed="0"/>
-    <w:lsdException w:name="Medium Grid 3 Accent 4" w:semiHidden="0" w:uiPriority="69" w:unhideWhenUsed="0"/>
-    <w:lsdException w:name="Dark List Accent 4" w:semiHidden="0" w:uiPriority="70" w:unhideWhenUsed="0"/>
-    <w:lsdException w:name="Colorful Shading Accent 4" w:semiHidden="0" w:uiPriority="71" w:unhideWhenUsed="0"/>
-    <w:lsdException w:name="Colorful List Accent 4" w:semiHidden="0" w:uiPriority="72" w:unhideWhenUsed="0"/>
-    <w:lsdException w:name="Colorful Grid Accent 4" w:semiHidden="0" w:uiPriority="73" w:unhideWhenUsed="0"/>
-    <w:lsdException w:name="Light Shading Accent 5" w:semiHidden="0" w:uiPriority="60" w:unhideWhenUsed="0"/>
-    <w:lsdException w:name="Light List Accent 5" w:semiHidden="0" w:uiPriority="61" w:unhideWhenUsed="0"/>
-    <w:lsdException w:name="Light Grid Accent 5" w:semiHidden="0" w:uiPriority="62" w:unhideWhenUsed="0"/>
-    <w:lsdException w:name="Medium Shading 1 Accent 5" w:semiHidden="0" w:uiPriority="63" w:unhideWhenUsed="0"/>
-    <w:lsdException w:name="Medium Shading 2 Accent 5" w:semiHidden="0" w:uiPriority="64" w:unhideWhenUsed="0"/>
-    <w:lsdException w:name="Medium List 1 Accent 5" w:semiHidden="0" w:uiPriority="65" w:unhideWhenUsed="0"/>
-    <w:lsdException w:name="Medium List 2 Accent 5" w:semiHidden="0" w:uiPriority="66" w:unhideWhenUsed="0"/>
-    <w:lsdException w:name="Medium Grid 1 Accent 5" w:semiHidden="0" w:uiPriority="67" w:unhideWhenUsed="0"/>
-    <w:lsdException w:name="Medium Grid 2 Accent 5" w:semiHidden="0" w:uiPriority="68" w:unhideWhenUsed="0"/>
-    <w:lsdException w:name="Medium Grid 3 Accent 5" w:semiHidden="0" w:uiPriority="69" w:unhideWhenUsed="0"/>
-    <w:lsdException w:name="Dark List Accent 5" w:semiHidden="0" w:uiPriority="70" w:unhideWhenUsed="0"/>
-    <w:lsdException w:name="Colorful Shading Accent 5" w:semiHidden="0" w:uiPriority="71" w:unhideWhenUsed="0"/>
-    <w:lsdException w:name="Colorful List Accent 5" w:semiHidden="0" w:uiPriority="72" w:unhideWhenUsed="0"/>
-    <w:lsdException w:name="Colorful Grid Accent 5" w:semiHidden="0" w:uiPriority="73" w:unhideWhenUsed="0"/>
-    <w:lsdException w:name="Light Shading Accent 6" w:semiHidden="0" w:uiPriority="60" w:unhideWhenUsed="0"/>
-    <w:lsdException w:name="Light List Accent 6" w:semiHidden="0" w:uiPriority="61" w:unhideWhenUsed="0"/>
-    <w:lsdException w:name="Light Grid Accent 6" w:semiHidden="0" w:uiPriority="62" w:unhideWhenUsed="0"/>
-    <w:lsdException w:name="Medium Shading 1 Accent 6" w:semiHidden="0" w:uiPriority="63" w:unhideWhenUsed="0"/>
-    <w:lsdException w:name="Medium Shading 2 Accent 6" w:semiHidden="0" w:uiPriority="64" w:unhideWhenUsed="0"/>
-    <w:lsdException w:name="Medium List 1 Accent 6" w:semiHidden="0" w:uiPriority="65" w:unhideWhenUsed="0"/>
-    <w:lsdException w:name="Medium List 2 Accent 6" w:semiHidden="0" w:uiPriority="66" w:unhideWhenUsed="0"/>
-    <w:lsdException w:name="Medium Grid 1 Accent 6" w:semiHidden="0" w:uiPriority="67" w:unhideWhenUsed="0"/>
-    <w:lsdException w:name="Medium Grid 2 Accent 6" w:semiHidden="0" w:uiPriority="68" w:unhideWhenUsed="0"/>
-    <w:lsdException w:name="Medium Grid 3 Accent 6" w:semiHidden="0" w:uiPriority="69" w:unhideWhenUsed="0"/>
-    <w:lsdException w:name="Dark List Accent 6" w:semiHidden="0" w:uiPriority="70" w:unhideWhenUsed="0"/>
-    <w:lsdException w:name="Colorful Shading Accent 6" w:semiHidden="0" w:uiPriority="71" w:unhideWhenUsed="0"/>
-    <w:lsdException w:name="Colorful List Accent 6" w:semiHidden="0" w:uiPriority="72" w:unhideWhenUsed="0"/>
-    <w:lsdException w:name="Colorful Grid Accent 6" w:semiHidden="0" w:uiPriority="73" w:unhideWhenUsed="0"/>
-    <w:lsdException w:name="Subtle Emphasis" w:semiHidden="0" w:uiPriority="19" w:unhideWhenUsed="0" w:qFormat="1"/>
-    <w:lsdException w:name="Intense Emphasis" w:semiHidden="0" w:uiPriority="21" w:unhideWhenUsed="0" w:qFormat="1"/>
-    <w:lsdException w:name="Subtle Reference" w:semiHidden="0" w:uiPriority="31" w:unhideWhenUsed="0" w:qFormat="1"/>
-    <w:lsdException w:name="Intense Reference" w:semiHidden="0" w:uiPriority="32" w:unhideWhenUsed="0" w:qFormat="1"/>
-    <w:lsdException w:name="Book Title" w:semiHidden="0" w:uiPriority="33" w:unhideWhenUsed="0" w:qFormat="1"/>
-    <w:lsdException w:name="Bibliography" w:uiPriority="37"/>
-    <w:lsdException w:name="TOC Heading" w:uiPriority="39" w:qFormat="1"/>
-  </w:latentStyles>
-  <w:style w:type="paragraph" w:default="1" w:styleId="Normal">
-    <w:name w:val="Normal"/>
-    <w:qFormat/>
-  </w:style>
-  <w:style w:type="character" w:default="1" w:styleId="DefaultParagraphFont">
-    <w:name w:val="Default Paragraph Font"/>
-    <w:uiPriority w:val="1"/>
-    <w:semiHidden/>
-    <w:unhideWhenUsed/>
-  </w:style>
-  <w:style w:type="table" w:default="1" w:styleId="TableNormal">
-    <w:name w:val="Normal Table"/>
-    <w:uiPriority w:val="99"/>
-    <w:semiHidden/>
-    <w:unhideWhenUsed/>
-    <w:tblPr>
-      <w:tblInd w:w="0" w:type="dxa"/>
-      <w:tblCellMar>
-        <w:top w:w="0" w:type="dxa"/>
-        <w:left w:w="108" w:type="dxa"/>
-        <w:bottom w:w="0" w:type="dxa"/>
-        <w:right w:w="108" w:type="dxa"/>
-      </w:tblCellMar>
-    </w:tblPr>
-  </w:style>
-  <w:style w:type="numbering" w:default="1" w:styleId="NoList">
-    <w:name w:val="No List"/>
-    <w:uiPriority w:val="99"/>
-    <w:semiHidden/>
-    <w:unhideWhenUsed/>
-  </w:style>
-  <w:style w:type="paragraph" w:customStyle="1" w:styleId="1900AFD6F836437C90A3ECEEF6243D71">
-    <w:name w:val="1900AFD6F836437C90A3ECEEF6243D71"/>
-    <w:rsid w:val="00803836"/>
-  </w:style>
-  <w:style w:type="character" w:styleId="PlaceholderText">
-    <w:name w:val="Placeholder Text"/>
-    <w:basedOn w:val="DefaultParagraphFont"/>
-    <w:uiPriority w:val="99"/>
-    <w:semiHidden/>
-    <w:rsid w:val="00803836"/>
-    <w:rPr>
-      <w:color w:val="808080"/>
-    </w:rPr>
-  </w:style>
-</w:styles>
-</file>
-
-<file path=word/glossary/webSettings.xml><?xml version="1.0" encoding="utf-8"?>
-<w:webSettings xmlns:mc="http://schemas.openxmlformats.org/markup-compatibility/2006" xmlns:r="http://schemas.openxmlformats.org/officeDocument/2006/relationships" xmlns:w="http://schemas.openxmlformats.org/wordprocessingml/2006/main" xmlns:w14="http://schemas.microsoft.com/office/word/2010/wordml" mc:Ignorable="w14">
-  <w:optimizeForBrowser/>
-  <w:allowPNG/>
-</w:webSettings>
-</file>
-
 <file path=word/theme/theme1.xml><?xml version="1.0" encoding="utf-8"?>
 <a:theme xmlns:a="http://schemas.openxmlformats.org/drawingml/2006/main" name="Office Theme">
   <a:themeElements>
@@ -6047,7 +8079,7 @@
 </file>
 
 <file path=customXml/itemProps1.xml><?xml version="1.0" encoding="utf-8"?>
-<ds:datastoreItem xmlns:ds="http://schemas.openxmlformats.org/officeDocument/2006/customXml" ds:itemID="{6CB30F9B-318E-48C0-864A-0AB7DF4C7A2B}">
+<ds:datastoreItem xmlns:ds="http://schemas.openxmlformats.org/officeDocument/2006/customXml" ds:itemID="{435C37A8-AE88-4BA8-AED3-73D8DAF15517}">
   <ds:schemaRefs>
     <ds:schemaRef ds:uri="http://schemas.openxmlformats.org/officeDocument/2006/bibliography"/>
   </ds:schemaRefs>

</xml_diff>

<commit_message>
Checkign if PDF can be used as README
</commit_message>
<xml_diff>
--- a/TEAMSModuleUserGuide.docx
+++ b/TEAMSModuleUserGuide.docx
@@ -2203,8 +2203,6 @@
         </w:rPr>
         <w:t>………………………………………………………..1</w:t>
       </w:r>
-      <w:bookmarkStart w:id="0" w:name="_GoBack"/>
-      <w:bookmarkEnd w:id="0"/>
     </w:p>
     <w:p>
       <w:pPr>
@@ -5082,16 +5080,131 @@
       <w:pPr>
         <w:rPr>
           <w:rFonts w:ascii="Times New Roman" w:hAnsi="Times New Roman" w:cs="Times New Roman"/>
-          <w:sz w:val="24"/>
-          <w:szCs w:val="24"/>
-        </w:rPr>
-      </w:pPr>
-      <w:r>
-        <w:rPr>
-          <w:rFonts w:ascii="Times New Roman" w:hAnsi="Times New Roman" w:cs="Times New Roman"/>
-          <w:sz w:val="24"/>
-          <w:szCs w:val="24"/>
-        </w:rPr>
+          <w:i/>
+          <w:sz w:val="24"/>
+          <w:szCs w:val="24"/>
+        </w:rPr>
+      </w:pPr>
+    </w:p>
+    <w:p>
+      <w:pPr>
+        <w:rPr>
+          <w:rFonts w:ascii="Times New Roman" w:hAnsi="Times New Roman" w:cs="Times New Roman"/>
+          <w:sz w:val="24"/>
+          <w:szCs w:val="24"/>
+        </w:rPr>
+      </w:pPr>
+      <w:r>
+        <w:rPr>
+          <w:rFonts w:ascii="Times New Roman" w:hAnsi="Times New Roman" w:cs="Times New Roman"/>
+          <w:noProof/>
+          <w:sz w:val="24"/>
+          <w:szCs w:val="24"/>
+        </w:rPr>
+        <w:drawing>
+          <wp:inline distT="0" distB="0" distL="0" distR="0" wp14:anchorId="49EE3DC2" wp14:editId="53C41012">
+            <wp:extent cx="5943600" cy="2914015"/>
+            <wp:effectExtent l="0" t="0" r="0" b="635"/>
+            <wp:docPr id="12" name="Picture 12"/>
+            <wp:cNvGraphicFramePr>
+              <a:graphicFrameLocks xmlns:a="http://schemas.openxmlformats.org/drawingml/2006/main" noChangeAspect="1"/>
+            </wp:cNvGraphicFramePr>
+            <a:graphic xmlns:a="http://schemas.openxmlformats.org/drawingml/2006/main">
+              <a:graphicData uri="http://schemas.openxmlformats.org/drawingml/2006/picture">
+                <pic:pic xmlns:pic="http://schemas.openxmlformats.org/drawingml/2006/picture">
+                  <pic:nvPicPr>
+                    <pic:cNvPr id="0" name="barGraph.PNG"/>
+                    <pic:cNvPicPr/>
+                  </pic:nvPicPr>
+                  <pic:blipFill>
+                    <a:blip r:embed="rId21" cstate="print">
+                      <a:extLst>
+                        <a:ext uri="{28A0092B-C50C-407E-A947-70E740481C1C}">
+                          <a14:useLocalDpi xmlns:a14="http://schemas.microsoft.com/office/drawing/2010/main" val="0"/>
+                        </a:ext>
+                      </a:extLst>
+                    </a:blip>
+                    <a:stretch>
+                      <a:fillRect/>
+                    </a:stretch>
+                  </pic:blipFill>
+                  <pic:spPr>
+                    <a:xfrm>
+                      <a:off x="0" y="0"/>
+                      <a:ext cx="5943600" cy="2914015"/>
+                    </a:xfrm>
+                    <a:prstGeom prst="rect">
+                      <a:avLst/>
+                    </a:prstGeom>
+                  </pic:spPr>
+                </pic:pic>
+              </a:graphicData>
+            </a:graphic>
+          </wp:inline>
+        </w:drawing>
+      </w:r>
+      <w:r>
+        <w:rPr>
+          <w:rFonts w:ascii="Times New Roman" w:hAnsi="Times New Roman" w:cs="Times New Roman"/>
+          <w:i/>
+          <w:sz w:val="24"/>
+          <w:szCs w:val="24"/>
+        </w:rPr>
+        <w:t>(Figure 4.2</w:t>
+      </w:r>
+      <w:r>
+        <w:rPr>
+          <w:rFonts w:ascii="Times New Roman" w:hAnsi="Times New Roman" w:cs="Times New Roman"/>
+          <w:i/>
+          <w:sz w:val="24"/>
+          <w:szCs w:val="24"/>
+        </w:rPr>
+        <w:t xml:space="preserve"> </w:t>
+      </w:r>
+      <w:r>
+        <w:rPr>
+          <w:rFonts w:ascii="Times New Roman" w:hAnsi="Times New Roman" w:cs="Times New Roman"/>
+          <w:i/>
+          <w:sz w:val="24"/>
+          <w:szCs w:val="24"/>
+        </w:rPr>
+        <w:t>shows the Results Sheet section that contains the stacked bar chart</w:t>
+      </w:r>
+      <w:r>
+        <w:rPr>
+          <w:rFonts w:ascii="Times New Roman" w:hAnsi="Times New Roman" w:cs="Times New Roman"/>
+          <w:i/>
+          <w:sz w:val="24"/>
+          <w:szCs w:val="24"/>
+        </w:rPr>
+        <w:t>)</w:t>
+      </w:r>
+    </w:p>
+    <w:p>
+      <w:pPr>
+        <w:rPr>
+          <w:rFonts w:ascii="Times New Roman" w:hAnsi="Times New Roman" w:cs="Times New Roman"/>
+          <w:i/>
+          <w:sz w:val="24"/>
+          <w:szCs w:val="24"/>
+        </w:rPr>
+      </w:pPr>
+    </w:p>
+    <w:p>
+      <w:pPr>
+        <w:rPr>
+          <w:rFonts w:ascii="Times New Roman" w:hAnsi="Times New Roman" w:cs="Times New Roman"/>
+          <w:sz w:val="24"/>
+          <w:szCs w:val="24"/>
+        </w:rPr>
+      </w:pPr>
+      <w:r>
+        <w:rPr>
+          <w:rFonts w:ascii="Times New Roman" w:hAnsi="Times New Roman" w:cs="Times New Roman"/>
+          <w:sz w:val="24"/>
+          <w:szCs w:val="24"/>
+        </w:rPr>
+        <w:lastRenderedPageBreak/>
         <w:tab/>
         <w:t>The TEAMS Results sheet is essentially the meat of what is valuable about this particular piece of software. It is the intersection of working wi</w:t>
       </w:r>
@@ -5328,9 +5441,523 @@
     </w:p>
     <w:p>
       <w:pPr>
-        <w:rPr>
-          <w:rFonts w:ascii="Times New Roman" w:hAnsi="Times New Roman" w:cs="Times New Roman"/>
-          <w:b/>
+        <w:pStyle w:val="ListParagraph"/>
+        <w:numPr>
+          <w:ilvl w:val="0"/>
+          <w:numId w:val="2"/>
+        </w:numPr>
+        <w:spacing w:after="100" w:line="240" w:lineRule="auto"/>
+        <w:rPr>
+          <w:rFonts w:ascii="Times New Roman" w:hAnsi="Times New Roman" w:cs="Times New Roman"/>
+          <w:b/>
+          <w:sz w:val="28"/>
+          <w:szCs w:val="28"/>
+        </w:rPr>
+      </w:pPr>
+      <w:r>
+        <w:rPr>
+          <w:rFonts w:ascii="Times New Roman" w:hAnsi="Times New Roman" w:cs="Times New Roman"/>
+          <w:b/>
+          <w:sz w:val="28"/>
+          <w:szCs w:val="28"/>
+        </w:rPr>
+        <w:t>Interpreting Results</w:t>
+      </w:r>
+    </w:p>
+    <w:p>
+      <w:pPr>
+        <w:spacing w:after="100" w:line="240" w:lineRule="auto"/>
+        <w:rPr>
+          <w:rFonts w:ascii="Times New Roman" w:hAnsi="Times New Roman" w:cs="Times New Roman"/>
+          <w:b/>
+          <w:sz w:val="28"/>
+          <w:szCs w:val="28"/>
+          <w:u w:val="single"/>
+        </w:rPr>
+      </w:pPr>
+      <w:r>
+        <w:rPr>
+          <w:rFonts w:ascii="Times New Roman" w:hAnsi="Times New Roman" w:cs="Times New Roman"/>
+          <w:b/>
+          <w:sz w:val="28"/>
+          <w:szCs w:val="28"/>
+          <w:u w:val="single"/>
+        </w:rPr>
+        <w:t>__________________________________________________________________</w:t>
+      </w:r>
+    </w:p>
+    <w:p>
+      <w:pPr>
+        <w:rPr>
+          <w:rFonts w:ascii="Times New Roman" w:hAnsi="Times New Roman" w:cs="Times New Roman"/>
+          <w:sz w:val="24"/>
+          <w:szCs w:val="24"/>
+        </w:rPr>
+      </w:pPr>
+      <w:r>
+        <w:rPr>
+          <w:rFonts w:ascii="Times New Roman" w:hAnsi="Times New Roman" w:cs="Times New Roman"/>
+          <w:b/>
+          <w:sz w:val="24"/>
+          <w:szCs w:val="24"/>
+        </w:rPr>
+        <w:tab/>
+      </w:r>
+      <w:r>
+        <w:rPr>
+          <w:rFonts w:ascii="Times New Roman" w:hAnsi="Times New Roman" w:cs="Times New Roman"/>
+          <w:sz w:val="24"/>
+          <w:szCs w:val="24"/>
+        </w:rPr>
+        <w:t xml:space="preserve">The purpose of the TEAMS Module is to allow a user to get at valuable data for a given nautical vessel without having to painstakingly maintain a spreadsheet of accurate data about the well to pump emissions for different fuel pathways. There are a number of different, important results on the results sheet of the module, and understanding how to read them effectively can assist in </w:t>
+      </w:r>
+      <w:r>
+        <w:rPr>
+          <w:rFonts w:ascii="Times New Roman" w:hAnsi="Times New Roman" w:cs="Times New Roman"/>
+          <w:sz w:val="24"/>
+          <w:szCs w:val="24"/>
+        </w:rPr>
+        <w:t>making this tool more useful. As such, here are some notes on how the results sheet was put together that may help to expedite the process of using it.</w:t>
+      </w:r>
+    </w:p>
+    <w:p>
+      <w:pPr>
+        <w:pStyle w:val="ListParagraph"/>
+        <w:numPr>
+          <w:ilvl w:val="0"/>
+          <w:numId w:val="18"/>
+        </w:numPr>
+        <w:rPr>
+          <w:rFonts w:ascii="Times New Roman" w:hAnsi="Times New Roman" w:cs="Times New Roman"/>
+          <w:i/>
+          <w:sz w:val="24"/>
+          <w:szCs w:val="24"/>
+        </w:rPr>
+      </w:pPr>
+      <w:r>
+        <w:rPr>
+          <w:rFonts w:ascii="Times New Roman" w:hAnsi="Times New Roman" w:cs="Times New Roman"/>
+          <w:sz w:val="24"/>
+          <w:szCs w:val="24"/>
+        </w:rPr>
+        <w:t xml:space="preserve">On the top left corner of the table that contains the results it is noted that </w:t>
+      </w:r>
+      <w:r>
+        <w:rPr>
+          <w:rFonts w:ascii="Times New Roman" w:hAnsi="Times New Roman" w:cs="Times New Roman"/>
+          <w:b/>
+          <w:i/>
+          <w:sz w:val="24"/>
+          <w:szCs w:val="24"/>
+        </w:rPr>
+        <w:t xml:space="preserve">RESULTS SHOWN PER TRIP </w:t>
+      </w:r>
+      <w:r>
+        <w:rPr>
+          <w:rFonts w:ascii="Times New Roman" w:hAnsi="Times New Roman" w:cs="Times New Roman"/>
+          <w:sz w:val="24"/>
+          <w:szCs w:val="24"/>
+        </w:rPr>
+        <w:t xml:space="preserve">this is crucial to understanding how the software comes to your results, and why you needed to input so much data about your voyage earlier on. Essentially the simulation is being run in order to determine the emissions for your vessel if it were to take the trip you define in the user input section. If your trip is not correct, your results won’t be either so you should check multiple times that your inputs are in line with the voyage you want to calculate. </w:t>
+      </w:r>
+    </w:p>
+    <w:p>
+      <w:pPr>
+        <w:pStyle w:val="ListParagraph"/>
+        <w:numPr>
+          <w:ilvl w:val="0"/>
+          <w:numId w:val="18"/>
+        </w:numPr>
+        <w:rPr>
+          <w:rFonts w:ascii="Times New Roman" w:hAnsi="Times New Roman" w:cs="Times New Roman"/>
+          <w:i/>
+          <w:sz w:val="24"/>
+          <w:szCs w:val="24"/>
+        </w:rPr>
+      </w:pPr>
+      <w:r>
+        <w:rPr>
+          <w:rFonts w:ascii="Times New Roman" w:hAnsi="Times New Roman" w:cs="Times New Roman"/>
+          <w:sz w:val="24"/>
+          <w:szCs w:val="24"/>
+        </w:rPr>
+        <w:t>At this time the results sheet is broken up into two basic sections: Energy, and Emissions as shown in Figures 5.1, and 5.2 respectively. These two sections represent very different aspects of the calculation, and as such have different units accompanying the answers (</w:t>
+      </w:r>
+      <w:proofErr w:type="spellStart"/>
+      <w:r>
+        <w:rPr>
+          <w:rFonts w:ascii="Times New Roman" w:hAnsi="Times New Roman" w:cs="Times New Roman"/>
+          <w:sz w:val="24"/>
+          <w:szCs w:val="24"/>
+        </w:rPr>
+        <w:t>mmbtu</w:t>
+      </w:r>
+      <w:proofErr w:type="spellEnd"/>
+      <w:r>
+        <w:rPr>
+          <w:rFonts w:ascii="Times New Roman" w:hAnsi="Times New Roman" w:cs="Times New Roman"/>
+          <w:sz w:val="24"/>
+          <w:szCs w:val="24"/>
+        </w:rPr>
+        <w:t>/trip for energy, and g/trip for e</w:t>
+      </w:r>
+      <w:r>
+        <w:rPr>
+          <w:rFonts w:ascii="Times New Roman" w:hAnsi="Times New Roman" w:cs="Times New Roman"/>
+          <w:sz w:val="24"/>
+          <w:szCs w:val="24"/>
+        </w:rPr>
+        <w:t>missions.)</w:t>
+      </w:r>
+    </w:p>
+    <w:p>
+      <w:pPr>
+        <w:ind w:left="360"/>
+        <w:rPr>
+          <w:rFonts w:ascii="Times New Roman" w:hAnsi="Times New Roman" w:cs="Times New Roman"/>
+          <w:i/>
+          <w:sz w:val="24"/>
+          <w:szCs w:val="24"/>
+        </w:rPr>
+      </w:pPr>
+      <w:r>
+        <w:rPr>
+          <w:noProof/>
+        </w:rPr>
+        <w:lastRenderedPageBreak/>
+        <w:drawing>
+          <wp:inline distT="0" distB="0" distL="0" distR="0" wp14:anchorId="28E6C4FA" wp14:editId="381F753A">
+            <wp:extent cx="5943600" cy="1335405"/>
+            <wp:effectExtent l="0" t="0" r="0" b="0"/>
+            <wp:docPr id="13" name="Picture 13"/>
+            <wp:cNvGraphicFramePr>
+              <a:graphicFrameLocks xmlns:a="http://schemas.openxmlformats.org/drawingml/2006/main" noChangeAspect="1"/>
+            </wp:cNvGraphicFramePr>
+            <a:graphic xmlns:a="http://schemas.openxmlformats.org/drawingml/2006/main">
+              <a:graphicData uri="http://schemas.openxmlformats.org/drawingml/2006/picture">
+                <pic:pic xmlns:pic="http://schemas.openxmlformats.org/drawingml/2006/picture">
+                  <pic:nvPicPr>
+                    <pic:cNvPr id="0" name="Energy.PNG"/>
+                    <pic:cNvPicPr/>
+                  </pic:nvPicPr>
+                  <pic:blipFill>
+                    <a:blip r:embed="rId22">
+                      <a:extLst>
+                        <a:ext uri="{28A0092B-C50C-407E-A947-70E740481C1C}">
+                          <a14:useLocalDpi xmlns:a14="http://schemas.microsoft.com/office/drawing/2010/main" val="0"/>
+                        </a:ext>
+                      </a:extLst>
+                    </a:blip>
+                    <a:stretch>
+                      <a:fillRect/>
+                    </a:stretch>
+                  </pic:blipFill>
+                  <pic:spPr>
+                    <a:xfrm>
+                      <a:off x="0" y="0"/>
+                      <a:ext cx="5943600" cy="1335405"/>
+                    </a:xfrm>
+                    <a:prstGeom prst="rect">
+                      <a:avLst/>
+                    </a:prstGeom>
+                  </pic:spPr>
+                </pic:pic>
+              </a:graphicData>
+            </a:graphic>
+          </wp:inline>
+        </w:drawing>
+      </w:r>
+      <w:r>
+        <w:rPr>
+          <w:rFonts w:ascii="Times New Roman" w:hAnsi="Times New Roman" w:cs="Times New Roman"/>
+          <w:i/>
+          <w:sz w:val="24"/>
+          <w:szCs w:val="24"/>
+        </w:rPr>
+        <w:t>(Figure 5</w:t>
+      </w:r>
+      <w:r>
+        <w:rPr>
+          <w:rFonts w:ascii="Times New Roman" w:hAnsi="Times New Roman" w:cs="Times New Roman"/>
+          <w:i/>
+          <w:sz w:val="24"/>
+          <w:szCs w:val="24"/>
+        </w:rPr>
+        <w:t>.</w:t>
+      </w:r>
+      <w:r>
+        <w:rPr>
+          <w:rFonts w:ascii="Times New Roman" w:hAnsi="Times New Roman" w:cs="Times New Roman"/>
+          <w:i/>
+          <w:sz w:val="24"/>
+          <w:szCs w:val="24"/>
+        </w:rPr>
+        <w:t>1</w:t>
+      </w:r>
+      <w:r>
+        <w:rPr>
+          <w:rFonts w:ascii="Times New Roman" w:hAnsi="Times New Roman" w:cs="Times New Roman"/>
+          <w:i/>
+          <w:sz w:val="24"/>
+          <w:szCs w:val="24"/>
+        </w:rPr>
+        <w:t xml:space="preserve"> </w:t>
+      </w:r>
+      <w:r>
+        <w:rPr>
+          <w:rFonts w:ascii="Times New Roman" w:hAnsi="Times New Roman" w:cs="Times New Roman"/>
+          <w:i/>
+          <w:sz w:val="24"/>
+          <w:szCs w:val="24"/>
+        </w:rPr>
+        <w:t>shows the</w:t>
+      </w:r>
+      <w:r>
+        <w:rPr>
+          <w:rFonts w:ascii="Times New Roman" w:hAnsi="Times New Roman" w:cs="Times New Roman"/>
+          <w:i/>
+          <w:sz w:val="24"/>
+          <w:szCs w:val="24"/>
+        </w:rPr>
+        <w:t xml:space="preserve"> energy half of the results sheet</w:t>
+      </w:r>
+      <w:r>
+        <w:rPr>
+          <w:rFonts w:ascii="Times New Roman" w:hAnsi="Times New Roman" w:cs="Times New Roman"/>
+          <w:i/>
+          <w:sz w:val="24"/>
+          <w:szCs w:val="24"/>
+        </w:rPr>
+        <w:t>)</w:t>
+      </w:r>
+    </w:p>
+    <w:p>
+      <w:pPr>
+        <w:ind w:left="360"/>
+        <w:rPr>
+          <w:rFonts w:ascii="Times New Roman" w:hAnsi="Times New Roman" w:cs="Times New Roman"/>
+          <w:i/>
+          <w:sz w:val="24"/>
+          <w:szCs w:val="24"/>
+        </w:rPr>
+      </w:pPr>
+      <w:r>
+        <w:rPr>
+          <w:noProof/>
+        </w:rPr>
+        <w:drawing>
+          <wp:inline distT="0" distB="0" distL="0" distR="0" wp14:anchorId="2A515122" wp14:editId="0CA24DA9">
+            <wp:extent cx="5948314" cy="1624978"/>
+            <wp:effectExtent l="0" t="0" r="0" b="0"/>
+            <wp:docPr id="14" name="Picture 14"/>
+            <wp:cNvGraphicFramePr>
+              <a:graphicFrameLocks xmlns:a="http://schemas.openxmlformats.org/drawingml/2006/main" noChangeAspect="1"/>
+            </wp:cNvGraphicFramePr>
+            <a:graphic xmlns:a="http://schemas.openxmlformats.org/drawingml/2006/main">
+              <a:graphicData uri="http://schemas.openxmlformats.org/drawingml/2006/picture">
+                <pic:pic xmlns:pic="http://schemas.openxmlformats.org/drawingml/2006/picture">
+                  <pic:nvPicPr>
+                    <pic:cNvPr id="0" name="Energy.PNG"/>
+                    <pic:cNvPicPr/>
+                  </pic:nvPicPr>
+                  <pic:blipFill>
+                    <a:blip r:embed="rId23">
+                      <a:extLst>
+                        <a:ext uri="{28A0092B-C50C-407E-A947-70E740481C1C}">
+                          <a14:useLocalDpi xmlns:a14="http://schemas.microsoft.com/office/drawing/2010/main" val="0"/>
+                        </a:ext>
+                      </a:extLst>
+                    </a:blip>
+                    <a:stretch>
+                      <a:fillRect/>
+                    </a:stretch>
+                  </pic:blipFill>
+                  <pic:spPr>
+                    <a:xfrm>
+                      <a:off x="0" y="0"/>
+                      <a:ext cx="5954687" cy="1626719"/>
+                    </a:xfrm>
+                    <a:prstGeom prst="rect">
+                      <a:avLst/>
+                    </a:prstGeom>
+                  </pic:spPr>
+                </pic:pic>
+              </a:graphicData>
+            </a:graphic>
+          </wp:inline>
+        </w:drawing>
+      </w:r>
+      <w:r>
+        <w:rPr>
+          <w:rFonts w:ascii="Times New Roman" w:hAnsi="Times New Roman" w:cs="Times New Roman"/>
+          <w:i/>
+          <w:sz w:val="24"/>
+          <w:szCs w:val="24"/>
+        </w:rPr>
+        <w:t>(Figure 5.</w:t>
+      </w:r>
+      <w:r>
+        <w:rPr>
+          <w:rFonts w:ascii="Times New Roman" w:hAnsi="Times New Roman" w:cs="Times New Roman"/>
+          <w:i/>
+          <w:sz w:val="24"/>
+          <w:szCs w:val="24"/>
+        </w:rPr>
+        <w:t>2</w:t>
+      </w:r>
+      <w:r>
+        <w:rPr>
+          <w:rFonts w:ascii="Times New Roman" w:hAnsi="Times New Roman" w:cs="Times New Roman"/>
+          <w:i/>
+          <w:sz w:val="24"/>
+          <w:szCs w:val="24"/>
+        </w:rPr>
+        <w:t xml:space="preserve"> </w:t>
+      </w:r>
+      <w:r>
+        <w:rPr>
+          <w:rFonts w:ascii="Times New Roman" w:hAnsi="Times New Roman" w:cs="Times New Roman"/>
+          <w:i/>
+          <w:sz w:val="24"/>
+          <w:szCs w:val="24"/>
+        </w:rPr>
+        <w:t>shows the e</w:t>
+      </w:r>
+      <w:r>
+        <w:rPr>
+          <w:rFonts w:ascii="Times New Roman" w:hAnsi="Times New Roman" w:cs="Times New Roman"/>
+          <w:i/>
+          <w:sz w:val="24"/>
+          <w:szCs w:val="24"/>
+        </w:rPr>
+        <w:t>missions</w:t>
+      </w:r>
+      <w:r>
+        <w:rPr>
+          <w:rFonts w:ascii="Times New Roman" w:hAnsi="Times New Roman" w:cs="Times New Roman"/>
+          <w:i/>
+          <w:sz w:val="24"/>
+          <w:szCs w:val="24"/>
+        </w:rPr>
+        <w:t xml:space="preserve"> half of the results sheet</w:t>
+      </w:r>
+      <w:r>
+        <w:rPr>
+          <w:rFonts w:ascii="Times New Roman" w:hAnsi="Times New Roman" w:cs="Times New Roman"/>
+          <w:i/>
+          <w:sz w:val="24"/>
+          <w:szCs w:val="24"/>
+        </w:rPr>
+        <w:t>)</w:t>
+      </w:r>
+    </w:p>
+    <w:p>
+      <w:pPr>
+        <w:pStyle w:val="ListParagraph"/>
+        <w:numPr>
+          <w:ilvl w:val="0"/>
+          <w:numId w:val="18"/>
+        </w:numPr>
+        <w:rPr>
+          <w:rFonts w:ascii="Times New Roman" w:hAnsi="Times New Roman" w:cs="Times New Roman"/>
+          <w:i/>
+          <w:sz w:val="24"/>
+          <w:szCs w:val="24"/>
+        </w:rPr>
+      </w:pPr>
+      <w:r>
+        <w:rPr>
+          <w:rFonts w:ascii="Times New Roman" w:hAnsi="Times New Roman" w:cs="Times New Roman"/>
+          <w:sz w:val="24"/>
+          <w:szCs w:val="24"/>
+        </w:rPr>
+        <w:t xml:space="preserve">Another important sectioning off of the sheet is the Two </w:t>
+      </w:r>
+      <w:r>
+        <w:rPr>
+          <w:rFonts w:ascii="Times New Roman" w:hAnsi="Times New Roman" w:cs="Times New Roman"/>
+          <w:b/>
+          <w:sz w:val="24"/>
+          <w:szCs w:val="24"/>
+        </w:rPr>
+        <w:t xml:space="preserve">Well to Pump </w:t>
+      </w:r>
+      <w:r>
+        <w:rPr>
+          <w:rFonts w:ascii="Times New Roman" w:hAnsi="Times New Roman" w:cs="Times New Roman"/>
+          <w:sz w:val="24"/>
+          <w:szCs w:val="24"/>
+        </w:rPr>
+        <w:t xml:space="preserve">sections opposed to the two </w:t>
+      </w:r>
+      <w:r>
+        <w:rPr>
+          <w:rFonts w:ascii="Times New Roman" w:hAnsi="Times New Roman" w:cs="Times New Roman"/>
+          <w:b/>
+          <w:sz w:val="24"/>
+          <w:szCs w:val="24"/>
+        </w:rPr>
+        <w:t>Vessel Operation</w:t>
+      </w:r>
+      <w:r>
+        <w:rPr>
+          <w:rFonts w:ascii="Times New Roman" w:hAnsi="Times New Roman" w:cs="Times New Roman"/>
+          <w:sz w:val="24"/>
+          <w:szCs w:val="24"/>
+        </w:rPr>
+        <w:t xml:space="preserve"> sections. The WTP</w:t>
+      </w:r>
+      <w:r>
+        <w:rPr>
+          <w:rFonts w:ascii="Times New Roman" w:hAnsi="Times New Roman" w:cs="Times New Roman"/>
+          <w:sz w:val="24"/>
+          <w:szCs w:val="24"/>
+        </w:rPr>
+        <w:t xml:space="preserve"> is the section that shows how much energy or emissions were expended and generated respectively, from the process of getting the fuel processed and into the tank of the ship. The Vessel Operation is just that, the expenditure from the ship actually operating. </w:t>
+      </w:r>
+    </w:p>
+    <w:p>
+      <w:pPr>
+        <w:pStyle w:val="ListParagraph"/>
+        <w:numPr>
+          <w:ilvl w:val="0"/>
+          <w:numId w:val="18"/>
+        </w:numPr>
+        <w:rPr>
+          <w:rFonts w:ascii="Times New Roman" w:hAnsi="Times New Roman" w:cs="Times New Roman"/>
+          <w:i/>
+          <w:sz w:val="24"/>
+          <w:szCs w:val="24"/>
+        </w:rPr>
+      </w:pPr>
+      <w:r>
+        <w:rPr>
+          <w:rFonts w:ascii="Times New Roman" w:hAnsi="Times New Roman" w:cs="Times New Roman"/>
+          <w:sz w:val="24"/>
+          <w:szCs w:val="24"/>
+        </w:rPr>
+        <w:t xml:space="preserve">It bears mentioning that the Total column is the summation of those columns to the left of it. So if you are curious as to how that number is being achieved, it is through adding together all five of the cells to the left in whatever emission you are looking at. </w:t>
+      </w:r>
+      <w:bookmarkStart w:id="0" w:name="_GoBack"/>
+      <w:bookmarkEnd w:id="0"/>
+    </w:p>
+    <w:p>
+      <w:pPr>
+        <w:ind w:left="360"/>
+        <w:rPr>
+          <w:rFonts w:ascii="Times New Roman" w:hAnsi="Times New Roman" w:cs="Times New Roman"/>
+          <w:i/>
+          <w:sz w:val="24"/>
+          <w:szCs w:val="24"/>
+        </w:rPr>
+      </w:pPr>
+    </w:p>
+    <w:p>
+      <w:pPr>
+        <w:ind w:left="360"/>
+        <w:rPr>
+          <w:rFonts w:ascii="Times New Roman" w:hAnsi="Times New Roman" w:cs="Times New Roman"/>
+          <w:i/>
           <w:sz w:val="24"/>
           <w:szCs w:val="24"/>
         </w:rPr>
@@ -5429,7 +6056,7 @@
             <w:sz w:val="28"/>
             <w:szCs w:val="28"/>
           </w:rPr>
-          <w:t>iii</w:t>
+          <w:t>11</w:t>
         </w:r>
         <w:r>
           <w:rPr>
@@ -5769,6 +6396,188 @@
     </w:lvl>
   </w:abstractNum>
   <w:abstractNum w:abstractNumId="3">
+    <w:nsid w:val="1AF97976"/>
+    <w:multiLevelType w:val="hybridMultilevel"/>
+    <w:tmpl w:val="0D02659C"/>
+    <w:lvl w:ilvl="0" w:tplc="8856C9FA">
+      <w:start w:val="1"/>
+      <w:numFmt w:val="decimal"/>
+      <w:lvlText w:val="%1."/>
+      <w:lvlJc w:val="left"/>
+      <w:pPr>
+        <w:ind w:left="1080" w:hanging="360"/>
+      </w:pPr>
+      <w:rPr>
+        <w:rFonts w:hint="default"/>
+        <w:b/>
+        <w:i w:val="0"/>
+      </w:rPr>
+    </w:lvl>
+    <w:lvl w:ilvl="1" w:tplc="04090019" w:tentative="1">
+      <w:start w:val="1"/>
+      <w:numFmt w:val="lowerLetter"/>
+      <w:lvlText w:val="%2."/>
+      <w:lvlJc w:val="left"/>
+      <w:pPr>
+        <w:ind w:left="1800" w:hanging="360"/>
+      </w:pPr>
+    </w:lvl>
+    <w:lvl w:ilvl="2" w:tplc="0409001B" w:tentative="1">
+      <w:start w:val="1"/>
+      <w:numFmt w:val="lowerRoman"/>
+      <w:lvlText w:val="%3."/>
+      <w:lvlJc w:val="right"/>
+      <w:pPr>
+        <w:ind w:left="2520" w:hanging="180"/>
+      </w:pPr>
+    </w:lvl>
+    <w:lvl w:ilvl="3" w:tplc="0409000F" w:tentative="1">
+      <w:start w:val="1"/>
+      <w:numFmt w:val="decimal"/>
+      <w:lvlText w:val="%4."/>
+      <w:lvlJc w:val="left"/>
+      <w:pPr>
+        <w:ind w:left="3240" w:hanging="360"/>
+      </w:pPr>
+    </w:lvl>
+    <w:lvl w:ilvl="4" w:tplc="04090019" w:tentative="1">
+      <w:start w:val="1"/>
+      <w:numFmt w:val="lowerLetter"/>
+      <w:lvlText w:val="%5."/>
+      <w:lvlJc w:val="left"/>
+      <w:pPr>
+        <w:ind w:left="3960" w:hanging="360"/>
+      </w:pPr>
+    </w:lvl>
+    <w:lvl w:ilvl="5" w:tplc="0409001B" w:tentative="1">
+      <w:start w:val="1"/>
+      <w:numFmt w:val="lowerRoman"/>
+      <w:lvlText w:val="%6."/>
+      <w:lvlJc w:val="right"/>
+      <w:pPr>
+        <w:ind w:left="4680" w:hanging="180"/>
+      </w:pPr>
+    </w:lvl>
+    <w:lvl w:ilvl="6" w:tplc="0409000F" w:tentative="1">
+      <w:start w:val="1"/>
+      <w:numFmt w:val="decimal"/>
+      <w:lvlText w:val="%7."/>
+      <w:lvlJc w:val="left"/>
+      <w:pPr>
+        <w:ind w:left="5400" w:hanging="360"/>
+      </w:pPr>
+    </w:lvl>
+    <w:lvl w:ilvl="7" w:tplc="04090019" w:tentative="1">
+      <w:start w:val="1"/>
+      <w:numFmt w:val="lowerLetter"/>
+      <w:lvlText w:val="%8."/>
+      <w:lvlJc w:val="left"/>
+      <w:pPr>
+        <w:ind w:left="6120" w:hanging="360"/>
+      </w:pPr>
+    </w:lvl>
+    <w:lvl w:ilvl="8" w:tplc="0409001B" w:tentative="1">
+      <w:start w:val="1"/>
+      <w:numFmt w:val="lowerRoman"/>
+      <w:lvlText w:val="%9."/>
+      <w:lvlJc w:val="right"/>
+      <w:pPr>
+        <w:ind w:left="6840" w:hanging="180"/>
+      </w:pPr>
+    </w:lvl>
+  </w:abstractNum>
+  <w:abstractNum w:abstractNumId="4">
+    <w:nsid w:val="1B2056A0"/>
+    <w:multiLevelType w:val="hybridMultilevel"/>
+    <w:tmpl w:val="1F44EE60"/>
+    <w:lvl w:ilvl="0" w:tplc="8856C9FA">
+      <w:start w:val="1"/>
+      <w:numFmt w:val="decimal"/>
+      <w:lvlText w:val="%1."/>
+      <w:lvlJc w:val="left"/>
+      <w:pPr>
+        <w:ind w:left="720" w:hanging="360"/>
+      </w:pPr>
+      <w:rPr>
+        <w:rFonts w:hint="default"/>
+        <w:b/>
+        <w:i w:val="0"/>
+      </w:rPr>
+    </w:lvl>
+    <w:lvl w:ilvl="1" w:tplc="04090019" w:tentative="1">
+      <w:start w:val="1"/>
+      <w:numFmt w:val="lowerLetter"/>
+      <w:lvlText w:val="%2."/>
+      <w:lvlJc w:val="left"/>
+      <w:pPr>
+        <w:ind w:left="1440" w:hanging="360"/>
+      </w:pPr>
+    </w:lvl>
+    <w:lvl w:ilvl="2" w:tplc="0409001B" w:tentative="1">
+      <w:start w:val="1"/>
+      <w:numFmt w:val="lowerRoman"/>
+      <w:lvlText w:val="%3."/>
+      <w:lvlJc w:val="right"/>
+      <w:pPr>
+        <w:ind w:left="2160" w:hanging="180"/>
+      </w:pPr>
+    </w:lvl>
+    <w:lvl w:ilvl="3" w:tplc="0409000F" w:tentative="1">
+      <w:start w:val="1"/>
+      <w:numFmt w:val="decimal"/>
+      <w:lvlText w:val="%4."/>
+      <w:lvlJc w:val="left"/>
+      <w:pPr>
+        <w:ind w:left="2880" w:hanging="360"/>
+      </w:pPr>
+    </w:lvl>
+    <w:lvl w:ilvl="4" w:tplc="04090019" w:tentative="1">
+      <w:start w:val="1"/>
+      <w:numFmt w:val="lowerLetter"/>
+      <w:lvlText w:val="%5."/>
+      <w:lvlJc w:val="left"/>
+      <w:pPr>
+        <w:ind w:left="3600" w:hanging="360"/>
+      </w:pPr>
+    </w:lvl>
+    <w:lvl w:ilvl="5" w:tplc="0409001B" w:tentative="1">
+      <w:start w:val="1"/>
+      <w:numFmt w:val="lowerRoman"/>
+      <w:lvlText w:val="%6."/>
+      <w:lvlJc w:val="right"/>
+      <w:pPr>
+        <w:ind w:left="4320" w:hanging="180"/>
+      </w:pPr>
+    </w:lvl>
+    <w:lvl w:ilvl="6" w:tplc="0409000F" w:tentative="1">
+      <w:start w:val="1"/>
+      <w:numFmt w:val="decimal"/>
+      <w:lvlText w:val="%7."/>
+      <w:lvlJc w:val="left"/>
+      <w:pPr>
+        <w:ind w:left="5040" w:hanging="360"/>
+      </w:pPr>
+    </w:lvl>
+    <w:lvl w:ilvl="7" w:tplc="04090019" w:tentative="1">
+      <w:start w:val="1"/>
+      <w:numFmt w:val="lowerLetter"/>
+      <w:lvlText w:val="%8."/>
+      <w:lvlJc w:val="left"/>
+      <w:pPr>
+        <w:ind w:left="5760" w:hanging="360"/>
+      </w:pPr>
+    </w:lvl>
+    <w:lvl w:ilvl="8" w:tplc="0409001B" w:tentative="1">
+      <w:start w:val="1"/>
+      <w:numFmt w:val="lowerRoman"/>
+      <w:lvlText w:val="%9."/>
+      <w:lvlJc w:val="right"/>
+      <w:pPr>
+        <w:ind w:left="6480" w:hanging="180"/>
+      </w:pPr>
+    </w:lvl>
+  </w:abstractNum>
+  <w:abstractNum w:abstractNumId="5">
     <w:nsid w:val="211F4B41"/>
     <w:multiLevelType w:val="hybridMultilevel"/>
     <w:tmpl w:val="253E16C8"/>
@@ -5857,7 +6666,7 @@
       </w:pPr>
     </w:lvl>
   </w:abstractNum>
-  <w:abstractNum w:abstractNumId="4">
+  <w:abstractNum w:abstractNumId="6">
     <w:nsid w:val="3CEB4F5E"/>
     <w:multiLevelType w:val="hybridMultilevel"/>
     <w:tmpl w:val="5860B380"/>
@@ -5970,7 +6779,7 @@
       </w:rPr>
     </w:lvl>
   </w:abstractNum>
-  <w:abstractNum w:abstractNumId="5">
+  <w:abstractNum w:abstractNumId="7">
     <w:nsid w:val="3E881A37"/>
     <w:multiLevelType w:val="hybridMultilevel"/>
     <w:tmpl w:val="D67846E6"/>
@@ -6060,7 +6869,7 @@
       </w:pPr>
     </w:lvl>
   </w:abstractNum>
-  <w:abstractNum w:abstractNumId="6">
+  <w:abstractNum w:abstractNumId="8">
     <w:nsid w:val="4784485F"/>
     <w:multiLevelType w:val="hybridMultilevel"/>
     <w:tmpl w:val="15A47ED0"/>
@@ -6149,7 +6958,7 @@
       </w:pPr>
     </w:lvl>
   </w:abstractNum>
-  <w:abstractNum w:abstractNumId="7">
+  <w:abstractNum w:abstractNumId="9">
     <w:nsid w:val="49AE55DE"/>
     <w:multiLevelType w:val="hybridMultilevel"/>
     <w:tmpl w:val="253E16C8"/>
@@ -6238,7 +7047,7 @@
       </w:pPr>
     </w:lvl>
   </w:abstractNum>
-  <w:abstractNum w:abstractNumId="8">
+  <w:abstractNum w:abstractNumId="10">
     <w:nsid w:val="4C1D2B20"/>
     <w:multiLevelType w:val="hybridMultilevel"/>
     <w:tmpl w:val="5922DAD6"/>
@@ -6327,7 +7136,7 @@
       </w:pPr>
     </w:lvl>
   </w:abstractNum>
-  <w:abstractNum w:abstractNumId="9">
+  <w:abstractNum w:abstractNumId="11">
     <w:nsid w:val="52025CDC"/>
     <w:multiLevelType w:val="hybridMultilevel"/>
     <w:tmpl w:val="45AE76D4"/>
@@ -6440,7 +7249,7 @@
       </w:rPr>
     </w:lvl>
   </w:abstractNum>
-  <w:abstractNum w:abstractNumId="10">
+  <w:abstractNum w:abstractNumId="12">
     <w:nsid w:val="608C141D"/>
     <w:multiLevelType w:val="hybridMultilevel"/>
     <w:tmpl w:val="B49EA016"/>
@@ -6529,7 +7338,7 @@
       </w:pPr>
     </w:lvl>
   </w:abstractNum>
-  <w:abstractNum w:abstractNumId="11">
+  <w:abstractNum w:abstractNumId="13">
     <w:nsid w:val="64B719D6"/>
     <w:multiLevelType w:val="hybridMultilevel"/>
     <w:tmpl w:val="FAA08CA2"/>
@@ -6618,7 +7427,7 @@
       </w:pPr>
     </w:lvl>
   </w:abstractNum>
-  <w:abstractNum w:abstractNumId="12">
+  <w:abstractNum w:abstractNumId="14">
     <w:nsid w:val="66B039B1"/>
     <w:multiLevelType w:val="hybridMultilevel"/>
     <w:tmpl w:val="1F984A96"/>
@@ -6707,7 +7516,7 @@
       </w:pPr>
     </w:lvl>
   </w:abstractNum>
-  <w:abstractNum w:abstractNumId="13">
+  <w:abstractNum w:abstractNumId="15">
     <w:nsid w:val="683512F8"/>
     <w:multiLevelType w:val="hybridMultilevel"/>
     <w:tmpl w:val="253E16C8"/>
@@ -6796,10 +7605,10 @@
       </w:pPr>
     </w:lvl>
   </w:abstractNum>
-  <w:abstractNum w:abstractNumId="14">
+  <w:abstractNum w:abstractNumId="16">
     <w:nsid w:val="7809551D"/>
     <w:multiLevelType w:val="hybridMultilevel"/>
-    <w:tmpl w:val="AF26DEB4"/>
+    <w:tmpl w:val="BF76B312"/>
     <w:lvl w:ilvl="0" w:tplc="0409000F">
       <w:start w:val="1"/>
       <w:numFmt w:val="decimal"/>
@@ -6885,7 +7694,7 @@
       </w:pPr>
     </w:lvl>
   </w:abstractNum>
-  <w:abstractNum w:abstractNumId="15">
+  <w:abstractNum w:abstractNumId="17">
     <w:nsid w:val="78854C03"/>
     <w:multiLevelType w:val="hybridMultilevel"/>
     <w:tmpl w:val="01D8FF98"/>
@@ -6974,7 +7783,7 @@
       </w:pPr>
     </w:lvl>
   </w:abstractNum>
-  <w:abstractNum w:abstractNumId="16">
+  <w:abstractNum w:abstractNumId="18">
     <w:nsid w:val="7E9A32A5"/>
     <w:multiLevelType w:val="hybridMultilevel"/>
     <w:tmpl w:val="6164D68A"/>
@@ -7088,28 +7897,28 @@
     </w:lvl>
   </w:abstractNum>
   <w:num w:numId="1">
+    <w:abstractNumId w:val="17"/>
+  </w:num>
+  <w:num w:numId="2">
+    <w:abstractNumId w:val="16"/>
+  </w:num>
+  <w:num w:numId="3">
     <w:abstractNumId w:val="15"/>
   </w:num>
-  <w:num w:numId="2">
-    <w:abstractNumId w:val="14"/>
+  <w:num w:numId="4">
+    <w:abstractNumId w:val="5"/>
   </w:num>
-  <w:num w:numId="3">
+  <w:num w:numId="5">
+    <w:abstractNumId w:val="10"/>
+  </w:num>
+  <w:num w:numId="6">
+    <w:abstractNumId w:val="8"/>
+  </w:num>
+  <w:num w:numId="7">
     <w:abstractNumId w:val="13"/>
   </w:num>
-  <w:num w:numId="4">
-    <w:abstractNumId w:val="3"/>
-  </w:num>
-  <w:num w:numId="5">
-    <w:abstractNumId w:val="8"/>
-  </w:num>
-  <w:num w:numId="6">
-    <w:abstractNumId w:val="6"/>
-  </w:num>
-  <w:num w:numId="7">
-    <w:abstractNumId w:val="11"/>
-  </w:num>
   <w:num w:numId="8">
-    <w:abstractNumId w:val="10"/>
+    <w:abstractNumId w:val="12"/>
   </w:num>
   <w:num w:numId="9">
     <w:abstractNumId w:val="0"/>
@@ -7118,25 +7927,31 @@
     <w:abstractNumId w:val="2"/>
   </w:num>
   <w:num w:numId="11">
-    <w:abstractNumId w:val="7"/>
+    <w:abstractNumId w:val="9"/>
   </w:num>
   <w:num w:numId="12">
     <w:abstractNumId w:val="1"/>
   </w:num>
   <w:num w:numId="13">
-    <w:abstractNumId w:val="9"/>
+    <w:abstractNumId w:val="11"/>
   </w:num>
   <w:num w:numId="14">
+    <w:abstractNumId w:val="6"/>
+  </w:num>
+  <w:num w:numId="15">
+    <w:abstractNumId w:val="18"/>
+  </w:num>
+  <w:num w:numId="16">
+    <w:abstractNumId w:val="14"/>
+  </w:num>
+  <w:num w:numId="17">
+    <w:abstractNumId w:val="7"/>
+  </w:num>
+  <w:num w:numId="18">
     <w:abstractNumId w:val="4"/>
   </w:num>
-  <w:num w:numId="15">
-    <w:abstractNumId w:val="16"/>
-  </w:num>
-  <w:num w:numId="16">
-    <w:abstractNumId w:val="12"/>
-  </w:num>
-  <w:num w:numId="17">
-    <w:abstractNumId w:val="5"/>
+  <w:num w:numId="19">
+    <w:abstractNumId w:val="3"/>
   </w:num>
 </w:numbering>
 </file>
@@ -8079,7 +8894,7 @@
 </file>
 
 <file path=customXml/itemProps1.xml><?xml version="1.0" encoding="utf-8"?>
-<ds:datastoreItem xmlns:ds="http://schemas.openxmlformats.org/officeDocument/2006/customXml" ds:itemID="{435C37A8-AE88-4BA8-AED3-73D8DAF15517}">
+<ds:datastoreItem xmlns:ds="http://schemas.openxmlformats.org/officeDocument/2006/customXml" ds:itemID="{99B4C790-9D08-431E-9283-8A27E3E36F43}">
   <ds:schemaRefs>
     <ds:schemaRef ds:uri="http://schemas.openxmlformats.org/officeDocument/2006/bibliography"/>
   </ds:schemaRefs>

</xml_diff>

<commit_message>
More work on the user guide
</commit_message>
<xml_diff>
--- a/TEAMSModuleUserGuide.docx
+++ b/TEAMSModuleUserGuide.docx
@@ -11,7 +11,7 @@
         <mc:AlternateContent>
           <mc:Choice Requires="wps">
             <w:drawing>
-              <wp:anchor distT="0" distB="0" distL="114300" distR="114300" simplePos="0" relativeHeight="251659264" behindDoc="1" locked="0" layoutInCell="1" allowOverlap="1" wp14:anchorId="6A9CA17F" wp14:editId="15EC7E60">
+              <wp:anchor distT="0" distB="0" distL="114300" distR="114300" simplePos="0" relativeHeight="251659264" behindDoc="1" locked="0" layoutInCell="1" allowOverlap="1" wp14:anchorId="45F6F3D6" wp14:editId="2DF54191">
                 <wp:simplePos x="0" y="0"/>
                 <wp:positionH relativeFrom="column">
                   <wp:posOffset>-942975</wp:posOffset>
@@ -5343,25 +5343,7 @@
           <w:sz w:val="24"/>
           <w:szCs w:val="24"/>
         </w:rPr>
-        <w:t xml:space="preserve"> .</w:t>
-      </w:r>
-      <w:proofErr w:type="spellStart"/>
-      <w:r>
-        <w:rPr>
-          <w:rFonts w:ascii="Times New Roman" w:hAnsi="Times New Roman" w:cs="Times New Roman"/>
-          <w:sz w:val="24"/>
-          <w:szCs w:val="24"/>
-        </w:rPr>
-        <w:t>xls</w:t>
-      </w:r>
-      <w:proofErr w:type="spellEnd"/>
-      <w:r>
-        <w:rPr>
-          <w:rFonts w:ascii="Times New Roman" w:hAnsi="Times New Roman" w:cs="Times New Roman"/>
-          <w:sz w:val="24"/>
-          <w:szCs w:val="24"/>
-        </w:rPr>
-        <w:t xml:space="preserve"> that can be read with OpenOffice calc, or with Microsoft Office Excel. </w:t>
+        <w:t xml:space="preserve"> .xls that can be read with OpenOffice calc, or with Microsoft Office Excel. </w:t>
       </w:r>
     </w:p>
     <w:p>
@@ -5398,10 +5380,16 @@
         </w:rPr>
         <w:t>Interpreting Results</w:t>
       </w:r>
-    </w:p>
-    <w:p>
-      <w:pPr>
-        <w:spacing w:after="100" w:line="240" w:lineRule="auto"/>
+      <w:r>
+        <w:rPr>
+          <w:rFonts w:ascii="Times New Roman" w:hAnsi="Times New Roman" w:cs="Times New Roman"/>
+          <w:b/>
+          <w:sz w:val="28"/>
+          <w:szCs w:val="28"/>
+        </w:rPr>
+        <w:t xml:space="preserve"> </w:t>
+      </w:r>
+      <w:r>
         <w:rPr>
           <w:rFonts w:ascii="Times New Roman" w:hAnsi="Times New Roman" w:cs="Times New Roman"/>
           <w:b/>
@@ -5409,7 +5397,8 @@
           <w:szCs w:val="28"/>
           <w:u w:val="single"/>
         </w:rPr>
-      </w:pPr>
+        <w:t>_________________________________</w:t>
+      </w:r>
       <w:r>
         <w:rPr>
           <w:rFonts w:ascii="Times New Roman" w:hAnsi="Times New Roman" w:cs="Times New Roman"/>
@@ -5418,7 +5407,7 @@
           <w:szCs w:val="28"/>
           <w:u w:val="single"/>
         </w:rPr>
-        <w:t>__________________________________________________________________</w:t>
+        <w:t>____________________________</w:t>
       </w:r>
     </w:p>
     <w:p>
@@ -6336,8 +6325,6 @@
           </wp:inline>
         </w:drawing>
       </w:r>
-      <w:bookmarkStart w:id="0" w:name="_GoBack"/>
-      <w:bookmarkEnd w:id="0"/>
     </w:p>
     <w:p>
       <w:pPr>
@@ -6615,19 +6602,729 @@
           <w:szCs w:val="24"/>
         </w:rPr>
       </w:pPr>
-    </w:p>
-    <w:p>
-      <w:pPr>
-        <w:rPr>
-          <w:rFonts w:ascii="Times New Roman" w:hAnsi="Times New Roman" w:cs="Times New Roman"/>
-          <w:sz w:val="24"/>
-          <w:szCs w:val="24"/>
-        </w:rPr>
-      </w:pPr>
+      <w:r>
+        <w:rPr>
+          <w:rFonts w:ascii="Times New Roman" w:hAnsi="Times New Roman" w:cs="Times New Roman"/>
+          <w:sz w:val="24"/>
+          <w:szCs w:val="24"/>
+        </w:rPr>
+        <w:t>NOTE: If you edit a resource in GREET and save your GREET project, that new resource variable will still be a part of the simulation. Your best bet if you wish to run multiple tests or undo something you’ve changed would be to save as a new GREET project, or reopen the default GREET project by clicking on “File”, “Open a project”, and choosing “Default.greet”</w:t>
+      </w:r>
+    </w:p>
+    <w:p>
+      <w:pPr>
+        <w:rPr>
+          <w:rFonts w:ascii="Times New Roman" w:hAnsi="Times New Roman" w:cs="Times New Roman"/>
+          <w:sz w:val="24"/>
+          <w:szCs w:val="24"/>
+        </w:rPr>
+      </w:pPr>
+    </w:p>
+    <w:p>
+      <w:pPr>
+        <w:rPr>
+          <w:rFonts w:ascii="Times New Roman" w:hAnsi="Times New Roman" w:cs="Times New Roman"/>
+          <w:sz w:val="24"/>
+          <w:szCs w:val="24"/>
+        </w:rPr>
+      </w:pPr>
+    </w:p>
+    <w:p>
+      <w:pPr>
+        <w:rPr>
+          <w:rFonts w:ascii="Times New Roman" w:hAnsi="Times New Roman" w:cs="Times New Roman"/>
+          <w:sz w:val="24"/>
+          <w:szCs w:val="24"/>
+        </w:rPr>
+      </w:pPr>
+    </w:p>
+    <w:p>
+      <w:pPr>
+        <w:rPr>
+          <w:rFonts w:ascii="Times New Roman" w:hAnsi="Times New Roman" w:cs="Times New Roman"/>
+          <w:sz w:val="24"/>
+          <w:szCs w:val="24"/>
+        </w:rPr>
+      </w:pPr>
+    </w:p>
+    <w:p>
+      <w:pPr>
+        <w:rPr>
+          <w:rFonts w:ascii="Times New Roman" w:hAnsi="Times New Roman" w:cs="Times New Roman"/>
+          <w:sz w:val="24"/>
+          <w:szCs w:val="24"/>
+        </w:rPr>
+      </w:pPr>
+    </w:p>
+    <w:p>
+      <w:pPr>
+        <w:rPr>
+          <w:rFonts w:ascii="Times New Roman" w:hAnsi="Times New Roman" w:cs="Times New Roman"/>
+          <w:sz w:val="24"/>
+          <w:szCs w:val="24"/>
+        </w:rPr>
+      </w:pPr>
+    </w:p>
+    <w:p>
+      <w:pPr>
+        <w:rPr>
+          <w:rFonts w:ascii="Times New Roman" w:hAnsi="Times New Roman" w:cs="Times New Roman"/>
+          <w:sz w:val="24"/>
+          <w:szCs w:val="24"/>
+        </w:rPr>
+      </w:pPr>
+    </w:p>
+    <w:p>
+      <w:pPr>
+        <w:rPr>
+          <w:rFonts w:ascii="Times New Roman" w:hAnsi="Times New Roman" w:cs="Times New Roman"/>
+          <w:sz w:val="24"/>
+          <w:szCs w:val="24"/>
+        </w:rPr>
+      </w:pPr>
+    </w:p>
+    <w:p>
+      <w:pPr>
+        <w:rPr>
+          <w:rFonts w:ascii="Times New Roman" w:hAnsi="Times New Roman" w:cs="Times New Roman"/>
+          <w:sz w:val="24"/>
+          <w:szCs w:val="24"/>
+        </w:rPr>
+      </w:pPr>
+    </w:p>
+    <w:p>
+      <w:pPr>
+        <w:pStyle w:val="ListParagraph"/>
+        <w:numPr>
+          <w:ilvl w:val="0"/>
+          <w:numId w:val="2"/>
+        </w:numPr>
+        <w:spacing w:after="100" w:line="240" w:lineRule="auto"/>
+        <w:rPr>
+          <w:rFonts w:ascii="Times New Roman" w:hAnsi="Times New Roman" w:cs="Times New Roman"/>
+          <w:b/>
+          <w:sz w:val="28"/>
+          <w:szCs w:val="28"/>
+        </w:rPr>
+      </w:pPr>
+      <w:r>
+        <w:rPr>
+          <w:rFonts w:ascii="Times New Roman" w:hAnsi="Times New Roman" w:cs="Times New Roman"/>
+          <w:b/>
+          <w:sz w:val="28"/>
+          <w:szCs w:val="28"/>
+        </w:rPr>
+        <w:t>Editing Pathways</w:t>
+      </w:r>
+    </w:p>
+    <w:p>
+      <w:pPr>
+        <w:spacing w:after="100" w:line="240" w:lineRule="auto"/>
+        <w:rPr>
+          <w:rFonts w:ascii="Times New Roman" w:hAnsi="Times New Roman" w:cs="Times New Roman"/>
+          <w:b/>
+          <w:sz w:val="28"/>
+          <w:szCs w:val="28"/>
+          <w:u w:val="single"/>
+        </w:rPr>
+      </w:pPr>
+      <w:r>
+        <w:rPr>
+          <w:rFonts w:ascii="Times New Roman" w:hAnsi="Times New Roman" w:cs="Times New Roman"/>
+          <w:b/>
+          <w:sz w:val="28"/>
+          <w:szCs w:val="28"/>
+          <w:u w:val="single"/>
+        </w:rPr>
+        <w:t>__________________________________________________________________</w:t>
+      </w:r>
+    </w:p>
+    <w:p>
+      <w:pPr>
+        <w:ind w:firstLine="720"/>
+        <w:rPr>
+          <w:rFonts w:ascii="Times New Roman" w:hAnsi="Times New Roman" w:cs="Times New Roman"/>
+          <w:sz w:val="24"/>
+          <w:szCs w:val="24"/>
+        </w:rPr>
+      </w:pPr>
+      <w:r>
+        <w:rPr>
+          <w:rFonts w:ascii="Times New Roman" w:hAnsi="Times New Roman" w:cs="Times New Roman"/>
+          <w:sz w:val="24"/>
+          <w:szCs w:val="24"/>
+        </w:rPr>
+        <w:t>While using the TEAMS Module there may be pathways for the resources that you’re using that may be specific to your test case or important in order to accurately represent the needs to your simulation.</w:t>
+      </w:r>
+      <w:r>
+        <w:rPr>
+          <w:rFonts w:ascii="Times New Roman" w:hAnsi="Times New Roman" w:cs="Times New Roman"/>
+          <w:sz w:val="24"/>
+          <w:szCs w:val="24"/>
+        </w:rPr>
+        <w:t xml:space="preserve"> For example you might be using Conventional Diesel and using the pathway </w:t>
+      </w:r>
+      <w:r>
+        <w:rPr>
+          <w:rFonts w:ascii="Times New Roman" w:hAnsi="Times New Roman" w:cs="Times New Roman"/>
+          <w:sz w:val="24"/>
+          <w:szCs w:val="24"/>
+        </w:rPr>
+        <w:t xml:space="preserve">“Conventional Diesel U.S. Refineries Average.” In this pathway (Shown in Figure 7.1) there is a portion wherein the Diesel has to travel through a pipeline before it arrives at the destination and can be put into a ship. </w:t>
+      </w:r>
     </w:p>
     <w:p>
       <w:pPr>
         <w:ind w:left="360"/>
+        <w:rPr>
+          <w:rFonts w:ascii="Times New Roman" w:hAnsi="Times New Roman" w:cs="Times New Roman"/>
+          <w:i/>
+          <w:sz w:val="24"/>
+          <w:szCs w:val="24"/>
+        </w:rPr>
+      </w:pPr>
+      <w:r>
+        <w:rPr>
+          <w:noProof/>
+        </w:rPr>
+        <w:drawing>
+          <wp:inline distT="0" distB="0" distL="0" distR="0" wp14:anchorId="4F6A8228" wp14:editId="441009E7">
+            <wp:extent cx="5475152" cy="1061545"/>
+            <wp:effectExtent l="0" t="0" r="0" b="5715"/>
+            <wp:docPr id="15" name="Picture 15"/>
+            <wp:cNvGraphicFramePr>
+              <a:graphicFrameLocks xmlns:a="http://schemas.openxmlformats.org/drawingml/2006/main" noChangeAspect="1"/>
+            </wp:cNvGraphicFramePr>
+            <a:graphic xmlns:a="http://schemas.openxmlformats.org/drawingml/2006/main">
+              <a:graphicData uri="http://schemas.openxmlformats.org/drawingml/2006/picture">
+                <pic:pic xmlns:pic="http://schemas.openxmlformats.org/drawingml/2006/picture">
+                  <pic:nvPicPr>
+                    <pic:cNvPr id="0" name="Energy.PNG"/>
+                    <pic:cNvPicPr/>
+                  </pic:nvPicPr>
+                  <pic:blipFill>
+                    <a:blip r:embed="rId28" cstate="print">
+                      <a:extLst>
+                        <a:ext uri="{28A0092B-C50C-407E-A947-70E740481C1C}">
+                          <a14:useLocalDpi xmlns:a14="http://schemas.microsoft.com/office/drawing/2010/main" val="0"/>
+                        </a:ext>
+                      </a:extLst>
+                    </a:blip>
+                    <a:stretch>
+                      <a:fillRect/>
+                    </a:stretch>
+                  </pic:blipFill>
+                  <pic:spPr>
+                    <a:xfrm>
+                      <a:off x="0" y="0"/>
+                      <a:ext cx="5495326" cy="1065456"/>
+                    </a:xfrm>
+                    <a:prstGeom prst="rect">
+                      <a:avLst/>
+                    </a:prstGeom>
+                  </pic:spPr>
+                </pic:pic>
+              </a:graphicData>
+            </a:graphic>
+          </wp:inline>
+        </w:drawing>
+      </w:r>
+      <w:r>
+        <w:rPr>
+          <w:rFonts w:ascii="Times New Roman" w:hAnsi="Times New Roman" w:cs="Times New Roman"/>
+          <w:i/>
+          <w:sz w:val="24"/>
+          <w:szCs w:val="24"/>
+        </w:rPr>
+        <w:t xml:space="preserve"> </w:t>
+      </w:r>
+      <w:r>
+        <w:rPr>
+          <w:rFonts w:ascii="Times New Roman" w:hAnsi="Times New Roman" w:cs="Times New Roman"/>
+          <w:i/>
+          <w:sz w:val="24"/>
+          <w:szCs w:val="24"/>
+        </w:rPr>
+        <w:t>(Figure 7</w:t>
+      </w:r>
+      <w:r>
+        <w:rPr>
+          <w:rFonts w:ascii="Times New Roman" w:hAnsi="Times New Roman" w:cs="Times New Roman"/>
+          <w:i/>
+          <w:sz w:val="24"/>
+          <w:szCs w:val="24"/>
+        </w:rPr>
+        <w:t>.</w:t>
+      </w:r>
+      <w:r>
+        <w:rPr>
+          <w:rFonts w:ascii="Times New Roman" w:hAnsi="Times New Roman" w:cs="Times New Roman"/>
+          <w:i/>
+          <w:sz w:val="24"/>
+          <w:szCs w:val="24"/>
+        </w:rPr>
+        <w:t>1 Shows the Conventional Diesel US Refineries Average: Pathway</w:t>
+      </w:r>
+      <w:r>
+        <w:rPr>
+          <w:rFonts w:ascii="Times New Roman" w:hAnsi="Times New Roman" w:cs="Times New Roman"/>
+          <w:i/>
+          <w:sz w:val="24"/>
+          <w:szCs w:val="24"/>
+        </w:rPr>
+        <w:t>)</w:t>
+      </w:r>
+    </w:p>
+    <w:p>
+      <w:pPr>
+        <w:rPr>
+          <w:rFonts w:ascii="Times New Roman" w:hAnsi="Times New Roman" w:cs="Times New Roman"/>
+          <w:i/>
+          <w:sz w:val="24"/>
+          <w:szCs w:val="24"/>
+        </w:rPr>
+      </w:pPr>
+      <w:r>
+        <w:rPr>
+          <w:noProof/>
+        </w:rPr>
+        <w:drawing>
+          <wp:inline distT="0" distB="0" distL="0" distR="0" wp14:anchorId="134DE458" wp14:editId="2E3DD245">
+            <wp:extent cx="5402317" cy="3350732"/>
+            <wp:effectExtent l="0" t="0" r="8255" b="2540"/>
+            <wp:docPr id="20" name="Picture 20"/>
+            <wp:cNvGraphicFramePr>
+              <a:graphicFrameLocks xmlns:a="http://schemas.openxmlformats.org/drawingml/2006/main" noChangeAspect="1"/>
+            </wp:cNvGraphicFramePr>
+            <a:graphic xmlns:a="http://schemas.openxmlformats.org/drawingml/2006/main">
+              <a:graphicData uri="http://schemas.openxmlformats.org/drawingml/2006/picture">
+                <pic:pic xmlns:pic="http://schemas.openxmlformats.org/drawingml/2006/picture">
+                  <pic:nvPicPr>
+                    <pic:cNvPr id="0" name="Energy.PNG"/>
+                    <pic:cNvPicPr/>
+                  </pic:nvPicPr>
+                  <pic:blipFill>
+                    <a:blip r:embed="rId29">
+                      <a:extLst>
+                        <a:ext uri="{28A0092B-C50C-407E-A947-70E740481C1C}">
+                          <a14:useLocalDpi xmlns:a14="http://schemas.microsoft.com/office/drawing/2010/main" val="0"/>
+                        </a:ext>
+                      </a:extLst>
+                    </a:blip>
+                    <a:stretch>
+                      <a:fillRect/>
+                    </a:stretch>
+                  </pic:blipFill>
+                  <pic:spPr>
+                    <a:xfrm>
+                      <a:off x="0" y="0"/>
+                      <a:ext cx="5416911" cy="3359784"/>
+                    </a:xfrm>
+                    <a:prstGeom prst="rect">
+                      <a:avLst/>
+                    </a:prstGeom>
+                  </pic:spPr>
+                </pic:pic>
+              </a:graphicData>
+            </a:graphic>
+          </wp:inline>
+        </w:drawing>
+      </w:r>
+      <w:r>
+        <w:rPr>
+          <w:rFonts w:ascii="Times New Roman" w:hAnsi="Times New Roman" w:cs="Times New Roman"/>
+          <w:i/>
+          <w:sz w:val="24"/>
+          <w:szCs w:val="24"/>
+        </w:rPr>
+        <w:t xml:space="preserve"> </w:t>
+      </w:r>
+    </w:p>
+    <w:p>
+      <w:pPr>
+        <w:rPr>
+          <w:rFonts w:ascii="Times New Roman" w:hAnsi="Times New Roman" w:cs="Times New Roman"/>
+          <w:i/>
+          <w:sz w:val="24"/>
+          <w:szCs w:val="24"/>
+        </w:rPr>
+      </w:pPr>
+      <w:r>
+        <w:rPr>
+          <w:rFonts w:ascii="Times New Roman" w:hAnsi="Times New Roman" w:cs="Times New Roman"/>
+          <w:i/>
+          <w:sz w:val="24"/>
+          <w:szCs w:val="24"/>
+        </w:rPr>
+        <w:t>(Figure 7</w:t>
+      </w:r>
+      <w:r>
+        <w:rPr>
+          <w:rFonts w:ascii="Times New Roman" w:hAnsi="Times New Roman" w:cs="Times New Roman"/>
+          <w:i/>
+          <w:sz w:val="24"/>
+          <w:szCs w:val="24"/>
+        </w:rPr>
+        <w:t>.</w:t>
+      </w:r>
+      <w:r>
+        <w:rPr>
+          <w:rFonts w:ascii="Times New Roman" w:hAnsi="Times New Roman" w:cs="Times New Roman"/>
+          <w:i/>
+          <w:sz w:val="24"/>
+          <w:szCs w:val="24"/>
+        </w:rPr>
+        <w:t>2 Shows the pipeline portion of the pathway from 7.1</w:t>
+      </w:r>
+      <w:r>
+        <w:rPr>
+          <w:rFonts w:ascii="Times New Roman" w:hAnsi="Times New Roman" w:cs="Times New Roman"/>
+          <w:i/>
+          <w:sz w:val="24"/>
+          <w:szCs w:val="24"/>
+        </w:rPr>
+        <w:t>)</w:t>
+      </w:r>
+    </w:p>
+    <w:p>
+      <w:pPr>
+        <w:rPr>
+          <w:rFonts w:ascii="Times New Roman" w:hAnsi="Times New Roman" w:cs="Times New Roman"/>
+          <w:sz w:val="24"/>
+          <w:szCs w:val="24"/>
+        </w:rPr>
+      </w:pPr>
+      <w:r>
+        <w:rPr>
+          <w:rFonts w:ascii="Times New Roman" w:hAnsi="Times New Roman" w:cs="Times New Roman"/>
+          <w:sz w:val="24"/>
+          <w:szCs w:val="24"/>
+        </w:rPr>
+        <w:lastRenderedPageBreak/>
+        <w:tab/>
+        <w:t xml:space="preserve">Given the nature of the software, there is a way to change the pipeline distance (Or any other variables) in this pathway, as well as to potentially create an entirely new pathway. Instructions for both techniques are shown below. </w:t>
+      </w:r>
+    </w:p>
+    <w:p>
+      <w:pPr>
+        <w:pStyle w:val="ListParagraph"/>
+        <w:numPr>
+          <w:ilvl w:val="0"/>
+          <w:numId w:val="22"/>
+        </w:numPr>
+        <w:rPr>
+          <w:rFonts w:ascii="Times New Roman" w:hAnsi="Times New Roman" w:cs="Times New Roman"/>
+          <w:b/>
+          <w:sz w:val="24"/>
+          <w:szCs w:val="24"/>
+        </w:rPr>
+      </w:pPr>
+      <w:r>
+        <w:rPr>
+          <w:rFonts w:ascii="Times New Roman" w:hAnsi="Times New Roman" w:cs="Times New Roman"/>
+          <w:sz w:val="24"/>
+          <w:szCs w:val="24"/>
+        </w:rPr>
+        <w:t>Select the “Data Editors” tab in GREET</w:t>
+      </w:r>
+    </w:p>
+    <w:p>
+      <w:pPr>
+        <w:pStyle w:val="ListParagraph"/>
+        <w:numPr>
+          <w:ilvl w:val="0"/>
+          <w:numId w:val="22"/>
+        </w:numPr>
+        <w:rPr>
+          <w:rFonts w:ascii="Times New Roman" w:hAnsi="Times New Roman" w:cs="Times New Roman"/>
+          <w:b/>
+          <w:sz w:val="24"/>
+          <w:szCs w:val="24"/>
+        </w:rPr>
+      </w:pPr>
+      <w:r>
+        <w:rPr>
+          <w:rFonts w:ascii="Times New Roman" w:hAnsi="Times New Roman" w:cs="Times New Roman"/>
+          <w:sz w:val="24"/>
+          <w:szCs w:val="24"/>
+        </w:rPr>
+        <w:t>On the top row of the page, you should see a button that says “Pathways” select this</w:t>
+      </w:r>
+    </w:p>
+    <w:p>
+      <w:pPr>
+        <w:pStyle w:val="ListParagraph"/>
+        <w:numPr>
+          <w:ilvl w:val="0"/>
+          <w:numId w:val="22"/>
+        </w:numPr>
+        <w:rPr>
+          <w:rFonts w:ascii="Times New Roman" w:hAnsi="Times New Roman" w:cs="Times New Roman"/>
+          <w:b/>
+          <w:sz w:val="24"/>
+          <w:szCs w:val="24"/>
+        </w:rPr>
+      </w:pPr>
+      <w:r>
+        <w:rPr>
+          <w:rFonts w:ascii="Times New Roman" w:hAnsi="Times New Roman" w:cs="Times New Roman"/>
+          <w:sz w:val="24"/>
+          <w:szCs w:val="24"/>
+        </w:rPr>
+        <w:t xml:space="preserve">Now choose  “Modify Pathway” </w:t>
+      </w:r>
+    </w:p>
+    <w:p>
+      <w:pPr>
+        <w:pStyle w:val="ListParagraph"/>
+        <w:numPr>
+          <w:ilvl w:val="0"/>
+          <w:numId w:val="22"/>
+        </w:numPr>
+        <w:rPr>
+          <w:rFonts w:ascii="Times New Roman" w:hAnsi="Times New Roman" w:cs="Times New Roman"/>
+          <w:b/>
+          <w:sz w:val="24"/>
+          <w:szCs w:val="24"/>
+        </w:rPr>
+      </w:pPr>
+      <w:r>
+        <w:rPr>
+          <w:rFonts w:ascii="Times New Roman" w:hAnsi="Times New Roman" w:cs="Times New Roman"/>
+          <w:sz w:val="24"/>
+          <w:szCs w:val="24"/>
+        </w:rPr>
+        <w:t>Find on the list of pathways the one that is closest to the one you want to represent, or the one you want to tweak and double click it. In our case “Conventional Diesel U.S. Refineries Average.”</w:t>
+      </w:r>
+    </w:p>
+    <w:p>
+      <w:pPr>
+        <w:pStyle w:val="ListParagraph"/>
+        <w:numPr>
+          <w:ilvl w:val="0"/>
+          <w:numId w:val="22"/>
+        </w:numPr>
+        <w:rPr>
+          <w:rFonts w:ascii="Times New Roman" w:hAnsi="Times New Roman" w:cs="Times New Roman"/>
+          <w:b/>
+          <w:sz w:val="24"/>
+          <w:szCs w:val="24"/>
+        </w:rPr>
+      </w:pPr>
+      <w:r>
+        <w:rPr>
+          <w:rFonts w:ascii="Times New Roman" w:hAnsi="Times New Roman" w:cs="Times New Roman"/>
+          <w:sz w:val="24"/>
+          <w:szCs w:val="24"/>
+        </w:rPr>
+        <w:t>Now that we have the pathway we need to edit, we have to edit the pieces of it individually. This can be done by selecting the blue titles of each of the pieces shown in Figure 7.1</w:t>
+      </w:r>
+      <w:r>
+        <w:rPr>
+          <w:rFonts w:ascii="Times New Roman" w:hAnsi="Times New Roman" w:cs="Times New Roman"/>
+          <w:sz w:val="24"/>
+          <w:szCs w:val="24"/>
+        </w:rPr>
+        <w:t xml:space="preserve"> and editing the different technologies and processes for the pathway. In our case we need to select “U.S. Conventional Diesel” and edit that particular transportation process. </w:t>
+      </w:r>
+    </w:p>
+    <w:p>
+      <w:pPr>
+        <w:rPr>
+          <w:rFonts w:ascii="Times New Roman" w:hAnsi="Times New Roman" w:cs="Times New Roman"/>
+          <w:i/>
+          <w:sz w:val="24"/>
+          <w:szCs w:val="24"/>
+        </w:rPr>
+      </w:pPr>
+      <w:r>
+        <w:rPr>
+          <w:noProof/>
+        </w:rPr>
+        <w:drawing>
+          <wp:inline distT="0" distB="0" distL="0" distR="0" wp14:anchorId="37E547DF" wp14:editId="720306C8">
+            <wp:extent cx="6190142" cy="2554014"/>
+            <wp:effectExtent l="0" t="0" r="1270" b="0"/>
+            <wp:docPr id="22" name="Picture 22"/>
+            <wp:cNvGraphicFramePr>
+              <a:graphicFrameLocks xmlns:a="http://schemas.openxmlformats.org/drawingml/2006/main" noChangeAspect="1"/>
+            </wp:cNvGraphicFramePr>
+            <a:graphic xmlns:a="http://schemas.openxmlformats.org/drawingml/2006/main">
+              <a:graphicData uri="http://schemas.openxmlformats.org/drawingml/2006/picture">
+                <pic:pic xmlns:pic="http://schemas.openxmlformats.org/drawingml/2006/picture">
+                  <pic:nvPicPr>
+                    <pic:cNvPr id="0" name="Energy.PNG"/>
+                    <pic:cNvPicPr/>
+                  </pic:nvPicPr>
+                  <pic:blipFill>
+                    <a:blip r:embed="rId30">
+                      <a:extLst>
+                        <a:ext uri="{28A0092B-C50C-407E-A947-70E740481C1C}">
+                          <a14:useLocalDpi xmlns:a14="http://schemas.microsoft.com/office/drawing/2010/main" val="0"/>
+                        </a:ext>
+                      </a:extLst>
+                    </a:blip>
+                    <a:stretch>
+                      <a:fillRect/>
+                    </a:stretch>
+                  </pic:blipFill>
+                  <pic:spPr>
+                    <a:xfrm>
+                      <a:off x="0" y="0"/>
+                      <a:ext cx="6194811" cy="2555941"/>
+                    </a:xfrm>
+                    <a:prstGeom prst="rect">
+                      <a:avLst/>
+                    </a:prstGeom>
+                  </pic:spPr>
+                </pic:pic>
+              </a:graphicData>
+            </a:graphic>
+          </wp:inline>
+        </w:drawing>
+      </w:r>
+    </w:p>
+    <w:p>
+      <w:pPr>
+        <w:rPr>
+          <w:rFonts w:ascii="Times New Roman" w:hAnsi="Times New Roman" w:cs="Times New Roman"/>
+          <w:i/>
+          <w:sz w:val="24"/>
+          <w:szCs w:val="24"/>
+        </w:rPr>
+      </w:pPr>
+      <w:r>
+        <w:rPr>
+          <w:rFonts w:ascii="Times New Roman" w:hAnsi="Times New Roman" w:cs="Times New Roman"/>
+          <w:i/>
+          <w:sz w:val="24"/>
+          <w:szCs w:val="24"/>
+        </w:rPr>
+        <w:t xml:space="preserve">(Figure </w:t>
+      </w:r>
+      <w:r>
+        <w:rPr>
+          <w:rFonts w:ascii="Times New Roman" w:hAnsi="Times New Roman" w:cs="Times New Roman"/>
+          <w:i/>
+          <w:sz w:val="24"/>
+          <w:szCs w:val="24"/>
+        </w:rPr>
+        <w:t>7.3 shows the transportation process of U.S. Conventional Diesel</w:t>
+      </w:r>
+    </w:p>
+    <w:p>
+      <w:pPr>
+        <w:pStyle w:val="ListParagraph"/>
+        <w:numPr>
+          <w:ilvl w:val="0"/>
+          <w:numId w:val="22"/>
+        </w:numPr>
+        <w:rPr>
+          <w:rFonts w:ascii="Times New Roman" w:hAnsi="Times New Roman" w:cs="Times New Roman"/>
+          <w:b/>
+          <w:sz w:val="24"/>
+          <w:szCs w:val="24"/>
+        </w:rPr>
+      </w:pPr>
+      <w:r>
+        <w:rPr>
+          <w:rFonts w:ascii="Times New Roman" w:hAnsi="Times New Roman" w:cs="Times New Roman"/>
+          <w:sz w:val="24"/>
+          <w:szCs w:val="24"/>
+        </w:rPr>
+        <w:t xml:space="preserve">In this case, we will now double click on “Pipeline” and edit the distance that comes up and hit “Apply” </w:t>
+      </w:r>
+    </w:p>
+    <w:p>
+      <w:pPr>
+        <w:pStyle w:val="ListParagraph"/>
+        <w:numPr>
+          <w:ilvl w:val="0"/>
+          <w:numId w:val="22"/>
+        </w:numPr>
+        <w:rPr>
+          <w:rFonts w:ascii="Times New Roman" w:hAnsi="Times New Roman" w:cs="Times New Roman"/>
+          <w:b/>
+          <w:sz w:val="24"/>
+          <w:szCs w:val="24"/>
+        </w:rPr>
+      </w:pPr>
+      <w:r>
+        <w:rPr>
+          <w:rFonts w:ascii="Times New Roman" w:hAnsi="Times New Roman" w:cs="Times New Roman"/>
+          <w:sz w:val="24"/>
+          <w:szCs w:val="24"/>
+        </w:rPr>
+        <w:t>We then hit the apply button on the bottom of the Transportation diagram, and a prompt will appear that informs you of which pathways will be affected. You agree to that, and now the pathway you were editing will have the new pipeline information, changing the properties if you try and use it for a TEAMS calculation.</w:t>
+      </w:r>
+    </w:p>
+    <w:p>
+      <w:pPr>
+        <w:pStyle w:val="ListParagraph"/>
+        <w:numPr>
+          <w:ilvl w:val="0"/>
+          <w:numId w:val="22"/>
+        </w:numPr>
+        <w:rPr>
+          <w:rFonts w:ascii="Times New Roman" w:hAnsi="Times New Roman" w:cs="Times New Roman"/>
+          <w:b/>
+          <w:sz w:val="24"/>
+          <w:szCs w:val="24"/>
+        </w:rPr>
+      </w:pPr>
+      <w:r>
+        <w:rPr>
+          <w:rFonts w:ascii="Times New Roman" w:hAnsi="Times New Roman" w:cs="Times New Roman"/>
+          <w:sz w:val="24"/>
+          <w:szCs w:val="24"/>
+        </w:rPr>
+        <w:t xml:space="preserve">Alternatively, you can </w:t>
+      </w:r>
+      <w:r>
+        <w:rPr>
+          <w:rFonts w:ascii="Times New Roman" w:hAnsi="Times New Roman" w:cs="Times New Roman"/>
+          <w:sz w:val="24"/>
+          <w:szCs w:val="24"/>
+        </w:rPr>
+        <w:t xml:space="preserve">repeat step 7 but hit “Add as new” instead of apply. Then when you get back to the pathway diagram, you can delete the process you were editing, and instead add the new one that you’ve created. You can then save the new pathway, and it will appear in the TEAMS fuel pathway selection, as an alternative to </w:t>
+      </w:r>
+      <w:r>
+        <w:rPr>
+          <w:rFonts w:ascii="Times New Roman" w:hAnsi="Times New Roman" w:cs="Times New Roman"/>
+          <w:sz w:val="24"/>
+          <w:szCs w:val="24"/>
+        </w:rPr>
+        <w:lastRenderedPageBreak/>
+        <w:t xml:space="preserve">the original or the edited version of the base pathway. This way you can try different variations in order to reflect different options you may have in the pathway analysis for your vessel fuels. </w:t>
+      </w:r>
+      <w:bookmarkStart w:id="0" w:name="_GoBack"/>
+      <w:bookmarkEnd w:id="0"/>
+    </w:p>
+    <w:p>
+      <w:pPr>
+        <w:pStyle w:val="ListParagraph"/>
+        <w:ind w:left="1080"/>
+        <w:rPr>
+          <w:rFonts w:ascii="Times New Roman" w:hAnsi="Times New Roman" w:cs="Times New Roman"/>
+          <w:sz w:val="24"/>
+          <w:szCs w:val="24"/>
+        </w:rPr>
+      </w:pPr>
+    </w:p>
+    <w:p>
+      <w:pPr>
+        <w:ind w:firstLine="720"/>
+        <w:rPr>
+          <w:rFonts w:ascii="Times New Roman" w:hAnsi="Times New Roman" w:cs="Times New Roman"/>
+          <w:sz w:val="24"/>
+          <w:szCs w:val="24"/>
+        </w:rPr>
+      </w:pPr>
+    </w:p>
+    <w:p>
+      <w:pPr>
+        <w:spacing w:after="100" w:line="240" w:lineRule="auto"/>
+        <w:ind w:firstLine="720"/>
         <w:rPr>
           <w:rFonts w:ascii="Times New Roman" w:hAnsi="Times New Roman" w:cs="Times New Roman"/>
           <w:sz w:val="24"/>
@@ -6728,7 +7425,7 @@
             <w:sz w:val="28"/>
             <w:szCs w:val="28"/>
           </w:rPr>
-          <w:t>13</w:t>
+          <w:t>17</w:t>
         </w:r>
         <w:r>
           <w:rPr>
@@ -7428,6 +8125,95 @@
     </w:lvl>
   </w:abstractNum>
   <w:abstractNum w:abstractNumId="7">
+    <w:nsid w:val="2A024C14"/>
+    <w:multiLevelType w:val="hybridMultilevel"/>
+    <w:tmpl w:val="61128D1C"/>
+    <w:lvl w:ilvl="0" w:tplc="E0B2C426">
+      <w:start w:val="1"/>
+      <w:numFmt w:val="decimal"/>
+      <w:lvlText w:val="%1."/>
+      <w:lvlJc w:val="left"/>
+      <w:pPr>
+        <w:ind w:left="1260" w:hanging="360"/>
+      </w:pPr>
+      <w:rPr>
+        <w:rFonts w:hint="default"/>
+      </w:rPr>
+    </w:lvl>
+    <w:lvl w:ilvl="1" w:tplc="04090019" w:tentative="1">
+      <w:start w:val="1"/>
+      <w:numFmt w:val="lowerLetter"/>
+      <w:lvlText w:val="%2."/>
+      <w:lvlJc w:val="left"/>
+      <w:pPr>
+        <w:ind w:left="1980" w:hanging="360"/>
+      </w:pPr>
+    </w:lvl>
+    <w:lvl w:ilvl="2" w:tplc="0409001B" w:tentative="1">
+      <w:start w:val="1"/>
+      <w:numFmt w:val="lowerRoman"/>
+      <w:lvlText w:val="%3."/>
+      <w:lvlJc w:val="right"/>
+      <w:pPr>
+        <w:ind w:left="2700" w:hanging="180"/>
+      </w:pPr>
+    </w:lvl>
+    <w:lvl w:ilvl="3" w:tplc="0409000F" w:tentative="1">
+      <w:start w:val="1"/>
+      <w:numFmt w:val="decimal"/>
+      <w:lvlText w:val="%4."/>
+      <w:lvlJc w:val="left"/>
+      <w:pPr>
+        <w:ind w:left="3420" w:hanging="360"/>
+      </w:pPr>
+    </w:lvl>
+    <w:lvl w:ilvl="4" w:tplc="04090019" w:tentative="1">
+      <w:start w:val="1"/>
+      <w:numFmt w:val="lowerLetter"/>
+      <w:lvlText w:val="%5."/>
+      <w:lvlJc w:val="left"/>
+      <w:pPr>
+        <w:ind w:left="4140" w:hanging="360"/>
+      </w:pPr>
+    </w:lvl>
+    <w:lvl w:ilvl="5" w:tplc="0409001B" w:tentative="1">
+      <w:start w:val="1"/>
+      <w:numFmt w:val="lowerRoman"/>
+      <w:lvlText w:val="%6."/>
+      <w:lvlJc w:val="right"/>
+      <w:pPr>
+        <w:ind w:left="4860" w:hanging="180"/>
+      </w:pPr>
+    </w:lvl>
+    <w:lvl w:ilvl="6" w:tplc="0409000F" w:tentative="1">
+      <w:start w:val="1"/>
+      <w:numFmt w:val="decimal"/>
+      <w:lvlText w:val="%7."/>
+      <w:lvlJc w:val="left"/>
+      <w:pPr>
+        <w:ind w:left="5580" w:hanging="360"/>
+      </w:pPr>
+    </w:lvl>
+    <w:lvl w:ilvl="7" w:tplc="04090019" w:tentative="1">
+      <w:start w:val="1"/>
+      <w:numFmt w:val="lowerLetter"/>
+      <w:lvlText w:val="%8."/>
+      <w:lvlJc w:val="left"/>
+      <w:pPr>
+        <w:ind w:left="6300" w:hanging="360"/>
+      </w:pPr>
+    </w:lvl>
+    <w:lvl w:ilvl="8" w:tplc="0409001B" w:tentative="1">
+      <w:start w:val="1"/>
+      <w:numFmt w:val="lowerRoman"/>
+      <w:lvlText w:val="%9."/>
+      <w:lvlJc w:val="right"/>
+      <w:pPr>
+        <w:ind w:left="7020" w:hanging="180"/>
+      </w:pPr>
+    </w:lvl>
+  </w:abstractNum>
+  <w:abstractNum w:abstractNumId="8">
     <w:nsid w:val="2D37629A"/>
     <w:multiLevelType w:val="hybridMultilevel"/>
     <w:tmpl w:val="05BE9CBE"/>
@@ -7517,7 +8303,7 @@
       </w:pPr>
     </w:lvl>
   </w:abstractNum>
-  <w:abstractNum w:abstractNumId="8">
+  <w:abstractNum w:abstractNumId="9">
     <w:nsid w:val="3CEB4F5E"/>
     <w:multiLevelType w:val="hybridMultilevel"/>
     <w:tmpl w:val="5860B380"/>
@@ -7630,7 +8416,7 @@
       </w:rPr>
     </w:lvl>
   </w:abstractNum>
-  <w:abstractNum w:abstractNumId="9">
+  <w:abstractNum w:abstractNumId="10">
     <w:nsid w:val="3E881A37"/>
     <w:multiLevelType w:val="hybridMultilevel"/>
     <w:tmpl w:val="D67846E6"/>
@@ -7720,7 +8506,7 @@
       </w:pPr>
     </w:lvl>
   </w:abstractNum>
-  <w:abstractNum w:abstractNumId="10">
+  <w:abstractNum w:abstractNumId="11">
     <w:nsid w:val="4784485F"/>
     <w:multiLevelType w:val="hybridMultilevel"/>
     <w:tmpl w:val="15A47ED0"/>
@@ -7809,7 +8595,7 @@
       </w:pPr>
     </w:lvl>
   </w:abstractNum>
-  <w:abstractNum w:abstractNumId="11">
+  <w:abstractNum w:abstractNumId="12">
     <w:nsid w:val="49AE55DE"/>
     <w:multiLevelType w:val="hybridMultilevel"/>
     <w:tmpl w:val="253E16C8"/>
@@ -7898,7 +8684,7 @@
       </w:pPr>
     </w:lvl>
   </w:abstractNum>
-  <w:abstractNum w:abstractNumId="12">
+  <w:abstractNum w:abstractNumId="13">
     <w:nsid w:val="4C1D2B20"/>
     <w:multiLevelType w:val="hybridMultilevel"/>
     <w:tmpl w:val="5922DAD6"/>
@@ -7987,7 +8773,7 @@
       </w:pPr>
     </w:lvl>
   </w:abstractNum>
-  <w:abstractNum w:abstractNumId="13">
+  <w:abstractNum w:abstractNumId="14">
     <w:nsid w:val="52025CDC"/>
     <w:multiLevelType w:val="hybridMultilevel"/>
     <w:tmpl w:val="45AE76D4"/>
@@ -8100,7 +8886,7 @@
       </w:rPr>
     </w:lvl>
   </w:abstractNum>
-  <w:abstractNum w:abstractNumId="14">
+  <w:abstractNum w:abstractNumId="15">
     <w:nsid w:val="608C141D"/>
     <w:multiLevelType w:val="hybridMultilevel"/>
     <w:tmpl w:val="B49EA016"/>
@@ -8189,7 +8975,7 @@
       </w:pPr>
     </w:lvl>
   </w:abstractNum>
-  <w:abstractNum w:abstractNumId="15">
+  <w:abstractNum w:abstractNumId="16">
     <w:nsid w:val="64B719D6"/>
     <w:multiLevelType w:val="hybridMultilevel"/>
     <w:tmpl w:val="FAA08CA2"/>
@@ -8278,7 +9064,7 @@
       </w:pPr>
     </w:lvl>
   </w:abstractNum>
-  <w:abstractNum w:abstractNumId="16">
+  <w:abstractNum w:abstractNumId="17">
     <w:nsid w:val="66B039B1"/>
     <w:multiLevelType w:val="hybridMultilevel"/>
     <w:tmpl w:val="1F984A96"/>
@@ -8367,7 +9153,7 @@
       </w:pPr>
     </w:lvl>
   </w:abstractNum>
-  <w:abstractNum w:abstractNumId="17">
+  <w:abstractNum w:abstractNumId="18">
     <w:nsid w:val="683512F8"/>
     <w:multiLevelType w:val="hybridMultilevel"/>
     <w:tmpl w:val="253E16C8"/>
@@ -8456,7 +9242,96 @@
       </w:pPr>
     </w:lvl>
   </w:abstractNum>
-  <w:abstractNum w:abstractNumId="18">
+  <w:abstractNum w:abstractNumId="19">
+    <w:nsid w:val="75383309"/>
+    <w:multiLevelType w:val="hybridMultilevel"/>
+    <w:tmpl w:val="61128D1C"/>
+    <w:lvl w:ilvl="0" w:tplc="E0B2C426">
+      <w:start w:val="1"/>
+      <w:numFmt w:val="decimal"/>
+      <w:lvlText w:val="%1."/>
+      <w:lvlJc w:val="left"/>
+      <w:pPr>
+        <w:ind w:left="1080" w:hanging="360"/>
+      </w:pPr>
+      <w:rPr>
+        <w:rFonts w:hint="default"/>
+      </w:rPr>
+    </w:lvl>
+    <w:lvl w:ilvl="1" w:tplc="04090019" w:tentative="1">
+      <w:start w:val="1"/>
+      <w:numFmt w:val="lowerLetter"/>
+      <w:lvlText w:val="%2."/>
+      <w:lvlJc w:val="left"/>
+      <w:pPr>
+        <w:ind w:left="1800" w:hanging="360"/>
+      </w:pPr>
+    </w:lvl>
+    <w:lvl w:ilvl="2" w:tplc="0409001B" w:tentative="1">
+      <w:start w:val="1"/>
+      <w:numFmt w:val="lowerRoman"/>
+      <w:lvlText w:val="%3."/>
+      <w:lvlJc w:val="right"/>
+      <w:pPr>
+        <w:ind w:left="2520" w:hanging="180"/>
+      </w:pPr>
+    </w:lvl>
+    <w:lvl w:ilvl="3" w:tplc="0409000F" w:tentative="1">
+      <w:start w:val="1"/>
+      <w:numFmt w:val="decimal"/>
+      <w:lvlText w:val="%4."/>
+      <w:lvlJc w:val="left"/>
+      <w:pPr>
+        <w:ind w:left="3240" w:hanging="360"/>
+      </w:pPr>
+    </w:lvl>
+    <w:lvl w:ilvl="4" w:tplc="04090019" w:tentative="1">
+      <w:start w:val="1"/>
+      <w:numFmt w:val="lowerLetter"/>
+      <w:lvlText w:val="%5."/>
+      <w:lvlJc w:val="left"/>
+      <w:pPr>
+        <w:ind w:left="3960" w:hanging="360"/>
+      </w:pPr>
+    </w:lvl>
+    <w:lvl w:ilvl="5" w:tplc="0409001B" w:tentative="1">
+      <w:start w:val="1"/>
+      <w:numFmt w:val="lowerRoman"/>
+      <w:lvlText w:val="%6."/>
+      <w:lvlJc w:val="right"/>
+      <w:pPr>
+        <w:ind w:left="4680" w:hanging="180"/>
+      </w:pPr>
+    </w:lvl>
+    <w:lvl w:ilvl="6" w:tplc="0409000F" w:tentative="1">
+      <w:start w:val="1"/>
+      <w:numFmt w:val="decimal"/>
+      <w:lvlText w:val="%7."/>
+      <w:lvlJc w:val="left"/>
+      <w:pPr>
+        <w:ind w:left="5400" w:hanging="360"/>
+      </w:pPr>
+    </w:lvl>
+    <w:lvl w:ilvl="7" w:tplc="04090019" w:tentative="1">
+      <w:start w:val="1"/>
+      <w:numFmt w:val="lowerLetter"/>
+      <w:lvlText w:val="%8."/>
+      <w:lvlJc w:val="left"/>
+      <w:pPr>
+        <w:ind w:left="6120" w:hanging="360"/>
+      </w:pPr>
+    </w:lvl>
+    <w:lvl w:ilvl="8" w:tplc="0409001B" w:tentative="1">
+      <w:start w:val="1"/>
+      <w:numFmt w:val="lowerRoman"/>
+      <w:lvlText w:val="%9."/>
+      <w:lvlJc w:val="right"/>
+      <w:pPr>
+        <w:ind w:left="6840" w:hanging="180"/>
+      </w:pPr>
+    </w:lvl>
+  </w:abstractNum>
+  <w:abstractNum w:abstractNumId="20">
     <w:nsid w:val="7809551D"/>
     <w:multiLevelType w:val="hybridMultilevel"/>
     <w:tmpl w:val="BF76B312"/>
@@ -8545,7 +9420,7 @@
       </w:pPr>
     </w:lvl>
   </w:abstractNum>
-  <w:abstractNum w:abstractNumId="19">
+  <w:abstractNum w:abstractNumId="21">
     <w:nsid w:val="78854C03"/>
     <w:multiLevelType w:val="hybridMultilevel"/>
     <w:tmpl w:val="01D8FF98"/>
@@ -8634,7 +9509,7 @@
       </w:pPr>
     </w:lvl>
   </w:abstractNum>
-  <w:abstractNum w:abstractNumId="20">
+  <w:abstractNum w:abstractNumId="22">
     <w:nsid w:val="7E9A32A5"/>
     <w:multiLevelType w:val="hybridMultilevel"/>
     <w:tmpl w:val="6164D68A"/>
@@ -8748,28 +9623,28 @@
     </w:lvl>
   </w:abstractNum>
   <w:num w:numId="1">
-    <w:abstractNumId w:val="19"/>
+    <w:abstractNumId w:val="21"/>
   </w:num>
   <w:num w:numId="2">
-    <w:abstractNumId w:val="18"/>
+    <w:abstractNumId w:val="20"/>
   </w:num>
   <w:num w:numId="3">
-    <w:abstractNumId w:val="17"/>
+    <w:abstractNumId w:val="18"/>
   </w:num>
   <w:num w:numId="4">
     <w:abstractNumId w:val="6"/>
   </w:num>
   <w:num w:numId="5">
-    <w:abstractNumId w:val="12"/>
+    <w:abstractNumId w:val="13"/>
   </w:num>
   <w:num w:numId="6">
-    <w:abstractNumId w:val="10"/>
+    <w:abstractNumId w:val="11"/>
   </w:num>
   <w:num w:numId="7">
-    <w:abstractNumId w:val="15"/>
+    <w:abstractNumId w:val="16"/>
   </w:num>
   <w:num w:numId="8">
-    <w:abstractNumId w:val="14"/>
+    <w:abstractNumId w:val="15"/>
   </w:num>
   <w:num w:numId="9">
     <w:abstractNumId w:val="1"/>
@@ -8778,25 +9653,25 @@
     <w:abstractNumId w:val="3"/>
   </w:num>
   <w:num w:numId="11">
-    <w:abstractNumId w:val="11"/>
+    <w:abstractNumId w:val="12"/>
   </w:num>
   <w:num w:numId="12">
     <w:abstractNumId w:val="2"/>
   </w:num>
   <w:num w:numId="13">
-    <w:abstractNumId w:val="13"/>
+    <w:abstractNumId w:val="14"/>
   </w:num>
   <w:num w:numId="14">
-    <w:abstractNumId w:val="8"/>
+    <w:abstractNumId w:val="9"/>
   </w:num>
   <w:num w:numId="15">
-    <w:abstractNumId w:val="20"/>
+    <w:abstractNumId w:val="22"/>
   </w:num>
   <w:num w:numId="16">
-    <w:abstractNumId w:val="16"/>
+    <w:abstractNumId w:val="17"/>
   </w:num>
   <w:num w:numId="17">
-    <w:abstractNumId w:val="9"/>
+    <w:abstractNumId w:val="10"/>
   </w:num>
   <w:num w:numId="18">
     <w:abstractNumId w:val="5"/>
@@ -8808,6 +9683,12 @@
     <w:abstractNumId w:val="0"/>
   </w:num>
   <w:num w:numId="21">
+    <w:abstractNumId w:val="8"/>
+  </w:num>
+  <w:num w:numId="22">
+    <w:abstractNumId w:val="19"/>
+  </w:num>
+  <w:num w:numId="23">
     <w:abstractNumId w:val="7"/>
   </w:num>
 </w:numbering>
@@ -9751,7 +10632,7 @@
 </file>
 
 <file path=customXml/itemProps1.xml><?xml version="1.0" encoding="utf-8"?>
-<ds:datastoreItem xmlns:ds="http://schemas.openxmlformats.org/officeDocument/2006/customXml" ds:itemID="{4E126A87-365A-4F3E-AD6E-9D68B5BA6301}">
+<ds:datastoreItem xmlns:ds="http://schemas.openxmlformats.org/officeDocument/2006/customXml" ds:itemID="{F992DE4B-8F75-4BFC-AA7C-27B08941B57F}">
   <ds:schemaRefs>
     <ds:schemaRef ds:uri="http://schemas.openxmlformats.org/officeDocument/2006/bibliography"/>
   </ds:schemaRefs>

</xml_diff>

<commit_message>
Finishes sections 1-8 of user guide
</commit_message>
<xml_diff>
--- a/TEAMSModuleUserGuide.docx
+++ b/TEAMSModuleUserGuide.docx
@@ -790,7 +790,27 @@
           <w:sz w:val="24"/>
           <w:szCs w:val="24"/>
         </w:rPr>
-        <w:t>James J. Winebrake, Ph.D.</w:t>
+        <w:t xml:space="preserve">James J. </w:t>
+      </w:r>
+      <w:proofErr w:type="spellStart"/>
+      <w:r>
+        <w:rPr>
+          <w:rFonts w:ascii="Times New Roman" w:hAnsi="Times New Roman" w:cs="Times New Roman"/>
+          <w:color w:val="000000"/>
+          <w:sz w:val="24"/>
+          <w:szCs w:val="24"/>
+        </w:rPr>
+        <w:t>Winebrake</w:t>
+      </w:r>
+      <w:proofErr w:type="spellEnd"/>
+      <w:r>
+        <w:rPr>
+          <w:rFonts w:ascii="Times New Roman" w:hAnsi="Times New Roman" w:cs="Times New Roman"/>
+          <w:color w:val="000000"/>
+          <w:sz w:val="24"/>
+          <w:szCs w:val="24"/>
+        </w:rPr>
+        <w:t>, Ph.D.</w:t>
       </w:r>
     </w:p>
     <w:p>
@@ -1424,8 +1444,19 @@
           <w:sz w:val="24"/>
           <w:szCs w:val="24"/>
         </w:rPr>
-        <w:t>Mr. Daniel Yuska</w:t>
-      </w:r>
+        <w:t xml:space="preserve">Mr. Daniel </w:t>
+      </w:r>
+      <w:proofErr w:type="spellStart"/>
+      <w:r>
+        <w:rPr>
+          <w:rFonts w:ascii="Times New Roman" w:hAnsi="Times New Roman" w:cs="Times New Roman"/>
+          <w:color w:val="000000"/>
+          <w:sz w:val="24"/>
+          <w:szCs w:val="24"/>
+        </w:rPr>
+        <w:t>Yuska</w:t>
+      </w:r>
+      <w:proofErr w:type="spellEnd"/>
     </w:p>
     <w:p>
       <w:pPr>
@@ -2934,6 +2965,8 @@
         </w:rPr>
         <w:t>.1 Shows the GREET program with the “About” tab highlighted)</w:t>
       </w:r>
+      <w:bookmarkStart w:id="0" w:name="_GoBack"/>
+      <w:bookmarkEnd w:id="0"/>
     </w:p>
     <w:p>
       <w:pPr>
@@ -3204,7 +3237,25 @@
           <w:sz w:val="24"/>
           <w:szCs w:val="24"/>
         </w:rPr>
-        <w:t xml:space="preserve">You now simply copy the two .dll files into the greet folder we opened in step 3, and once they have transferred the installation is complete. </w:t>
+        <w:t>You now simply copy the two .</w:t>
+      </w:r>
+      <w:proofErr w:type="spellStart"/>
+      <w:r>
+        <w:rPr>
+          <w:rFonts w:ascii="Times New Roman" w:hAnsi="Times New Roman" w:cs="Times New Roman"/>
+          <w:sz w:val="24"/>
+          <w:szCs w:val="24"/>
+        </w:rPr>
+        <w:t>dll</w:t>
+      </w:r>
+      <w:proofErr w:type="spellEnd"/>
+      <w:r>
+        <w:rPr>
+          <w:rFonts w:ascii="Times New Roman" w:hAnsi="Times New Roman" w:cs="Times New Roman"/>
+          <w:sz w:val="24"/>
+          <w:szCs w:val="24"/>
+        </w:rPr>
+        <w:t xml:space="preserve"> files into the greet folder we opened in step 3, and once they have transferred the installation is complete. </w:t>
       </w:r>
     </w:p>
     <w:p>
@@ -5343,7 +5394,61 @@
           <w:sz w:val="24"/>
           <w:szCs w:val="24"/>
         </w:rPr>
-        <w:t xml:space="preserve"> .xls that can be read with OpenOffice calc, or with Microsoft Office Excel. </w:t>
+        <w:t xml:space="preserve"> .</w:t>
+      </w:r>
+      <w:proofErr w:type="spellStart"/>
+      <w:r>
+        <w:rPr>
+          <w:rFonts w:ascii="Times New Roman" w:hAnsi="Times New Roman" w:cs="Times New Roman"/>
+          <w:sz w:val="24"/>
+          <w:szCs w:val="24"/>
+        </w:rPr>
+        <w:t>xls</w:t>
+      </w:r>
+      <w:proofErr w:type="spellEnd"/>
+      <w:r>
+        <w:rPr>
+          <w:rFonts w:ascii="Times New Roman" w:hAnsi="Times New Roman" w:cs="Times New Roman"/>
+          <w:sz w:val="24"/>
+          <w:szCs w:val="24"/>
+        </w:rPr>
+        <w:t xml:space="preserve"> that can be read with </w:t>
+      </w:r>
+      <w:proofErr w:type="spellStart"/>
+      <w:r>
+        <w:rPr>
+          <w:rFonts w:ascii="Times New Roman" w:hAnsi="Times New Roman" w:cs="Times New Roman"/>
+          <w:sz w:val="24"/>
+          <w:szCs w:val="24"/>
+        </w:rPr>
+        <w:t>OpenOffice</w:t>
+      </w:r>
+      <w:proofErr w:type="spellEnd"/>
+      <w:r>
+        <w:rPr>
+          <w:rFonts w:ascii="Times New Roman" w:hAnsi="Times New Roman" w:cs="Times New Roman"/>
+          <w:sz w:val="24"/>
+          <w:szCs w:val="24"/>
+        </w:rPr>
+        <w:t xml:space="preserve"> </w:t>
+      </w:r>
+      <w:proofErr w:type="spellStart"/>
+      <w:r>
+        <w:rPr>
+          <w:rFonts w:ascii="Times New Roman" w:hAnsi="Times New Roman" w:cs="Times New Roman"/>
+          <w:sz w:val="24"/>
+          <w:szCs w:val="24"/>
+        </w:rPr>
+        <w:t>calc</w:t>
+      </w:r>
+      <w:proofErr w:type="spellEnd"/>
+      <w:r>
+        <w:rPr>
+          <w:rFonts w:ascii="Times New Roman" w:hAnsi="Times New Roman" w:cs="Times New Roman"/>
+          <w:sz w:val="24"/>
+          <w:szCs w:val="24"/>
+        </w:rPr>
+        <w:t xml:space="preserve">, or with Microsoft Office Excel. </w:t>
       </w:r>
     </w:p>
     <w:p>
@@ -5505,7 +5610,25 @@
           <w:sz w:val="24"/>
           <w:szCs w:val="24"/>
         </w:rPr>
-        <w:t>At this time the results sheet is broken up into two basic sections: Energy, and Emissions as shown in Figures 5.1, and 5.2 respectively. These two sections represent very different aspects of the calculation, and as such have different units accompanying the answers (mmbtu/trip for energy, and g/trip for e</w:t>
+        <w:t>At this time the results sheet is broken up into two basic sections: Energy, and Emissions as shown in Figures 5.1, and 5.2 respectively. These two sections represent very different aspects of the calculation, and as such have different units accompanying the answers (</w:t>
+      </w:r>
+      <w:proofErr w:type="spellStart"/>
+      <w:r>
+        <w:rPr>
+          <w:rFonts w:ascii="Times New Roman" w:hAnsi="Times New Roman" w:cs="Times New Roman"/>
+          <w:sz w:val="24"/>
+          <w:szCs w:val="24"/>
+        </w:rPr>
+        <w:t>mmbtu</w:t>
+      </w:r>
+      <w:proofErr w:type="spellEnd"/>
+      <w:r>
+        <w:rPr>
+          <w:rFonts w:ascii="Times New Roman" w:hAnsi="Times New Roman" w:cs="Times New Roman"/>
+          <w:sz w:val="24"/>
+          <w:szCs w:val="24"/>
+        </w:rPr>
+        <w:t>/trip for energy, and g/trip for e</w:t>
       </w:r>
       <w:r>
         <w:rPr>
@@ -6608,7 +6731,43 @@
           <w:sz w:val="24"/>
           <w:szCs w:val="24"/>
         </w:rPr>
-        <w:t>NOTE: If you edit a resource in GREET and save your GREET project, that new resource variable will still be a part of the simulation. Your best bet if you wish to run multiple tests or undo something you’ve changed would be to save as a new GREET project, or reopen the default GREET project by clicking on “File”, “Open a project”, and choosing “Default.greet”</w:t>
+        <w:t xml:space="preserve">NOTE: If you edit a resource in GREET and save </w:t>
+      </w:r>
+      <w:proofErr w:type="gramStart"/>
+      <w:r>
+        <w:rPr>
+          <w:rFonts w:ascii="Times New Roman" w:hAnsi="Times New Roman" w:cs="Times New Roman"/>
+          <w:sz w:val="24"/>
+          <w:szCs w:val="24"/>
+        </w:rPr>
+        <w:t>your</w:t>
+      </w:r>
+      <w:proofErr w:type="gramEnd"/>
+      <w:r>
+        <w:rPr>
+          <w:rFonts w:ascii="Times New Roman" w:hAnsi="Times New Roman" w:cs="Times New Roman"/>
+          <w:sz w:val="24"/>
+          <w:szCs w:val="24"/>
+        </w:rPr>
+        <w:t xml:space="preserve"> GREET project, that new resource variable will still be a part of the simulation. Your best bet if you wish to run multiple tests or undo something you’ve changed would be to save as a new GREET project, or reopen the default GREET project by clicking on “File”, “Open a project”, and choosing “</w:t>
+      </w:r>
+      <w:proofErr w:type="spellStart"/>
+      <w:r>
+        <w:rPr>
+          <w:rFonts w:ascii="Times New Roman" w:hAnsi="Times New Roman" w:cs="Times New Roman"/>
+          <w:sz w:val="24"/>
+          <w:szCs w:val="24"/>
+        </w:rPr>
+        <w:t>Default.greet</w:t>
+      </w:r>
+      <w:proofErr w:type="spellEnd"/>
+      <w:r>
+        <w:rPr>
+          <w:rFonts w:ascii="Times New Roman" w:hAnsi="Times New Roman" w:cs="Times New Roman"/>
+          <w:sz w:val="24"/>
+          <w:szCs w:val="24"/>
+        </w:rPr>
+        <w:t>”</w:t>
       </w:r>
     </w:p>
     <w:p>
@@ -6754,15 +6913,7 @@
           <w:sz w:val="24"/>
           <w:szCs w:val="24"/>
         </w:rPr>
-        <w:t>While using the TEAMS Module there may be pathways for the resources that you’re using that may be specific to your test case or important in order to accurately represent the needs to your simulation.</w:t>
-      </w:r>
-      <w:r>
-        <w:rPr>
-          <w:rFonts w:ascii="Times New Roman" w:hAnsi="Times New Roman" w:cs="Times New Roman"/>
-          <w:sz w:val="24"/>
-          <w:szCs w:val="24"/>
-        </w:rPr>
-        <w:t xml:space="preserve"> For example you might be using Conventional Diesel and using the pathway </w:t>
+        <w:t xml:space="preserve">While using the TEAMS Module there may be pathways for the resources that you’re using that may be specific to your test case or important in order to accurately represent the needs to your simulation. For example you might be using Conventional Diesel and using the pathway </w:t>
       </w:r>
       <w:r>
         <w:rPr>
@@ -6836,16 +6987,7 @@
           <w:sz w:val="24"/>
           <w:szCs w:val="24"/>
         </w:rPr>
-        <w:t xml:space="preserve"> </w:t>
-      </w:r>
-      <w:r>
-        <w:rPr>
-          <w:rFonts w:ascii="Times New Roman" w:hAnsi="Times New Roman" w:cs="Times New Roman"/>
-          <w:i/>
-          <w:sz w:val="24"/>
-          <w:szCs w:val="24"/>
-        </w:rPr>
-        <w:t>(Figure 7</w:t>
+        <w:t xml:space="preserve"> (Figure 7</w:t>
       </w:r>
       <w:r>
         <w:rPr>
@@ -6974,7 +7116,27 @@
           <w:sz w:val="24"/>
           <w:szCs w:val="24"/>
         </w:rPr>
-        <w:t>2 Shows the pipeline portion of the pathway from 7.1</w:t>
+        <w:t xml:space="preserve">2 </w:t>
+      </w:r>
+      <w:proofErr w:type="gramStart"/>
+      <w:r>
+        <w:rPr>
+          <w:rFonts w:ascii="Times New Roman" w:hAnsi="Times New Roman" w:cs="Times New Roman"/>
+          <w:i/>
+          <w:sz w:val="24"/>
+          <w:szCs w:val="24"/>
+        </w:rPr>
+        <w:t>Shows</w:t>
+      </w:r>
+      <w:proofErr w:type="gramEnd"/>
+      <w:r>
+        <w:rPr>
+          <w:rFonts w:ascii="Times New Roman" w:hAnsi="Times New Roman" w:cs="Times New Roman"/>
+          <w:i/>
+          <w:sz w:val="24"/>
+          <w:szCs w:val="24"/>
+        </w:rPr>
+        <w:t xml:space="preserve"> the pipeline portion of the pathway from 7.1</w:t>
       </w:r>
       <w:r>
         <w:rPr>
@@ -7297,34 +7459,596 @@
         <w:lastRenderedPageBreak/>
         <w:t xml:space="preserve">the original or the edited version of the base pathway. This way you can try different variations in order to reflect different options you may have in the pathway analysis for your vessel fuels. </w:t>
       </w:r>
-      <w:bookmarkStart w:id="0" w:name="_GoBack"/>
-      <w:bookmarkEnd w:id="0"/>
+    </w:p>
+    <w:p>
+      <w:pPr>
+        <w:ind w:left="720"/>
+        <w:rPr>
+          <w:rFonts w:ascii="Times New Roman" w:hAnsi="Times New Roman" w:cs="Times New Roman"/>
+          <w:sz w:val="24"/>
+          <w:szCs w:val="24"/>
+        </w:rPr>
+      </w:pPr>
+      <w:r>
+        <w:rPr>
+          <w:rFonts w:ascii="Times New Roman" w:hAnsi="Times New Roman" w:cs="Times New Roman"/>
+          <w:sz w:val="24"/>
+          <w:szCs w:val="24"/>
+        </w:rPr>
+        <w:t xml:space="preserve">NOTE: If you need additional information about how to edit a fuel pathway, the GREET user guide has a more in depth guide to that as it pertains to using the main model on top of which our module is resting. This can be found at </w:t>
+      </w:r>
+      <w:hyperlink r:id="rId31" w:history="1">
+        <w:r>
+          <w:rPr>
+            <w:rStyle w:val="Hyperlink"/>
+            <w:rFonts w:ascii="Times New Roman" w:hAnsi="Times New Roman" w:cs="Times New Roman"/>
+            <w:sz w:val="24"/>
+            <w:szCs w:val="24"/>
+          </w:rPr>
+          <w:t>https://greet.es</w:t>
+        </w:r>
+        <w:r>
+          <w:rPr>
+            <w:rStyle w:val="Hyperlink"/>
+            <w:rFonts w:ascii="Times New Roman" w:hAnsi="Times New Roman" w:cs="Times New Roman"/>
+            <w:sz w:val="24"/>
+            <w:szCs w:val="24"/>
+          </w:rPr>
+          <w:t>.</w:t>
+        </w:r>
+        <w:r>
+          <w:rPr>
+            <w:rStyle w:val="Hyperlink"/>
+            <w:rFonts w:ascii="Times New Roman" w:hAnsi="Times New Roman" w:cs="Times New Roman"/>
+            <w:sz w:val="24"/>
+            <w:szCs w:val="24"/>
+          </w:rPr>
+          <w:t>anl.gov/publication-greet-manual</w:t>
+        </w:r>
+      </w:hyperlink>
     </w:p>
     <w:p>
       <w:pPr>
         <w:pStyle w:val="ListParagraph"/>
-        <w:ind w:left="1080"/>
-        <w:rPr>
-          <w:rFonts w:ascii="Times New Roman" w:hAnsi="Times New Roman" w:cs="Times New Roman"/>
-          <w:sz w:val="24"/>
-          <w:szCs w:val="24"/>
-        </w:rPr>
-      </w:pPr>
-    </w:p>
-    <w:p>
-      <w:pPr>
-        <w:ind w:firstLine="720"/>
-        <w:rPr>
-          <w:rFonts w:ascii="Times New Roman" w:hAnsi="Times New Roman" w:cs="Times New Roman"/>
-          <w:sz w:val="24"/>
-          <w:szCs w:val="24"/>
-        </w:rPr>
-      </w:pPr>
-    </w:p>
-    <w:p>
-      <w:pPr>
+        <w:numPr>
+          <w:ilvl w:val="0"/>
+          <w:numId w:val="2"/>
+        </w:numPr>
+        <w:spacing w:after="100" w:line="240" w:lineRule="auto"/>
+        <w:rPr>
+          <w:rFonts w:ascii="Times New Roman" w:hAnsi="Times New Roman" w:cs="Times New Roman"/>
+          <w:b/>
+          <w:sz w:val="28"/>
+          <w:szCs w:val="28"/>
+        </w:rPr>
+      </w:pPr>
+      <w:r>
+        <w:rPr>
+          <w:rFonts w:ascii="Times New Roman" w:hAnsi="Times New Roman" w:cs="Times New Roman"/>
+          <w:b/>
+          <w:sz w:val="28"/>
+          <w:szCs w:val="28"/>
+        </w:rPr>
+        <w:t>Saving/Viewing Results</w:t>
+      </w:r>
+    </w:p>
+    <w:p>
+      <w:pPr>
+        <w:spacing w:after="100" w:line="240" w:lineRule="auto"/>
+        <w:rPr>
+          <w:rFonts w:ascii="Times New Roman" w:hAnsi="Times New Roman" w:cs="Times New Roman"/>
+          <w:b/>
+          <w:sz w:val="28"/>
+          <w:szCs w:val="28"/>
+          <w:u w:val="single"/>
+        </w:rPr>
+      </w:pPr>
+      <w:r>
+        <w:rPr>
+          <w:rFonts w:ascii="Times New Roman" w:hAnsi="Times New Roman" w:cs="Times New Roman"/>
+          <w:b/>
+          <w:sz w:val="28"/>
+          <w:szCs w:val="28"/>
+          <w:u w:val="single"/>
+        </w:rPr>
+        <w:t>__________________________________________________________________</w:t>
+      </w:r>
+    </w:p>
+    <w:p>
+      <w:pPr>
+        <w:pStyle w:val="ListParagraph"/>
         <w:spacing w:after="100" w:line="240" w:lineRule="auto"/>
         <w:ind w:firstLine="720"/>
+        <w:rPr>
+          <w:rFonts w:ascii="Times New Roman" w:hAnsi="Times New Roman" w:cs="Times New Roman"/>
+          <w:sz w:val="24"/>
+          <w:szCs w:val="24"/>
+        </w:rPr>
+      </w:pPr>
+      <w:r>
+        <w:rPr>
+          <w:rFonts w:ascii="Times New Roman" w:hAnsi="Times New Roman" w:cs="Times New Roman"/>
+          <w:sz w:val="24"/>
+          <w:szCs w:val="24"/>
+        </w:rPr>
+        <w:t xml:space="preserve">Saving a results sheet in TEAMS is a tremendously simple process. Essentially when you are on the TEAMS results sheet (Shown in Figure 8.1) you just hit the “Save to Excel” </w:t>
+      </w:r>
+      <w:r>
+        <w:rPr>
+          <w:rFonts w:ascii="Times New Roman" w:hAnsi="Times New Roman" w:cs="Times New Roman"/>
+          <w:sz w:val="24"/>
+          <w:szCs w:val="24"/>
+        </w:rPr>
+        <w:t>button</w:t>
+      </w:r>
+      <w:r>
+        <w:rPr>
+          <w:rFonts w:ascii="Times New Roman" w:hAnsi="Times New Roman" w:cs="Times New Roman"/>
+          <w:sz w:val="24"/>
+          <w:szCs w:val="24"/>
+        </w:rPr>
+        <w:t xml:space="preserve"> and your results sheet will be saved to a spreadsheet that you name </w:t>
+      </w:r>
+      <w:r>
+        <w:rPr>
+          <w:rFonts w:ascii="Times New Roman" w:hAnsi="Times New Roman" w:cs="Times New Roman"/>
+          <w:sz w:val="24"/>
+          <w:szCs w:val="24"/>
+        </w:rPr>
+        <w:t>(Shown in Figure 8.2)</w:t>
+      </w:r>
+    </w:p>
+    <w:p>
+      <w:pPr>
+        <w:rPr>
+          <w:rFonts w:ascii="Times New Roman" w:hAnsi="Times New Roman" w:cs="Times New Roman"/>
+          <w:i/>
+          <w:sz w:val="24"/>
+          <w:szCs w:val="24"/>
+        </w:rPr>
+      </w:pPr>
+      <w:r>
+        <w:rPr>
+          <w:noProof/>
+        </w:rPr>
+        <w:drawing>
+          <wp:inline distT="0" distB="0" distL="0" distR="0" wp14:anchorId="4638A362" wp14:editId="05E0BCEC">
+            <wp:extent cx="4544620" cy="2054125"/>
+            <wp:effectExtent l="0" t="0" r="8890" b="3810"/>
+            <wp:docPr id="21" name="Picture 21"/>
+            <wp:cNvGraphicFramePr>
+              <a:graphicFrameLocks xmlns:a="http://schemas.openxmlformats.org/drawingml/2006/main" noChangeAspect="1"/>
+            </wp:cNvGraphicFramePr>
+            <a:graphic xmlns:a="http://schemas.openxmlformats.org/drawingml/2006/main">
+              <a:graphicData uri="http://schemas.openxmlformats.org/drawingml/2006/picture">
+                <pic:pic xmlns:pic="http://schemas.openxmlformats.org/drawingml/2006/picture">
+                  <pic:nvPicPr>
+                    <pic:cNvPr id="0" name="Energy.PNG"/>
+                    <pic:cNvPicPr/>
+                  </pic:nvPicPr>
+                  <pic:blipFill>
+                    <a:blip r:embed="rId32">
+                      <a:extLst>
+                        <a:ext uri="{28A0092B-C50C-407E-A947-70E740481C1C}">
+                          <a14:useLocalDpi xmlns:a14="http://schemas.microsoft.com/office/drawing/2010/main" val="0"/>
+                        </a:ext>
+                      </a:extLst>
+                    </a:blip>
+                    <a:stretch>
+                      <a:fillRect/>
+                    </a:stretch>
+                  </pic:blipFill>
+                  <pic:spPr>
+                    <a:xfrm>
+                      <a:off x="0" y="0"/>
+                      <a:ext cx="4544620" cy="2054125"/>
+                    </a:xfrm>
+                    <a:prstGeom prst="rect">
+                      <a:avLst/>
+                    </a:prstGeom>
+                  </pic:spPr>
+                </pic:pic>
+              </a:graphicData>
+            </a:graphic>
+          </wp:inline>
+        </w:drawing>
+      </w:r>
+    </w:p>
+    <w:p>
+      <w:pPr>
+        <w:rPr>
+          <w:rFonts w:ascii="Times New Roman" w:hAnsi="Times New Roman" w:cs="Times New Roman"/>
+          <w:i/>
+          <w:sz w:val="24"/>
+          <w:szCs w:val="24"/>
+        </w:rPr>
+      </w:pPr>
+      <w:r>
+        <w:rPr>
+          <w:rFonts w:ascii="Times New Roman" w:hAnsi="Times New Roman" w:cs="Times New Roman"/>
+          <w:i/>
+          <w:sz w:val="24"/>
+          <w:szCs w:val="24"/>
+        </w:rPr>
+        <w:t xml:space="preserve">(Figure </w:t>
+      </w:r>
+      <w:r>
+        <w:rPr>
+          <w:rFonts w:ascii="Times New Roman" w:hAnsi="Times New Roman" w:cs="Times New Roman"/>
+          <w:i/>
+          <w:sz w:val="24"/>
+          <w:szCs w:val="24"/>
+        </w:rPr>
+        <w:t>8.1 shows the Results sheet “Save to Excel” button)</w:t>
+      </w:r>
+    </w:p>
+    <w:p>
+      <w:pPr>
+        <w:rPr>
+          <w:rFonts w:ascii="Times New Roman" w:hAnsi="Times New Roman" w:cs="Times New Roman"/>
+          <w:i/>
+          <w:sz w:val="24"/>
+          <w:szCs w:val="24"/>
+        </w:rPr>
+      </w:pPr>
+      <w:r>
+        <w:rPr>
+          <w:noProof/>
+        </w:rPr>
+        <w:drawing>
+          <wp:inline distT="0" distB="0" distL="0" distR="0" wp14:anchorId="3AF78196" wp14:editId="44333634">
+            <wp:extent cx="3352800" cy="1657469"/>
+            <wp:effectExtent l="0" t="0" r="0" b="0"/>
+            <wp:docPr id="23" name="Picture 23"/>
+            <wp:cNvGraphicFramePr>
+              <a:graphicFrameLocks xmlns:a="http://schemas.openxmlformats.org/drawingml/2006/main" noChangeAspect="1"/>
+            </wp:cNvGraphicFramePr>
+            <a:graphic xmlns:a="http://schemas.openxmlformats.org/drawingml/2006/main">
+              <a:graphicData uri="http://schemas.openxmlformats.org/drawingml/2006/picture">
+                <pic:pic xmlns:pic="http://schemas.openxmlformats.org/drawingml/2006/picture">
+                  <pic:nvPicPr>
+                    <pic:cNvPr id="0" name="Energy.PNG"/>
+                    <pic:cNvPicPr/>
+                  </pic:nvPicPr>
+                  <pic:blipFill>
+                    <a:blip r:embed="rId33">
+                      <a:extLst>
+                        <a:ext uri="{28A0092B-C50C-407E-A947-70E740481C1C}">
+                          <a14:useLocalDpi xmlns:a14="http://schemas.microsoft.com/office/drawing/2010/main" val="0"/>
+                        </a:ext>
+                      </a:extLst>
+                    </a:blip>
+                    <a:stretch>
+                      <a:fillRect/>
+                    </a:stretch>
+                  </pic:blipFill>
+                  <pic:spPr>
+                    <a:xfrm>
+                      <a:off x="0" y="0"/>
+                      <a:ext cx="3377481" cy="1669670"/>
+                    </a:xfrm>
+                    <a:prstGeom prst="rect">
+                      <a:avLst/>
+                    </a:prstGeom>
+                  </pic:spPr>
+                </pic:pic>
+              </a:graphicData>
+            </a:graphic>
+          </wp:inline>
+        </w:drawing>
+      </w:r>
+    </w:p>
+    <w:p>
+      <w:pPr>
+        <w:rPr>
+          <w:rFonts w:ascii="Times New Roman" w:hAnsi="Times New Roman" w:cs="Times New Roman"/>
+          <w:i/>
+          <w:sz w:val="24"/>
+          <w:szCs w:val="24"/>
+        </w:rPr>
+      </w:pPr>
+      <w:r>
+        <w:rPr>
+          <w:rFonts w:ascii="Times New Roman" w:hAnsi="Times New Roman" w:cs="Times New Roman"/>
+          <w:i/>
+          <w:sz w:val="24"/>
+          <w:szCs w:val="24"/>
+        </w:rPr>
+        <w:t>(</w:t>
+      </w:r>
+      <w:r>
+        <w:rPr>
+          <w:rFonts w:ascii="Times New Roman" w:hAnsi="Times New Roman" w:cs="Times New Roman"/>
+          <w:i/>
+          <w:sz w:val="24"/>
+          <w:szCs w:val="24"/>
+        </w:rPr>
+        <w:t>Figure 8.2 shows the Results sheet in Excel)</w:t>
+      </w:r>
+    </w:p>
+    <w:p>
+      <w:pPr>
+        <w:rPr>
+          <w:rFonts w:ascii="Times New Roman" w:hAnsi="Times New Roman" w:cs="Times New Roman"/>
+          <w:i/>
+          <w:sz w:val="24"/>
+          <w:szCs w:val="24"/>
+        </w:rPr>
+      </w:pPr>
+    </w:p>
+    <w:p>
+      <w:pPr>
+        <w:rPr>
+          <w:rFonts w:ascii="Times New Roman" w:hAnsi="Times New Roman" w:cs="Times New Roman"/>
+          <w:i/>
+          <w:sz w:val="24"/>
+          <w:szCs w:val="24"/>
+        </w:rPr>
+      </w:pPr>
+    </w:p>
+    <w:p>
+      <w:pPr>
+        <w:pStyle w:val="ListParagraph"/>
+        <w:numPr>
+          <w:ilvl w:val="0"/>
+          <w:numId w:val="2"/>
+        </w:numPr>
+        <w:spacing w:after="100" w:line="240" w:lineRule="auto"/>
+        <w:rPr>
+          <w:rFonts w:ascii="Times New Roman" w:hAnsi="Times New Roman" w:cs="Times New Roman"/>
+          <w:b/>
+          <w:sz w:val="28"/>
+          <w:szCs w:val="28"/>
+        </w:rPr>
+      </w:pPr>
+      <w:r>
+        <w:rPr>
+          <w:rFonts w:ascii="Times New Roman" w:hAnsi="Times New Roman" w:cs="Times New Roman"/>
+          <w:b/>
+          <w:sz w:val="28"/>
+          <w:szCs w:val="28"/>
+        </w:rPr>
+        <w:lastRenderedPageBreak/>
+        <w:t>Test Cases</w:t>
+      </w:r>
+    </w:p>
+    <w:p>
+      <w:pPr>
+        <w:spacing w:after="100" w:line="240" w:lineRule="auto"/>
+        <w:rPr>
+          <w:rFonts w:ascii="Times New Roman" w:hAnsi="Times New Roman" w:cs="Times New Roman"/>
+          <w:b/>
+          <w:sz w:val="28"/>
+          <w:szCs w:val="28"/>
+          <w:u w:val="single"/>
+        </w:rPr>
+      </w:pPr>
+      <w:r>
+        <w:rPr>
+          <w:rFonts w:ascii="Times New Roman" w:hAnsi="Times New Roman" w:cs="Times New Roman"/>
+          <w:b/>
+          <w:sz w:val="28"/>
+          <w:szCs w:val="28"/>
+          <w:u w:val="single"/>
+        </w:rPr>
+        <w:t>__________________________________________________________________</w:t>
+      </w:r>
+    </w:p>
+    <w:p>
+      <w:pPr>
+        <w:spacing w:after="100" w:line="240" w:lineRule="auto"/>
+        <w:rPr>
+          <w:rFonts w:ascii="Times New Roman" w:hAnsi="Times New Roman" w:cs="Times New Roman"/>
+          <w:b/>
+          <w:sz w:val="28"/>
+          <w:szCs w:val="28"/>
+          <w:u w:val="single"/>
+        </w:rPr>
+      </w:pPr>
+    </w:p>
+    <w:p>
+      <w:pPr>
+        <w:spacing w:after="100" w:line="240" w:lineRule="auto"/>
+        <w:rPr>
+          <w:rFonts w:ascii="Times New Roman" w:hAnsi="Times New Roman" w:cs="Times New Roman"/>
+          <w:b/>
+          <w:sz w:val="28"/>
+          <w:szCs w:val="28"/>
+          <w:u w:val="single"/>
+        </w:rPr>
+      </w:pPr>
+    </w:p>
+    <w:p>
+      <w:pPr>
+        <w:spacing w:after="100" w:line="240" w:lineRule="auto"/>
+        <w:rPr>
+          <w:rFonts w:ascii="Times New Roman" w:hAnsi="Times New Roman" w:cs="Times New Roman"/>
+          <w:b/>
+          <w:sz w:val="28"/>
+          <w:szCs w:val="28"/>
+          <w:u w:val="single"/>
+        </w:rPr>
+      </w:pPr>
+    </w:p>
+    <w:p>
+      <w:pPr>
+        <w:spacing w:after="100" w:line="240" w:lineRule="auto"/>
+        <w:rPr>
+          <w:rFonts w:ascii="Times New Roman" w:hAnsi="Times New Roman" w:cs="Times New Roman"/>
+          <w:b/>
+          <w:sz w:val="28"/>
+          <w:szCs w:val="28"/>
+          <w:u w:val="single"/>
+        </w:rPr>
+      </w:pPr>
+    </w:p>
+    <w:p>
+      <w:pPr>
+        <w:spacing w:after="100" w:line="240" w:lineRule="auto"/>
+        <w:rPr>
+          <w:rFonts w:ascii="Times New Roman" w:hAnsi="Times New Roman" w:cs="Times New Roman"/>
+          <w:b/>
+          <w:sz w:val="28"/>
+          <w:szCs w:val="28"/>
+          <w:u w:val="single"/>
+        </w:rPr>
+      </w:pPr>
+    </w:p>
+    <w:p>
+      <w:pPr>
+        <w:spacing w:after="100" w:line="240" w:lineRule="auto"/>
+        <w:rPr>
+          <w:rFonts w:ascii="Times New Roman" w:hAnsi="Times New Roman" w:cs="Times New Roman"/>
+          <w:b/>
+          <w:sz w:val="28"/>
+          <w:szCs w:val="28"/>
+          <w:u w:val="single"/>
+        </w:rPr>
+      </w:pPr>
+    </w:p>
+    <w:p>
+      <w:pPr>
+        <w:spacing w:after="100" w:line="240" w:lineRule="auto"/>
+        <w:rPr>
+          <w:rFonts w:ascii="Times New Roman" w:hAnsi="Times New Roman" w:cs="Times New Roman"/>
+          <w:b/>
+          <w:sz w:val="28"/>
+          <w:szCs w:val="28"/>
+          <w:u w:val="single"/>
+        </w:rPr>
+      </w:pPr>
+    </w:p>
+    <w:p>
+      <w:pPr>
+        <w:spacing w:after="100" w:line="240" w:lineRule="auto"/>
+        <w:rPr>
+          <w:rFonts w:ascii="Times New Roman" w:hAnsi="Times New Roman" w:cs="Times New Roman"/>
+          <w:b/>
+          <w:sz w:val="28"/>
+          <w:szCs w:val="28"/>
+          <w:u w:val="single"/>
+        </w:rPr>
+      </w:pPr>
+    </w:p>
+    <w:p>
+      <w:pPr>
+        <w:spacing w:after="100" w:line="240" w:lineRule="auto"/>
+        <w:rPr>
+          <w:rFonts w:ascii="Times New Roman" w:hAnsi="Times New Roman" w:cs="Times New Roman"/>
+          <w:b/>
+          <w:sz w:val="28"/>
+          <w:szCs w:val="28"/>
+          <w:u w:val="single"/>
+        </w:rPr>
+      </w:pPr>
+    </w:p>
+    <w:p>
+      <w:pPr>
+        <w:spacing w:after="100" w:line="240" w:lineRule="auto"/>
+        <w:rPr>
+          <w:rFonts w:ascii="Times New Roman" w:hAnsi="Times New Roman" w:cs="Times New Roman"/>
+          <w:b/>
+          <w:sz w:val="28"/>
+          <w:szCs w:val="28"/>
+          <w:u w:val="single"/>
+        </w:rPr>
+      </w:pPr>
+    </w:p>
+    <w:p>
+      <w:pPr>
+        <w:spacing w:after="100" w:line="240" w:lineRule="auto"/>
+        <w:rPr>
+          <w:rFonts w:ascii="Times New Roman" w:hAnsi="Times New Roman" w:cs="Times New Roman"/>
+          <w:b/>
+          <w:sz w:val="28"/>
+          <w:szCs w:val="28"/>
+          <w:u w:val="single"/>
+        </w:rPr>
+      </w:pPr>
+    </w:p>
+    <w:p>
+      <w:pPr>
+        <w:spacing w:after="100" w:line="240" w:lineRule="auto"/>
+        <w:rPr>
+          <w:rFonts w:ascii="Times New Roman" w:hAnsi="Times New Roman" w:cs="Times New Roman"/>
+          <w:b/>
+          <w:sz w:val="28"/>
+          <w:szCs w:val="28"/>
+          <w:u w:val="single"/>
+        </w:rPr>
+      </w:pPr>
+    </w:p>
+    <w:p>
+      <w:pPr>
+        <w:spacing w:after="100" w:line="240" w:lineRule="auto"/>
+        <w:rPr>
+          <w:rFonts w:ascii="Times New Roman" w:hAnsi="Times New Roman" w:cs="Times New Roman"/>
+          <w:b/>
+          <w:sz w:val="28"/>
+          <w:szCs w:val="28"/>
+          <w:u w:val="single"/>
+        </w:rPr>
+      </w:pPr>
+    </w:p>
+    <w:p>
+      <w:pPr>
+        <w:rPr>
+          <w:rFonts w:ascii="Times New Roman" w:hAnsi="Times New Roman" w:cs="Times New Roman"/>
+          <w:sz w:val="24"/>
+          <w:szCs w:val="24"/>
+        </w:rPr>
+      </w:pPr>
+    </w:p>
+    <w:p>
+      <w:pPr>
+        <w:pStyle w:val="ListParagraph"/>
+        <w:numPr>
+          <w:ilvl w:val="0"/>
+          <w:numId w:val="2"/>
+        </w:numPr>
+        <w:spacing w:after="100" w:line="240" w:lineRule="auto"/>
+        <w:rPr>
+          <w:rFonts w:ascii="Times New Roman" w:hAnsi="Times New Roman" w:cs="Times New Roman"/>
+          <w:b/>
+          <w:sz w:val="28"/>
+          <w:szCs w:val="28"/>
+        </w:rPr>
+      </w:pPr>
+      <w:r>
+        <w:rPr>
+          <w:rFonts w:ascii="Times New Roman" w:hAnsi="Times New Roman" w:cs="Times New Roman"/>
+          <w:b/>
+          <w:sz w:val="28"/>
+          <w:szCs w:val="28"/>
+        </w:rPr>
+        <w:t xml:space="preserve"> Future Developers</w:t>
+      </w:r>
+    </w:p>
+    <w:p>
+      <w:pPr>
+        <w:spacing w:after="100" w:line="240" w:lineRule="auto"/>
+        <w:rPr>
+          <w:rFonts w:ascii="Times New Roman" w:hAnsi="Times New Roman" w:cs="Times New Roman"/>
+          <w:b/>
+          <w:sz w:val="28"/>
+          <w:szCs w:val="28"/>
+          <w:u w:val="single"/>
+        </w:rPr>
+      </w:pPr>
+      <w:r>
+        <w:rPr>
+          <w:rFonts w:ascii="Times New Roman" w:hAnsi="Times New Roman" w:cs="Times New Roman"/>
+          <w:b/>
+          <w:sz w:val="28"/>
+          <w:szCs w:val="28"/>
+          <w:u w:val="single"/>
+        </w:rPr>
+        <w:t>__________________________________________________________________</w:t>
+      </w:r>
+    </w:p>
+    <w:p>
+      <w:pPr>
+        <w:spacing w:after="100" w:line="240" w:lineRule="auto"/>
         <w:rPr>
           <w:rFonts w:ascii="Times New Roman" w:hAnsi="Times New Roman" w:cs="Times New Roman"/>
           <w:sz w:val="24"/>
@@ -7425,7 +8149,7 @@
             <w:sz w:val="28"/>
             <w:szCs w:val="28"/>
           </w:rPr>
-          <w:t>17</w:t>
+          <w:t>i</w:t>
         </w:r>
         <w:r>
           <w:rPr>
@@ -8304,6 +9028,95 @@
     </w:lvl>
   </w:abstractNum>
   <w:abstractNum w:abstractNumId="9">
+    <w:nsid w:val="2F1E5CBC"/>
+    <w:multiLevelType w:val="hybridMultilevel"/>
+    <w:tmpl w:val="BF76B312"/>
+    <w:lvl w:ilvl="0" w:tplc="0409000F">
+      <w:start w:val="1"/>
+      <w:numFmt w:val="decimal"/>
+      <w:lvlText w:val="%1."/>
+      <w:lvlJc w:val="left"/>
+      <w:pPr>
+        <w:ind w:left="720" w:hanging="360"/>
+      </w:pPr>
+      <w:rPr>
+        <w:rFonts w:hint="default"/>
+      </w:rPr>
+    </w:lvl>
+    <w:lvl w:ilvl="1" w:tplc="04090019" w:tentative="1">
+      <w:start w:val="1"/>
+      <w:numFmt w:val="lowerLetter"/>
+      <w:lvlText w:val="%2."/>
+      <w:lvlJc w:val="left"/>
+      <w:pPr>
+        <w:ind w:left="1440" w:hanging="360"/>
+      </w:pPr>
+    </w:lvl>
+    <w:lvl w:ilvl="2" w:tplc="0409001B" w:tentative="1">
+      <w:start w:val="1"/>
+      <w:numFmt w:val="lowerRoman"/>
+      <w:lvlText w:val="%3."/>
+      <w:lvlJc w:val="right"/>
+      <w:pPr>
+        <w:ind w:left="2160" w:hanging="180"/>
+      </w:pPr>
+    </w:lvl>
+    <w:lvl w:ilvl="3" w:tplc="0409000F" w:tentative="1">
+      <w:start w:val="1"/>
+      <w:numFmt w:val="decimal"/>
+      <w:lvlText w:val="%4."/>
+      <w:lvlJc w:val="left"/>
+      <w:pPr>
+        <w:ind w:left="2880" w:hanging="360"/>
+      </w:pPr>
+    </w:lvl>
+    <w:lvl w:ilvl="4" w:tplc="04090019" w:tentative="1">
+      <w:start w:val="1"/>
+      <w:numFmt w:val="lowerLetter"/>
+      <w:lvlText w:val="%5."/>
+      <w:lvlJc w:val="left"/>
+      <w:pPr>
+        <w:ind w:left="3600" w:hanging="360"/>
+      </w:pPr>
+    </w:lvl>
+    <w:lvl w:ilvl="5" w:tplc="0409001B" w:tentative="1">
+      <w:start w:val="1"/>
+      <w:numFmt w:val="lowerRoman"/>
+      <w:lvlText w:val="%6."/>
+      <w:lvlJc w:val="right"/>
+      <w:pPr>
+        <w:ind w:left="4320" w:hanging="180"/>
+      </w:pPr>
+    </w:lvl>
+    <w:lvl w:ilvl="6" w:tplc="0409000F" w:tentative="1">
+      <w:start w:val="1"/>
+      <w:numFmt w:val="decimal"/>
+      <w:lvlText w:val="%7."/>
+      <w:lvlJc w:val="left"/>
+      <w:pPr>
+        <w:ind w:left="5040" w:hanging="360"/>
+      </w:pPr>
+    </w:lvl>
+    <w:lvl w:ilvl="7" w:tplc="04090019" w:tentative="1">
+      <w:start w:val="1"/>
+      <w:numFmt w:val="lowerLetter"/>
+      <w:lvlText w:val="%8."/>
+      <w:lvlJc w:val="left"/>
+      <w:pPr>
+        <w:ind w:left="5760" w:hanging="360"/>
+      </w:pPr>
+    </w:lvl>
+    <w:lvl w:ilvl="8" w:tplc="0409001B" w:tentative="1">
+      <w:start w:val="1"/>
+      <w:numFmt w:val="lowerRoman"/>
+      <w:lvlText w:val="%9."/>
+      <w:lvlJc w:val="right"/>
+      <w:pPr>
+        <w:ind w:left="6480" w:hanging="180"/>
+      </w:pPr>
+    </w:lvl>
+  </w:abstractNum>
+  <w:abstractNum w:abstractNumId="10">
     <w:nsid w:val="3CEB4F5E"/>
     <w:multiLevelType w:val="hybridMultilevel"/>
     <w:tmpl w:val="5860B380"/>
@@ -8416,7 +9229,7 @@
       </w:rPr>
     </w:lvl>
   </w:abstractNum>
-  <w:abstractNum w:abstractNumId="10">
+  <w:abstractNum w:abstractNumId="11">
     <w:nsid w:val="3E881A37"/>
     <w:multiLevelType w:val="hybridMultilevel"/>
     <w:tmpl w:val="D67846E6"/>
@@ -8506,7 +9319,7 @@
       </w:pPr>
     </w:lvl>
   </w:abstractNum>
-  <w:abstractNum w:abstractNumId="11">
+  <w:abstractNum w:abstractNumId="12">
     <w:nsid w:val="4784485F"/>
     <w:multiLevelType w:val="hybridMultilevel"/>
     <w:tmpl w:val="15A47ED0"/>
@@ -8595,7 +9408,7 @@
       </w:pPr>
     </w:lvl>
   </w:abstractNum>
-  <w:abstractNum w:abstractNumId="12">
+  <w:abstractNum w:abstractNumId="13">
     <w:nsid w:val="49AE55DE"/>
     <w:multiLevelType w:val="hybridMultilevel"/>
     <w:tmpl w:val="253E16C8"/>
@@ -8684,7 +9497,7 @@
       </w:pPr>
     </w:lvl>
   </w:abstractNum>
-  <w:abstractNum w:abstractNumId="13">
+  <w:abstractNum w:abstractNumId="14">
     <w:nsid w:val="4C1D2B20"/>
     <w:multiLevelType w:val="hybridMultilevel"/>
     <w:tmpl w:val="5922DAD6"/>
@@ -8773,7 +9586,7 @@
       </w:pPr>
     </w:lvl>
   </w:abstractNum>
-  <w:abstractNum w:abstractNumId="14">
+  <w:abstractNum w:abstractNumId="15">
     <w:nsid w:val="52025CDC"/>
     <w:multiLevelType w:val="hybridMultilevel"/>
     <w:tmpl w:val="45AE76D4"/>
@@ -8886,7 +9699,96 @@
       </w:rPr>
     </w:lvl>
   </w:abstractNum>
-  <w:abstractNum w:abstractNumId="15">
+  <w:abstractNum w:abstractNumId="16">
+    <w:nsid w:val="53041012"/>
+    <w:multiLevelType w:val="hybridMultilevel"/>
+    <w:tmpl w:val="BF76B312"/>
+    <w:lvl w:ilvl="0" w:tplc="0409000F">
+      <w:start w:val="1"/>
+      <w:numFmt w:val="decimal"/>
+      <w:lvlText w:val="%1."/>
+      <w:lvlJc w:val="left"/>
+      <w:pPr>
+        <w:ind w:left="720" w:hanging="360"/>
+      </w:pPr>
+      <w:rPr>
+        <w:rFonts w:hint="default"/>
+      </w:rPr>
+    </w:lvl>
+    <w:lvl w:ilvl="1" w:tplc="04090019" w:tentative="1">
+      <w:start w:val="1"/>
+      <w:numFmt w:val="lowerLetter"/>
+      <w:lvlText w:val="%2."/>
+      <w:lvlJc w:val="left"/>
+      <w:pPr>
+        <w:ind w:left="1440" w:hanging="360"/>
+      </w:pPr>
+    </w:lvl>
+    <w:lvl w:ilvl="2" w:tplc="0409001B" w:tentative="1">
+      <w:start w:val="1"/>
+      <w:numFmt w:val="lowerRoman"/>
+      <w:lvlText w:val="%3."/>
+      <w:lvlJc w:val="right"/>
+      <w:pPr>
+        <w:ind w:left="2160" w:hanging="180"/>
+      </w:pPr>
+    </w:lvl>
+    <w:lvl w:ilvl="3" w:tplc="0409000F" w:tentative="1">
+      <w:start w:val="1"/>
+      <w:numFmt w:val="decimal"/>
+      <w:lvlText w:val="%4."/>
+      <w:lvlJc w:val="left"/>
+      <w:pPr>
+        <w:ind w:left="2880" w:hanging="360"/>
+      </w:pPr>
+    </w:lvl>
+    <w:lvl w:ilvl="4" w:tplc="04090019" w:tentative="1">
+      <w:start w:val="1"/>
+      <w:numFmt w:val="lowerLetter"/>
+      <w:lvlText w:val="%5."/>
+      <w:lvlJc w:val="left"/>
+      <w:pPr>
+        <w:ind w:left="3600" w:hanging="360"/>
+      </w:pPr>
+    </w:lvl>
+    <w:lvl w:ilvl="5" w:tplc="0409001B" w:tentative="1">
+      <w:start w:val="1"/>
+      <w:numFmt w:val="lowerRoman"/>
+      <w:lvlText w:val="%6."/>
+      <w:lvlJc w:val="right"/>
+      <w:pPr>
+        <w:ind w:left="4320" w:hanging="180"/>
+      </w:pPr>
+    </w:lvl>
+    <w:lvl w:ilvl="6" w:tplc="0409000F" w:tentative="1">
+      <w:start w:val="1"/>
+      <w:numFmt w:val="decimal"/>
+      <w:lvlText w:val="%7."/>
+      <w:lvlJc w:val="left"/>
+      <w:pPr>
+        <w:ind w:left="5040" w:hanging="360"/>
+      </w:pPr>
+    </w:lvl>
+    <w:lvl w:ilvl="7" w:tplc="04090019" w:tentative="1">
+      <w:start w:val="1"/>
+      <w:numFmt w:val="lowerLetter"/>
+      <w:lvlText w:val="%8."/>
+      <w:lvlJc w:val="left"/>
+      <w:pPr>
+        <w:ind w:left="5760" w:hanging="360"/>
+      </w:pPr>
+    </w:lvl>
+    <w:lvl w:ilvl="8" w:tplc="0409001B" w:tentative="1">
+      <w:start w:val="1"/>
+      <w:numFmt w:val="lowerRoman"/>
+      <w:lvlText w:val="%9."/>
+      <w:lvlJc w:val="right"/>
+      <w:pPr>
+        <w:ind w:left="6480" w:hanging="180"/>
+      </w:pPr>
+    </w:lvl>
+  </w:abstractNum>
+  <w:abstractNum w:abstractNumId="17">
     <w:nsid w:val="608C141D"/>
     <w:multiLevelType w:val="hybridMultilevel"/>
     <w:tmpl w:val="B49EA016"/>
@@ -8975,7 +9877,7 @@
       </w:pPr>
     </w:lvl>
   </w:abstractNum>
-  <w:abstractNum w:abstractNumId="16">
+  <w:abstractNum w:abstractNumId="18">
     <w:nsid w:val="64B719D6"/>
     <w:multiLevelType w:val="hybridMultilevel"/>
     <w:tmpl w:val="FAA08CA2"/>
@@ -9064,7 +9966,7 @@
       </w:pPr>
     </w:lvl>
   </w:abstractNum>
-  <w:abstractNum w:abstractNumId="17">
+  <w:abstractNum w:abstractNumId="19">
     <w:nsid w:val="66B039B1"/>
     <w:multiLevelType w:val="hybridMultilevel"/>
     <w:tmpl w:val="1F984A96"/>
@@ -9153,7 +10055,7 @@
       </w:pPr>
     </w:lvl>
   </w:abstractNum>
-  <w:abstractNum w:abstractNumId="18">
+  <w:abstractNum w:abstractNumId="20">
     <w:nsid w:val="683512F8"/>
     <w:multiLevelType w:val="hybridMultilevel"/>
     <w:tmpl w:val="253E16C8"/>
@@ -9242,7 +10144,96 @@
       </w:pPr>
     </w:lvl>
   </w:abstractNum>
-  <w:abstractNum w:abstractNumId="19">
+  <w:abstractNum w:abstractNumId="21">
+    <w:nsid w:val="68D33032"/>
+    <w:multiLevelType w:val="hybridMultilevel"/>
+    <w:tmpl w:val="BF76B312"/>
+    <w:lvl w:ilvl="0" w:tplc="0409000F">
+      <w:start w:val="1"/>
+      <w:numFmt w:val="decimal"/>
+      <w:lvlText w:val="%1."/>
+      <w:lvlJc w:val="left"/>
+      <w:pPr>
+        <w:ind w:left="720" w:hanging="360"/>
+      </w:pPr>
+      <w:rPr>
+        <w:rFonts w:hint="default"/>
+      </w:rPr>
+    </w:lvl>
+    <w:lvl w:ilvl="1" w:tplc="04090019" w:tentative="1">
+      <w:start w:val="1"/>
+      <w:numFmt w:val="lowerLetter"/>
+      <w:lvlText w:val="%2."/>
+      <w:lvlJc w:val="left"/>
+      <w:pPr>
+        <w:ind w:left="1440" w:hanging="360"/>
+      </w:pPr>
+    </w:lvl>
+    <w:lvl w:ilvl="2" w:tplc="0409001B" w:tentative="1">
+      <w:start w:val="1"/>
+      <w:numFmt w:val="lowerRoman"/>
+      <w:lvlText w:val="%3."/>
+      <w:lvlJc w:val="right"/>
+      <w:pPr>
+        <w:ind w:left="2160" w:hanging="180"/>
+      </w:pPr>
+    </w:lvl>
+    <w:lvl w:ilvl="3" w:tplc="0409000F" w:tentative="1">
+      <w:start w:val="1"/>
+      <w:numFmt w:val="decimal"/>
+      <w:lvlText w:val="%4."/>
+      <w:lvlJc w:val="left"/>
+      <w:pPr>
+        <w:ind w:left="2880" w:hanging="360"/>
+      </w:pPr>
+    </w:lvl>
+    <w:lvl w:ilvl="4" w:tplc="04090019" w:tentative="1">
+      <w:start w:val="1"/>
+      <w:numFmt w:val="lowerLetter"/>
+      <w:lvlText w:val="%5."/>
+      <w:lvlJc w:val="left"/>
+      <w:pPr>
+        <w:ind w:left="3600" w:hanging="360"/>
+      </w:pPr>
+    </w:lvl>
+    <w:lvl w:ilvl="5" w:tplc="0409001B" w:tentative="1">
+      <w:start w:val="1"/>
+      <w:numFmt w:val="lowerRoman"/>
+      <w:lvlText w:val="%6."/>
+      <w:lvlJc w:val="right"/>
+      <w:pPr>
+        <w:ind w:left="4320" w:hanging="180"/>
+      </w:pPr>
+    </w:lvl>
+    <w:lvl w:ilvl="6" w:tplc="0409000F" w:tentative="1">
+      <w:start w:val="1"/>
+      <w:numFmt w:val="decimal"/>
+      <w:lvlText w:val="%7."/>
+      <w:lvlJc w:val="left"/>
+      <w:pPr>
+        <w:ind w:left="5040" w:hanging="360"/>
+      </w:pPr>
+    </w:lvl>
+    <w:lvl w:ilvl="7" w:tplc="04090019" w:tentative="1">
+      <w:start w:val="1"/>
+      <w:numFmt w:val="lowerLetter"/>
+      <w:lvlText w:val="%8."/>
+      <w:lvlJc w:val="left"/>
+      <w:pPr>
+        <w:ind w:left="5760" w:hanging="360"/>
+      </w:pPr>
+    </w:lvl>
+    <w:lvl w:ilvl="8" w:tplc="0409001B" w:tentative="1">
+      <w:start w:val="1"/>
+      <w:numFmt w:val="lowerRoman"/>
+      <w:lvlText w:val="%9."/>
+      <w:lvlJc w:val="right"/>
+      <w:pPr>
+        <w:ind w:left="6480" w:hanging="180"/>
+      </w:pPr>
+    </w:lvl>
+  </w:abstractNum>
+  <w:abstractNum w:abstractNumId="22">
     <w:nsid w:val="75383309"/>
     <w:multiLevelType w:val="hybridMultilevel"/>
     <w:tmpl w:val="61128D1C"/>
@@ -9331,7 +10322,96 @@
       </w:pPr>
     </w:lvl>
   </w:abstractNum>
-  <w:abstractNum w:abstractNumId="20">
+  <w:abstractNum w:abstractNumId="23">
+    <w:nsid w:val="76683661"/>
+    <w:multiLevelType w:val="hybridMultilevel"/>
+    <w:tmpl w:val="BF76B312"/>
+    <w:lvl w:ilvl="0" w:tplc="0409000F">
+      <w:start w:val="1"/>
+      <w:numFmt w:val="decimal"/>
+      <w:lvlText w:val="%1."/>
+      <w:lvlJc w:val="left"/>
+      <w:pPr>
+        <w:ind w:left="720" w:hanging="360"/>
+      </w:pPr>
+      <w:rPr>
+        <w:rFonts w:hint="default"/>
+      </w:rPr>
+    </w:lvl>
+    <w:lvl w:ilvl="1" w:tplc="04090019" w:tentative="1">
+      <w:start w:val="1"/>
+      <w:numFmt w:val="lowerLetter"/>
+      <w:lvlText w:val="%2."/>
+      <w:lvlJc w:val="left"/>
+      <w:pPr>
+        <w:ind w:left="1440" w:hanging="360"/>
+      </w:pPr>
+    </w:lvl>
+    <w:lvl w:ilvl="2" w:tplc="0409001B" w:tentative="1">
+      <w:start w:val="1"/>
+      <w:numFmt w:val="lowerRoman"/>
+      <w:lvlText w:val="%3."/>
+      <w:lvlJc w:val="right"/>
+      <w:pPr>
+        <w:ind w:left="2160" w:hanging="180"/>
+      </w:pPr>
+    </w:lvl>
+    <w:lvl w:ilvl="3" w:tplc="0409000F" w:tentative="1">
+      <w:start w:val="1"/>
+      <w:numFmt w:val="decimal"/>
+      <w:lvlText w:val="%4."/>
+      <w:lvlJc w:val="left"/>
+      <w:pPr>
+        <w:ind w:left="2880" w:hanging="360"/>
+      </w:pPr>
+    </w:lvl>
+    <w:lvl w:ilvl="4" w:tplc="04090019" w:tentative="1">
+      <w:start w:val="1"/>
+      <w:numFmt w:val="lowerLetter"/>
+      <w:lvlText w:val="%5."/>
+      <w:lvlJc w:val="left"/>
+      <w:pPr>
+        <w:ind w:left="3600" w:hanging="360"/>
+      </w:pPr>
+    </w:lvl>
+    <w:lvl w:ilvl="5" w:tplc="0409001B" w:tentative="1">
+      <w:start w:val="1"/>
+      <w:numFmt w:val="lowerRoman"/>
+      <w:lvlText w:val="%6."/>
+      <w:lvlJc w:val="right"/>
+      <w:pPr>
+        <w:ind w:left="4320" w:hanging="180"/>
+      </w:pPr>
+    </w:lvl>
+    <w:lvl w:ilvl="6" w:tplc="0409000F" w:tentative="1">
+      <w:start w:val="1"/>
+      <w:numFmt w:val="decimal"/>
+      <w:lvlText w:val="%7."/>
+      <w:lvlJc w:val="left"/>
+      <w:pPr>
+        <w:ind w:left="5040" w:hanging="360"/>
+      </w:pPr>
+    </w:lvl>
+    <w:lvl w:ilvl="7" w:tplc="04090019" w:tentative="1">
+      <w:start w:val="1"/>
+      <w:numFmt w:val="lowerLetter"/>
+      <w:lvlText w:val="%8."/>
+      <w:lvlJc w:val="left"/>
+      <w:pPr>
+        <w:ind w:left="5760" w:hanging="360"/>
+      </w:pPr>
+    </w:lvl>
+    <w:lvl w:ilvl="8" w:tplc="0409001B" w:tentative="1">
+      <w:start w:val="1"/>
+      <w:numFmt w:val="lowerRoman"/>
+      <w:lvlText w:val="%9."/>
+      <w:lvlJc w:val="right"/>
+      <w:pPr>
+        <w:ind w:left="6480" w:hanging="180"/>
+      </w:pPr>
+    </w:lvl>
+  </w:abstractNum>
+  <w:abstractNum w:abstractNumId="24">
     <w:nsid w:val="7809551D"/>
     <w:multiLevelType w:val="hybridMultilevel"/>
     <w:tmpl w:val="BF76B312"/>
@@ -9420,7 +10500,7 @@
       </w:pPr>
     </w:lvl>
   </w:abstractNum>
-  <w:abstractNum w:abstractNumId="21">
+  <w:abstractNum w:abstractNumId="25">
     <w:nsid w:val="78854C03"/>
     <w:multiLevelType w:val="hybridMultilevel"/>
     <w:tmpl w:val="01D8FF98"/>
@@ -9509,7 +10589,7 @@
       </w:pPr>
     </w:lvl>
   </w:abstractNum>
-  <w:abstractNum w:abstractNumId="22">
+  <w:abstractNum w:abstractNumId="26">
     <w:nsid w:val="7E9A32A5"/>
     <w:multiLevelType w:val="hybridMultilevel"/>
     <w:tmpl w:val="6164D68A"/>
@@ -9623,28 +10703,28 @@
     </w:lvl>
   </w:abstractNum>
   <w:num w:numId="1">
-    <w:abstractNumId w:val="21"/>
+    <w:abstractNumId w:val="25"/>
   </w:num>
   <w:num w:numId="2">
-    <w:abstractNumId w:val="20"/>
+    <w:abstractNumId w:val="24"/>
   </w:num>
   <w:num w:numId="3">
-    <w:abstractNumId w:val="18"/>
+    <w:abstractNumId w:val="20"/>
   </w:num>
   <w:num w:numId="4">
     <w:abstractNumId w:val="6"/>
   </w:num>
   <w:num w:numId="5">
-    <w:abstractNumId w:val="13"/>
+    <w:abstractNumId w:val="14"/>
   </w:num>
   <w:num w:numId="6">
-    <w:abstractNumId w:val="11"/>
+    <w:abstractNumId w:val="12"/>
   </w:num>
   <w:num w:numId="7">
-    <w:abstractNumId w:val="16"/>
+    <w:abstractNumId w:val="18"/>
   </w:num>
   <w:num w:numId="8">
-    <w:abstractNumId w:val="15"/>
+    <w:abstractNumId w:val="17"/>
   </w:num>
   <w:num w:numId="9">
     <w:abstractNumId w:val="1"/>
@@ -9653,25 +10733,25 @@
     <w:abstractNumId w:val="3"/>
   </w:num>
   <w:num w:numId="11">
-    <w:abstractNumId w:val="12"/>
+    <w:abstractNumId w:val="13"/>
   </w:num>
   <w:num w:numId="12">
     <w:abstractNumId w:val="2"/>
   </w:num>
   <w:num w:numId="13">
-    <w:abstractNumId w:val="14"/>
+    <w:abstractNumId w:val="15"/>
   </w:num>
   <w:num w:numId="14">
-    <w:abstractNumId w:val="9"/>
+    <w:abstractNumId w:val="10"/>
   </w:num>
   <w:num w:numId="15">
-    <w:abstractNumId w:val="22"/>
+    <w:abstractNumId w:val="26"/>
   </w:num>
   <w:num w:numId="16">
-    <w:abstractNumId w:val="17"/>
+    <w:abstractNumId w:val="19"/>
   </w:num>
   <w:num w:numId="17">
-    <w:abstractNumId w:val="10"/>
+    <w:abstractNumId w:val="11"/>
   </w:num>
   <w:num w:numId="18">
     <w:abstractNumId w:val="5"/>
@@ -9686,10 +10766,22 @@
     <w:abstractNumId w:val="8"/>
   </w:num>
   <w:num w:numId="22">
-    <w:abstractNumId w:val="19"/>
+    <w:abstractNumId w:val="22"/>
   </w:num>
   <w:num w:numId="23">
     <w:abstractNumId w:val="7"/>
+  </w:num>
+  <w:num w:numId="24">
+    <w:abstractNumId w:val="23"/>
+  </w:num>
+  <w:num w:numId="25">
+    <w:abstractNumId w:val="9"/>
+  </w:num>
+  <w:num w:numId="26">
+    <w:abstractNumId w:val="21"/>
+  </w:num>
+  <w:num w:numId="27">
+    <w:abstractNumId w:val="16"/>
   </w:num>
 </w:numbering>
 </file>
@@ -10632,7 +11724,7 @@
 </file>
 
 <file path=customXml/itemProps1.xml><?xml version="1.0" encoding="utf-8"?>
-<ds:datastoreItem xmlns:ds="http://schemas.openxmlformats.org/officeDocument/2006/customXml" ds:itemID="{F992DE4B-8F75-4BFC-AA7C-27B08941B57F}">
+<ds:datastoreItem xmlns:ds="http://schemas.openxmlformats.org/officeDocument/2006/customXml" ds:itemID="{F9E29366-8AD5-45A9-88FA-69EEE7E75810}">
   <ds:schemaRefs>
     <ds:schemaRef ds:uri="http://schemas.openxmlformats.org/officeDocument/2006/bibliography"/>
   </ds:schemaRefs>

</xml_diff>

<commit_message>
Updated user guide to reflect new UI.
</commit_message>
<xml_diff>
--- a/TEAMSModuleUserGuide.docx
+++ b/TEAMSModuleUserGuide.docx
@@ -1989,412 +1989,666 @@
         </w:rPr>
       </w:pPr>
     </w:p>
-    <w:p>
-      <w:pPr>
-        <w:spacing w:after="100" w:line="240" w:lineRule="auto"/>
-        <w:jc w:val="center"/>
-        <w:rPr>
-          <w:rFonts w:ascii="Times New Roman" w:hAnsi="Times New Roman" w:cs="Times New Roman"/>
-          <w:b/>
-          <w:color w:val="000000"/>
-          <w:sz w:val="28"/>
-          <w:szCs w:val="28"/>
-          <w:u w:val="single"/>
-        </w:rPr>
-      </w:pPr>
-      <w:r>
-        <w:rPr>
-          <w:rFonts w:ascii="Times New Roman" w:hAnsi="Times New Roman" w:cs="Times New Roman"/>
-          <w:b/>
-          <w:color w:val="000000"/>
-          <w:sz w:val="28"/>
-          <w:szCs w:val="28"/>
-          <w:u w:val="single"/>
-        </w:rPr>
-        <w:lastRenderedPageBreak/>
-        <w:t>Table of Contents</w:t>
-      </w:r>
-    </w:p>
-    <w:p>
-      <w:pPr>
-        <w:pStyle w:val="ListParagraph"/>
-        <w:numPr>
-          <w:ilvl w:val="0"/>
-          <w:numId w:val="1"/>
-        </w:numPr>
-        <w:spacing w:after="100" w:line="240" w:lineRule="auto"/>
-        <w:rPr>
-          <w:rFonts w:ascii="Times New Roman" w:hAnsi="Times New Roman" w:cs="Times New Roman"/>
-          <w:b/>
-          <w:color w:val="000000"/>
-          <w:sz w:val="28"/>
-          <w:szCs w:val="28"/>
-        </w:rPr>
-      </w:pPr>
-      <w:r>
-        <w:rPr>
-          <w:rFonts w:ascii="Times New Roman" w:hAnsi="Times New Roman" w:cs="Times New Roman"/>
-          <w:b/>
-          <w:color w:val="000000"/>
-          <w:sz w:val="28"/>
-          <w:szCs w:val="28"/>
-        </w:rPr>
-        <w:t>Overview</w:t>
-      </w:r>
-      <w:r>
-        <w:rPr>
-          <w:rFonts w:ascii="Times New Roman" w:hAnsi="Times New Roman" w:cs="Times New Roman"/>
-          <w:b/>
-          <w:color w:val="000000"/>
-          <w:sz w:val="28"/>
-          <w:szCs w:val="28"/>
-        </w:rPr>
-        <w:t>……………………………………………………………………1</w:t>
-      </w:r>
-    </w:p>
-    <w:p>
-      <w:pPr>
-        <w:pStyle w:val="ListParagraph"/>
-        <w:numPr>
-          <w:ilvl w:val="0"/>
-          <w:numId w:val="1"/>
-        </w:numPr>
-        <w:spacing w:after="100" w:line="240" w:lineRule="auto"/>
-        <w:rPr>
-          <w:rFonts w:ascii="Times New Roman" w:hAnsi="Times New Roman" w:cs="Times New Roman"/>
-          <w:b/>
-          <w:color w:val="000000"/>
-          <w:sz w:val="28"/>
-          <w:szCs w:val="28"/>
-        </w:rPr>
-      </w:pPr>
-      <w:r>
-        <w:rPr>
-          <w:rFonts w:ascii="Times New Roman" w:hAnsi="Times New Roman" w:cs="Times New Roman"/>
-          <w:b/>
-          <w:color w:val="000000"/>
-          <w:sz w:val="28"/>
-          <w:szCs w:val="28"/>
-        </w:rPr>
-        <w:t>Install</w:t>
-      </w:r>
-      <w:r>
-        <w:rPr>
-          <w:rFonts w:ascii="Times New Roman" w:hAnsi="Times New Roman" w:cs="Times New Roman"/>
-          <w:b/>
-          <w:color w:val="000000"/>
-          <w:sz w:val="28"/>
-          <w:szCs w:val="28"/>
-        </w:rPr>
-        <w:t>ation………………………………………………………………….2</w:t>
-      </w:r>
-    </w:p>
-    <w:p>
-      <w:pPr>
-        <w:pStyle w:val="ListParagraph"/>
-        <w:numPr>
-          <w:ilvl w:val="0"/>
-          <w:numId w:val="1"/>
-        </w:numPr>
-        <w:spacing w:after="100" w:line="240" w:lineRule="auto"/>
-        <w:rPr>
-          <w:rFonts w:ascii="Times New Roman" w:hAnsi="Times New Roman" w:cs="Times New Roman"/>
-          <w:b/>
-          <w:color w:val="000000"/>
-          <w:sz w:val="28"/>
-          <w:szCs w:val="28"/>
-        </w:rPr>
-      </w:pPr>
-      <w:r>
-        <w:rPr>
-          <w:rFonts w:ascii="Times New Roman" w:hAnsi="Times New Roman" w:cs="Times New Roman"/>
-          <w:b/>
-          <w:color w:val="000000"/>
-          <w:sz w:val="28"/>
-          <w:szCs w:val="28"/>
-        </w:rPr>
-        <w:t xml:space="preserve">User Input </w:t>
-      </w:r>
-      <w:r>
-        <w:rPr>
-          <w:rFonts w:ascii="Times New Roman" w:hAnsi="Times New Roman" w:cs="Times New Roman"/>
-          <w:b/>
-          <w:color w:val="000000"/>
-          <w:sz w:val="28"/>
-          <w:szCs w:val="28"/>
-        </w:rPr>
-        <w:t>Sheet……...……………………………………….……………4</w:t>
-      </w:r>
-    </w:p>
-    <w:p>
-      <w:pPr>
-        <w:pStyle w:val="ListParagraph"/>
-        <w:numPr>
-          <w:ilvl w:val="0"/>
-          <w:numId w:val="1"/>
-        </w:numPr>
-        <w:spacing w:after="100" w:line="240" w:lineRule="auto"/>
-        <w:rPr>
-          <w:rFonts w:ascii="Times New Roman" w:hAnsi="Times New Roman" w:cs="Times New Roman"/>
-          <w:b/>
-          <w:color w:val="000000"/>
-          <w:sz w:val="28"/>
-          <w:szCs w:val="28"/>
-        </w:rPr>
-      </w:pPr>
-      <w:r>
-        <w:rPr>
-          <w:rFonts w:ascii="Times New Roman" w:hAnsi="Times New Roman" w:cs="Times New Roman"/>
-          <w:b/>
-          <w:color w:val="000000"/>
-          <w:sz w:val="28"/>
-          <w:szCs w:val="28"/>
-        </w:rPr>
-        <w:t>Results Sheet</w:t>
-      </w:r>
-      <w:r>
-        <w:rPr>
-          <w:rFonts w:ascii="Times New Roman" w:hAnsi="Times New Roman" w:cs="Times New Roman"/>
-          <w:b/>
-          <w:color w:val="000000"/>
-          <w:sz w:val="28"/>
-          <w:szCs w:val="28"/>
-        </w:rPr>
-        <w:t>………………………………………………………………..9</w:t>
-      </w:r>
-    </w:p>
-    <w:p>
-      <w:pPr>
-        <w:pStyle w:val="ListParagraph"/>
-        <w:numPr>
-          <w:ilvl w:val="0"/>
-          <w:numId w:val="1"/>
-        </w:numPr>
-        <w:spacing w:after="100" w:line="240" w:lineRule="auto"/>
-        <w:rPr>
-          <w:rFonts w:ascii="Times New Roman" w:hAnsi="Times New Roman" w:cs="Times New Roman"/>
-          <w:b/>
-          <w:color w:val="000000"/>
-          <w:sz w:val="28"/>
-          <w:szCs w:val="28"/>
-        </w:rPr>
-      </w:pPr>
-      <w:r>
-        <w:rPr>
-          <w:rFonts w:ascii="Times New Roman" w:hAnsi="Times New Roman" w:cs="Times New Roman"/>
-          <w:b/>
-          <w:color w:val="000000"/>
-          <w:sz w:val="28"/>
-          <w:szCs w:val="28"/>
-        </w:rPr>
-        <w:t>Interpreting Results</w:t>
-      </w:r>
-      <w:r>
-        <w:rPr>
-          <w:rFonts w:ascii="Times New Roman" w:hAnsi="Times New Roman" w:cs="Times New Roman"/>
-          <w:b/>
-          <w:color w:val="000000"/>
-          <w:sz w:val="28"/>
-          <w:szCs w:val="28"/>
-        </w:rPr>
-        <w:t>………………………………………………………</w:t>
-      </w:r>
-      <w:r>
-        <w:rPr>
-          <w:rFonts w:ascii="Times New Roman" w:hAnsi="Times New Roman" w:cs="Times New Roman"/>
-          <w:b/>
-          <w:color w:val="000000"/>
-          <w:sz w:val="28"/>
-          <w:szCs w:val="28"/>
-        </w:rPr>
-        <w:t>1</w:t>
-      </w:r>
-      <w:r>
-        <w:rPr>
-          <w:rFonts w:ascii="Times New Roman" w:hAnsi="Times New Roman" w:cs="Times New Roman"/>
-          <w:b/>
-          <w:color w:val="000000"/>
-          <w:sz w:val="28"/>
-          <w:szCs w:val="28"/>
-        </w:rPr>
-        <w:t>0</w:t>
-      </w:r>
-    </w:p>
-    <w:p>
-      <w:pPr>
-        <w:pStyle w:val="ListParagraph"/>
-        <w:numPr>
-          <w:ilvl w:val="0"/>
-          <w:numId w:val="1"/>
-        </w:numPr>
-        <w:spacing w:after="100" w:line="240" w:lineRule="auto"/>
-        <w:rPr>
-          <w:rFonts w:ascii="Times New Roman" w:hAnsi="Times New Roman" w:cs="Times New Roman"/>
-          <w:b/>
-          <w:color w:val="000000"/>
-          <w:sz w:val="28"/>
-          <w:szCs w:val="28"/>
-        </w:rPr>
-      </w:pPr>
-      <w:r>
-        <w:rPr>
-          <w:rFonts w:ascii="Times New Roman" w:hAnsi="Times New Roman" w:cs="Times New Roman"/>
-          <w:b/>
-          <w:color w:val="000000"/>
-          <w:sz w:val="28"/>
-          <w:szCs w:val="28"/>
-        </w:rPr>
-        <w:t xml:space="preserve">Editing Resource </w:t>
-      </w:r>
-      <w:r>
-        <w:rPr>
-          <w:rFonts w:ascii="Times New Roman" w:hAnsi="Times New Roman" w:cs="Times New Roman"/>
-          <w:b/>
-          <w:color w:val="000000"/>
-          <w:sz w:val="28"/>
-          <w:szCs w:val="28"/>
-        </w:rPr>
-        <w:t>Variables</w:t>
-      </w:r>
-      <w:r>
-        <w:rPr>
-          <w:rFonts w:ascii="Times New Roman" w:hAnsi="Times New Roman" w:cs="Times New Roman"/>
-          <w:b/>
-          <w:color w:val="000000"/>
-          <w:sz w:val="28"/>
-          <w:szCs w:val="28"/>
-        </w:rPr>
-        <w:t>………………………………………………12</w:t>
-      </w:r>
-    </w:p>
-    <w:p>
-      <w:pPr>
-        <w:pStyle w:val="ListParagraph"/>
-        <w:numPr>
-          <w:ilvl w:val="0"/>
-          <w:numId w:val="1"/>
-        </w:numPr>
-        <w:spacing w:after="100" w:line="240" w:lineRule="auto"/>
-        <w:rPr>
-          <w:rFonts w:ascii="Times New Roman" w:hAnsi="Times New Roman" w:cs="Times New Roman"/>
-          <w:b/>
-          <w:color w:val="000000"/>
-          <w:sz w:val="28"/>
-          <w:szCs w:val="28"/>
-        </w:rPr>
-      </w:pPr>
-      <w:r>
-        <w:rPr>
-          <w:rFonts w:ascii="Times New Roman" w:hAnsi="Times New Roman" w:cs="Times New Roman"/>
-          <w:b/>
-          <w:color w:val="000000"/>
-          <w:sz w:val="28"/>
-          <w:szCs w:val="28"/>
-        </w:rPr>
-        <w:t>Editing Pathways</w:t>
-      </w:r>
-      <w:r>
-        <w:rPr>
-          <w:rFonts w:ascii="Times New Roman" w:hAnsi="Times New Roman" w:cs="Times New Roman"/>
-          <w:b/>
-          <w:color w:val="000000"/>
-          <w:sz w:val="28"/>
-          <w:szCs w:val="28"/>
-        </w:rPr>
-        <w:t>…………………………………………………………...1</w:t>
-      </w:r>
-    </w:p>
-    <w:p>
-      <w:pPr>
-        <w:pStyle w:val="ListParagraph"/>
-        <w:numPr>
-          <w:ilvl w:val="0"/>
-          <w:numId w:val="1"/>
-        </w:numPr>
-        <w:spacing w:after="100" w:line="240" w:lineRule="auto"/>
-        <w:rPr>
-          <w:rFonts w:ascii="Times New Roman" w:hAnsi="Times New Roman" w:cs="Times New Roman"/>
-          <w:b/>
-          <w:color w:val="000000"/>
-          <w:sz w:val="28"/>
-          <w:szCs w:val="28"/>
-        </w:rPr>
-      </w:pPr>
-      <w:r>
-        <w:rPr>
-          <w:rFonts w:ascii="Times New Roman" w:hAnsi="Times New Roman" w:cs="Times New Roman"/>
-          <w:b/>
-          <w:color w:val="000000"/>
-          <w:sz w:val="28"/>
-          <w:szCs w:val="28"/>
-        </w:rPr>
-        <w:t>Saving/Viewing Results…………………………………………………….1</w:t>
-      </w:r>
-    </w:p>
-    <w:p>
-      <w:pPr>
-        <w:pStyle w:val="ListParagraph"/>
-        <w:numPr>
-          <w:ilvl w:val="0"/>
-          <w:numId w:val="1"/>
-        </w:numPr>
-        <w:spacing w:after="100" w:line="240" w:lineRule="auto"/>
-        <w:rPr>
-          <w:rFonts w:ascii="Times New Roman" w:hAnsi="Times New Roman" w:cs="Times New Roman"/>
-          <w:b/>
-          <w:color w:val="000000"/>
-          <w:sz w:val="28"/>
-          <w:szCs w:val="28"/>
-        </w:rPr>
-      </w:pPr>
-      <w:r>
-        <w:rPr>
-          <w:rFonts w:ascii="Times New Roman" w:hAnsi="Times New Roman" w:cs="Times New Roman"/>
-          <w:b/>
-          <w:color w:val="000000"/>
-          <w:sz w:val="28"/>
-          <w:szCs w:val="28"/>
-        </w:rPr>
-        <w:t>Test Cases…………………………………………………………………...1</w:t>
-      </w:r>
-    </w:p>
-    <w:p>
-      <w:pPr>
-        <w:pStyle w:val="ListParagraph"/>
-        <w:numPr>
-          <w:ilvl w:val="0"/>
-          <w:numId w:val="1"/>
-        </w:numPr>
-        <w:spacing w:after="100" w:line="240" w:lineRule="auto"/>
-        <w:rPr>
-          <w:rFonts w:ascii="Times New Roman" w:hAnsi="Times New Roman" w:cs="Times New Roman"/>
-          <w:b/>
-          <w:color w:val="000000"/>
-          <w:sz w:val="28"/>
-          <w:szCs w:val="28"/>
-        </w:rPr>
-      </w:pPr>
-      <w:r>
-        <w:rPr>
-          <w:rFonts w:ascii="Times New Roman" w:hAnsi="Times New Roman" w:cs="Times New Roman"/>
-          <w:b/>
-          <w:color w:val="000000"/>
-          <w:sz w:val="28"/>
-          <w:szCs w:val="28"/>
-        </w:rPr>
-        <w:t xml:space="preserve"> Future Developers………………...</w:t>
-      </w:r>
-      <w:r>
-        <w:rPr>
-          <w:rFonts w:ascii="Times New Roman" w:hAnsi="Times New Roman" w:cs="Times New Roman"/>
-          <w:b/>
-          <w:color w:val="000000"/>
-          <w:sz w:val="28"/>
-          <w:szCs w:val="28"/>
-        </w:rPr>
-        <w:t>……………………………………….1</w:t>
-      </w:r>
-    </w:p>
+    <w:sdt>
+      <w:sdtPr>
+        <w:id w:val="565765206"/>
+        <w:docPartObj>
+          <w:docPartGallery w:val="Table of Contents"/>
+          <w:docPartUnique/>
+        </w:docPartObj>
+      </w:sdtPr>
+      <w:sdtEndPr>
+        <w:rPr>
+          <w:rFonts w:asciiTheme="minorHAnsi" w:eastAsiaTheme="minorHAnsi" w:hAnsiTheme="minorHAnsi" w:cstheme="minorBidi"/>
+          <w:noProof/>
+          <w:color w:val="auto"/>
+          <w:sz w:val="22"/>
+          <w:szCs w:val="22"/>
+          <w:lang w:eastAsia="en-US"/>
+        </w:rPr>
+      </w:sdtEndPr>
+      <w:sdtContent>
+        <w:p>
+          <w:pPr>
+            <w:pStyle w:val="TOCHeading"/>
+          </w:pPr>
+          <w:r>
+            <w:t>Contents</w:t>
+          </w:r>
+        </w:p>
+        <w:p>
+          <w:pPr>
+            <w:pStyle w:val="TOC1"/>
+            <w:tabs>
+              <w:tab w:val="right" w:leader="dot" w:pos="9350"/>
+            </w:tabs>
+            <w:rPr>
+              <w:noProof/>
+            </w:rPr>
+          </w:pPr>
+          <w:r>
+            <w:fldChar w:fldCharType="begin"/>
+          </w:r>
+          <w:r>
+            <w:instrText xml:space="preserve"> TOC \o "1-3" \h \z \u </w:instrText>
+          </w:r>
+          <w:r>
+            <w:fldChar w:fldCharType="separate"/>
+          </w:r>
+          <w:hyperlink w:anchor="_Toc391299697" w:history="1">
+            <w:r>
+              <w:rPr>
+                <w:rStyle w:val="Hyperlink"/>
+                <w:noProof/>
+              </w:rPr>
+              <w:t>Overview</w:t>
+            </w:r>
+            <w:r>
+              <w:rPr>
+                <w:noProof/>
+                <w:webHidden/>
+              </w:rPr>
+              <w:tab/>
+            </w:r>
+            <w:r>
+              <w:rPr>
+                <w:noProof/>
+                <w:webHidden/>
+              </w:rPr>
+              <w:fldChar w:fldCharType="begin"/>
+            </w:r>
+            <w:r>
+              <w:rPr>
+                <w:noProof/>
+                <w:webHidden/>
+              </w:rPr>
+              <w:instrText xml:space="preserve"> PAGEREF _Toc391299697 \h </w:instrText>
+            </w:r>
+            <w:r>
+              <w:rPr>
+                <w:noProof/>
+                <w:webHidden/>
+              </w:rPr>
+            </w:r>
+            <w:r>
+              <w:rPr>
+                <w:noProof/>
+                <w:webHidden/>
+              </w:rPr>
+              <w:fldChar w:fldCharType="separate"/>
+            </w:r>
+            <w:r>
+              <w:rPr>
+                <w:noProof/>
+                <w:webHidden/>
+              </w:rPr>
+              <w:t>1</w:t>
+            </w:r>
+            <w:r>
+              <w:rPr>
+                <w:noProof/>
+                <w:webHidden/>
+              </w:rPr>
+              <w:fldChar w:fldCharType="end"/>
+            </w:r>
+          </w:hyperlink>
+        </w:p>
+        <w:p>
+          <w:pPr>
+            <w:pStyle w:val="TOC1"/>
+            <w:tabs>
+              <w:tab w:val="right" w:leader="dot" w:pos="9350"/>
+            </w:tabs>
+            <w:rPr>
+              <w:noProof/>
+            </w:rPr>
+          </w:pPr>
+          <w:hyperlink w:anchor="_Toc391299698" w:history="1">
+            <w:r>
+              <w:rPr>
+                <w:rStyle w:val="Hyperlink"/>
+                <w:noProof/>
+              </w:rPr>
+              <w:t>Installation</w:t>
+            </w:r>
+            <w:r>
+              <w:rPr>
+                <w:noProof/>
+                <w:webHidden/>
+              </w:rPr>
+              <w:tab/>
+            </w:r>
+            <w:r>
+              <w:rPr>
+                <w:noProof/>
+                <w:webHidden/>
+              </w:rPr>
+              <w:fldChar w:fldCharType="begin"/>
+            </w:r>
+            <w:r>
+              <w:rPr>
+                <w:noProof/>
+                <w:webHidden/>
+              </w:rPr>
+              <w:instrText xml:space="preserve"> PAGEREF _Toc391299698 \h </w:instrText>
+            </w:r>
+            <w:r>
+              <w:rPr>
+                <w:noProof/>
+                <w:webHidden/>
+              </w:rPr>
+            </w:r>
+            <w:r>
+              <w:rPr>
+                <w:noProof/>
+                <w:webHidden/>
+              </w:rPr>
+              <w:fldChar w:fldCharType="separate"/>
+            </w:r>
+            <w:r>
+              <w:rPr>
+                <w:noProof/>
+                <w:webHidden/>
+              </w:rPr>
+              <w:t>2</w:t>
+            </w:r>
+            <w:r>
+              <w:rPr>
+                <w:noProof/>
+                <w:webHidden/>
+              </w:rPr>
+              <w:fldChar w:fldCharType="end"/>
+            </w:r>
+          </w:hyperlink>
+        </w:p>
+        <w:p>
+          <w:pPr>
+            <w:pStyle w:val="TOC1"/>
+            <w:tabs>
+              <w:tab w:val="right" w:leader="dot" w:pos="9350"/>
+            </w:tabs>
+            <w:rPr>
+              <w:noProof/>
+            </w:rPr>
+          </w:pPr>
+          <w:hyperlink w:anchor="_Toc391299699" w:history="1">
+            <w:r>
+              <w:rPr>
+                <w:rStyle w:val="Hyperlink"/>
+                <w:noProof/>
+              </w:rPr>
+              <w:t>User Input Sheet</w:t>
+            </w:r>
+            <w:r>
+              <w:rPr>
+                <w:noProof/>
+                <w:webHidden/>
+              </w:rPr>
+              <w:tab/>
+            </w:r>
+            <w:r>
+              <w:rPr>
+                <w:noProof/>
+                <w:webHidden/>
+              </w:rPr>
+              <w:fldChar w:fldCharType="begin"/>
+            </w:r>
+            <w:r>
+              <w:rPr>
+                <w:noProof/>
+                <w:webHidden/>
+              </w:rPr>
+              <w:instrText xml:space="preserve"> PAGEREF _Toc391299699 \h </w:instrText>
+            </w:r>
+            <w:r>
+              <w:rPr>
+                <w:noProof/>
+                <w:webHidden/>
+              </w:rPr>
+            </w:r>
+            <w:r>
+              <w:rPr>
+                <w:noProof/>
+                <w:webHidden/>
+              </w:rPr>
+              <w:fldChar w:fldCharType="separate"/>
+            </w:r>
+            <w:r>
+              <w:rPr>
+                <w:noProof/>
+                <w:webHidden/>
+              </w:rPr>
+              <w:t>4</w:t>
+            </w:r>
+            <w:r>
+              <w:rPr>
+                <w:noProof/>
+                <w:webHidden/>
+              </w:rPr>
+              <w:fldChar w:fldCharType="end"/>
+            </w:r>
+          </w:hyperlink>
+        </w:p>
+        <w:p>
+          <w:pPr>
+            <w:pStyle w:val="TOC1"/>
+            <w:tabs>
+              <w:tab w:val="right" w:leader="dot" w:pos="9350"/>
+            </w:tabs>
+            <w:rPr>
+              <w:noProof/>
+            </w:rPr>
+          </w:pPr>
+          <w:hyperlink w:anchor="_Toc391299700" w:history="1">
+            <w:r>
+              <w:rPr>
+                <w:rStyle w:val="Hyperlink"/>
+                <w:noProof/>
+              </w:rPr>
+              <w:t>Results Sheet</w:t>
+            </w:r>
+            <w:r>
+              <w:rPr>
+                <w:noProof/>
+                <w:webHidden/>
+              </w:rPr>
+              <w:tab/>
+            </w:r>
+            <w:r>
+              <w:rPr>
+                <w:noProof/>
+                <w:webHidden/>
+              </w:rPr>
+              <w:fldChar w:fldCharType="begin"/>
+            </w:r>
+            <w:r>
+              <w:rPr>
+                <w:noProof/>
+                <w:webHidden/>
+              </w:rPr>
+              <w:instrText xml:space="preserve"> PAGEREF _Toc391299700 \h </w:instrText>
+            </w:r>
+            <w:r>
+              <w:rPr>
+                <w:noProof/>
+                <w:webHidden/>
+              </w:rPr>
+            </w:r>
+            <w:r>
+              <w:rPr>
+                <w:noProof/>
+                <w:webHidden/>
+              </w:rPr>
+              <w:fldChar w:fldCharType="separate"/>
+            </w:r>
+            <w:r>
+              <w:rPr>
+                <w:noProof/>
+                <w:webHidden/>
+              </w:rPr>
+              <w:t>9</w:t>
+            </w:r>
+            <w:r>
+              <w:rPr>
+                <w:noProof/>
+                <w:webHidden/>
+              </w:rPr>
+              <w:fldChar w:fldCharType="end"/>
+            </w:r>
+          </w:hyperlink>
+        </w:p>
+        <w:p>
+          <w:pPr>
+            <w:pStyle w:val="TOC1"/>
+            <w:tabs>
+              <w:tab w:val="right" w:leader="dot" w:pos="9350"/>
+            </w:tabs>
+            <w:rPr>
+              <w:noProof/>
+            </w:rPr>
+          </w:pPr>
+          <w:hyperlink w:anchor="_Toc391299701" w:history="1">
+            <w:r>
+              <w:rPr>
+                <w:rStyle w:val="Hyperlink"/>
+                <w:noProof/>
+              </w:rPr>
+              <w:t>Editing Resource Variables</w:t>
+            </w:r>
+            <w:r>
+              <w:rPr>
+                <w:noProof/>
+                <w:webHidden/>
+              </w:rPr>
+              <w:tab/>
+            </w:r>
+            <w:r>
+              <w:rPr>
+                <w:noProof/>
+                <w:webHidden/>
+              </w:rPr>
+              <w:fldChar w:fldCharType="begin"/>
+            </w:r>
+            <w:r>
+              <w:rPr>
+                <w:noProof/>
+                <w:webHidden/>
+              </w:rPr>
+              <w:instrText xml:space="preserve"> PAGEREF _Toc391299701 \h </w:instrText>
+            </w:r>
+            <w:r>
+              <w:rPr>
+                <w:noProof/>
+                <w:webHidden/>
+              </w:rPr>
+            </w:r>
+            <w:r>
+              <w:rPr>
+                <w:noProof/>
+                <w:webHidden/>
+              </w:rPr>
+              <w:fldChar w:fldCharType="separate"/>
+            </w:r>
+            <w:r>
+              <w:rPr>
+                <w:noProof/>
+                <w:webHidden/>
+              </w:rPr>
+              <w:t>10</w:t>
+            </w:r>
+            <w:r>
+              <w:rPr>
+                <w:noProof/>
+                <w:webHidden/>
+              </w:rPr>
+              <w:fldChar w:fldCharType="end"/>
+            </w:r>
+          </w:hyperlink>
+        </w:p>
+        <w:p>
+          <w:pPr>
+            <w:pStyle w:val="TOC1"/>
+            <w:tabs>
+              <w:tab w:val="right" w:leader="dot" w:pos="9350"/>
+            </w:tabs>
+            <w:rPr>
+              <w:noProof/>
+            </w:rPr>
+          </w:pPr>
+          <w:hyperlink w:anchor="_Toc391299702" w:history="1">
+            <w:r>
+              <w:rPr>
+                <w:rStyle w:val="Hyperlink"/>
+                <w:noProof/>
+              </w:rPr>
+              <w:t>Editing Pathways</w:t>
+            </w:r>
+            <w:r>
+              <w:rPr>
+                <w:noProof/>
+                <w:webHidden/>
+              </w:rPr>
+              <w:tab/>
+            </w:r>
+            <w:r>
+              <w:rPr>
+                <w:noProof/>
+                <w:webHidden/>
+              </w:rPr>
+              <w:fldChar w:fldCharType="begin"/>
+            </w:r>
+            <w:r>
+              <w:rPr>
+                <w:noProof/>
+                <w:webHidden/>
+              </w:rPr>
+              <w:instrText xml:space="preserve"> PAGEREF _Toc391299702 \h </w:instrText>
+            </w:r>
+            <w:r>
+              <w:rPr>
+                <w:noProof/>
+                <w:webHidden/>
+              </w:rPr>
+            </w:r>
+            <w:r>
+              <w:rPr>
+                <w:noProof/>
+                <w:webHidden/>
+              </w:rPr>
+              <w:fldChar w:fldCharType="separate"/>
+            </w:r>
+            <w:r>
+              <w:rPr>
+                <w:noProof/>
+                <w:webHidden/>
+              </w:rPr>
+              <w:t>14</w:t>
+            </w:r>
+            <w:r>
+              <w:rPr>
+                <w:noProof/>
+                <w:webHidden/>
+              </w:rPr>
+              <w:fldChar w:fldCharType="end"/>
+            </w:r>
+          </w:hyperlink>
+        </w:p>
+        <w:p>
+          <w:pPr>
+            <w:pStyle w:val="TOC1"/>
+            <w:tabs>
+              <w:tab w:val="right" w:leader="dot" w:pos="9350"/>
+            </w:tabs>
+            <w:rPr>
+              <w:noProof/>
+            </w:rPr>
+          </w:pPr>
+          <w:hyperlink w:anchor="_Toc391299703" w:history="1">
+            <w:r>
+              <w:rPr>
+                <w:rStyle w:val="Hyperlink"/>
+                <w:noProof/>
+              </w:rPr>
+              <w:t>Saving/Viewing Results</w:t>
+            </w:r>
+            <w:r>
+              <w:rPr>
+                <w:noProof/>
+                <w:webHidden/>
+              </w:rPr>
+              <w:tab/>
+            </w:r>
+            <w:r>
+              <w:rPr>
+                <w:noProof/>
+                <w:webHidden/>
+              </w:rPr>
+              <w:fldChar w:fldCharType="begin"/>
+            </w:r>
+            <w:r>
+              <w:rPr>
+                <w:noProof/>
+                <w:webHidden/>
+              </w:rPr>
+              <w:instrText xml:space="preserve"> PAGEREF _Toc391299703 \h </w:instrText>
+            </w:r>
+            <w:r>
+              <w:rPr>
+                <w:noProof/>
+                <w:webHidden/>
+              </w:rPr>
+            </w:r>
+            <w:r>
+              <w:rPr>
+                <w:noProof/>
+                <w:webHidden/>
+              </w:rPr>
+              <w:fldChar w:fldCharType="separate"/>
+            </w:r>
+            <w:r>
+              <w:rPr>
+                <w:noProof/>
+                <w:webHidden/>
+              </w:rPr>
+              <w:t>16</w:t>
+            </w:r>
+            <w:r>
+              <w:rPr>
+                <w:noProof/>
+                <w:webHidden/>
+              </w:rPr>
+              <w:fldChar w:fldCharType="end"/>
+            </w:r>
+          </w:hyperlink>
+        </w:p>
+        <w:p>
+          <w:pPr>
+            <w:pStyle w:val="TOC1"/>
+            <w:tabs>
+              <w:tab w:val="right" w:leader="dot" w:pos="9350"/>
+            </w:tabs>
+            <w:rPr>
+              <w:noProof/>
+            </w:rPr>
+          </w:pPr>
+          <w:hyperlink w:anchor="_Toc391299704" w:history="1">
+            <w:r>
+              <w:rPr>
+                <w:rStyle w:val="Hyperlink"/>
+                <w:noProof/>
+              </w:rPr>
+              <w:t>Test Cases</w:t>
+            </w:r>
+            <w:r>
+              <w:rPr>
+                <w:noProof/>
+                <w:webHidden/>
+              </w:rPr>
+              <w:tab/>
+            </w:r>
+            <w:r>
+              <w:rPr>
+                <w:noProof/>
+                <w:webHidden/>
+              </w:rPr>
+              <w:fldChar w:fldCharType="begin"/>
+            </w:r>
+            <w:r>
+              <w:rPr>
+                <w:noProof/>
+                <w:webHidden/>
+              </w:rPr>
+              <w:instrText xml:space="preserve"> PAGEREF _Toc391299704 \h </w:instrText>
+            </w:r>
+            <w:r>
+              <w:rPr>
+                <w:noProof/>
+                <w:webHidden/>
+              </w:rPr>
+            </w:r>
+            <w:r>
+              <w:rPr>
+                <w:noProof/>
+                <w:webHidden/>
+              </w:rPr>
+              <w:fldChar w:fldCharType="separate"/>
+            </w:r>
+            <w:r>
+              <w:rPr>
+                <w:noProof/>
+                <w:webHidden/>
+              </w:rPr>
+              <w:t>17</w:t>
+            </w:r>
+            <w:r>
+              <w:rPr>
+                <w:noProof/>
+                <w:webHidden/>
+              </w:rPr>
+              <w:fldChar w:fldCharType="end"/>
+            </w:r>
+          </w:hyperlink>
+        </w:p>
+        <w:p>
+          <w:pPr>
+            <w:pStyle w:val="TOC1"/>
+            <w:tabs>
+              <w:tab w:val="right" w:leader="dot" w:pos="9350"/>
+            </w:tabs>
+            <w:rPr>
+              <w:noProof/>
+            </w:rPr>
+          </w:pPr>
+          <w:hyperlink w:anchor="_Toc391299705" w:history="1">
+            <w:r>
+              <w:rPr>
+                <w:rStyle w:val="Hyperlink"/>
+                <w:noProof/>
+              </w:rPr>
+              <w:t>Future Developers</w:t>
+            </w:r>
+            <w:r>
+              <w:rPr>
+                <w:noProof/>
+                <w:webHidden/>
+              </w:rPr>
+              <w:tab/>
+            </w:r>
+            <w:r>
+              <w:rPr>
+                <w:noProof/>
+                <w:webHidden/>
+              </w:rPr>
+              <w:fldChar w:fldCharType="begin"/>
+            </w:r>
+            <w:r>
+              <w:rPr>
+                <w:noProof/>
+                <w:webHidden/>
+              </w:rPr>
+              <w:instrText xml:space="preserve"> PAGEREF _Toc391299705 \h </w:instrText>
+            </w:r>
+            <w:r>
+              <w:rPr>
+                <w:noProof/>
+                <w:webHidden/>
+              </w:rPr>
+            </w:r>
+            <w:r>
+              <w:rPr>
+                <w:noProof/>
+                <w:webHidden/>
+              </w:rPr>
+              <w:fldChar w:fldCharType="separate"/>
+            </w:r>
+            <w:r>
+              <w:rPr>
+                <w:noProof/>
+                <w:webHidden/>
+              </w:rPr>
+              <w:t>17</w:t>
+            </w:r>
+            <w:r>
+              <w:rPr>
+                <w:noProof/>
+                <w:webHidden/>
+              </w:rPr>
+              <w:fldChar w:fldCharType="end"/>
+            </w:r>
+          </w:hyperlink>
+        </w:p>
+        <w:p>
+          <w:r>
+            <w:rPr>
+              <w:b/>
+              <w:bCs/>
+              <w:noProof/>
+            </w:rPr>
+            <w:fldChar w:fldCharType="end"/>
+          </w:r>
+        </w:p>
+      </w:sdtContent>
+    </w:sdt>
     <w:p>
       <w:pPr>
         <w:rPr>
@@ -2496,29 +2750,14 @@
     </w:p>
     <w:p>
       <w:pPr>
-        <w:pStyle w:val="ListParagraph"/>
-        <w:numPr>
-          <w:ilvl w:val="0"/>
-          <w:numId w:val="2"/>
-        </w:numPr>
-        <w:spacing w:after="100" w:line="240" w:lineRule="auto"/>
-        <w:rPr>
-          <w:rFonts w:ascii="Times New Roman" w:hAnsi="Times New Roman" w:cs="Times New Roman"/>
-          <w:b/>
-          <w:sz w:val="28"/>
-          <w:szCs w:val="28"/>
-        </w:rPr>
-      </w:pPr>
-      <w:r>
-        <w:rPr>
-          <w:rFonts w:ascii="Times New Roman" w:hAnsi="Times New Roman" w:cs="Times New Roman"/>
-          <w:b/>
-          <w:sz w:val="28"/>
-          <w:szCs w:val="28"/>
-        </w:rPr>
+        <w:pStyle w:val="Heading1"/>
+      </w:pPr>
+      <w:bookmarkStart w:id="0" w:name="_Toc391299697"/>
+      <w:r>
         <w:lastRenderedPageBreak/>
         <w:t>Overview</w:t>
       </w:r>
+      <w:bookmarkEnd w:id="0"/>
     </w:p>
     <w:p>
       <w:pPr>
@@ -2734,29 +2973,13 @@
     </w:p>
     <w:p>
       <w:pPr>
-        <w:pStyle w:val="ListParagraph"/>
-        <w:numPr>
-          <w:ilvl w:val="0"/>
-          <w:numId w:val="2"/>
-        </w:numPr>
-        <w:spacing w:after="100" w:line="240" w:lineRule="auto"/>
-        <w:rPr>
-          <w:rFonts w:ascii="Times New Roman" w:hAnsi="Times New Roman" w:cs="Times New Roman"/>
-          <w:b/>
-          <w:sz w:val="28"/>
-          <w:szCs w:val="28"/>
-        </w:rPr>
-      </w:pPr>
-      <w:r>
-        <w:rPr>
-          <w:rFonts w:ascii="Times New Roman" w:hAnsi="Times New Roman" w:cs="Times New Roman"/>
-          <w:b/>
-          <w:sz w:val="28"/>
-          <w:szCs w:val="28"/>
-        </w:rPr>
-        <w:lastRenderedPageBreak/>
+        <w:pStyle w:val="Heading1"/>
+      </w:pPr>
+      <w:bookmarkStart w:id="1" w:name="_Toc391299698"/>
+      <w:r>
         <w:t>Installation</w:t>
       </w:r>
+      <w:bookmarkEnd w:id="1"/>
     </w:p>
     <w:p>
       <w:pPr>
@@ -2965,8 +3188,6 @@
         </w:rPr>
         <w:t>.1 Shows the GREET program with the “About” tab highlighted)</w:t>
       </w:r>
-      <w:bookmarkStart w:id="0" w:name="_GoBack"/>
-      <w:bookmarkEnd w:id="0"/>
     </w:p>
     <w:p>
       <w:pPr>
@@ -3419,29 +3640,14 @@
     </w:p>
     <w:p>
       <w:pPr>
-        <w:pStyle w:val="ListParagraph"/>
-        <w:numPr>
-          <w:ilvl w:val="0"/>
-          <w:numId w:val="2"/>
-        </w:numPr>
-        <w:spacing w:after="100" w:line="240" w:lineRule="auto"/>
-        <w:rPr>
-          <w:rFonts w:ascii="Times New Roman" w:hAnsi="Times New Roman" w:cs="Times New Roman"/>
-          <w:b/>
-          <w:sz w:val="28"/>
-          <w:szCs w:val="28"/>
-        </w:rPr>
-      </w:pPr>
-      <w:r>
-        <w:rPr>
-          <w:rFonts w:ascii="Times New Roman" w:hAnsi="Times New Roman" w:cs="Times New Roman"/>
-          <w:b/>
-          <w:sz w:val="28"/>
-          <w:szCs w:val="28"/>
-        </w:rPr>
+        <w:pStyle w:val="Heading1"/>
+      </w:pPr>
+      <w:bookmarkStart w:id="2" w:name="_Toc391299699"/>
+      <w:r>
         <w:lastRenderedPageBreak/>
         <w:t>User Input Sheet</w:t>
       </w:r>
+      <w:bookmarkEnd w:id="2"/>
     </w:p>
     <w:p>
       <w:pPr>
@@ -3513,7 +3719,7 @@
         <w:spacing w:after="100" w:line="240" w:lineRule="auto"/>
         <w:rPr>
           <w:rFonts w:ascii="Times New Roman" w:hAnsi="Times New Roman" w:cs="Times New Roman"/>
-          <w:b/>
+          <w:noProof/>
           <w:sz w:val="24"/>
           <w:szCs w:val="24"/>
         </w:rPr>
@@ -3545,18 +3751,29 @@
         </w:rPr>
         <w:t xml:space="preserve">Engine </w:t>
       </w:r>
-      <w:r>
+    </w:p>
+    <w:p>
+      <w:pPr>
+        <w:spacing w:after="100" w:line="240" w:lineRule="auto"/>
         <w:rPr>
           <w:rFonts w:ascii="Times New Roman" w:hAnsi="Times New Roman" w:cs="Times New Roman"/>
           <w:noProof/>
           <w:sz w:val="24"/>
           <w:szCs w:val="24"/>
         </w:rPr>
+      </w:pPr>
+      <w:r>
+        <w:rPr>
+          <w:rFonts w:ascii="Times New Roman" w:hAnsi="Times New Roman" w:cs="Times New Roman"/>
+          <w:noProof/>
+          <w:sz w:val="24"/>
+          <w:szCs w:val="24"/>
+        </w:rPr>
         <w:drawing>
-          <wp:inline distT="0" distB="0" distL="0" distR="0" wp14:anchorId="15B81BDF" wp14:editId="531205EA">
-            <wp:extent cx="5943600" cy="5274945"/>
-            <wp:effectExtent l="0" t="0" r="0" b="1905"/>
-            <wp:docPr id="1" name="Picture 1"/>
+          <wp:inline distT="0" distB="0" distL="0" distR="0">
+            <wp:extent cx="5943600" cy="4166235"/>
+            <wp:effectExtent l="0" t="0" r="0" b="5715"/>
+            <wp:docPr id="24" name="Picture 24"/>
             <wp:cNvGraphicFramePr>
               <a:graphicFrameLocks xmlns:a="http://schemas.openxmlformats.org/drawingml/2006/main" noChangeAspect="1"/>
             </wp:cNvGraphicFramePr>
@@ -3564,7 +3781,7 @@
               <a:graphicData uri="http://schemas.openxmlformats.org/drawingml/2006/picture">
                 <pic:pic xmlns:pic="http://schemas.openxmlformats.org/drawingml/2006/picture">
                   <pic:nvPicPr>
-                    <pic:cNvPr id="0" name="First3.PNG"/>
+                    <pic:cNvPr id="0" name="Input_Sheet_Main_Engine.PNG"/>
                     <pic:cNvPicPr/>
                   </pic:nvPicPr>
                   <pic:blipFill>
@@ -3582,7 +3799,7 @@
                   <pic:spPr>
                     <a:xfrm>
                       <a:off x="0" y="0"/>
-                      <a:ext cx="5943600" cy="5274945"/>
+                      <a:ext cx="5943600" cy="4166235"/>
                     </a:xfrm>
                     <a:prstGeom prst="rect">
                       <a:avLst/>
@@ -3594,6 +3811,17 @@
           </wp:inline>
         </w:drawing>
       </w:r>
+    </w:p>
+    <w:p>
+      <w:pPr>
+        <w:spacing w:after="100" w:line="240" w:lineRule="auto"/>
+        <w:rPr>
+          <w:rFonts w:ascii="Times New Roman" w:hAnsi="Times New Roman" w:cs="Times New Roman"/>
+          <w:b/>
+          <w:sz w:val="24"/>
+          <w:szCs w:val="24"/>
+        </w:rPr>
+      </w:pPr>
       <w:r>
         <w:rPr>
           <w:rFonts w:ascii="Times New Roman" w:hAnsi="Times New Roman" w:cs="Times New Roman"/>
@@ -3610,7 +3838,27 @@
           <w:sz w:val="24"/>
           <w:szCs w:val="24"/>
         </w:rPr>
-        <w:t xml:space="preserve"> Shows the </w:t>
+        <w:t xml:space="preserve"> </w:t>
+      </w:r>
+      <w:proofErr w:type="gramStart"/>
+      <w:r>
+        <w:rPr>
+          <w:rFonts w:ascii="Times New Roman" w:hAnsi="Times New Roman" w:cs="Times New Roman"/>
+          <w:i/>
+          <w:sz w:val="24"/>
+          <w:szCs w:val="24"/>
+        </w:rPr>
+        <w:t>Shows</w:t>
+      </w:r>
+      <w:proofErr w:type="gramEnd"/>
+      <w:r>
+        <w:rPr>
+          <w:rFonts w:ascii="Times New Roman" w:hAnsi="Times New Roman" w:cs="Times New Roman"/>
+          <w:i/>
+          <w:sz w:val="24"/>
+          <w:szCs w:val="24"/>
+        </w:rPr>
+        <w:t xml:space="preserve"> the </w:t>
       </w:r>
       <w:r>
         <w:rPr>
@@ -3687,16 +3935,7 @@
           <w:sz w:val="24"/>
           <w:szCs w:val="24"/>
         </w:rPr>
-        <w:t xml:space="preserve">grayed out values are those that are calculated based on other user defined data, so you cannot manually alter these, but if you change a related variable and hit either the “Submit All” </w:t>
-      </w:r>
-      <w:r>
-        <w:rPr>
-          <w:rFonts w:ascii="Times New Roman" w:hAnsi="Times New Roman" w:cs="Times New Roman"/>
-          <w:sz w:val="24"/>
-          <w:szCs w:val="24"/>
-        </w:rPr>
-        <w:lastRenderedPageBreak/>
-        <w:t>button at the top of this image, or the “Do Calculations</w:t>
+        <w:t>grayed out values are those that are calculated based on other user defined data, so you cannot manually alter these, but if you change a related variable and hit either the “Submit All” button at the top of this image, or the “Do Calculations</w:t>
       </w:r>
       <w:r>
         <w:rPr>
@@ -3758,6 +3997,7 @@
           <w:sz w:val="24"/>
           <w:szCs w:val="24"/>
         </w:rPr>
+        <w:lastRenderedPageBreak/>
         <w:t xml:space="preserve">Trip Distance and Time – </w:t>
       </w:r>
       <w:r>
@@ -3823,17 +4063,6 @@
     </w:p>
     <w:p>
       <w:pPr>
-        <w:pStyle w:val="ListParagraph"/>
-        <w:rPr>
-          <w:rFonts w:ascii="Times New Roman" w:hAnsi="Times New Roman" w:cs="Times New Roman"/>
-          <w:b/>
-          <w:sz w:val="24"/>
-          <w:szCs w:val="24"/>
-        </w:rPr>
-      </w:pPr>
-    </w:p>
-    <w:p>
-      <w:pPr>
         <w:spacing w:after="100" w:line="240" w:lineRule="auto"/>
         <w:rPr>
           <w:rFonts w:ascii="Times New Roman" w:hAnsi="Times New Roman" w:cs="Times New Roman"/>
@@ -3842,15 +4071,29 @@
           <w:szCs w:val="24"/>
         </w:rPr>
       </w:pPr>
-      <w:r>
-        <w:rPr>
+    </w:p>
+    <w:p>
+      <w:pPr>
+        <w:rPr>
+          <w:rFonts w:ascii="Times New Roman" w:hAnsi="Times New Roman" w:cs="Times New Roman"/>
+          <w:b/>
+          <w:sz w:val="24"/>
+          <w:szCs w:val="24"/>
+        </w:rPr>
+      </w:pPr>
+      <w:r>
+        <w:rPr>
+          <w:rFonts w:ascii="Times New Roman" w:hAnsi="Times New Roman" w:cs="Times New Roman"/>
+          <w:b/>
           <w:noProof/>
+          <w:sz w:val="24"/>
+          <w:szCs w:val="24"/>
         </w:rPr>
         <w:drawing>
-          <wp:inline distT="0" distB="0" distL="0" distR="0" wp14:anchorId="155FD050" wp14:editId="17C747E2">
-            <wp:extent cx="5943600" cy="4520565"/>
+          <wp:inline distT="0" distB="0" distL="0" distR="0">
+            <wp:extent cx="5943600" cy="4156710"/>
             <wp:effectExtent l="0" t="0" r="0" b="0"/>
-            <wp:docPr id="3" name="Picture 3"/>
+            <wp:docPr id="26" name="Picture 26"/>
             <wp:cNvGraphicFramePr>
               <a:graphicFrameLocks xmlns:a="http://schemas.openxmlformats.org/drawingml/2006/main" noChangeAspect="1"/>
             </wp:cNvGraphicFramePr>
@@ -3858,7 +4101,7 @@
               <a:graphicData uri="http://schemas.openxmlformats.org/drawingml/2006/picture">
                 <pic:pic xmlns:pic="http://schemas.openxmlformats.org/drawingml/2006/picture">
                   <pic:nvPicPr>
-                    <pic:cNvPr id="0" name="last2.PNG"/>
+                    <pic:cNvPr id="0" name="Input_Sheet_Main_Engine_Bottom.PNG"/>
                     <pic:cNvPicPr/>
                   </pic:nvPicPr>
                   <pic:blipFill>
@@ -3876,7 +4119,7 @@
                   <pic:spPr>
                     <a:xfrm>
                       <a:off x="0" y="0"/>
-                      <a:ext cx="5943600" cy="4520565"/>
+                      <a:ext cx="5943600" cy="4156710"/>
                     </a:xfrm>
                     <a:prstGeom prst="rect">
                       <a:avLst/>
@@ -3888,6 +4131,17 @@
           </wp:inline>
         </w:drawing>
       </w:r>
+    </w:p>
+    <w:p>
+      <w:pPr>
+        <w:spacing w:after="100" w:line="240" w:lineRule="auto"/>
+        <w:rPr>
+          <w:rFonts w:ascii="Times New Roman" w:hAnsi="Times New Roman" w:cs="Times New Roman"/>
+          <w:b/>
+          <w:sz w:val="24"/>
+          <w:szCs w:val="24"/>
+        </w:rPr>
+      </w:pPr>
       <w:r>
         <w:rPr>
           <w:rFonts w:ascii="Times New Roman" w:hAnsi="Times New Roman" w:cs="Times New Roman"/>
@@ -4016,6 +4270,18 @@
     <w:p>
       <w:pPr>
         <w:pStyle w:val="ListParagraph"/>
+        <w:ind w:left="1440"/>
+        <w:rPr>
+          <w:rFonts w:ascii="Times New Roman" w:hAnsi="Times New Roman" w:cs="Times New Roman"/>
+          <w:b/>
+          <w:sz w:val="24"/>
+          <w:szCs w:val="24"/>
+        </w:rPr>
+      </w:pPr>
+    </w:p>
+    <w:p>
+      <w:pPr>
+        <w:pStyle w:val="ListParagraph"/>
         <w:numPr>
           <w:ilvl w:val="0"/>
           <w:numId w:val="14"/>
@@ -4034,6 +4300,7 @@
           <w:sz w:val="24"/>
           <w:szCs w:val="24"/>
         </w:rPr>
+        <w:lastRenderedPageBreak/>
         <w:t xml:space="preserve">User Inputs for Main Engine Emissions Calculations – </w:t>
       </w:r>
       <w:r>
@@ -4117,10 +4384,10 @@
           <w:szCs w:val="24"/>
         </w:rPr>
         <w:drawing>
-          <wp:inline distT="0" distB="0" distL="0" distR="0" wp14:anchorId="78224A0B" wp14:editId="567F7192">
-            <wp:extent cx="5943600" cy="5046980"/>
-            <wp:effectExtent l="0" t="0" r="0" b="1270"/>
-            <wp:docPr id="4" name="Picture 4"/>
+          <wp:inline distT="0" distB="0" distL="0" distR="0">
+            <wp:extent cx="5943600" cy="4156075"/>
+            <wp:effectExtent l="0" t="0" r="0" b="0"/>
+            <wp:docPr id="27" name="Picture 27"/>
             <wp:cNvGraphicFramePr>
               <a:graphicFrameLocks xmlns:a="http://schemas.openxmlformats.org/drawingml/2006/main" noChangeAspect="1"/>
             </wp:cNvGraphicFramePr>
@@ -4128,7 +4395,7 @@
               <a:graphicData uri="http://schemas.openxmlformats.org/drawingml/2006/picture">
                 <pic:pic xmlns:pic="http://schemas.openxmlformats.org/drawingml/2006/picture">
                   <pic:nvPicPr>
-                    <pic:cNvPr id="0" name="AuxFirst3.PNG"/>
+                    <pic:cNvPr id="0" name="Input_Sheet_Auxiliary_Engine.PNG"/>
                     <pic:cNvPicPr/>
                   </pic:nvPicPr>
                   <pic:blipFill>
@@ -4146,7 +4413,7 @@
                   <pic:spPr>
                     <a:xfrm>
                       <a:off x="0" y="0"/>
-                      <a:ext cx="5943600" cy="5046980"/>
+                      <a:ext cx="5943600" cy="4156075"/>
                     </a:xfrm>
                     <a:prstGeom prst="rect">
                       <a:avLst/>
@@ -4158,6 +4425,16 @@
           </wp:inline>
         </w:drawing>
       </w:r>
+    </w:p>
+    <w:p>
+      <w:pPr>
+        <w:rPr>
+          <w:rFonts w:ascii="Times New Roman" w:hAnsi="Times New Roman" w:cs="Times New Roman"/>
+          <w:b/>
+          <w:sz w:val="24"/>
+          <w:szCs w:val="24"/>
+        </w:rPr>
+      </w:pPr>
       <w:r>
         <w:rPr>
           <w:rFonts w:ascii="Times New Roman" w:hAnsi="Times New Roman" w:cs="Times New Roman"/>
@@ -4332,7 +4609,16 @@
           <w:sz w:val="24"/>
           <w:szCs w:val="24"/>
         </w:rPr>
-        <w:t xml:space="preserve">. Except it does not rely on the per mode analysis to generate the data, as the Auxiliary engines are either operational or not, and do not </w:t>
+        <w:t xml:space="preserve">. Except it does not rely on the per mode analysis to generate the data, as the Auxiliary engines are either </w:t>
+      </w:r>
+      <w:r>
+        <w:rPr>
+          <w:rFonts w:ascii="Times New Roman" w:hAnsi="Times New Roman" w:cs="Times New Roman"/>
+          <w:sz w:val="24"/>
+          <w:szCs w:val="24"/>
+        </w:rPr>
+        <w:lastRenderedPageBreak/>
+        <w:t xml:space="preserve">operational or not, and do not </w:t>
       </w:r>
       <w:r>
         <w:rPr>
@@ -4392,6 +4678,7 @@
         <w:rPr>
           <w:rFonts w:ascii="Times New Roman" w:hAnsi="Times New Roman" w:cs="Times New Roman"/>
           <w:b/>
+          <w:noProof/>
           <w:sz w:val="24"/>
           <w:szCs w:val="24"/>
         </w:rPr>
@@ -4406,9 +4693,9 @@
         </w:rPr>
         <w:drawing>
           <wp:inline distT="0" distB="0" distL="0" distR="0">
-            <wp:extent cx="5943600" cy="3102610"/>
-            <wp:effectExtent l="0" t="0" r="0" b="2540"/>
-            <wp:docPr id="5" name="Picture 5"/>
+            <wp:extent cx="5943600" cy="4171315"/>
+            <wp:effectExtent l="0" t="0" r="0" b="635"/>
+            <wp:docPr id="28" name="Picture 28"/>
             <wp:cNvGraphicFramePr>
               <a:graphicFrameLocks xmlns:a="http://schemas.openxmlformats.org/drawingml/2006/main" noChangeAspect="1"/>
             </wp:cNvGraphicFramePr>
@@ -4416,7 +4703,7 @@
               <a:graphicData uri="http://schemas.openxmlformats.org/drawingml/2006/picture">
                 <pic:pic xmlns:pic="http://schemas.openxmlformats.org/drawingml/2006/picture">
                   <pic:nvPicPr>
-                    <pic:cNvPr id="0" name="AuxLast1.PNG"/>
+                    <pic:cNvPr id="0" name="Input_Sheet_Aux_Engine_Bottom.PNG"/>
                     <pic:cNvPicPr/>
                   </pic:nvPicPr>
                   <pic:blipFill>
@@ -4434,7 +4721,7 @@
                   <pic:spPr>
                     <a:xfrm>
                       <a:off x="0" y="0"/>
-                      <a:ext cx="5943600" cy="3102610"/>
+                      <a:ext cx="5943600" cy="4171315"/>
                     </a:xfrm>
                     <a:prstGeom prst="rect">
                       <a:avLst/>
@@ -4446,6 +4733,16 @@
           </wp:inline>
         </w:drawing>
       </w:r>
+    </w:p>
+    <w:p>
+      <w:pPr>
+        <w:rPr>
+          <w:rFonts w:ascii="Times New Roman" w:hAnsi="Times New Roman" w:cs="Times New Roman"/>
+          <w:b/>
+          <w:sz w:val="24"/>
+          <w:szCs w:val="24"/>
+        </w:rPr>
+      </w:pPr>
       <w:r>
         <w:rPr>
           <w:rFonts w:ascii="Times New Roman" w:hAnsi="Times New Roman" w:cs="Times New Roman"/>
@@ -4576,7 +4873,6 @@
           <w:sz w:val="24"/>
           <w:szCs w:val="24"/>
         </w:rPr>
-        <w:lastRenderedPageBreak/>
         <w:t xml:space="preserve">Input Sheet Breakdown: </w:t>
       </w:r>
       <w:r>
@@ -4628,7 +4924,23 @@
           <w:sz w:val="24"/>
           <w:szCs w:val="24"/>
         </w:rPr>
-        <w:t>Make sure all of the values in the Main Engines sheet are as you would like them (Remember that you cannot directly edit grayed out boxes, but you will get the desired results if you properly handle your other variables)</w:t>
+        <w:t>Make sure all of the values in the Main Engines sheet are as you would like them (Remember t</w:t>
+      </w:r>
+      <w:r>
+        <w:rPr>
+          <w:rFonts w:ascii="Times New Roman" w:hAnsi="Times New Roman" w:cs="Times New Roman"/>
+          <w:sz w:val="24"/>
+          <w:szCs w:val="24"/>
+        </w:rPr>
+        <w:t>hat you cannot directly edit gre</w:t>
+      </w:r>
+      <w:r>
+        <w:rPr>
+          <w:rFonts w:ascii="Times New Roman" w:hAnsi="Times New Roman" w:cs="Times New Roman"/>
+          <w:sz w:val="24"/>
+          <w:szCs w:val="24"/>
+        </w:rPr>
+        <w:t>yed out boxes, but you will get the desired results if you properly handle your other variables)</w:t>
       </w:r>
     </w:p>
     <w:p>
@@ -4652,7 +4964,15 @@
           <w:sz w:val="24"/>
           <w:szCs w:val="24"/>
         </w:rPr>
-        <w:t>Check your numbers, and then scroll to the bottom of the page and press the “Do Calculations and Submit” button.</w:t>
+        <w:t xml:space="preserve">Check your numbers, and </w:t>
+      </w:r>
+      <w:r>
+        <w:rPr>
+          <w:rFonts w:ascii="Times New Roman" w:hAnsi="Times New Roman" w:cs="Times New Roman"/>
+          <w:sz w:val="24"/>
+          <w:szCs w:val="24"/>
+        </w:rPr>
+        <w:t>click the Re-calculate button to validate the page and view preliminary calculations for the greyed out boxes.</w:t>
       </w:r>
     </w:p>
     <w:p>
@@ -4678,6 +4998,14 @@
         </w:rPr>
         <w:t>Move on to tab 2 and fill out the Auxiliary Engine sheet</w:t>
       </w:r>
+      <w:r>
+        <w:rPr>
+          <w:rFonts w:ascii="Times New Roman" w:hAnsi="Times New Roman" w:cs="Times New Roman"/>
+          <w:sz w:val="24"/>
+          <w:szCs w:val="24"/>
+        </w:rPr>
+        <w:t>.</w:t>
+      </w:r>
     </w:p>
     <w:p>
       <w:pPr>
@@ -4700,7 +5028,7 @@
           <w:sz w:val="24"/>
           <w:szCs w:val="24"/>
         </w:rPr>
-        <w:t>Submit the Aux Engine calculations</w:t>
+        <w:t>Click the Re-calculate button and validate the preliminary results.</w:t>
       </w:r>
     </w:p>
     <w:p>
@@ -4724,267 +5052,189 @@
           <w:sz w:val="24"/>
           <w:szCs w:val="24"/>
         </w:rPr>
-        <w:t xml:space="preserve">Upon submitting both sheets (Or just hitting the </w:t>
-      </w:r>
-      <w:r>
-        <w:rPr>
-          <w:rFonts w:ascii="Times New Roman" w:hAnsi="Times New Roman" w:cs="Times New Roman"/>
-          <w:sz w:val="24"/>
-          <w:szCs w:val="24"/>
-        </w:rPr>
-        <w:t>“Submit A</w:t>
-      </w:r>
-      <w:r>
-        <w:rPr>
-          <w:rFonts w:ascii="Times New Roman" w:hAnsi="Times New Roman" w:cs="Times New Roman"/>
-          <w:sz w:val="24"/>
-          <w:szCs w:val="24"/>
-        </w:rPr>
-        <w:t>ll</w:t>
-      </w:r>
-      <w:r>
-        <w:rPr>
-          <w:rFonts w:ascii="Times New Roman" w:hAnsi="Times New Roman" w:cs="Times New Roman"/>
-          <w:sz w:val="24"/>
-          <w:szCs w:val="24"/>
-        </w:rPr>
-        <w:t>”</w:t>
-      </w:r>
-      <w:r>
-        <w:rPr>
-          <w:rFonts w:ascii="Times New Roman" w:hAnsi="Times New Roman" w:cs="Times New Roman"/>
-          <w:sz w:val="24"/>
-          <w:szCs w:val="24"/>
-        </w:rPr>
-        <w:t xml:space="preserve"> button on the top) the run simulation button will become active so you can open the results sheet based on you</w:t>
-      </w:r>
-      <w:r>
-        <w:rPr>
-          <w:rFonts w:ascii="Times New Roman" w:hAnsi="Times New Roman" w:cs="Times New Roman"/>
-          <w:sz w:val="24"/>
-          <w:szCs w:val="24"/>
-        </w:rPr>
-        <w:t>r defined simulation parameters</w:t>
-      </w:r>
-    </w:p>
-    <w:p>
-      <w:pPr>
-        <w:pStyle w:val="ListParagraph"/>
-        <w:numPr>
-          <w:ilvl w:val="0"/>
-          <w:numId w:val="16"/>
-        </w:numPr>
-        <w:jc w:val="both"/>
-        <w:rPr>
-          <w:rFonts w:ascii="Times New Roman" w:hAnsi="Times New Roman" w:cs="Times New Roman"/>
-          <w:b/>
-          <w:sz w:val="24"/>
-          <w:szCs w:val="24"/>
-        </w:rPr>
-      </w:pPr>
-      <w:r>
-        <w:rPr>
-          <w:rFonts w:ascii="Times New Roman" w:hAnsi="Times New Roman" w:cs="Times New Roman"/>
-          <w:sz w:val="24"/>
-          <w:szCs w:val="24"/>
-        </w:rPr>
-        <w:t>Hit the run simulation button, or go back and change results, making sure to hit “Submit All” or “Do Calculations and Submit” before trying to move onto the results phase</w:t>
-      </w:r>
-    </w:p>
-    <w:p>
-      <w:pPr>
-        <w:rPr>
-          <w:rFonts w:ascii="Times New Roman" w:hAnsi="Times New Roman" w:cs="Times New Roman"/>
-          <w:b/>
-          <w:sz w:val="24"/>
-          <w:szCs w:val="24"/>
-        </w:rPr>
-      </w:pPr>
-    </w:p>
-    <w:p>
-      <w:pPr>
-        <w:rPr>
-          <w:rFonts w:ascii="Times New Roman" w:hAnsi="Times New Roman" w:cs="Times New Roman"/>
-          <w:b/>
-          <w:sz w:val="24"/>
-          <w:szCs w:val="24"/>
-        </w:rPr>
-      </w:pPr>
-    </w:p>
-    <w:p>
-      <w:pPr>
-        <w:rPr>
-          <w:rFonts w:ascii="Times New Roman" w:hAnsi="Times New Roman" w:cs="Times New Roman"/>
-          <w:b/>
-          <w:sz w:val="24"/>
-          <w:szCs w:val="24"/>
-        </w:rPr>
-      </w:pPr>
-    </w:p>
-    <w:p>
-      <w:pPr>
-        <w:rPr>
-          <w:rFonts w:ascii="Times New Roman" w:hAnsi="Times New Roman" w:cs="Times New Roman"/>
-          <w:b/>
-          <w:sz w:val="24"/>
-          <w:szCs w:val="24"/>
-        </w:rPr>
-      </w:pPr>
-    </w:p>
-    <w:p>
-      <w:pPr>
-        <w:rPr>
-          <w:rFonts w:ascii="Times New Roman" w:hAnsi="Times New Roman" w:cs="Times New Roman"/>
-          <w:b/>
-          <w:sz w:val="24"/>
-          <w:szCs w:val="24"/>
-        </w:rPr>
-      </w:pPr>
-    </w:p>
-    <w:p>
-      <w:pPr>
-        <w:rPr>
-          <w:rFonts w:ascii="Times New Roman" w:hAnsi="Times New Roman" w:cs="Times New Roman"/>
-          <w:b/>
-          <w:sz w:val="24"/>
-          <w:szCs w:val="24"/>
-        </w:rPr>
-      </w:pPr>
-    </w:p>
-    <w:p>
-      <w:pPr>
-        <w:rPr>
-          <w:rFonts w:ascii="Times New Roman" w:hAnsi="Times New Roman" w:cs="Times New Roman"/>
-          <w:b/>
-          <w:sz w:val="24"/>
-          <w:szCs w:val="24"/>
-        </w:rPr>
-      </w:pPr>
-    </w:p>
-    <w:p>
-      <w:pPr>
-        <w:rPr>
-          <w:rFonts w:ascii="Times New Roman" w:hAnsi="Times New Roman" w:cs="Times New Roman"/>
-          <w:b/>
-          <w:sz w:val="24"/>
-          <w:szCs w:val="24"/>
-        </w:rPr>
-      </w:pPr>
-    </w:p>
-    <w:p>
-      <w:pPr>
-        <w:rPr>
-          <w:rFonts w:ascii="Times New Roman" w:hAnsi="Times New Roman" w:cs="Times New Roman"/>
-          <w:b/>
-          <w:sz w:val="24"/>
-          <w:szCs w:val="24"/>
-        </w:rPr>
-      </w:pPr>
-    </w:p>
-    <w:p>
-      <w:pPr>
-        <w:rPr>
-          <w:rFonts w:ascii="Times New Roman" w:hAnsi="Times New Roman" w:cs="Times New Roman"/>
-          <w:b/>
-          <w:sz w:val="24"/>
-          <w:szCs w:val="24"/>
-        </w:rPr>
-      </w:pPr>
-    </w:p>
-    <w:p>
-      <w:pPr>
-        <w:rPr>
-          <w:rFonts w:ascii="Times New Roman" w:hAnsi="Times New Roman" w:cs="Times New Roman"/>
-          <w:b/>
-          <w:sz w:val="24"/>
-          <w:szCs w:val="24"/>
-        </w:rPr>
-      </w:pPr>
-    </w:p>
-    <w:p>
-      <w:pPr>
-        <w:rPr>
-          <w:rFonts w:ascii="Times New Roman" w:hAnsi="Times New Roman" w:cs="Times New Roman"/>
-          <w:b/>
-          <w:sz w:val="24"/>
-          <w:szCs w:val="24"/>
-        </w:rPr>
-      </w:pPr>
-    </w:p>
-    <w:p>
-      <w:pPr>
-        <w:rPr>
-          <w:rFonts w:ascii="Times New Roman" w:hAnsi="Times New Roman" w:cs="Times New Roman"/>
-          <w:b/>
-          <w:sz w:val="24"/>
-          <w:szCs w:val="24"/>
-        </w:rPr>
-      </w:pPr>
-    </w:p>
-    <w:p>
-      <w:pPr>
-        <w:rPr>
-          <w:rFonts w:ascii="Times New Roman" w:hAnsi="Times New Roman" w:cs="Times New Roman"/>
-          <w:b/>
-          <w:sz w:val="24"/>
-          <w:szCs w:val="24"/>
-        </w:rPr>
-      </w:pPr>
-    </w:p>
-    <w:p>
-      <w:pPr>
-        <w:rPr>
-          <w:rFonts w:ascii="Times New Roman" w:hAnsi="Times New Roman" w:cs="Times New Roman"/>
-          <w:b/>
-          <w:sz w:val="24"/>
-          <w:szCs w:val="24"/>
-        </w:rPr>
-      </w:pPr>
-    </w:p>
-    <w:p>
-      <w:pPr>
-        <w:rPr>
-          <w:rFonts w:ascii="Times New Roman" w:hAnsi="Times New Roman" w:cs="Times New Roman"/>
-          <w:b/>
-          <w:sz w:val="24"/>
-          <w:szCs w:val="24"/>
-        </w:rPr>
-      </w:pPr>
-    </w:p>
-    <w:p>
-      <w:pPr>
-        <w:rPr>
-          <w:rFonts w:ascii="Times New Roman" w:hAnsi="Times New Roman" w:cs="Times New Roman"/>
-          <w:b/>
-          <w:sz w:val="24"/>
-          <w:szCs w:val="24"/>
-        </w:rPr>
-      </w:pPr>
-    </w:p>
-    <w:p>
-      <w:pPr>
-        <w:pStyle w:val="ListParagraph"/>
-        <w:numPr>
-          <w:ilvl w:val="0"/>
-          <w:numId w:val="2"/>
-        </w:numPr>
-        <w:spacing w:after="100" w:line="240" w:lineRule="auto"/>
-        <w:rPr>
-          <w:rFonts w:ascii="Times New Roman" w:hAnsi="Times New Roman" w:cs="Times New Roman"/>
-          <w:b/>
-          <w:sz w:val="28"/>
-          <w:szCs w:val="28"/>
-        </w:rPr>
-      </w:pPr>
-      <w:r>
-        <w:rPr>
-          <w:rFonts w:ascii="Times New Roman" w:hAnsi="Times New Roman" w:cs="Times New Roman"/>
-          <w:b/>
-          <w:sz w:val="28"/>
-          <w:szCs w:val="28"/>
-        </w:rPr>
+        <w:t>Continue modifying the inputs as desired. When complete, select “Run Simulation” at the top of the page to continue.</w:t>
+      </w:r>
+    </w:p>
+    <w:p>
+      <w:pPr>
+        <w:rPr>
+          <w:rFonts w:ascii="Times New Roman" w:hAnsi="Times New Roman" w:cs="Times New Roman"/>
+          <w:b/>
+          <w:sz w:val="24"/>
+          <w:szCs w:val="24"/>
+        </w:rPr>
+      </w:pPr>
+    </w:p>
+    <w:p>
+      <w:pPr>
+        <w:rPr>
+          <w:rFonts w:ascii="Times New Roman" w:hAnsi="Times New Roman" w:cs="Times New Roman"/>
+          <w:b/>
+          <w:sz w:val="24"/>
+          <w:szCs w:val="24"/>
+        </w:rPr>
+      </w:pPr>
+    </w:p>
+    <w:p>
+      <w:pPr>
+        <w:rPr>
+          <w:rFonts w:ascii="Times New Roman" w:hAnsi="Times New Roman" w:cs="Times New Roman"/>
+          <w:b/>
+          <w:sz w:val="24"/>
+          <w:szCs w:val="24"/>
+        </w:rPr>
+      </w:pPr>
+    </w:p>
+    <w:p>
+      <w:pPr>
+        <w:rPr>
+          <w:rFonts w:ascii="Times New Roman" w:hAnsi="Times New Roman" w:cs="Times New Roman"/>
+          <w:b/>
+          <w:sz w:val="24"/>
+          <w:szCs w:val="24"/>
+        </w:rPr>
+      </w:pPr>
+    </w:p>
+    <w:p>
+      <w:pPr>
+        <w:rPr>
+          <w:rFonts w:ascii="Times New Roman" w:hAnsi="Times New Roman" w:cs="Times New Roman"/>
+          <w:b/>
+          <w:sz w:val="24"/>
+          <w:szCs w:val="24"/>
+        </w:rPr>
+      </w:pPr>
+    </w:p>
+    <w:p>
+      <w:pPr>
+        <w:rPr>
+          <w:rFonts w:ascii="Times New Roman" w:hAnsi="Times New Roman" w:cs="Times New Roman"/>
+          <w:b/>
+          <w:sz w:val="24"/>
+          <w:szCs w:val="24"/>
+        </w:rPr>
+      </w:pPr>
+    </w:p>
+    <w:p>
+      <w:pPr>
+        <w:rPr>
+          <w:rFonts w:ascii="Times New Roman" w:hAnsi="Times New Roman" w:cs="Times New Roman"/>
+          <w:b/>
+          <w:sz w:val="24"/>
+          <w:szCs w:val="24"/>
+        </w:rPr>
+      </w:pPr>
+    </w:p>
+    <w:p>
+      <w:pPr>
+        <w:rPr>
+          <w:rFonts w:ascii="Times New Roman" w:hAnsi="Times New Roman" w:cs="Times New Roman"/>
+          <w:b/>
+          <w:sz w:val="24"/>
+          <w:szCs w:val="24"/>
+        </w:rPr>
+      </w:pPr>
+    </w:p>
+    <w:p>
+      <w:pPr>
+        <w:rPr>
+          <w:rFonts w:ascii="Times New Roman" w:hAnsi="Times New Roman" w:cs="Times New Roman"/>
+          <w:b/>
+          <w:sz w:val="24"/>
+          <w:szCs w:val="24"/>
+        </w:rPr>
+      </w:pPr>
+    </w:p>
+    <w:p>
+      <w:pPr>
+        <w:rPr>
+          <w:rFonts w:ascii="Times New Roman" w:hAnsi="Times New Roman" w:cs="Times New Roman"/>
+          <w:b/>
+          <w:sz w:val="24"/>
+          <w:szCs w:val="24"/>
+        </w:rPr>
+      </w:pPr>
+    </w:p>
+    <w:p>
+      <w:pPr>
+        <w:rPr>
+          <w:rFonts w:ascii="Times New Roman" w:hAnsi="Times New Roman" w:cs="Times New Roman"/>
+          <w:b/>
+          <w:sz w:val="24"/>
+          <w:szCs w:val="24"/>
+        </w:rPr>
+      </w:pPr>
+    </w:p>
+    <w:p>
+      <w:pPr>
+        <w:rPr>
+          <w:rFonts w:ascii="Times New Roman" w:hAnsi="Times New Roman" w:cs="Times New Roman"/>
+          <w:b/>
+          <w:sz w:val="24"/>
+          <w:szCs w:val="24"/>
+        </w:rPr>
+      </w:pPr>
+    </w:p>
+    <w:p>
+      <w:pPr>
+        <w:rPr>
+          <w:rFonts w:ascii="Times New Roman" w:hAnsi="Times New Roman" w:cs="Times New Roman"/>
+          <w:b/>
+          <w:sz w:val="24"/>
+          <w:szCs w:val="24"/>
+        </w:rPr>
+      </w:pPr>
+    </w:p>
+    <w:p>
+      <w:pPr>
+        <w:rPr>
+          <w:rFonts w:ascii="Times New Roman" w:hAnsi="Times New Roman" w:cs="Times New Roman"/>
+          <w:b/>
+          <w:sz w:val="24"/>
+          <w:szCs w:val="24"/>
+        </w:rPr>
+      </w:pPr>
+    </w:p>
+    <w:p>
+      <w:pPr>
+        <w:rPr>
+          <w:rFonts w:ascii="Times New Roman" w:hAnsi="Times New Roman" w:cs="Times New Roman"/>
+          <w:b/>
+          <w:sz w:val="24"/>
+          <w:szCs w:val="24"/>
+        </w:rPr>
+      </w:pPr>
+    </w:p>
+    <w:p>
+      <w:pPr>
+        <w:rPr>
+          <w:rFonts w:ascii="Times New Roman" w:hAnsi="Times New Roman" w:cs="Times New Roman"/>
+          <w:b/>
+          <w:sz w:val="24"/>
+          <w:szCs w:val="24"/>
+        </w:rPr>
+      </w:pPr>
+    </w:p>
+    <w:p>
+      <w:pPr>
+        <w:rPr>
+          <w:rFonts w:ascii="Times New Roman" w:hAnsi="Times New Roman" w:cs="Times New Roman"/>
+          <w:b/>
+          <w:sz w:val="24"/>
+          <w:szCs w:val="24"/>
+        </w:rPr>
+      </w:pPr>
+    </w:p>
+    <w:p>
+      <w:pPr>
+        <w:pStyle w:val="Heading1"/>
+      </w:pPr>
+      <w:bookmarkStart w:id="3" w:name="_Toc391299700"/>
+      <w:r>
+        <w:lastRenderedPageBreak/>
         <w:t>Results Sheet</w:t>
       </w:r>
+      <w:bookmarkEnd w:id="3"/>
     </w:p>
     <w:p>
       <w:pPr>
@@ -5011,21 +5261,18 @@
     <w:p>
       <w:pPr>
         <w:rPr>
-          <w:rFonts w:ascii="Times New Roman" w:hAnsi="Times New Roman" w:cs="Times New Roman"/>
-          <w:i/>
-          <w:sz w:val="24"/>
-          <w:szCs w:val="24"/>
-        </w:rPr>
-      </w:pPr>
-      <w:r>
-        <w:rPr>
           <w:noProof/>
         </w:rPr>
+      </w:pPr>
+      <w:r>
+        <w:rPr>
+          <w:noProof/>
+        </w:rPr>
         <w:drawing>
-          <wp:inline distT="0" distB="0" distL="0" distR="0" wp14:anchorId="1041DF24" wp14:editId="4A1A23A5">
-            <wp:extent cx="5943600" cy="2875280"/>
-            <wp:effectExtent l="0" t="0" r="0" b="1270"/>
-            <wp:docPr id="6" name="Picture 6"/>
+          <wp:inline distT="0" distB="0" distL="0" distR="0">
+            <wp:extent cx="5943600" cy="2882265"/>
+            <wp:effectExtent l="0" t="0" r="0" b="0"/>
+            <wp:docPr id="29" name="Picture 29"/>
             <wp:cNvGraphicFramePr>
               <a:graphicFrameLocks xmlns:a="http://schemas.openxmlformats.org/drawingml/2006/main" noChangeAspect="1"/>
             </wp:cNvGraphicFramePr>
@@ -5033,11 +5280,11 @@
               <a:graphicData uri="http://schemas.openxmlformats.org/drawingml/2006/picture">
                 <pic:pic xmlns:pic="http://schemas.openxmlformats.org/drawingml/2006/picture">
                   <pic:nvPicPr>
-                    <pic:cNvPr id="0" name="Results1.PNG"/>
+                    <pic:cNvPr id="0" name="Results_Sheet_Table.PNG"/>
                     <pic:cNvPicPr/>
                   </pic:nvPicPr>
                   <pic:blipFill>
-                    <a:blip r:embed="rId20" cstate="print">
+                    <a:blip r:embed="rId20">
                       <a:extLst>
                         <a:ext uri="{28A0092B-C50C-407E-A947-70E740481C1C}">
                           <a14:useLocalDpi xmlns:a14="http://schemas.microsoft.com/office/drawing/2010/main" val="0"/>
@@ -5051,7 +5298,7 @@
                   <pic:spPr>
                     <a:xfrm>
                       <a:off x="0" y="0"/>
-                      <a:ext cx="5943600" cy="2875280"/>
+                      <a:ext cx="5943600" cy="2882265"/>
                     </a:xfrm>
                     <a:prstGeom prst="rect">
                       <a:avLst/>
@@ -5063,13 +5310,23 @@
           </wp:inline>
         </w:drawing>
       </w:r>
-      <w:r>
+    </w:p>
+    <w:p>
+      <w:pPr>
         <w:rPr>
           <w:rFonts w:ascii="Times New Roman" w:hAnsi="Times New Roman" w:cs="Times New Roman"/>
           <w:i/>
           <w:sz w:val="24"/>
           <w:szCs w:val="24"/>
         </w:rPr>
+      </w:pPr>
+      <w:r>
+        <w:rPr>
+          <w:rFonts w:ascii="Times New Roman" w:hAnsi="Times New Roman" w:cs="Times New Roman"/>
+          <w:i/>
+          <w:sz w:val="24"/>
+          <w:szCs w:val="24"/>
+        </w:rPr>
         <w:t>(Figure 4.1</w:t>
       </w:r>
       <w:r>
@@ -5088,7 +5345,7 @@
           <w:sz w:val="24"/>
           <w:szCs w:val="24"/>
         </w:rPr>
-        <w:t>shows the Results Sheet as it appears when initially opened</w:t>
+        <w:t xml:space="preserve">shows the Results Sheet </w:t>
       </w:r>
       <w:r>
         <w:rPr>
@@ -5097,39 +5354,30 @@
           <w:sz w:val="24"/>
           <w:szCs w:val="24"/>
         </w:rPr>
-        <w:t>)</w:t>
-      </w:r>
-    </w:p>
-    <w:p>
-      <w:pPr>
-        <w:rPr>
-          <w:rFonts w:ascii="Times New Roman" w:hAnsi="Times New Roman" w:cs="Times New Roman"/>
-          <w:i/>
-          <w:sz w:val="24"/>
-          <w:szCs w:val="24"/>
-        </w:rPr>
-      </w:pPr>
-    </w:p>
-    <w:p>
-      <w:pPr>
-        <w:rPr>
-          <w:rFonts w:ascii="Times New Roman" w:hAnsi="Times New Roman" w:cs="Times New Roman"/>
-          <w:sz w:val="24"/>
-          <w:szCs w:val="24"/>
-        </w:rPr>
-      </w:pPr>
-      <w:r>
+        <w:t>section with the table of calculated results using Conventional Diesel for both engine types.)</w:t>
+      </w:r>
+    </w:p>
+    <w:p>
+      <w:pPr>
         <w:rPr>
           <w:rFonts w:ascii="Times New Roman" w:hAnsi="Times New Roman" w:cs="Times New Roman"/>
           <w:noProof/>
           <w:sz w:val="24"/>
           <w:szCs w:val="24"/>
         </w:rPr>
+      </w:pPr>
+      <w:r>
+        <w:rPr>
+          <w:rFonts w:ascii="Times New Roman" w:hAnsi="Times New Roman" w:cs="Times New Roman"/>
+          <w:noProof/>
+          <w:sz w:val="24"/>
+          <w:szCs w:val="24"/>
+        </w:rPr>
         <w:drawing>
-          <wp:inline distT="0" distB="0" distL="0" distR="0" wp14:anchorId="49EE3DC2" wp14:editId="53C41012">
-            <wp:extent cx="5943600" cy="2914015"/>
-            <wp:effectExtent l="0" t="0" r="0" b="635"/>
-            <wp:docPr id="12" name="Picture 12"/>
+          <wp:inline distT="0" distB="0" distL="0" distR="0">
+            <wp:extent cx="5943600" cy="2889250"/>
+            <wp:effectExtent l="0" t="0" r="0" b="6350"/>
+            <wp:docPr id="31" name="Picture 31"/>
             <wp:cNvGraphicFramePr>
               <a:graphicFrameLocks xmlns:a="http://schemas.openxmlformats.org/drawingml/2006/main" noChangeAspect="1"/>
             </wp:cNvGraphicFramePr>
@@ -5137,7 +5385,7 @@
               <a:graphicData uri="http://schemas.openxmlformats.org/drawingml/2006/picture">
                 <pic:pic xmlns:pic="http://schemas.openxmlformats.org/drawingml/2006/picture">
                   <pic:nvPicPr>
-                    <pic:cNvPr id="0" name="barGraph.PNG"/>
+                    <pic:cNvPr id="0" name="Results_Sheet_Bar_Graph.PNG"/>
                     <pic:cNvPicPr/>
                   </pic:nvPicPr>
                   <pic:blipFill>
@@ -5155,7 +5403,7 @@
                   <pic:spPr>
                     <a:xfrm>
                       <a:off x="0" y="0"/>
-                      <a:ext cx="5943600" cy="2914015"/>
+                      <a:ext cx="5943600" cy="2889250"/>
                     </a:xfrm>
                     <a:prstGeom prst="rect">
                       <a:avLst/>
@@ -5167,6 +5415,15 @@
           </wp:inline>
         </w:drawing>
       </w:r>
+    </w:p>
+    <w:p>
+      <w:pPr>
+        <w:rPr>
+          <w:rFonts w:ascii="Times New Roman" w:hAnsi="Times New Roman" w:cs="Times New Roman"/>
+          <w:sz w:val="24"/>
+          <w:szCs w:val="24"/>
+        </w:rPr>
+      </w:pPr>
       <w:r>
         <w:rPr>
           <w:rFonts w:ascii="Times New Roman" w:hAnsi="Times New Roman" w:cs="Times New Roman"/>
@@ -5203,6 +5460,16 @@
         </w:rPr>
         <w:t>)</w:t>
       </w:r>
+    </w:p>
+    <w:p>
+      <w:pPr>
+        <w:rPr>
+          <w:rFonts w:ascii="Times New Roman" w:hAnsi="Times New Roman" w:cs="Times New Roman"/>
+          <w:i/>
+          <w:sz w:val="24"/>
+          <w:szCs w:val="24"/>
+        </w:rPr>
+      </w:pPr>
     </w:p>
     <w:p>
       <w:pPr>
@@ -5230,23 +5497,7 @@
         </w:rPr>
         <w:lastRenderedPageBreak/>
         <w:tab/>
-        <w:t>The TEAMS Results sheet is essentially the meat of what is valuable about this particular piece of software. It is the intersection of working wi</w:t>
-      </w:r>
-      <w:r>
-        <w:rPr>
-          <w:rFonts w:ascii="Times New Roman" w:hAnsi="Times New Roman" w:cs="Times New Roman"/>
-          <w:sz w:val="24"/>
-          <w:szCs w:val="24"/>
-        </w:rPr>
-        <w:t xml:space="preserve">th nautical vessel calculations, and using the wealth of data that GREET provides to streamline the simulation of vessel emissions to a point that was not possible with a spreadsheet model. </w:t>
-      </w:r>
-      <w:r>
-        <w:rPr>
-          <w:rFonts w:ascii="Times New Roman" w:hAnsi="Times New Roman" w:cs="Times New Roman"/>
-          <w:sz w:val="24"/>
-          <w:szCs w:val="24"/>
-        </w:rPr>
-        <w:t>The essential workflow for using the results sheet is as follows.</w:t>
+        <w:t>The TEAMS Results Sheet displays the calculated total fuel cycle emissions for well-to-pump (values from GREET) and vessel operation (TEAMS calculations) for both the main and auxiliary engines. Because the GREET database is being regularly updated, we can provide consistent accuracy with our results that was previously impossible with the spreadsheet model. Follow the steps below to generate results using the values entered on the input page.</w:t>
       </w:r>
     </w:p>
     <w:p>
@@ -5412,141 +5663,164 @@
           <w:sz w:val="24"/>
           <w:szCs w:val="24"/>
         </w:rPr>
-        <w:t xml:space="preserve"> that can be read with </w:t>
-      </w:r>
-      <w:proofErr w:type="spellStart"/>
-      <w:r>
-        <w:rPr>
-          <w:rFonts w:ascii="Times New Roman" w:hAnsi="Times New Roman" w:cs="Times New Roman"/>
-          <w:sz w:val="24"/>
-          <w:szCs w:val="24"/>
-        </w:rPr>
-        <w:t>OpenOffice</w:t>
-      </w:r>
-      <w:proofErr w:type="spellEnd"/>
-      <w:r>
-        <w:rPr>
-          <w:rFonts w:ascii="Times New Roman" w:hAnsi="Times New Roman" w:cs="Times New Roman"/>
-          <w:sz w:val="24"/>
-          <w:szCs w:val="24"/>
-        </w:rPr>
-        <w:t xml:space="preserve"> </w:t>
-      </w:r>
-      <w:proofErr w:type="spellStart"/>
-      <w:r>
-        <w:rPr>
-          <w:rFonts w:ascii="Times New Roman" w:hAnsi="Times New Roman" w:cs="Times New Roman"/>
-          <w:sz w:val="24"/>
-          <w:szCs w:val="24"/>
-        </w:rPr>
-        <w:t>calc</w:t>
-      </w:r>
-      <w:proofErr w:type="spellEnd"/>
-      <w:r>
-        <w:rPr>
-          <w:rFonts w:ascii="Times New Roman" w:hAnsi="Times New Roman" w:cs="Times New Roman"/>
-          <w:sz w:val="24"/>
-          <w:szCs w:val="24"/>
-        </w:rPr>
-        <w:t xml:space="preserve">, or with Microsoft Office Excel. </w:t>
-      </w:r>
-    </w:p>
-    <w:p>
-      <w:pPr>
-        <w:rPr>
-          <w:rFonts w:ascii="Times New Roman" w:hAnsi="Times New Roman" w:cs="Times New Roman"/>
-          <w:b/>
-          <w:sz w:val="24"/>
-          <w:szCs w:val="24"/>
-        </w:rPr>
-      </w:pPr>
+        <w:t xml:space="preserve"> file</w:t>
+      </w:r>
+      <w:r>
+        <w:rPr>
+          <w:rFonts w:ascii="Times New Roman" w:hAnsi="Times New Roman" w:cs="Times New Roman"/>
+          <w:sz w:val="24"/>
+          <w:szCs w:val="24"/>
+        </w:rPr>
+        <w:t xml:space="preserve"> that can be </w:t>
+      </w:r>
+      <w:r>
+        <w:rPr>
+          <w:rFonts w:ascii="Times New Roman" w:hAnsi="Times New Roman" w:cs="Times New Roman"/>
+          <w:sz w:val="24"/>
+          <w:szCs w:val="24"/>
+        </w:rPr>
+        <w:t>open and edited</w:t>
+      </w:r>
+      <w:r>
+        <w:rPr>
+          <w:rFonts w:ascii="Times New Roman" w:hAnsi="Times New Roman" w:cs="Times New Roman"/>
+          <w:sz w:val="24"/>
+          <w:szCs w:val="24"/>
+        </w:rPr>
+        <w:t xml:space="preserve"> with </w:t>
+      </w:r>
+      <w:r>
+        <w:rPr>
+          <w:rFonts w:ascii="Times New Roman" w:hAnsi="Times New Roman" w:cs="Times New Roman"/>
+          <w:sz w:val="24"/>
+          <w:szCs w:val="24"/>
+        </w:rPr>
+        <w:t>a host of spreadsheet applications, including Microsoft Office Excel.</w:t>
+      </w:r>
+    </w:p>
+    <w:p>
+      <w:pPr>
+        <w:rPr>
+          <w:rFonts w:ascii="Times New Roman" w:hAnsi="Times New Roman" w:cs="Times New Roman"/>
+          <w:b/>
+          <w:sz w:val="24"/>
+          <w:szCs w:val="24"/>
+        </w:rPr>
+      </w:pPr>
+    </w:p>
+    <w:p>
+      <w:pPr>
+        <w:rPr>
+          <w:rFonts w:ascii="Times New Roman" w:hAnsi="Times New Roman" w:cs="Times New Roman"/>
+          <w:i/>
+          <w:sz w:val="24"/>
+          <w:szCs w:val="24"/>
+        </w:rPr>
+      </w:pPr>
+    </w:p>
+    <w:p>
+      <w:pPr>
+        <w:ind w:left="360"/>
+        <w:rPr>
+          <w:rFonts w:ascii="Times New Roman" w:hAnsi="Times New Roman" w:cs="Times New Roman"/>
+          <w:i/>
+          <w:sz w:val="24"/>
+          <w:szCs w:val="24"/>
+        </w:rPr>
+      </w:pPr>
+    </w:p>
+    <w:p>
+      <w:pPr>
+        <w:pStyle w:val="Heading1"/>
+      </w:pPr>
+      <w:bookmarkStart w:id="4" w:name="_Toc391299701"/>
+      <w:r>
+        <w:t>Editing Resource Variables</w:t>
+      </w:r>
+      <w:bookmarkEnd w:id="4"/>
+    </w:p>
+    <w:p>
+      <w:pPr>
+        <w:spacing w:after="100" w:line="240" w:lineRule="auto"/>
+        <w:ind w:left="360"/>
+        <w:rPr>
+          <w:rFonts w:ascii="Times New Roman" w:hAnsi="Times New Roman" w:cs="Times New Roman"/>
+          <w:b/>
+          <w:sz w:val="28"/>
+          <w:szCs w:val="28"/>
+          <w:u w:val="single"/>
+        </w:rPr>
+      </w:pPr>
+      <w:r>
+        <w:rPr>
+          <w:rFonts w:ascii="Times New Roman" w:hAnsi="Times New Roman" w:cs="Times New Roman"/>
+          <w:b/>
+          <w:sz w:val="28"/>
+          <w:szCs w:val="28"/>
+          <w:u w:val="single"/>
+        </w:rPr>
+        <w:t>________________________________________________________________</w:t>
+      </w:r>
+    </w:p>
+    <w:p>
+      <w:pPr>
+        <w:ind w:left="360"/>
+        <w:rPr>
+          <w:rFonts w:ascii="Times New Roman" w:hAnsi="Times New Roman" w:cs="Times New Roman"/>
+          <w:sz w:val="24"/>
+          <w:szCs w:val="24"/>
+        </w:rPr>
+      </w:pPr>
+      <w:r>
+        <w:rPr>
+          <w:rFonts w:ascii="Times New Roman" w:hAnsi="Times New Roman" w:cs="Times New Roman"/>
+          <w:sz w:val="24"/>
+          <w:szCs w:val="24"/>
+        </w:rPr>
+        <w:tab/>
+        <w:t>The resources that are provided as part of the GREET database are some of the most accurate representations of the properties of different types of fuel that are available for this sort of research. However, in many cases a user may want to edit the characteristics of a fuel in order to better represent their individual simulation parameters. There is a way to do this, however it isn’t the simplest process so instructions are provided below.</w:t>
+      </w:r>
+    </w:p>
+    <w:p>
+      <w:pPr>
+        <w:jc w:val="both"/>
+        <w:rPr>
+          <w:rFonts w:ascii="Times New Roman" w:hAnsi="Times New Roman" w:cs="Times New Roman"/>
+          <w:b/>
+          <w:sz w:val="24"/>
+          <w:szCs w:val="24"/>
+        </w:rPr>
+      </w:pPr>
+      <w:r>
+        <w:rPr>
+          <w:rFonts w:ascii="Times New Roman" w:hAnsi="Times New Roman" w:cs="Times New Roman"/>
+          <w:b/>
+          <w:sz w:val="24"/>
+          <w:szCs w:val="24"/>
+        </w:rPr>
+        <w:t>Example: Changing the Lower Heating Value of Conventional Diesel</w:t>
+      </w:r>
     </w:p>
     <w:p>
       <w:pPr>
         <w:pStyle w:val="ListParagraph"/>
         <w:numPr>
           <w:ilvl w:val="0"/>
-          <w:numId w:val="2"/>
+          <w:numId w:val="21"/>
         </w:numPr>
-        <w:spacing w:after="100" w:line="240" w:lineRule="auto"/>
-        <w:rPr>
-          <w:rFonts w:ascii="Times New Roman" w:hAnsi="Times New Roman" w:cs="Times New Roman"/>
-          <w:b/>
-          <w:sz w:val="28"/>
-          <w:szCs w:val="28"/>
-        </w:rPr>
-      </w:pPr>
-      <w:r>
-        <w:rPr>
-          <w:rFonts w:ascii="Times New Roman" w:hAnsi="Times New Roman" w:cs="Times New Roman"/>
-          <w:b/>
-          <w:sz w:val="28"/>
-          <w:szCs w:val="28"/>
-        </w:rPr>
-        <w:t>Interpreting Results</w:t>
-      </w:r>
-      <w:r>
-        <w:rPr>
-          <w:rFonts w:ascii="Times New Roman" w:hAnsi="Times New Roman" w:cs="Times New Roman"/>
-          <w:b/>
-          <w:sz w:val="28"/>
-          <w:szCs w:val="28"/>
-        </w:rPr>
-        <w:t xml:space="preserve"> </w:t>
-      </w:r>
-      <w:r>
-        <w:rPr>
-          <w:rFonts w:ascii="Times New Roman" w:hAnsi="Times New Roman" w:cs="Times New Roman"/>
-          <w:b/>
-          <w:sz w:val="28"/>
-          <w:szCs w:val="28"/>
-          <w:u w:val="single"/>
-        </w:rPr>
-        <w:t>_________________________________</w:t>
-      </w:r>
-      <w:r>
-        <w:rPr>
-          <w:rFonts w:ascii="Times New Roman" w:hAnsi="Times New Roman" w:cs="Times New Roman"/>
-          <w:b/>
-          <w:sz w:val="28"/>
-          <w:szCs w:val="28"/>
-          <w:u w:val="single"/>
-        </w:rPr>
-        <w:t>____________________________</w:t>
-      </w:r>
-    </w:p>
-    <w:p>
-      <w:pPr>
-        <w:rPr>
-          <w:rFonts w:ascii="Times New Roman" w:hAnsi="Times New Roman" w:cs="Times New Roman"/>
-          <w:sz w:val="24"/>
-          <w:szCs w:val="24"/>
-        </w:rPr>
-      </w:pPr>
-      <w:r>
-        <w:rPr>
-          <w:rFonts w:ascii="Times New Roman" w:hAnsi="Times New Roman" w:cs="Times New Roman"/>
-          <w:b/>
-          <w:sz w:val="24"/>
-          <w:szCs w:val="24"/>
-        </w:rPr>
-        <w:tab/>
-      </w:r>
-      <w:r>
-        <w:rPr>
-          <w:rFonts w:ascii="Times New Roman" w:hAnsi="Times New Roman" w:cs="Times New Roman"/>
-          <w:sz w:val="24"/>
-          <w:szCs w:val="24"/>
-        </w:rPr>
-        <w:t xml:space="preserve">The purpose of the TEAMS Module is to allow a user to get at valuable data for a given nautical vessel without having to painstakingly maintain a spreadsheet of accurate data about the well to pump emissions for different fuel pathways. There are a number of different, important results on the results sheet of the module, and understanding how to read them effectively can assist in </w:t>
-      </w:r>
-      <w:r>
-        <w:rPr>
-          <w:rFonts w:ascii="Times New Roman" w:hAnsi="Times New Roman" w:cs="Times New Roman"/>
-          <w:sz w:val="24"/>
-          <w:szCs w:val="24"/>
-        </w:rPr>
-        <w:t>making this tool more useful. As such, here are some notes on how the results sheet was put together that may help to expedite the process of using it.</w:t>
+        <w:rPr>
+          <w:rFonts w:ascii="Times New Roman" w:hAnsi="Times New Roman" w:cs="Times New Roman"/>
+          <w:sz w:val="24"/>
+          <w:szCs w:val="24"/>
+        </w:rPr>
+      </w:pPr>
+      <w:r>
+        <w:rPr>
+          <w:rFonts w:ascii="Times New Roman" w:hAnsi="Times New Roman" w:cs="Times New Roman"/>
+          <w:sz w:val="24"/>
+          <w:szCs w:val="24"/>
+        </w:rPr>
+        <w:t>Open up the GREET application</w:t>
       </w:r>
     </w:p>
     <w:p>
@@ -5554,89 +5828,21 @@
         <w:pStyle w:val="ListParagraph"/>
         <w:numPr>
           <w:ilvl w:val="0"/>
-          <w:numId w:val="18"/>
+          <w:numId w:val="21"/>
         </w:numPr>
         <w:rPr>
           <w:rFonts w:ascii="Times New Roman" w:hAnsi="Times New Roman" w:cs="Times New Roman"/>
-          <w:i/>
-          <w:sz w:val="24"/>
-          <w:szCs w:val="24"/>
-        </w:rPr>
-      </w:pPr>
-      <w:r>
-        <w:rPr>
-          <w:rFonts w:ascii="Times New Roman" w:hAnsi="Times New Roman" w:cs="Times New Roman"/>
-          <w:sz w:val="24"/>
-          <w:szCs w:val="24"/>
-        </w:rPr>
-        <w:t xml:space="preserve">On the top left corner of the table that contains the results it is noted that </w:t>
-      </w:r>
-      <w:r>
-        <w:rPr>
-          <w:rFonts w:ascii="Times New Roman" w:hAnsi="Times New Roman" w:cs="Times New Roman"/>
-          <w:b/>
-          <w:i/>
-          <w:sz w:val="24"/>
-          <w:szCs w:val="24"/>
-        </w:rPr>
-        <w:t xml:space="preserve">RESULTS SHOWN PER TRIP </w:t>
-      </w:r>
-      <w:r>
-        <w:rPr>
-          <w:rFonts w:ascii="Times New Roman" w:hAnsi="Times New Roman" w:cs="Times New Roman"/>
-          <w:sz w:val="24"/>
-          <w:szCs w:val="24"/>
-        </w:rPr>
-        <w:t xml:space="preserve">this is crucial to understanding how the software comes to your results, and why you needed to input so much data about your voyage earlier on. Essentially the simulation is being run in order to determine the emissions for your vessel if it were to take the trip you define in the user input section. If your trip is not correct, your results won’t be either so you should check multiple times that your inputs are in line with the voyage you want to calculate. </w:t>
-      </w:r>
-    </w:p>
-    <w:p>
-      <w:pPr>
-        <w:pStyle w:val="ListParagraph"/>
-        <w:numPr>
-          <w:ilvl w:val="0"/>
-          <w:numId w:val="18"/>
-        </w:numPr>
-        <w:rPr>
-          <w:rFonts w:ascii="Times New Roman" w:hAnsi="Times New Roman" w:cs="Times New Roman"/>
-          <w:i/>
-          <w:sz w:val="24"/>
-          <w:szCs w:val="24"/>
-        </w:rPr>
-      </w:pPr>
-      <w:r>
-        <w:rPr>
-          <w:rFonts w:ascii="Times New Roman" w:hAnsi="Times New Roman" w:cs="Times New Roman"/>
-          <w:sz w:val="24"/>
-          <w:szCs w:val="24"/>
-        </w:rPr>
-        <w:t>At this time the results sheet is broken up into two basic sections: Energy, and Emissions as shown in Figures 5.1, and 5.2 respectively. These two sections represent very different aspects of the calculation, and as such have different units accompanying the answers (</w:t>
-      </w:r>
-      <w:proofErr w:type="spellStart"/>
-      <w:r>
-        <w:rPr>
-          <w:rFonts w:ascii="Times New Roman" w:hAnsi="Times New Roman" w:cs="Times New Roman"/>
-          <w:sz w:val="24"/>
-          <w:szCs w:val="24"/>
-        </w:rPr>
-        <w:t>mmbtu</w:t>
-      </w:r>
-      <w:proofErr w:type="spellEnd"/>
-      <w:r>
-        <w:rPr>
-          <w:rFonts w:ascii="Times New Roman" w:hAnsi="Times New Roman" w:cs="Times New Roman"/>
-          <w:sz w:val="24"/>
-          <w:szCs w:val="24"/>
-        </w:rPr>
-        <w:t>/trip for energy, and g/trip for e</w:t>
-      </w:r>
-      <w:r>
-        <w:rPr>
-          <w:rFonts w:ascii="Times New Roman" w:hAnsi="Times New Roman" w:cs="Times New Roman"/>
-          <w:sz w:val="24"/>
-          <w:szCs w:val="24"/>
-        </w:rPr>
-        <w:t>missions.)</w:t>
+          <w:sz w:val="24"/>
+          <w:szCs w:val="24"/>
+        </w:rPr>
+      </w:pPr>
+      <w:r>
+        <w:rPr>
+          <w:rFonts w:ascii="Times New Roman" w:hAnsi="Times New Roman" w:cs="Times New Roman"/>
+          <w:sz w:val="24"/>
+          <w:szCs w:val="24"/>
+        </w:rPr>
+        <w:t>Navigate to the “Data Editors” tab as shown in Figure 6.1</w:t>
       </w:r>
     </w:p>
     <w:p>
@@ -5655,10 +5861,10 @@
         </w:rPr>
         <w:lastRenderedPageBreak/>
         <w:drawing>
-          <wp:inline distT="0" distB="0" distL="0" distR="0" wp14:anchorId="28E6C4FA" wp14:editId="381F753A">
-            <wp:extent cx="5943600" cy="1335405"/>
-            <wp:effectExtent l="0" t="0" r="0" b="0"/>
-            <wp:docPr id="13" name="Picture 13"/>
+          <wp:inline distT="0" distB="0" distL="0" distR="0" wp14:anchorId="51E37E5E" wp14:editId="1F73B098">
+            <wp:extent cx="5954687" cy="1467770"/>
+            <wp:effectExtent l="0" t="0" r="8255" b="0"/>
+            <wp:docPr id="16" name="Picture 16"/>
             <wp:cNvGraphicFramePr>
               <a:graphicFrameLocks xmlns:a="http://schemas.openxmlformats.org/drawingml/2006/main" noChangeAspect="1"/>
             </wp:cNvGraphicFramePr>
@@ -5670,7 +5876,7 @@
                     <pic:cNvPicPr/>
                   </pic:nvPicPr>
                   <pic:blipFill>
-                    <a:blip r:embed="rId22">
+                    <a:blip r:embed="rId22" cstate="print">
                       <a:extLst>
                         <a:ext uri="{28A0092B-C50C-407E-A947-70E740481C1C}">
                           <a14:useLocalDpi xmlns:a14="http://schemas.microsoft.com/office/drawing/2010/main" val="0"/>
@@ -5684,7 +5890,7 @@
                   <pic:spPr>
                     <a:xfrm>
                       <a:off x="0" y="0"/>
-                      <a:ext cx="5943600" cy="1335405"/>
+                      <a:ext cx="5954687" cy="1467770"/>
                     </a:xfrm>
                     <a:prstGeom prst="rect">
                       <a:avLst/>
@@ -5703,7 +5909,7 @@
           <w:sz w:val="24"/>
           <w:szCs w:val="24"/>
         </w:rPr>
-        <w:t>(Figure 5.1</w:t>
+        <w:t xml:space="preserve">(Figure </w:t>
       </w:r>
       <w:r>
         <w:rPr>
@@ -5712,46 +5918,74 @@
           <w:sz w:val="24"/>
           <w:szCs w:val="24"/>
         </w:rPr>
-        <w:t xml:space="preserve"> </w:t>
-      </w:r>
-      <w:r>
+        <w:t>6.1 Shows the GREET application with Data Editors highlighted)</w:t>
+      </w:r>
+    </w:p>
+    <w:p>
+      <w:pPr>
+        <w:pStyle w:val="ListParagraph"/>
+        <w:numPr>
+          <w:ilvl w:val="0"/>
+          <w:numId w:val="21"/>
+        </w:numPr>
+        <w:rPr>
+          <w:rFonts w:ascii="Times New Roman" w:hAnsi="Times New Roman" w:cs="Times New Roman"/>
+          <w:sz w:val="24"/>
+          <w:szCs w:val="24"/>
+        </w:rPr>
+      </w:pPr>
+      <w:r>
+        <w:rPr>
+          <w:rFonts w:ascii="Times New Roman" w:hAnsi="Times New Roman" w:cs="Times New Roman"/>
+          <w:sz w:val="24"/>
+          <w:szCs w:val="24"/>
+        </w:rPr>
+        <w:t>Once you are in the Data Editor</w:t>
+      </w:r>
+      <w:r>
+        <w:rPr>
+          <w:rFonts w:ascii="Times New Roman" w:hAnsi="Times New Roman" w:cs="Times New Roman"/>
+          <w:sz w:val="24"/>
+          <w:szCs w:val="24"/>
+        </w:rPr>
+        <w:t xml:space="preserve"> you should select the “Resource</w:t>
+      </w:r>
+      <w:r>
+        <w:rPr>
+          <w:rFonts w:ascii="Times New Roman" w:hAnsi="Times New Roman" w:cs="Times New Roman"/>
+          <w:sz w:val="24"/>
+          <w:szCs w:val="24"/>
+        </w:rPr>
+        <w:t>s</w:t>
+      </w:r>
+      <w:r>
+        <w:rPr>
+          <w:rFonts w:ascii="Times New Roman" w:hAnsi="Times New Roman" w:cs="Times New Roman"/>
+          <w:sz w:val="24"/>
+          <w:szCs w:val="24"/>
+        </w:rPr>
+        <w:t>” tab shown in Figure 6.2 and select “Modify Resource”</w:t>
+      </w:r>
+    </w:p>
+    <w:p>
+      <w:pPr>
+        <w:ind w:left="360"/>
         <w:rPr>
           <w:rFonts w:ascii="Times New Roman" w:hAnsi="Times New Roman" w:cs="Times New Roman"/>
           <w:i/>
           <w:sz w:val="24"/>
           <w:szCs w:val="24"/>
         </w:rPr>
-        <w:t>shows the energy half of the results sheet</w:t>
-      </w:r>
-      <w:r>
-        <w:rPr>
-          <w:rFonts w:ascii="Times New Roman" w:hAnsi="Times New Roman" w:cs="Times New Roman"/>
-          <w:i/>
-          <w:sz w:val="24"/>
-          <w:szCs w:val="24"/>
-        </w:rPr>
-        <w:t>)</w:t>
-      </w:r>
-    </w:p>
-    <w:p>
-      <w:pPr>
-        <w:ind w:left="360"/>
-        <w:rPr>
-          <w:rFonts w:ascii="Times New Roman" w:hAnsi="Times New Roman" w:cs="Times New Roman"/>
-          <w:i/>
-          <w:sz w:val="24"/>
-          <w:szCs w:val="24"/>
-        </w:rPr>
       </w:pPr>
       <w:r>
         <w:rPr>
           <w:noProof/>
         </w:rPr>
         <w:drawing>
-          <wp:inline distT="0" distB="0" distL="0" distR="0" wp14:anchorId="2A515122" wp14:editId="0CA24DA9">
-            <wp:extent cx="5948314" cy="1624978"/>
+          <wp:inline distT="0" distB="0" distL="0" distR="0" wp14:anchorId="101EFC1D" wp14:editId="0FBA929F">
+            <wp:extent cx="5454869" cy="2523203"/>
             <wp:effectExtent l="0" t="0" r="0" b="0"/>
-            <wp:docPr id="14" name="Picture 14"/>
+            <wp:docPr id="17" name="Picture 17"/>
             <wp:cNvGraphicFramePr>
               <a:graphicFrameLocks xmlns:a="http://schemas.openxmlformats.org/drawingml/2006/main" noChangeAspect="1"/>
             </wp:cNvGraphicFramePr>
@@ -5777,539 +6011,6 @@
                   <pic:spPr>
                     <a:xfrm>
                       <a:off x="0" y="0"/>
-                      <a:ext cx="5954687" cy="1626719"/>
-                    </a:xfrm>
-                    <a:prstGeom prst="rect">
-                      <a:avLst/>
-                    </a:prstGeom>
-                  </pic:spPr>
-                </pic:pic>
-              </a:graphicData>
-            </a:graphic>
-          </wp:inline>
-        </w:drawing>
-      </w:r>
-      <w:r>
-        <w:rPr>
-          <w:rFonts w:ascii="Times New Roman" w:hAnsi="Times New Roman" w:cs="Times New Roman"/>
-          <w:i/>
-          <w:sz w:val="24"/>
-          <w:szCs w:val="24"/>
-        </w:rPr>
-        <w:t>(Figure 5.2</w:t>
-      </w:r>
-      <w:r>
-        <w:rPr>
-          <w:rFonts w:ascii="Times New Roman" w:hAnsi="Times New Roman" w:cs="Times New Roman"/>
-          <w:i/>
-          <w:sz w:val="24"/>
-          <w:szCs w:val="24"/>
-        </w:rPr>
-        <w:t xml:space="preserve"> </w:t>
-      </w:r>
-      <w:r>
-        <w:rPr>
-          <w:rFonts w:ascii="Times New Roman" w:hAnsi="Times New Roman" w:cs="Times New Roman"/>
-          <w:i/>
-          <w:sz w:val="24"/>
-          <w:szCs w:val="24"/>
-        </w:rPr>
-        <w:t>shows the emissions half of the results sheet</w:t>
-      </w:r>
-      <w:r>
-        <w:rPr>
-          <w:rFonts w:ascii="Times New Roman" w:hAnsi="Times New Roman" w:cs="Times New Roman"/>
-          <w:i/>
-          <w:sz w:val="24"/>
-          <w:szCs w:val="24"/>
-        </w:rPr>
-        <w:t>)</w:t>
-      </w:r>
-    </w:p>
-    <w:p>
-      <w:pPr>
-        <w:pStyle w:val="ListParagraph"/>
-        <w:numPr>
-          <w:ilvl w:val="0"/>
-          <w:numId w:val="18"/>
-        </w:numPr>
-        <w:rPr>
-          <w:rFonts w:ascii="Times New Roman" w:hAnsi="Times New Roman" w:cs="Times New Roman"/>
-          <w:i/>
-          <w:sz w:val="24"/>
-          <w:szCs w:val="24"/>
-        </w:rPr>
-      </w:pPr>
-      <w:r>
-        <w:rPr>
-          <w:rFonts w:ascii="Times New Roman" w:hAnsi="Times New Roman" w:cs="Times New Roman"/>
-          <w:sz w:val="24"/>
-          <w:szCs w:val="24"/>
-        </w:rPr>
-        <w:t xml:space="preserve">Another important sectioning off of the sheet is the Two </w:t>
-      </w:r>
-      <w:r>
-        <w:rPr>
-          <w:rFonts w:ascii="Times New Roman" w:hAnsi="Times New Roman" w:cs="Times New Roman"/>
-          <w:b/>
-          <w:sz w:val="24"/>
-          <w:szCs w:val="24"/>
-        </w:rPr>
-        <w:t xml:space="preserve">Well to Pump </w:t>
-      </w:r>
-      <w:r>
-        <w:rPr>
-          <w:rFonts w:ascii="Times New Roman" w:hAnsi="Times New Roman" w:cs="Times New Roman"/>
-          <w:sz w:val="24"/>
-          <w:szCs w:val="24"/>
-        </w:rPr>
-        <w:t xml:space="preserve">sections opposed to the two </w:t>
-      </w:r>
-      <w:r>
-        <w:rPr>
-          <w:rFonts w:ascii="Times New Roman" w:hAnsi="Times New Roman" w:cs="Times New Roman"/>
-          <w:b/>
-          <w:sz w:val="24"/>
-          <w:szCs w:val="24"/>
-        </w:rPr>
-        <w:t>Vessel Operation</w:t>
-      </w:r>
-      <w:r>
-        <w:rPr>
-          <w:rFonts w:ascii="Times New Roman" w:hAnsi="Times New Roman" w:cs="Times New Roman"/>
-          <w:sz w:val="24"/>
-          <w:szCs w:val="24"/>
-        </w:rPr>
-        <w:t xml:space="preserve"> sections. The WTP</w:t>
-      </w:r>
-      <w:r>
-        <w:rPr>
-          <w:rFonts w:ascii="Times New Roman" w:hAnsi="Times New Roman" w:cs="Times New Roman"/>
-          <w:sz w:val="24"/>
-          <w:szCs w:val="24"/>
-        </w:rPr>
-        <w:t xml:space="preserve"> is the section that shows how much energy or emissions were expended and generated respectively, from the process of getting the fuel processed and into the tank of the ship. The Vessel Operation is just that, the expenditure from the ship actually operating. </w:t>
-      </w:r>
-    </w:p>
-    <w:p>
-      <w:pPr>
-        <w:pStyle w:val="ListParagraph"/>
-        <w:numPr>
-          <w:ilvl w:val="0"/>
-          <w:numId w:val="18"/>
-        </w:numPr>
-        <w:rPr>
-          <w:rFonts w:ascii="Times New Roman" w:hAnsi="Times New Roman" w:cs="Times New Roman"/>
-          <w:i/>
-          <w:sz w:val="24"/>
-          <w:szCs w:val="24"/>
-        </w:rPr>
-      </w:pPr>
-      <w:r>
-        <w:rPr>
-          <w:rFonts w:ascii="Times New Roman" w:hAnsi="Times New Roman" w:cs="Times New Roman"/>
-          <w:sz w:val="24"/>
-          <w:szCs w:val="24"/>
-        </w:rPr>
-        <w:t xml:space="preserve">It bears mentioning that the Total column is the summation of those columns to the left of it. So if you are curious as to how that number is being achieved, it is through adding together all five of the cells to the left in whatever emission you are looking at. </w:t>
-      </w:r>
-    </w:p>
-    <w:p>
-      <w:pPr>
-        <w:ind w:left="360"/>
-        <w:rPr>
-          <w:rFonts w:ascii="Times New Roman" w:hAnsi="Times New Roman" w:cs="Times New Roman"/>
-          <w:i/>
-          <w:sz w:val="24"/>
-          <w:szCs w:val="24"/>
-        </w:rPr>
-      </w:pPr>
-    </w:p>
-    <w:p>
-      <w:pPr>
-        <w:ind w:left="360"/>
-        <w:rPr>
-          <w:rFonts w:ascii="Times New Roman" w:hAnsi="Times New Roman" w:cs="Times New Roman"/>
-          <w:i/>
-          <w:sz w:val="24"/>
-          <w:szCs w:val="24"/>
-        </w:rPr>
-      </w:pPr>
-    </w:p>
-    <w:p>
-      <w:pPr>
-        <w:ind w:left="360"/>
-        <w:rPr>
-          <w:rFonts w:ascii="Times New Roman" w:hAnsi="Times New Roman" w:cs="Times New Roman"/>
-          <w:i/>
-          <w:sz w:val="24"/>
-          <w:szCs w:val="24"/>
-        </w:rPr>
-      </w:pPr>
-    </w:p>
-    <w:p>
-      <w:pPr>
-        <w:ind w:left="360"/>
-        <w:rPr>
-          <w:rFonts w:ascii="Times New Roman" w:hAnsi="Times New Roman" w:cs="Times New Roman"/>
-          <w:i/>
-          <w:sz w:val="24"/>
-          <w:szCs w:val="24"/>
-        </w:rPr>
-      </w:pPr>
-    </w:p>
-    <w:p>
-      <w:pPr>
-        <w:ind w:left="360"/>
-        <w:rPr>
-          <w:rFonts w:ascii="Times New Roman" w:hAnsi="Times New Roman" w:cs="Times New Roman"/>
-          <w:i/>
-          <w:sz w:val="24"/>
-          <w:szCs w:val="24"/>
-        </w:rPr>
-      </w:pPr>
-    </w:p>
-    <w:p>
-      <w:pPr>
-        <w:ind w:left="360"/>
-        <w:rPr>
-          <w:rFonts w:ascii="Times New Roman" w:hAnsi="Times New Roman" w:cs="Times New Roman"/>
-          <w:i/>
-          <w:sz w:val="24"/>
-          <w:szCs w:val="24"/>
-        </w:rPr>
-      </w:pPr>
-    </w:p>
-    <w:p>
-      <w:pPr>
-        <w:ind w:left="360"/>
-        <w:rPr>
-          <w:rFonts w:ascii="Times New Roman" w:hAnsi="Times New Roman" w:cs="Times New Roman"/>
-          <w:i/>
-          <w:sz w:val="24"/>
-          <w:szCs w:val="24"/>
-        </w:rPr>
-      </w:pPr>
-    </w:p>
-    <w:p>
-      <w:pPr>
-        <w:ind w:left="360"/>
-        <w:rPr>
-          <w:rFonts w:ascii="Times New Roman" w:hAnsi="Times New Roman" w:cs="Times New Roman"/>
-          <w:i/>
-          <w:sz w:val="24"/>
-          <w:szCs w:val="24"/>
-        </w:rPr>
-      </w:pPr>
-    </w:p>
-    <w:p>
-      <w:pPr>
-        <w:ind w:left="360"/>
-        <w:rPr>
-          <w:rFonts w:ascii="Times New Roman" w:hAnsi="Times New Roman" w:cs="Times New Roman"/>
-          <w:i/>
-          <w:sz w:val="24"/>
-          <w:szCs w:val="24"/>
-        </w:rPr>
-      </w:pPr>
-    </w:p>
-    <w:p>
-      <w:pPr>
-        <w:pStyle w:val="ListParagraph"/>
-        <w:numPr>
-          <w:ilvl w:val="0"/>
-          <w:numId w:val="2"/>
-        </w:numPr>
-        <w:spacing w:after="100" w:line="240" w:lineRule="auto"/>
-        <w:rPr>
-          <w:rFonts w:ascii="Times New Roman" w:hAnsi="Times New Roman" w:cs="Times New Roman"/>
-          <w:b/>
-          <w:sz w:val="28"/>
-          <w:szCs w:val="28"/>
-        </w:rPr>
-      </w:pPr>
-      <w:r>
-        <w:rPr>
-          <w:rFonts w:ascii="Times New Roman" w:hAnsi="Times New Roman" w:cs="Times New Roman"/>
-          <w:b/>
-          <w:sz w:val="28"/>
-          <w:szCs w:val="28"/>
-        </w:rPr>
-        <w:lastRenderedPageBreak/>
-        <w:t>Editing Resource Variables</w:t>
-      </w:r>
-    </w:p>
-    <w:p>
-      <w:pPr>
-        <w:spacing w:after="100" w:line="240" w:lineRule="auto"/>
-        <w:ind w:left="360"/>
-        <w:rPr>
-          <w:rFonts w:ascii="Times New Roman" w:hAnsi="Times New Roman" w:cs="Times New Roman"/>
-          <w:b/>
-          <w:sz w:val="28"/>
-          <w:szCs w:val="28"/>
-          <w:u w:val="single"/>
-        </w:rPr>
-      </w:pPr>
-      <w:r>
-        <w:rPr>
-          <w:rFonts w:ascii="Times New Roman" w:hAnsi="Times New Roman" w:cs="Times New Roman"/>
-          <w:b/>
-          <w:sz w:val="28"/>
-          <w:szCs w:val="28"/>
-          <w:u w:val="single"/>
-        </w:rPr>
-        <w:t>________________________________________________________________</w:t>
-      </w:r>
-    </w:p>
-    <w:p>
-      <w:pPr>
-        <w:ind w:left="360"/>
-        <w:rPr>
-          <w:rFonts w:ascii="Times New Roman" w:hAnsi="Times New Roman" w:cs="Times New Roman"/>
-          <w:sz w:val="24"/>
-          <w:szCs w:val="24"/>
-        </w:rPr>
-      </w:pPr>
-      <w:r>
-        <w:rPr>
-          <w:rFonts w:ascii="Times New Roman" w:hAnsi="Times New Roman" w:cs="Times New Roman"/>
-          <w:sz w:val="24"/>
-          <w:szCs w:val="24"/>
-        </w:rPr>
-        <w:tab/>
-        <w:t>The resources that are provided as part of the GREET database are some of the most accurate representations of the properties of different types of fuel that are available for this sort of research. However, in many cases a user may want to edit the characteristics of a fuel in order to better represent their individual simulation parameters. There is a way to do this, however it isn’t the simplest process so instructions are provided below.</w:t>
-      </w:r>
-    </w:p>
-    <w:p>
-      <w:pPr>
-        <w:jc w:val="both"/>
-        <w:rPr>
-          <w:rFonts w:ascii="Times New Roman" w:hAnsi="Times New Roman" w:cs="Times New Roman"/>
-          <w:b/>
-          <w:sz w:val="24"/>
-          <w:szCs w:val="24"/>
-        </w:rPr>
-      </w:pPr>
-      <w:r>
-        <w:rPr>
-          <w:rFonts w:ascii="Times New Roman" w:hAnsi="Times New Roman" w:cs="Times New Roman"/>
-          <w:b/>
-          <w:sz w:val="24"/>
-          <w:szCs w:val="24"/>
-        </w:rPr>
-        <w:t>Example: Changing the Lower Heating Value of Conventional Diesel</w:t>
-      </w:r>
-    </w:p>
-    <w:p>
-      <w:pPr>
-        <w:pStyle w:val="ListParagraph"/>
-        <w:numPr>
-          <w:ilvl w:val="0"/>
-          <w:numId w:val="21"/>
-        </w:numPr>
-        <w:rPr>
-          <w:rFonts w:ascii="Times New Roman" w:hAnsi="Times New Roman" w:cs="Times New Roman"/>
-          <w:sz w:val="24"/>
-          <w:szCs w:val="24"/>
-        </w:rPr>
-      </w:pPr>
-      <w:r>
-        <w:rPr>
-          <w:rFonts w:ascii="Times New Roman" w:hAnsi="Times New Roman" w:cs="Times New Roman"/>
-          <w:sz w:val="24"/>
-          <w:szCs w:val="24"/>
-        </w:rPr>
-        <w:t>Open up the GREET application</w:t>
-      </w:r>
-    </w:p>
-    <w:p>
-      <w:pPr>
-        <w:pStyle w:val="ListParagraph"/>
-        <w:numPr>
-          <w:ilvl w:val="0"/>
-          <w:numId w:val="21"/>
-        </w:numPr>
-        <w:rPr>
-          <w:rFonts w:ascii="Times New Roman" w:hAnsi="Times New Roman" w:cs="Times New Roman"/>
-          <w:sz w:val="24"/>
-          <w:szCs w:val="24"/>
-        </w:rPr>
-      </w:pPr>
-      <w:r>
-        <w:rPr>
-          <w:rFonts w:ascii="Times New Roman" w:hAnsi="Times New Roman" w:cs="Times New Roman"/>
-          <w:sz w:val="24"/>
-          <w:szCs w:val="24"/>
-        </w:rPr>
-        <w:t>Navigate to the “Data Editors” tab as shown in Figure 6.1</w:t>
-      </w:r>
-    </w:p>
-    <w:p>
-      <w:pPr>
-        <w:ind w:left="360"/>
-        <w:rPr>
-          <w:rFonts w:ascii="Times New Roman" w:hAnsi="Times New Roman" w:cs="Times New Roman"/>
-          <w:i/>
-          <w:sz w:val="24"/>
-          <w:szCs w:val="24"/>
-        </w:rPr>
-      </w:pPr>
-      <w:r>
-        <w:rPr>
-          <w:noProof/>
-        </w:rPr>
-        <w:drawing>
-          <wp:inline distT="0" distB="0" distL="0" distR="0" wp14:anchorId="51E37E5E" wp14:editId="1F73B098">
-            <wp:extent cx="5954687" cy="1467770"/>
-            <wp:effectExtent l="0" t="0" r="8255" b="0"/>
-            <wp:docPr id="16" name="Picture 16"/>
-            <wp:cNvGraphicFramePr>
-              <a:graphicFrameLocks xmlns:a="http://schemas.openxmlformats.org/drawingml/2006/main" noChangeAspect="1"/>
-            </wp:cNvGraphicFramePr>
-            <a:graphic xmlns:a="http://schemas.openxmlformats.org/drawingml/2006/main">
-              <a:graphicData uri="http://schemas.openxmlformats.org/drawingml/2006/picture">
-                <pic:pic xmlns:pic="http://schemas.openxmlformats.org/drawingml/2006/picture">
-                  <pic:nvPicPr>
-                    <pic:cNvPr id="0" name="Energy.PNG"/>
-                    <pic:cNvPicPr/>
-                  </pic:nvPicPr>
-                  <pic:blipFill>
-                    <a:blip r:embed="rId24" cstate="print">
-                      <a:extLst>
-                        <a:ext uri="{28A0092B-C50C-407E-A947-70E740481C1C}">
-                          <a14:useLocalDpi xmlns:a14="http://schemas.microsoft.com/office/drawing/2010/main" val="0"/>
-                        </a:ext>
-                      </a:extLst>
-                    </a:blip>
-                    <a:stretch>
-                      <a:fillRect/>
-                    </a:stretch>
-                  </pic:blipFill>
-                  <pic:spPr>
-                    <a:xfrm>
-                      <a:off x="0" y="0"/>
-                      <a:ext cx="5954687" cy="1467770"/>
-                    </a:xfrm>
-                    <a:prstGeom prst="rect">
-                      <a:avLst/>
-                    </a:prstGeom>
-                  </pic:spPr>
-                </pic:pic>
-              </a:graphicData>
-            </a:graphic>
-          </wp:inline>
-        </w:drawing>
-      </w:r>
-      <w:r>
-        <w:rPr>
-          <w:rFonts w:ascii="Times New Roman" w:hAnsi="Times New Roman" w:cs="Times New Roman"/>
-          <w:i/>
-          <w:sz w:val="24"/>
-          <w:szCs w:val="24"/>
-        </w:rPr>
-        <w:t xml:space="preserve">(Figure </w:t>
-      </w:r>
-      <w:r>
-        <w:rPr>
-          <w:rFonts w:ascii="Times New Roman" w:hAnsi="Times New Roman" w:cs="Times New Roman"/>
-          <w:i/>
-          <w:sz w:val="24"/>
-          <w:szCs w:val="24"/>
-        </w:rPr>
-        <w:t>6.1 Shows the GREET application with Data Editors highlighted)</w:t>
-      </w:r>
-    </w:p>
-    <w:p>
-      <w:pPr>
-        <w:pStyle w:val="ListParagraph"/>
-        <w:numPr>
-          <w:ilvl w:val="0"/>
-          <w:numId w:val="21"/>
-        </w:numPr>
-        <w:rPr>
-          <w:rFonts w:ascii="Times New Roman" w:hAnsi="Times New Roman" w:cs="Times New Roman"/>
-          <w:sz w:val="24"/>
-          <w:szCs w:val="24"/>
-        </w:rPr>
-      </w:pPr>
-      <w:r>
-        <w:rPr>
-          <w:rFonts w:ascii="Times New Roman" w:hAnsi="Times New Roman" w:cs="Times New Roman"/>
-          <w:sz w:val="24"/>
-          <w:szCs w:val="24"/>
-        </w:rPr>
-        <w:t>Once you are in the Data Editor</w:t>
-      </w:r>
-      <w:r>
-        <w:rPr>
-          <w:rFonts w:ascii="Times New Roman" w:hAnsi="Times New Roman" w:cs="Times New Roman"/>
-          <w:sz w:val="24"/>
-          <w:szCs w:val="24"/>
-        </w:rPr>
-        <w:t xml:space="preserve"> you should select the “Resource</w:t>
-      </w:r>
-      <w:r>
-        <w:rPr>
-          <w:rFonts w:ascii="Times New Roman" w:hAnsi="Times New Roman" w:cs="Times New Roman"/>
-          <w:sz w:val="24"/>
-          <w:szCs w:val="24"/>
-        </w:rPr>
-        <w:t>s</w:t>
-      </w:r>
-      <w:r>
-        <w:rPr>
-          <w:rFonts w:ascii="Times New Roman" w:hAnsi="Times New Roman" w:cs="Times New Roman"/>
-          <w:sz w:val="24"/>
-          <w:szCs w:val="24"/>
-        </w:rPr>
-        <w:t>” tab shown in Figure 6.2 and select “Modify Resource”</w:t>
-      </w:r>
-    </w:p>
-    <w:p>
-      <w:pPr>
-        <w:ind w:left="360"/>
-        <w:rPr>
-          <w:rFonts w:ascii="Times New Roman" w:hAnsi="Times New Roman" w:cs="Times New Roman"/>
-          <w:i/>
-          <w:sz w:val="24"/>
-          <w:szCs w:val="24"/>
-        </w:rPr>
-      </w:pPr>
-      <w:r>
-        <w:rPr>
-          <w:noProof/>
-        </w:rPr>
-        <w:drawing>
-          <wp:inline distT="0" distB="0" distL="0" distR="0" wp14:anchorId="101EFC1D" wp14:editId="0FBA929F">
-            <wp:extent cx="5454869" cy="2523203"/>
-            <wp:effectExtent l="0" t="0" r="0" b="0"/>
-            <wp:docPr id="17" name="Picture 17"/>
-            <wp:cNvGraphicFramePr>
-              <a:graphicFrameLocks xmlns:a="http://schemas.openxmlformats.org/drawingml/2006/main" noChangeAspect="1"/>
-            </wp:cNvGraphicFramePr>
-            <a:graphic xmlns:a="http://schemas.openxmlformats.org/drawingml/2006/main">
-              <a:graphicData uri="http://schemas.openxmlformats.org/drawingml/2006/picture">
-                <pic:pic xmlns:pic="http://schemas.openxmlformats.org/drawingml/2006/picture">
-                  <pic:nvPicPr>
-                    <pic:cNvPr id="0" name="Energy.PNG"/>
-                    <pic:cNvPicPr/>
-                  </pic:nvPicPr>
-                  <pic:blipFill>
-                    <a:blip r:embed="rId25">
-                      <a:extLst>
-                        <a:ext uri="{28A0092B-C50C-407E-A947-70E740481C1C}">
-                          <a14:useLocalDpi xmlns:a14="http://schemas.microsoft.com/office/drawing/2010/main" val="0"/>
-                        </a:ext>
-                      </a:extLst>
-                    </a:blip>
-                    <a:stretch>
-                      <a:fillRect/>
-                    </a:stretch>
-                  </pic:blipFill>
-                  <pic:spPr>
-                    <a:xfrm>
-                      <a:off x="0" y="0"/>
                       <a:ext cx="5461559" cy="2526297"/>
                     </a:xfrm>
                     <a:prstGeom prst="rect">
@@ -6387,7 +6088,6 @@
           <w:sz w:val="24"/>
           <w:szCs w:val="24"/>
         </w:rPr>
-        <w:lastRenderedPageBreak/>
         <w:t xml:space="preserve">Once you are in the selection menu for resources, you have to find the resource you are looking to alter the properties of. In this case it would be Conventional Diesel so we navigate to that resource and double click it. </w:t>
       </w:r>
     </w:p>
@@ -6406,6 +6106,7 @@
         <w:rPr>
           <w:noProof/>
         </w:rPr>
+        <w:lastRenderedPageBreak/>
         <w:drawing>
           <wp:inline distT="0" distB="0" distL="0" distR="0" wp14:anchorId="4F536E7F" wp14:editId="4EC2DEDE">
             <wp:extent cx="4561489" cy="4274542"/>
@@ -6422,7 +6123,7 @@
                     <pic:cNvPicPr/>
                   </pic:nvPicPr>
                   <pic:blipFill>
-                    <a:blip r:embed="rId26">
+                    <a:blip r:embed="rId24">
                       <a:extLst>
                         <a:ext uri="{28A0092B-C50C-407E-A947-70E740481C1C}">
                           <a14:useLocalDpi xmlns:a14="http://schemas.microsoft.com/office/drawing/2010/main" val="0"/>
@@ -6609,7 +6310,7 @@
                     <pic:cNvPicPr/>
                   </pic:nvPicPr>
                   <pic:blipFill>
-                    <a:blip r:embed="rId27" cstate="print">
+                    <a:blip r:embed="rId25" cstate="print">
                       <a:extLst>
                         <a:ext uri="{28A0092B-C50C-407E-A947-70E740481C1C}">
                           <a14:useLocalDpi xmlns:a14="http://schemas.microsoft.com/office/drawing/2010/main" val="0"/>
@@ -6853,28 +6554,13 @@
     </w:p>
     <w:p>
       <w:pPr>
-        <w:pStyle w:val="ListParagraph"/>
-        <w:numPr>
-          <w:ilvl w:val="0"/>
-          <w:numId w:val="2"/>
-        </w:numPr>
-        <w:spacing w:after="100" w:line="240" w:lineRule="auto"/>
-        <w:rPr>
-          <w:rFonts w:ascii="Times New Roman" w:hAnsi="Times New Roman" w:cs="Times New Roman"/>
-          <w:b/>
-          <w:sz w:val="28"/>
-          <w:szCs w:val="28"/>
-        </w:rPr>
-      </w:pPr>
-      <w:r>
-        <w:rPr>
-          <w:rFonts w:ascii="Times New Roman" w:hAnsi="Times New Roman" w:cs="Times New Roman"/>
-          <w:b/>
-          <w:sz w:val="28"/>
-          <w:szCs w:val="28"/>
-        </w:rPr>
+        <w:pStyle w:val="Heading1"/>
+      </w:pPr>
+      <w:bookmarkStart w:id="5" w:name="_Toc391299702"/>
+      <w:r>
         <w:t>Editing Pathways</w:t>
       </w:r>
+      <w:bookmarkEnd w:id="5"/>
     </w:p>
     <w:p>
       <w:pPr>
@@ -6954,7 +6640,7 @@
                     <pic:cNvPicPr/>
                   </pic:nvPicPr>
                   <pic:blipFill>
-                    <a:blip r:embed="rId28" cstate="print">
+                    <a:blip r:embed="rId26" cstate="print">
                       <a:extLst>
                         <a:ext uri="{28A0092B-C50C-407E-A947-70E740481C1C}">
                           <a14:useLocalDpi xmlns:a14="http://schemas.microsoft.com/office/drawing/2010/main" val="0"/>
@@ -7046,7 +6732,7 @@
                     <pic:cNvPicPr/>
                   </pic:nvPicPr>
                   <pic:blipFill>
-                    <a:blip r:embed="rId29">
+                    <a:blip r:embed="rId27">
                       <a:extLst>
                         <a:ext uri="{28A0092B-C50C-407E-A947-70E740481C1C}">
                           <a14:useLocalDpi xmlns:a14="http://schemas.microsoft.com/office/drawing/2010/main" val="0"/>
@@ -7308,6 +6994,322 @@
             <wp:extent cx="6190142" cy="2554014"/>
             <wp:effectExtent l="0" t="0" r="1270" b="0"/>
             <wp:docPr id="22" name="Picture 22"/>
+            <wp:cNvGraphicFramePr>
+              <a:graphicFrameLocks xmlns:a="http://schemas.openxmlformats.org/drawingml/2006/main" noChangeAspect="1"/>
+            </wp:cNvGraphicFramePr>
+            <a:graphic xmlns:a="http://schemas.openxmlformats.org/drawingml/2006/main">
+              <a:graphicData uri="http://schemas.openxmlformats.org/drawingml/2006/picture">
+                <pic:pic xmlns:pic="http://schemas.openxmlformats.org/drawingml/2006/picture">
+                  <pic:nvPicPr>
+                    <pic:cNvPr id="0" name="Energy.PNG"/>
+                    <pic:cNvPicPr/>
+                  </pic:nvPicPr>
+                  <pic:blipFill>
+                    <a:blip r:embed="rId28">
+                      <a:extLst>
+                        <a:ext uri="{28A0092B-C50C-407E-A947-70E740481C1C}">
+                          <a14:useLocalDpi xmlns:a14="http://schemas.microsoft.com/office/drawing/2010/main" val="0"/>
+                        </a:ext>
+                      </a:extLst>
+                    </a:blip>
+                    <a:stretch>
+                      <a:fillRect/>
+                    </a:stretch>
+                  </pic:blipFill>
+                  <pic:spPr>
+                    <a:xfrm>
+                      <a:off x="0" y="0"/>
+                      <a:ext cx="6194811" cy="2555941"/>
+                    </a:xfrm>
+                    <a:prstGeom prst="rect">
+                      <a:avLst/>
+                    </a:prstGeom>
+                  </pic:spPr>
+                </pic:pic>
+              </a:graphicData>
+            </a:graphic>
+          </wp:inline>
+        </w:drawing>
+      </w:r>
+    </w:p>
+    <w:p>
+      <w:pPr>
+        <w:rPr>
+          <w:rFonts w:ascii="Times New Roman" w:hAnsi="Times New Roman" w:cs="Times New Roman"/>
+          <w:i/>
+          <w:sz w:val="24"/>
+          <w:szCs w:val="24"/>
+        </w:rPr>
+      </w:pPr>
+      <w:r>
+        <w:rPr>
+          <w:rFonts w:ascii="Times New Roman" w:hAnsi="Times New Roman" w:cs="Times New Roman"/>
+          <w:i/>
+          <w:sz w:val="24"/>
+          <w:szCs w:val="24"/>
+        </w:rPr>
+        <w:t xml:space="preserve">(Figure </w:t>
+      </w:r>
+      <w:r>
+        <w:rPr>
+          <w:rFonts w:ascii="Times New Roman" w:hAnsi="Times New Roman" w:cs="Times New Roman"/>
+          <w:i/>
+          <w:sz w:val="24"/>
+          <w:szCs w:val="24"/>
+        </w:rPr>
+        <w:t>7.3 shows the transportation process of U.S. Conventional Diesel</w:t>
+      </w:r>
+    </w:p>
+    <w:p>
+      <w:pPr>
+        <w:pStyle w:val="ListParagraph"/>
+        <w:numPr>
+          <w:ilvl w:val="0"/>
+          <w:numId w:val="22"/>
+        </w:numPr>
+        <w:rPr>
+          <w:rFonts w:ascii="Times New Roman" w:hAnsi="Times New Roman" w:cs="Times New Roman"/>
+          <w:b/>
+          <w:sz w:val="24"/>
+          <w:szCs w:val="24"/>
+        </w:rPr>
+      </w:pPr>
+      <w:r>
+        <w:rPr>
+          <w:rFonts w:ascii="Times New Roman" w:hAnsi="Times New Roman" w:cs="Times New Roman"/>
+          <w:sz w:val="24"/>
+          <w:szCs w:val="24"/>
+        </w:rPr>
+        <w:t xml:space="preserve">In this case, we will now double click on “Pipeline” and edit the distance that comes up and hit “Apply” </w:t>
+      </w:r>
+    </w:p>
+    <w:p>
+      <w:pPr>
+        <w:pStyle w:val="ListParagraph"/>
+        <w:numPr>
+          <w:ilvl w:val="0"/>
+          <w:numId w:val="22"/>
+        </w:numPr>
+        <w:rPr>
+          <w:rFonts w:ascii="Times New Roman" w:hAnsi="Times New Roman" w:cs="Times New Roman"/>
+          <w:b/>
+          <w:sz w:val="24"/>
+          <w:szCs w:val="24"/>
+        </w:rPr>
+      </w:pPr>
+      <w:r>
+        <w:rPr>
+          <w:rFonts w:ascii="Times New Roman" w:hAnsi="Times New Roman" w:cs="Times New Roman"/>
+          <w:sz w:val="24"/>
+          <w:szCs w:val="24"/>
+        </w:rPr>
+        <w:t>We then hit the apply button on the bottom of the Transportation diagram, and a prompt will appear that informs you of which pathways will be affected. You agree to that, and now the pathway you were editing will have the new pipeline information, changing the properties if you try and use it for a TEAMS calculation.</w:t>
+      </w:r>
+    </w:p>
+    <w:p>
+      <w:pPr>
+        <w:pStyle w:val="ListParagraph"/>
+        <w:numPr>
+          <w:ilvl w:val="0"/>
+          <w:numId w:val="22"/>
+        </w:numPr>
+        <w:rPr>
+          <w:rFonts w:ascii="Times New Roman" w:hAnsi="Times New Roman" w:cs="Times New Roman"/>
+          <w:b/>
+          <w:sz w:val="24"/>
+          <w:szCs w:val="24"/>
+        </w:rPr>
+      </w:pPr>
+      <w:r>
+        <w:rPr>
+          <w:rFonts w:ascii="Times New Roman" w:hAnsi="Times New Roman" w:cs="Times New Roman"/>
+          <w:sz w:val="24"/>
+          <w:szCs w:val="24"/>
+        </w:rPr>
+        <w:t xml:space="preserve">Alternatively, you can </w:t>
+      </w:r>
+      <w:r>
+        <w:rPr>
+          <w:rFonts w:ascii="Times New Roman" w:hAnsi="Times New Roman" w:cs="Times New Roman"/>
+          <w:sz w:val="24"/>
+          <w:szCs w:val="24"/>
+        </w:rPr>
+        <w:t xml:space="preserve">repeat step 7 but hit “Add as new” instead of apply. Then when you get back to the pathway diagram, you can delete the process you were editing, and instead add the new one that you’ve created. You can then save the new pathway, and it will appear in the TEAMS fuel pathway selection, as an alternative to </w:t>
+      </w:r>
+      <w:r>
+        <w:rPr>
+          <w:rFonts w:ascii="Times New Roman" w:hAnsi="Times New Roman" w:cs="Times New Roman"/>
+          <w:sz w:val="24"/>
+          <w:szCs w:val="24"/>
+        </w:rPr>
+        <w:lastRenderedPageBreak/>
+        <w:t xml:space="preserve">the original or the edited version of the base pathway. This way you can try different variations in order to reflect different options you may have in the pathway analysis for your vessel fuels. </w:t>
+      </w:r>
+    </w:p>
+    <w:p>
+      <w:pPr>
+        <w:pStyle w:val="ListParagraph"/>
+        <w:numPr>
+          <w:ilvl w:val="0"/>
+          <w:numId w:val="22"/>
+        </w:numPr>
+        <w:rPr>
+          <w:rFonts w:ascii="Times New Roman" w:hAnsi="Times New Roman" w:cs="Times New Roman"/>
+          <w:b/>
+          <w:sz w:val="24"/>
+          <w:szCs w:val="24"/>
+        </w:rPr>
+      </w:pPr>
+      <w:r>
+        <w:rPr>
+          <w:rFonts w:ascii="Times New Roman" w:hAnsi="Times New Roman" w:cs="Times New Roman"/>
+          <w:sz w:val="24"/>
+          <w:szCs w:val="24"/>
+        </w:rPr>
+        <w:t xml:space="preserve">Finally, re-calculate the new pathways and resources created by selecting Results </w:t>
+      </w:r>
+      <w:r>
+        <w:rPr>
+          <w:rFonts w:ascii="Times New Roman" w:hAnsi="Times New Roman" w:cs="Times New Roman"/>
+          <w:sz w:val="24"/>
+          <w:szCs w:val="24"/>
+        </w:rPr>
+        <w:sym w:font="Wingdings" w:char="F0E0"/>
+      </w:r>
+      <w:r>
+        <w:rPr>
+          <w:rFonts w:ascii="Times New Roman" w:hAnsi="Times New Roman" w:cs="Times New Roman"/>
+          <w:sz w:val="24"/>
+          <w:szCs w:val="24"/>
+        </w:rPr>
+        <w:t xml:space="preserve"> Calculate from the taskbar, or by pressing F9 on the keyboard.</w:t>
+      </w:r>
+      <w:bookmarkStart w:id="6" w:name="_GoBack"/>
+      <w:bookmarkEnd w:id="6"/>
+    </w:p>
+    <w:p>
+      <w:pPr>
+        <w:ind w:left="720"/>
+        <w:rPr>
+          <w:rFonts w:ascii="Times New Roman" w:hAnsi="Times New Roman" w:cs="Times New Roman"/>
+          <w:sz w:val="24"/>
+          <w:szCs w:val="24"/>
+        </w:rPr>
+      </w:pPr>
+      <w:r>
+        <w:rPr>
+          <w:rFonts w:ascii="Times New Roman" w:hAnsi="Times New Roman" w:cs="Times New Roman"/>
+          <w:sz w:val="24"/>
+          <w:szCs w:val="24"/>
+        </w:rPr>
+        <w:t xml:space="preserve">NOTE: If you need additional information about how to edit a fuel pathway, the GREET user guide has a more in depth guide to that as it pertains to using the main model on top of which our module is resting. This can be found at </w:t>
+      </w:r>
+      <w:hyperlink r:id="rId29" w:history="1">
+        <w:r>
+          <w:rPr>
+            <w:rStyle w:val="Hyperlink"/>
+            <w:rFonts w:ascii="Times New Roman" w:hAnsi="Times New Roman" w:cs="Times New Roman"/>
+            <w:sz w:val="24"/>
+            <w:szCs w:val="24"/>
+          </w:rPr>
+          <w:t>https://greet.es.anl.gov/publication-greet-manual</w:t>
+        </w:r>
+      </w:hyperlink>
+    </w:p>
+    <w:p>
+      <w:pPr>
+        <w:pStyle w:val="Heading1"/>
+      </w:pPr>
+      <w:bookmarkStart w:id="7" w:name="_Toc391299703"/>
+      <w:r>
+        <w:t>Saving/Viewing Results</w:t>
+      </w:r>
+      <w:bookmarkEnd w:id="7"/>
+    </w:p>
+    <w:p>
+      <w:pPr>
+        <w:spacing w:after="100" w:line="240" w:lineRule="auto"/>
+        <w:rPr>
+          <w:rFonts w:ascii="Times New Roman" w:hAnsi="Times New Roman" w:cs="Times New Roman"/>
+          <w:b/>
+          <w:sz w:val="28"/>
+          <w:szCs w:val="28"/>
+          <w:u w:val="single"/>
+        </w:rPr>
+      </w:pPr>
+      <w:r>
+        <w:rPr>
+          <w:rFonts w:ascii="Times New Roman" w:hAnsi="Times New Roman" w:cs="Times New Roman"/>
+          <w:b/>
+          <w:sz w:val="28"/>
+          <w:szCs w:val="28"/>
+          <w:u w:val="single"/>
+        </w:rPr>
+        <w:t>__________________________________________________________________</w:t>
+      </w:r>
+    </w:p>
+    <w:p>
+      <w:pPr>
+        <w:pStyle w:val="ListParagraph"/>
+        <w:spacing w:after="100" w:line="240" w:lineRule="auto"/>
+        <w:ind w:firstLine="720"/>
+        <w:rPr>
+          <w:rFonts w:ascii="Times New Roman" w:hAnsi="Times New Roman" w:cs="Times New Roman"/>
+          <w:sz w:val="24"/>
+          <w:szCs w:val="24"/>
+        </w:rPr>
+      </w:pPr>
+      <w:r>
+        <w:rPr>
+          <w:rFonts w:ascii="Times New Roman" w:hAnsi="Times New Roman" w:cs="Times New Roman"/>
+          <w:sz w:val="24"/>
+          <w:szCs w:val="24"/>
+        </w:rPr>
+        <w:t xml:space="preserve">Saving a results sheet in TEAMS is a tremendously simple process. Essentially when you are on the TEAMS results sheet (Shown in Figure 8.1) you just hit the “Save to Excel” </w:t>
+      </w:r>
+      <w:r>
+        <w:rPr>
+          <w:rFonts w:ascii="Times New Roman" w:hAnsi="Times New Roman" w:cs="Times New Roman"/>
+          <w:sz w:val="24"/>
+          <w:szCs w:val="24"/>
+        </w:rPr>
+        <w:t>button</w:t>
+      </w:r>
+      <w:r>
+        <w:rPr>
+          <w:rFonts w:ascii="Times New Roman" w:hAnsi="Times New Roman" w:cs="Times New Roman"/>
+          <w:sz w:val="24"/>
+          <w:szCs w:val="24"/>
+        </w:rPr>
+        <w:t xml:space="preserve"> and your results sheet will be saved to a spreadsheet that you name </w:t>
+      </w:r>
+      <w:r>
+        <w:rPr>
+          <w:rFonts w:ascii="Times New Roman" w:hAnsi="Times New Roman" w:cs="Times New Roman"/>
+          <w:sz w:val="24"/>
+          <w:szCs w:val="24"/>
+        </w:rPr>
+        <w:t>(Shown in Figure 8.2)</w:t>
+      </w:r>
+    </w:p>
+    <w:p>
+      <w:pPr>
+        <w:rPr>
+          <w:rFonts w:ascii="Times New Roman" w:hAnsi="Times New Roman" w:cs="Times New Roman"/>
+          <w:i/>
+          <w:sz w:val="24"/>
+          <w:szCs w:val="24"/>
+        </w:rPr>
+      </w:pPr>
+      <w:r>
+        <w:rPr>
+          <w:noProof/>
+        </w:rPr>
+        <w:drawing>
+          <wp:inline distT="0" distB="0" distL="0" distR="0" wp14:anchorId="4638A362" wp14:editId="05E0BCEC">
+            <wp:extent cx="4544620" cy="2054125"/>
+            <wp:effectExtent l="0" t="0" r="8890" b="3810"/>
+            <wp:docPr id="21" name="Picture 21"/>
             <wp:cNvGraphicFramePr>
               <a:graphicFrameLocks xmlns:a="http://schemas.openxmlformats.org/drawingml/2006/main" noChangeAspect="1"/>
             </wp:cNvGraphicFramePr>
@@ -7333,314 +7335,6 @@
                   <pic:spPr>
                     <a:xfrm>
                       <a:off x="0" y="0"/>
-                      <a:ext cx="6194811" cy="2555941"/>
-                    </a:xfrm>
-                    <a:prstGeom prst="rect">
-                      <a:avLst/>
-                    </a:prstGeom>
-                  </pic:spPr>
-                </pic:pic>
-              </a:graphicData>
-            </a:graphic>
-          </wp:inline>
-        </w:drawing>
-      </w:r>
-    </w:p>
-    <w:p>
-      <w:pPr>
-        <w:rPr>
-          <w:rFonts w:ascii="Times New Roman" w:hAnsi="Times New Roman" w:cs="Times New Roman"/>
-          <w:i/>
-          <w:sz w:val="24"/>
-          <w:szCs w:val="24"/>
-        </w:rPr>
-      </w:pPr>
-      <w:r>
-        <w:rPr>
-          <w:rFonts w:ascii="Times New Roman" w:hAnsi="Times New Roman" w:cs="Times New Roman"/>
-          <w:i/>
-          <w:sz w:val="24"/>
-          <w:szCs w:val="24"/>
-        </w:rPr>
-        <w:t xml:space="preserve">(Figure </w:t>
-      </w:r>
-      <w:r>
-        <w:rPr>
-          <w:rFonts w:ascii="Times New Roman" w:hAnsi="Times New Roman" w:cs="Times New Roman"/>
-          <w:i/>
-          <w:sz w:val="24"/>
-          <w:szCs w:val="24"/>
-        </w:rPr>
-        <w:t>7.3 shows the transportation process of U.S. Conventional Diesel</w:t>
-      </w:r>
-    </w:p>
-    <w:p>
-      <w:pPr>
-        <w:pStyle w:val="ListParagraph"/>
-        <w:numPr>
-          <w:ilvl w:val="0"/>
-          <w:numId w:val="22"/>
-        </w:numPr>
-        <w:rPr>
-          <w:rFonts w:ascii="Times New Roman" w:hAnsi="Times New Roman" w:cs="Times New Roman"/>
-          <w:b/>
-          <w:sz w:val="24"/>
-          <w:szCs w:val="24"/>
-        </w:rPr>
-      </w:pPr>
-      <w:r>
-        <w:rPr>
-          <w:rFonts w:ascii="Times New Roman" w:hAnsi="Times New Roman" w:cs="Times New Roman"/>
-          <w:sz w:val="24"/>
-          <w:szCs w:val="24"/>
-        </w:rPr>
-        <w:t xml:space="preserve">In this case, we will now double click on “Pipeline” and edit the distance that comes up and hit “Apply” </w:t>
-      </w:r>
-    </w:p>
-    <w:p>
-      <w:pPr>
-        <w:pStyle w:val="ListParagraph"/>
-        <w:numPr>
-          <w:ilvl w:val="0"/>
-          <w:numId w:val="22"/>
-        </w:numPr>
-        <w:rPr>
-          <w:rFonts w:ascii="Times New Roman" w:hAnsi="Times New Roman" w:cs="Times New Roman"/>
-          <w:b/>
-          <w:sz w:val="24"/>
-          <w:szCs w:val="24"/>
-        </w:rPr>
-      </w:pPr>
-      <w:r>
-        <w:rPr>
-          <w:rFonts w:ascii="Times New Roman" w:hAnsi="Times New Roman" w:cs="Times New Roman"/>
-          <w:sz w:val="24"/>
-          <w:szCs w:val="24"/>
-        </w:rPr>
-        <w:t>We then hit the apply button on the bottom of the Transportation diagram, and a prompt will appear that informs you of which pathways will be affected. You agree to that, and now the pathway you were editing will have the new pipeline information, changing the properties if you try and use it for a TEAMS calculation.</w:t>
-      </w:r>
-    </w:p>
-    <w:p>
-      <w:pPr>
-        <w:pStyle w:val="ListParagraph"/>
-        <w:numPr>
-          <w:ilvl w:val="0"/>
-          <w:numId w:val="22"/>
-        </w:numPr>
-        <w:rPr>
-          <w:rFonts w:ascii="Times New Roman" w:hAnsi="Times New Roman" w:cs="Times New Roman"/>
-          <w:b/>
-          <w:sz w:val="24"/>
-          <w:szCs w:val="24"/>
-        </w:rPr>
-      </w:pPr>
-      <w:r>
-        <w:rPr>
-          <w:rFonts w:ascii="Times New Roman" w:hAnsi="Times New Roman" w:cs="Times New Roman"/>
-          <w:sz w:val="24"/>
-          <w:szCs w:val="24"/>
-        </w:rPr>
-        <w:t xml:space="preserve">Alternatively, you can </w:t>
-      </w:r>
-      <w:r>
-        <w:rPr>
-          <w:rFonts w:ascii="Times New Roman" w:hAnsi="Times New Roman" w:cs="Times New Roman"/>
-          <w:sz w:val="24"/>
-          <w:szCs w:val="24"/>
-        </w:rPr>
-        <w:t xml:space="preserve">repeat step 7 but hit “Add as new” instead of apply. Then when you get back to the pathway diagram, you can delete the process you were editing, and instead add the new one that you’ve created. You can then save the new pathway, and it will appear in the TEAMS fuel pathway selection, as an alternative to </w:t>
-      </w:r>
-      <w:r>
-        <w:rPr>
-          <w:rFonts w:ascii="Times New Roman" w:hAnsi="Times New Roman" w:cs="Times New Roman"/>
-          <w:sz w:val="24"/>
-          <w:szCs w:val="24"/>
-        </w:rPr>
-        <w:lastRenderedPageBreak/>
-        <w:t xml:space="preserve">the original or the edited version of the base pathway. This way you can try different variations in order to reflect different options you may have in the pathway analysis for your vessel fuels. </w:t>
-      </w:r>
-    </w:p>
-    <w:p>
-      <w:pPr>
-        <w:ind w:left="720"/>
-        <w:rPr>
-          <w:rFonts w:ascii="Times New Roman" w:hAnsi="Times New Roman" w:cs="Times New Roman"/>
-          <w:sz w:val="24"/>
-          <w:szCs w:val="24"/>
-        </w:rPr>
-      </w:pPr>
-      <w:r>
-        <w:rPr>
-          <w:rFonts w:ascii="Times New Roman" w:hAnsi="Times New Roman" w:cs="Times New Roman"/>
-          <w:sz w:val="24"/>
-          <w:szCs w:val="24"/>
-        </w:rPr>
-        <w:t xml:space="preserve">NOTE: If you need additional information about how to edit a fuel pathway, the GREET user guide has a more in depth guide to that as it pertains to using the main model on top of which our module is resting. This can be found at </w:t>
-      </w:r>
-      <w:hyperlink r:id="rId31" w:history="1">
-        <w:r>
-          <w:rPr>
-            <w:rStyle w:val="Hyperlink"/>
-            <w:rFonts w:ascii="Times New Roman" w:hAnsi="Times New Roman" w:cs="Times New Roman"/>
-            <w:sz w:val="24"/>
-            <w:szCs w:val="24"/>
-          </w:rPr>
-          <w:t>https://greet.es</w:t>
-        </w:r>
-        <w:r>
-          <w:rPr>
-            <w:rStyle w:val="Hyperlink"/>
-            <w:rFonts w:ascii="Times New Roman" w:hAnsi="Times New Roman" w:cs="Times New Roman"/>
-            <w:sz w:val="24"/>
-            <w:szCs w:val="24"/>
-          </w:rPr>
-          <w:t>.</w:t>
-        </w:r>
-        <w:r>
-          <w:rPr>
-            <w:rStyle w:val="Hyperlink"/>
-            <w:rFonts w:ascii="Times New Roman" w:hAnsi="Times New Roman" w:cs="Times New Roman"/>
-            <w:sz w:val="24"/>
-            <w:szCs w:val="24"/>
-          </w:rPr>
-          <w:t>anl.gov/publication-greet-manual</w:t>
-        </w:r>
-      </w:hyperlink>
-    </w:p>
-    <w:p>
-      <w:pPr>
-        <w:pStyle w:val="ListParagraph"/>
-        <w:numPr>
-          <w:ilvl w:val="0"/>
-          <w:numId w:val="2"/>
-        </w:numPr>
-        <w:spacing w:after="100" w:line="240" w:lineRule="auto"/>
-        <w:rPr>
-          <w:rFonts w:ascii="Times New Roman" w:hAnsi="Times New Roman" w:cs="Times New Roman"/>
-          <w:b/>
-          <w:sz w:val="28"/>
-          <w:szCs w:val="28"/>
-        </w:rPr>
-      </w:pPr>
-      <w:r>
-        <w:rPr>
-          <w:rFonts w:ascii="Times New Roman" w:hAnsi="Times New Roman" w:cs="Times New Roman"/>
-          <w:b/>
-          <w:sz w:val="28"/>
-          <w:szCs w:val="28"/>
-        </w:rPr>
-        <w:t>Saving/Viewing Results</w:t>
-      </w:r>
-    </w:p>
-    <w:p>
-      <w:pPr>
-        <w:spacing w:after="100" w:line="240" w:lineRule="auto"/>
-        <w:rPr>
-          <w:rFonts w:ascii="Times New Roman" w:hAnsi="Times New Roman" w:cs="Times New Roman"/>
-          <w:b/>
-          <w:sz w:val="28"/>
-          <w:szCs w:val="28"/>
-          <w:u w:val="single"/>
-        </w:rPr>
-      </w:pPr>
-      <w:r>
-        <w:rPr>
-          <w:rFonts w:ascii="Times New Roman" w:hAnsi="Times New Roman" w:cs="Times New Roman"/>
-          <w:b/>
-          <w:sz w:val="28"/>
-          <w:szCs w:val="28"/>
-          <w:u w:val="single"/>
-        </w:rPr>
-        <w:t>__________________________________________________________________</w:t>
-      </w:r>
-    </w:p>
-    <w:p>
-      <w:pPr>
-        <w:pStyle w:val="ListParagraph"/>
-        <w:spacing w:after="100" w:line="240" w:lineRule="auto"/>
-        <w:ind w:firstLine="720"/>
-        <w:rPr>
-          <w:rFonts w:ascii="Times New Roman" w:hAnsi="Times New Roman" w:cs="Times New Roman"/>
-          <w:sz w:val="24"/>
-          <w:szCs w:val="24"/>
-        </w:rPr>
-      </w:pPr>
-      <w:r>
-        <w:rPr>
-          <w:rFonts w:ascii="Times New Roman" w:hAnsi="Times New Roman" w:cs="Times New Roman"/>
-          <w:sz w:val="24"/>
-          <w:szCs w:val="24"/>
-        </w:rPr>
-        <w:t xml:space="preserve">Saving a results sheet in TEAMS is a tremendously simple process. Essentially when you are on the TEAMS results sheet (Shown in Figure 8.1) you just hit the “Save to Excel” </w:t>
-      </w:r>
-      <w:r>
-        <w:rPr>
-          <w:rFonts w:ascii="Times New Roman" w:hAnsi="Times New Roman" w:cs="Times New Roman"/>
-          <w:sz w:val="24"/>
-          <w:szCs w:val="24"/>
-        </w:rPr>
-        <w:t>button</w:t>
-      </w:r>
-      <w:r>
-        <w:rPr>
-          <w:rFonts w:ascii="Times New Roman" w:hAnsi="Times New Roman" w:cs="Times New Roman"/>
-          <w:sz w:val="24"/>
-          <w:szCs w:val="24"/>
-        </w:rPr>
-        <w:t xml:space="preserve"> and your results sheet will be saved to a spreadsheet that you name </w:t>
-      </w:r>
-      <w:r>
-        <w:rPr>
-          <w:rFonts w:ascii="Times New Roman" w:hAnsi="Times New Roman" w:cs="Times New Roman"/>
-          <w:sz w:val="24"/>
-          <w:szCs w:val="24"/>
-        </w:rPr>
-        <w:t>(Shown in Figure 8.2)</w:t>
-      </w:r>
-    </w:p>
-    <w:p>
-      <w:pPr>
-        <w:rPr>
-          <w:rFonts w:ascii="Times New Roman" w:hAnsi="Times New Roman" w:cs="Times New Roman"/>
-          <w:i/>
-          <w:sz w:val="24"/>
-          <w:szCs w:val="24"/>
-        </w:rPr>
-      </w:pPr>
-      <w:r>
-        <w:rPr>
-          <w:noProof/>
-        </w:rPr>
-        <w:drawing>
-          <wp:inline distT="0" distB="0" distL="0" distR="0" wp14:anchorId="4638A362" wp14:editId="05E0BCEC">
-            <wp:extent cx="4544620" cy="2054125"/>
-            <wp:effectExtent l="0" t="0" r="8890" b="3810"/>
-            <wp:docPr id="21" name="Picture 21"/>
-            <wp:cNvGraphicFramePr>
-              <a:graphicFrameLocks xmlns:a="http://schemas.openxmlformats.org/drawingml/2006/main" noChangeAspect="1"/>
-            </wp:cNvGraphicFramePr>
-            <a:graphic xmlns:a="http://schemas.openxmlformats.org/drawingml/2006/main">
-              <a:graphicData uri="http://schemas.openxmlformats.org/drawingml/2006/picture">
-                <pic:pic xmlns:pic="http://schemas.openxmlformats.org/drawingml/2006/picture">
-                  <pic:nvPicPr>
-                    <pic:cNvPr id="0" name="Energy.PNG"/>
-                    <pic:cNvPicPr/>
-                  </pic:nvPicPr>
-                  <pic:blipFill>
-                    <a:blip r:embed="rId32">
-                      <a:extLst>
-                        <a:ext uri="{28A0092B-C50C-407E-A947-70E740481C1C}">
-                          <a14:useLocalDpi xmlns:a14="http://schemas.microsoft.com/office/drawing/2010/main" val="0"/>
-                        </a:ext>
-                      </a:extLst>
-                    </a:blip>
-                    <a:stretch>
-                      <a:fillRect/>
-                    </a:stretch>
-                  </pic:blipFill>
-                  <pic:spPr>
-                    <a:xfrm>
-                      <a:off x="0" y="0"/>
                       <a:ext cx="4544620" cy="2054125"/>
                     </a:xfrm>
                     <a:prstGeom prst="rect">
@@ -7711,7 +7405,7 @@
                     <pic:cNvPicPr/>
                   </pic:nvPicPr>
                   <pic:blipFill>
-                    <a:blip r:embed="rId33">
+                    <a:blip r:embed="rId31">
                       <a:extLst>
                         <a:ext uri="{28A0092B-C50C-407E-A947-70E740481C1C}">
                           <a14:useLocalDpi xmlns:a14="http://schemas.microsoft.com/office/drawing/2010/main" val="0"/>
@@ -7788,29 +7482,13 @@
     </w:p>
     <w:p>
       <w:pPr>
-        <w:pStyle w:val="ListParagraph"/>
-        <w:numPr>
-          <w:ilvl w:val="0"/>
-          <w:numId w:val="2"/>
-        </w:numPr>
-        <w:spacing w:after="100" w:line="240" w:lineRule="auto"/>
-        <w:rPr>
-          <w:rFonts w:ascii="Times New Roman" w:hAnsi="Times New Roman" w:cs="Times New Roman"/>
-          <w:b/>
-          <w:sz w:val="28"/>
-          <w:szCs w:val="28"/>
-        </w:rPr>
-      </w:pPr>
-      <w:r>
-        <w:rPr>
-          <w:rFonts w:ascii="Times New Roman" w:hAnsi="Times New Roman" w:cs="Times New Roman"/>
-          <w:b/>
-          <w:sz w:val="28"/>
-          <w:szCs w:val="28"/>
-        </w:rPr>
-        <w:lastRenderedPageBreak/>
+        <w:pStyle w:val="Heading1"/>
+      </w:pPr>
+      <w:bookmarkStart w:id="8" w:name="_Toc391299704"/>
+      <w:r>
         <w:t>Test Cases</w:t>
       </w:r>
+      <w:bookmarkEnd w:id="8"/>
     </w:p>
     <w:p>
       <w:pPr>
@@ -8001,28 +7679,16 @@
     </w:p>
     <w:p>
       <w:pPr>
-        <w:pStyle w:val="ListParagraph"/>
-        <w:numPr>
-          <w:ilvl w:val="0"/>
-          <w:numId w:val="2"/>
-        </w:numPr>
-        <w:spacing w:after="100" w:line="240" w:lineRule="auto"/>
-        <w:rPr>
-          <w:rFonts w:ascii="Times New Roman" w:hAnsi="Times New Roman" w:cs="Times New Roman"/>
-          <w:b/>
-          <w:sz w:val="28"/>
-          <w:szCs w:val="28"/>
-        </w:rPr>
-      </w:pPr>
-      <w:r>
-        <w:rPr>
-          <w:rFonts w:ascii="Times New Roman" w:hAnsi="Times New Roman" w:cs="Times New Roman"/>
-          <w:b/>
-          <w:sz w:val="28"/>
-          <w:szCs w:val="28"/>
-        </w:rPr>
-        <w:t xml:space="preserve"> Future Developers</w:t>
-      </w:r>
+        <w:pStyle w:val="Heading1"/>
+      </w:pPr>
+      <w:r>
+        <w:t xml:space="preserve"> </w:t>
+      </w:r>
+      <w:bookmarkStart w:id="9" w:name="_Toc391299705"/>
+      <w:r>
+        <w:t>Future Developers</w:t>
+      </w:r>
+      <w:bookmarkEnd w:id="9"/>
     </w:p>
     <w:p>
       <w:pPr>
@@ -8149,7 +7815,7 @@
             <w:sz w:val="28"/>
             <w:szCs w:val="28"/>
           </w:rPr>
-          <w:t>i</w:t>
+          <w:t>15</w:t>
         </w:r>
         <w:r>
           <w:rPr>
@@ -10945,6 +10611,53 @@
   <w:style w:type="paragraph" w:default="1" w:styleId="Normal">
     <w:name w:val="Normal"/>
     <w:qFormat/>
+  </w:style>
+  <w:style w:type="paragraph" w:styleId="Heading1">
+    <w:name w:val="heading 1"/>
+    <w:basedOn w:val="Normal"/>
+    <w:next w:val="Normal"/>
+    <w:link w:val="Heading1Char"/>
+    <w:uiPriority w:val="9"/>
+    <w:qFormat/>
+    <w:rsid w:val="00341E96"/>
+    <w:pPr>
+      <w:keepNext/>
+      <w:keepLines/>
+      <w:spacing w:before="480" w:after="0"/>
+      <w:outlineLvl w:val="0"/>
+    </w:pPr>
+    <w:rPr>
+      <w:rFonts w:asciiTheme="majorHAnsi" w:eastAsiaTheme="majorEastAsia" w:hAnsiTheme="majorHAnsi" w:cstheme="majorBidi"/>
+      <w:b/>
+      <w:bCs/>
+      <w:color w:val="365F91" w:themeColor="accent1" w:themeShade="BF"/>
+      <w:sz w:val="28"/>
+      <w:szCs w:val="28"/>
+    </w:rPr>
+  </w:style>
+  <w:style w:type="paragraph" w:styleId="Heading2">
+    <w:name w:val="heading 2"/>
+    <w:basedOn w:val="Normal"/>
+    <w:next w:val="Normal"/>
+    <w:link w:val="Heading2Char"/>
+    <w:uiPriority w:val="9"/>
+    <w:unhideWhenUsed/>
+    <w:qFormat/>
+    <w:rsid w:val="00341E96"/>
+    <w:pPr>
+      <w:keepNext/>
+      <w:keepLines/>
+      <w:spacing w:before="200" w:after="0"/>
+      <w:outlineLvl w:val="1"/>
+    </w:pPr>
+    <w:rPr>
+      <w:rFonts w:asciiTheme="majorHAnsi" w:eastAsiaTheme="majorEastAsia" w:hAnsiTheme="majorHAnsi" w:cstheme="majorBidi"/>
+      <w:b/>
+      <w:bCs/>
+      <w:color w:val="4F81BD" w:themeColor="accent1"/>
+      <w:sz w:val="26"/>
+      <w:szCs w:val="26"/>
+    </w:rPr>
   </w:style>
   <w:style w:type="character" w:default="1" w:styleId="DefaultParagraphFont">
     <w:name w:val="Default Paragraph Font"/>
@@ -11107,6 +10820,64 @@
       <w:u w:val="single"/>
     </w:rPr>
   </w:style>
+  <w:style w:type="character" w:customStyle="1" w:styleId="Heading1Char">
+    <w:name w:val="Heading 1 Char"/>
+    <w:basedOn w:val="DefaultParagraphFont"/>
+    <w:link w:val="Heading1"/>
+    <w:uiPriority w:val="9"/>
+    <w:rsid w:val="00341E96"/>
+    <w:rPr>
+      <w:rFonts w:asciiTheme="majorHAnsi" w:eastAsiaTheme="majorEastAsia" w:hAnsiTheme="majorHAnsi" w:cstheme="majorBidi"/>
+      <w:b/>
+      <w:bCs/>
+      <w:color w:val="365F91" w:themeColor="accent1" w:themeShade="BF"/>
+      <w:sz w:val="28"/>
+      <w:szCs w:val="28"/>
+    </w:rPr>
+  </w:style>
+  <w:style w:type="paragraph" w:styleId="TOCHeading">
+    <w:name w:val="TOC Heading"/>
+    <w:basedOn w:val="Heading1"/>
+    <w:next w:val="Normal"/>
+    <w:uiPriority w:val="39"/>
+    <w:semiHidden/>
+    <w:unhideWhenUsed/>
+    <w:qFormat/>
+    <w:rsid w:val="00341E96"/>
+    <w:pPr>
+      <w:outlineLvl w:val="9"/>
+    </w:pPr>
+    <w:rPr>
+      <w:lang w:eastAsia="ja-JP"/>
+    </w:rPr>
+  </w:style>
+  <w:style w:type="character" w:customStyle="1" w:styleId="Heading2Char">
+    <w:name w:val="Heading 2 Char"/>
+    <w:basedOn w:val="DefaultParagraphFont"/>
+    <w:link w:val="Heading2"/>
+    <w:uiPriority w:val="9"/>
+    <w:rsid w:val="00341E96"/>
+    <w:rPr>
+      <w:rFonts w:asciiTheme="majorHAnsi" w:eastAsiaTheme="majorEastAsia" w:hAnsiTheme="majorHAnsi" w:cstheme="majorBidi"/>
+      <w:b/>
+      <w:bCs/>
+      <w:color w:val="4F81BD" w:themeColor="accent1"/>
+      <w:sz w:val="26"/>
+      <w:szCs w:val="26"/>
+    </w:rPr>
+  </w:style>
+  <w:style w:type="paragraph" w:styleId="TOC1">
+    <w:name w:val="toc 1"/>
+    <w:basedOn w:val="Normal"/>
+    <w:next w:val="Normal"/>
+    <w:autoRedefine/>
+    <w:uiPriority w:val="39"/>
+    <w:unhideWhenUsed/>
+    <w:rsid w:val="00341E96"/>
+    <w:pPr>
+      <w:spacing w:after="100"/>
+    </w:pPr>
+  </w:style>
 </w:styles>
 </file>
 
@@ -11269,6 +11040,53 @@
   <w:style w:type="paragraph" w:default="1" w:styleId="Normal">
     <w:name w:val="Normal"/>
     <w:qFormat/>
+  </w:style>
+  <w:style w:type="paragraph" w:styleId="Heading1">
+    <w:name w:val="heading 1"/>
+    <w:basedOn w:val="Normal"/>
+    <w:next w:val="Normal"/>
+    <w:link w:val="Heading1Char"/>
+    <w:uiPriority w:val="9"/>
+    <w:qFormat/>
+    <w:rsid w:val="00341E96"/>
+    <w:pPr>
+      <w:keepNext/>
+      <w:keepLines/>
+      <w:spacing w:before="480" w:after="0"/>
+      <w:outlineLvl w:val="0"/>
+    </w:pPr>
+    <w:rPr>
+      <w:rFonts w:asciiTheme="majorHAnsi" w:eastAsiaTheme="majorEastAsia" w:hAnsiTheme="majorHAnsi" w:cstheme="majorBidi"/>
+      <w:b/>
+      <w:bCs/>
+      <w:color w:val="365F91" w:themeColor="accent1" w:themeShade="BF"/>
+      <w:sz w:val="28"/>
+      <w:szCs w:val="28"/>
+    </w:rPr>
+  </w:style>
+  <w:style w:type="paragraph" w:styleId="Heading2">
+    <w:name w:val="heading 2"/>
+    <w:basedOn w:val="Normal"/>
+    <w:next w:val="Normal"/>
+    <w:link w:val="Heading2Char"/>
+    <w:uiPriority w:val="9"/>
+    <w:unhideWhenUsed/>
+    <w:qFormat/>
+    <w:rsid w:val="00341E96"/>
+    <w:pPr>
+      <w:keepNext/>
+      <w:keepLines/>
+      <w:spacing w:before="200" w:after="0"/>
+      <w:outlineLvl w:val="1"/>
+    </w:pPr>
+    <w:rPr>
+      <w:rFonts w:asciiTheme="majorHAnsi" w:eastAsiaTheme="majorEastAsia" w:hAnsiTheme="majorHAnsi" w:cstheme="majorBidi"/>
+      <w:b/>
+      <w:bCs/>
+      <w:color w:val="4F81BD" w:themeColor="accent1"/>
+      <w:sz w:val="26"/>
+      <w:szCs w:val="26"/>
+    </w:rPr>
   </w:style>
   <w:style w:type="character" w:default="1" w:styleId="DefaultParagraphFont">
     <w:name w:val="Default Paragraph Font"/>
@@ -11430,6 +11248,64 @@
       <w:color w:val="800080" w:themeColor="followedHyperlink"/>
       <w:u w:val="single"/>
     </w:rPr>
+  </w:style>
+  <w:style w:type="character" w:customStyle="1" w:styleId="Heading1Char">
+    <w:name w:val="Heading 1 Char"/>
+    <w:basedOn w:val="DefaultParagraphFont"/>
+    <w:link w:val="Heading1"/>
+    <w:uiPriority w:val="9"/>
+    <w:rsid w:val="00341E96"/>
+    <w:rPr>
+      <w:rFonts w:asciiTheme="majorHAnsi" w:eastAsiaTheme="majorEastAsia" w:hAnsiTheme="majorHAnsi" w:cstheme="majorBidi"/>
+      <w:b/>
+      <w:bCs/>
+      <w:color w:val="365F91" w:themeColor="accent1" w:themeShade="BF"/>
+      <w:sz w:val="28"/>
+      <w:szCs w:val="28"/>
+    </w:rPr>
+  </w:style>
+  <w:style w:type="paragraph" w:styleId="TOCHeading">
+    <w:name w:val="TOC Heading"/>
+    <w:basedOn w:val="Heading1"/>
+    <w:next w:val="Normal"/>
+    <w:uiPriority w:val="39"/>
+    <w:semiHidden/>
+    <w:unhideWhenUsed/>
+    <w:qFormat/>
+    <w:rsid w:val="00341E96"/>
+    <w:pPr>
+      <w:outlineLvl w:val="9"/>
+    </w:pPr>
+    <w:rPr>
+      <w:lang w:eastAsia="ja-JP"/>
+    </w:rPr>
+  </w:style>
+  <w:style w:type="character" w:customStyle="1" w:styleId="Heading2Char">
+    <w:name w:val="Heading 2 Char"/>
+    <w:basedOn w:val="DefaultParagraphFont"/>
+    <w:link w:val="Heading2"/>
+    <w:uiPriority w:val="9"/>
+    <w:rsid w:val="00341E96"/>
+    <w:rPr>
+      <w:rFonts w:asciiTheme="majorHAnsi" w:eastAsiaTheme="majorEastAsia" w:hAnsiTheme="majorHAnsi" w:cstheme="majorBidi"/>
+      <w:b/>
+      <w:bCs/>
+      <w:color w:val="4F81BD" w:themeColor="accent1"/>
+      <w:sz w:val="26"/>
+      <w:szCs w:val="26"/>
+    </w:rPr>
+  </w:style>
+  <w:style w:type="paragraph" w:styleId="TOC1">
+    <w:name w:val="toc 1"/>
+    <w:basedOn w:val="Normal"/>
+    <w:next w:val="Normal"/>
+    <w:autoRedefine/>
+    <w:uiPriority w:val="39"/>
+    <w:unhideWhenUsed/>
+    <w:rsid w:val="00341E96"/>
+    <w:pPr>
+      <w:spacing w:after="100"/>
+    </w:pPr>
   </w:style>
 </w:styles>
 </file>
@@ -11724,7 +11600,7 @@
 </file>
 
 <file path=customXml/itemProps1.xml><?xml version="1.0" encoding="utf-8"?>
-<ds:datastoreItem xmlns:ds="http://schemas.openxmlformats.org/officeDocument/2006/customXml" ds:itemID="{F9E29366-8AD5-45A9-88FA-69EEE7E75810}">
+<ds:datastoreItem xmlns:ds="http://schemas.openxmlformats.org/officeDocument/2006/customXml" ds:itemID="{427C225D-E57B-4399-BAF5-2CA183BA99AB}">
   <ds:schemaRefs>
     <ds:schemaRef ds:uri="http://schemas.openxmlformats.org/officeDocument/2006/bibliography"/>
   </ds:schemaRefs>

</xml_diff>